<commit_message>
Creation of the database
</commit_message>
<xml_diff>
--- a/Documentation.docx
+++ b/Documentation.docx
@@ -3956,19 +3956,8 @@
                                         <w:sz w:val="72"/>
                                         <w:szCs w:val="72"/>
                                       </w:rPr>
-                                      <w:t xml:space="preserve">Documentation </w:t>
+                                      <w:t>Documentation Scrum’o’Wall</w:t>
                                     </w:r>
-                                    <w:proofErr w:type="spellStart"/>
-                                    <w:r>
-                                      <w:rPr>
-                                        <w:rFonts w:asciiTheme="majorHAnsi" w:eastAsiaTheme="majorEastAsia" w:hAnsiTheme="majorHAnsi" w:cstheme="majorBidi"/>
-                                        <w:color w:val="262626" w:themeColor="text1" w:themeTint="D9"/>
-                                        <w:sz w:val="72"/>
-                                        <w:szCs w:val="72"/>
-                                      </w:rPr>
-                                      <w:t>Scrum’o’Wall</w:t>
-                                    </w:r>
-                                    <w:proofErr w:type="spellEnd"/>
                                   </w:sdtContent>
                                 </w:sdt>
                               </w:p>
@@ -4064,19 +4053,8 @@
                                   <w:sz w:val="72"/>
                                   <w:szCs w:val="72"/>
                                 </w:rPr>
-                                <w:t xml:space="preserve">Documentation </w:t>
+                                <w:t>Documentation Scrum’o’Wall</w:t>
                               </w:r>
-                              <w:proofErr w:type="spellStart"/>
-                              <w:r>
-                                <w:rPr>
-                                  <w:rFonts w:asciiTheme="majorHAnsi" w:eastAsiaTheme="majorEastAsia" w:hAnsiTheme="majorHAnsi" w:cstheme="majorBidi"/>
-                                  <w:color w:val="262626" w:themeColor="text1" w:themeTint="D9"/>
-                                  <w:sz w:val="72"/>
-                                  <w:szCs w:val="72"/>
-                                </w:rPr>
-                                <w:t>Scrum’o’Wall</w:t>
-                              </w:r>
-                              <w:proofErr w:type="spellEnd"/>
                             </w:sdtContent>
                           </w:sdt>
                         </w:p>
@@ -4131,7 +4109,7 @@
         </w:p>
       </w:sdtContent>
     </w:sdt>
-    <w:bookmarkStart w:id="0" w:name="_Toc37055021" w:displacedByCustomXml="next"/>
+    <w:bookmarkStart w:id="0" w:name="_Toc37062005" w:displacedByCustomXml="next"/>
     <w:sdt>
       <w:sdtPr>
         <w:rPr>
@@ -4184,7 +4162,7 @@
           <w:r>
             <w:fldChar w:fldCharType="separate"/>
           </w:r>
-          <w:hyperlink w:anchor="_Toc37055021" w:history="1">
+          <w:hyperlink w:anchor="_Toc37062005" w:history="1">
             <w:r>
               <w:rPr>
                 <w:rStyle w:val="Lienhypertexte"/>
@@ -4227,7 +4205,7 @@
                 <w:noProof/>
                 <w:webHidden/>
               </w:rPr>
-              <w:instrText xml:space="preserve"> PAGEREF _Toc37055021 \h </w:instrText>
+              <w:instrText xml:space="preserve"> PAGEREF _Toc37062005 \h </w:instrText>
             </w:r>
             <w:r>
               <w:rPr>
@@ -4267,7 +4245,7 @@
               <w:lang w:eastAsia="fr-CH"/>
             </w:rPr>
           </w:pPr>
-          <w:hyperlink w:anchor="_Toc37055022" w:history="1">
+          <w:hyperlink w:anchor="_Toc37062006" w:history="1">
             <w:r>
               <w:rPr>
                 <w:rStyle w:val="Lienhypertexte"/>
@@ -4309,7 +4287,7 @@
                 <w:noProof/>
                 <w:webHidden/>
               </w:rPr>
-              <w:instrText xml:space="preserve"> PAGEREF _Toc37055022 \h </w:instrText>
+              <w:instrText xml:space="preserve"> PAGEREF _Toc37062006 \h </w:instrText>
             </w:r>
             <w:r>
               <w:rPr>
@@ -4349,7 +4327,7 @@
               <w:lang w:eastAsia="fr-CH"/>
             </w:rPr>
           </w:pPr>
-          <w:hyperlink w:anchor="_Toc37055023" w:history="1">
+          <w:hyperlink w:anchor="_Toc37062007" w:history="1">
             <w:r>
               <w:rPr>
                 <w:rStyle w:val="Lienhypertexte"/>
@@ -4391,7 +4369,7 @@
                 <w:noProof/>
                 <w:webHidden/>
               </w:rPr>
-              <w:instrText xml:space="preserve"> PAGEREF _Toc37055023 \h </w:instrText>
+              <w:instrText xml:space="preserve"> PAGEREF _Toc37062007 \h </w:instrText>
             </w:r>
             <w:r>
               <w:rPr>
@@ -4435,7 +4413,7 @@
               <w:lang w:eastAsia="fr-CH"/>
             </w:rPr>
           </w:pPr>
-          <w:hyperlink w:anchor="_Toc37055024" w:history="1">
+          <w:hyperlink w:anchor="_Toc37062008" w:history="1">
             <w:r>
               <w:rPr>
                 <w:rStyle w:val="Lienhypertexte"/>
@@ -4477,7 +4455,7 @@
                 <w:noProof/>
                 <w:webHidden/>
               </w:rPr>
-              <w:instrText xml:space="preserve"> PAGEREF _Toc37055024 \h </w:instrText>
+              <w:instrText xml:space="preserve"> PAGEREF _Toc37062008 \h </w:instrText>
             </w:r>
             <w:r>
               <w:rPr>
@@ -4521,7 +4499,7 @@
               <w:lang w:eastAsia="fr-CH"/>
             </w:rPr>
           </w:pPr>
-          <w:hyperlink w:anchor="_Toc37055025" w:history="1">
+          <w:hyperlink w:anchor="_Toc37062009" w:history="1">
             <w:r>
               <w:rPr>
                 <w:rStyle w:val="Lienhypertexte"/>
@@ -4563,7 +4541,7 @@
                 <w:noProof/>
                 <w:webHidden/>
               </w:rPr>
-              <w:instrText xml:space="preserve"> PAGEREF _Toc37055025 \h </w:instrText>
+              <w:instrText xml:space="preserve"> PAGEREF _Toc37062009 \h </w:instrText>
             </w:r>
             <w:r>
               <w:rPr>
@@ -4607,7 +4585,7 @@
               <w:lang w:eastAsia="fr-CH"/>
             </w:rPr>
           </w:pPr>
-          <w:hyperlink w:anchor="_Toc37055026" w:history="1">
+          <w:hyperlink w:anchor="_Toc37062010" w:history="1">
             <w:r>
               <w:rPr>
                 <w:rStyle w:val="Lienhypertexte"/>
@@ -4649,7 +4627,7 @@
                 <w:noProof/>
                 <w:webHidden/>
               </w:rPr>
-              <w:instrText xml:space="preserve"> PAGEREF _Toc37055026 \h </w:instrText>
+              <w:instrText xml:space="preserve"> PAGEREF _Toc37062010 \h </w:instrText>
             </w:r>
             <w:r>
               <w:rPr>
@@ -4693,7 +4671,7 @@
               <w:lang w:eastAsia="fr-CH"/>
             </w:rPr>
           </w:pPr>
-          <w:hyperlink w:anchor="_Toc37055027" w:history="1">
+          <w:hyperlink w:anchor="_Toc37062011" w:history="1">
             <w:r>
               <w:rPr>
                 <w:rStyle w:val="Lienhypertexte"/>
@@ -4735,7 +4713,7 @@
                 <w:noProof/>
                 <w:webHidden/>
               </w:rPr>
-              <w:instrText xml:space="preserve"> PAGEREF _Toc37055027 \h </w:instrText>
+              <w:instrText xml:space="preserve"> PAGEREF _Toc37062011 \h </w:instrText>
             </w:r>
             <w:r>
               <w:rPr>
@@ -4779,7 +4757,7 @@
               <w:lang w:eastAsia="fr-CH"/>
             </w:rPr>
           </w:pPr>
-          <w:hyperlink w:anchor="_Toc37055028" w:history="1">
+          <w:hyperlink w:anchor="_Toc37062012" w:history="1">
             <w:r>
               <w:rPr>
                 <w:rStyle w:val="Lienhypertexte"/>
@@ -4821,7 +4799,7 @@
                 <w:noProof/>
                 <w:webHidden/>
               </w:rPr>
-              <w:instrText xml:space="preserve"> PAGEREF _Toc37055028 \h </w:instrText>
+              <w:instrText xml:space="preserve"> PAGEREF _Toc37062012 \h </w:instrText>
             </w:r>
             <w:r>
               <w:rPr>
@@ -4865,7 +4843,7 @@
               <w:lang w:eastAsia="fr-CH"/>
             </w:rPr>
           </w:pPr>
-          <w:hyperlink w:anchor="_Toc37055029" w:history="1">
+          <w:hyperlink w:anchor="_Toc37062013" w:history="1">
             <w:r>
               <w:rPr>
                 <w:rStyle w:val="Lienhypertexte"/>
@@ -4907,7 +4885,7 @@
                 <w:noProof/>
                 <w:webHidden/>
               </w:rPr>
-              <w:instrText xml:space="preserve"> PAGEREF _Toc37055029 \h </w:instrText>
+              <w:instrText xml:space="preserve"> PAGEREF _Toc37062013 \h </w:instrText>
             </w:r>
             <w:r>
               <w:rPr>
@@ -4951,7 +4929,7 @@
               <w:lang w:eastAsia="fr-CH"/>
             </w:rPr>
           </w:pPr>
-          <w:hyperlink w:anchor="_Toc37055030" w:history="1">
+          <w:hyperlink w:anchor="_Toc37062014" w:history="1">
             <w:r>
               <w:rPr>
                 <w:rStyle w:val="Lienhypertexte"/>
@@ -4993,7 +4971,93 @@
                 <w:noProof/>
                 <w:webHidden/>
               </w:rPr>
-              <w:instrText xml:space="preserve"> PAGEREF _Toc37055030 \h </w:instrText>
+              <w:instrText xml:space="preserve"> PAGEREF _Toc37062014 \h </w:instrText>
+            </w:r>
+            <w:r>
+              <w:rPr>
+                <w:noProof/>
+                <w:webHidden/>
+              </w:rPr>
+            </w:r>
+            <w:r>
+              <w:rPr>
+                <w:noProof/>
+                <w:webHidden/>
+              </w:rPr>
+              <w:fldChar w:fldCharType="separate"/>
+            </w:r>
+            <w:r>
+              <w:rPr>
+                <w:noProof/>
+                <w:webHidden/>
+              </w:rPr>
+              <w:t>2</w:t>
+            </w:r>
+            <w:r>
+              <w:rPr>
+                <w:noProof/>
+                <w:webHidden/>
+              </w:rPr>
+              <w:fldChar w:fldCharType="end"/>
+            </w:r>
+          </w:hyperlink>
+        </w:p>
+        <w:p>
+          <w:pPr>
+            <w:pStyle w:val="TM3"/>
+            <w:tabs>
+              <w:tab w:val="left" w:pos="1320"/>
+              <w:tab w:val="right" w:leader="dot" w:pos="9062"/>
+            </w:tabs>
+            <w:rPr>
+              <w:rFonts w:eastAsiaTheme="minorEastAsia"/>
+              <w:noProof/>
+              <w:lang w:eastAsia="fr-CH"/>
+            </w:rPr>
+          </w:pPr>
+          <w:hyperlink w:anchor="_Toc37062015" w:history="1">
+            <w:r>
+              <w:rPr>
+                <w:rStyle w:val="Lienhypertexte"/>
+                <w:noProof/>
+              </w:rPr>
+              <w:t>3.4.4</w:t>
+            </w:r>
+            <w:r>
+              <w:rPr>
+                <w:rFonts w:eastAsiaTheme="minorEastAsia"/>
+                <w:noProof/>
+                <w:lang w:eastAsia="fr-CH"/>
+              </w:rPr>
+              <w:tab/>
+            </w:r>
+            <w:r>
+              <w:rPr>
+                <w:rStyle w:val="Lienhypertexte"/>
+                <w:noProof/>
+              </w:rPr>
+              <w:t>Détection multipoint</w:t>
+            </w:r>
+            <w:r>
+              <w:rPr>
+                <w:noProof/>
+                <w:webHidden/>
+              </w:rPr>
+              <w:tab/>
+            </w:r>
+            <w:r>
+              <w:rPr>
+                <w:noProof/>
+                <w:webHidden/>
+              </w:rPr>
+              <w:fldChar w:fldCharType="begin"/>
+            </w:r>
+            <w:r>
+              <w:rPr>
+                <w:noProof/>
+                <w:webHidden/>
+              </w:rPr>
+              <w:instrText xml:space="preserve"> PAGEREF _Toc37062015 \h </w:instrText>
             </w:r>
             <w:r>
               <w:rPr>
@@ -5037,7 +5101,7 @@
               <w:lang w:eastAsia="fr-CH"/>
             </w:rPr>
           </w:pPr>
-          <w:hyperlink w:anchor="_Toc37055031" w:history="1">
+          <w:hyperlink w:anchor="_Toc37062016" w:history="1">
             <w:r>
               <w:rPr>
                 <w:rStyle w:val="Lienhypertexte"/>
@@ -5079,7 +5143,7 @@
                 <w:noProof/>
                 <w:webHidden/>
               </w:rPr>
-              <w:instrText xml:space="preserve"> PAGEREF _Toc37055031 \h </w:instrText>
+              <w:instrText xml:space="preserve"> PAGEREF _Toc37062016 \h </w:instrText>
             </w:r>
             <w:r>
               <w:rPr>
@@ -5123,7 +5187,7 @@
               <w:lang w:eastAsia="fr-CH"/>
             </w:rPr>
           </w:pPr>
-          <w:hyperlink w:anchor="_Toc37055032" w:history="1">
+          <w:hyperlink w:anchor="_Toc37062017" w:history="1">
             <w:r>
               <w:rPr>
                 <w:rStyle w:val="Lienhypertexte"/>
@@ -5144,7 +5208,7 @@
                 <w:rStyle w:val="Lienhypertexte"/>
                 <w:noProof/>
               </w:rPr>
-              <w:t>Fenêtre des projets</w:t>
+              <w:t>Fenêtre principale</w:t>
             </w:r>
             <w:r>
               <w:rPr>
@@ -5165,7 +5229,7 @@
                 <w:noProof/>
                 <w:webHidden/>
               </w:rPr>
-              <w:instrText xml:space="preserve"> PAGEREF _Toc37055032 \h </w:instrText>
+              <w:instrText xml:space="preserve"> PAGEREF _Toc37062017 \h </w:instrText>
             </w:r>
             <w:r>
               <w:rPr>
@@ -5186,6 +5250,1210 @@
                 <w:webHidden/>
               </w:rPr>
               <w:t>3</w:t>
+            </w:r>
+            <w:r>
+              <w:rPr>
+                <w:noProof/>
+                <w:webHidden/>
+              </w:rPr>
+              <w:fldChar w:fldCharType="end"/>
+            </w:r>
+          </w:hyperlink>
+        </w:p>
+        <w:p>
+          <w:pPr>
+            <w:pStyle w:val="TM3"/>
+            <w:tabs>
+              <w:tab w:val="left" w:pos="1320"/>
+              <w:tab w:val="right" w:leader="dot" w:pos="9062"/>
+            </w:tabs>
+            <w:rPr>
+              <w:rFonts w:eastAsiaTheme="minorEastAsia"/>
+              <w:noProof/>
+              <w:lang w:eastAsia="fr-CH"/>
+            </w:rPr>
+          </w:pPr>
+          <w:hyperlink w:anchor="_Toc37062018" w:history="1">
+            <w:r>
+              <w:rPr>
+                <w:rStyle w:val="Lienhypertexte"/>
+                <w:noProof/>
+              </w:rPr>
+              <w:t>3.5.2</w:t>
+            </w:r>
+            <w:r>
+              <w:rPr>
+                <w:rFonts w:eastAsiaTheme="minorEastAsia"/>
+                <w:noProof/>
+                <w:lang w:eastAsia="fr-CH"/>
+              </w:rPr>
+              <w:tab/>
+            </w:r>
+            <w:r>
+              <w:rPr>
+                <w:rStyle w:val="Lienhypertexte"/>
+                <w:noProof/>
+              </w:rPr>
+              <w:t>Fenêtre de projet</w:t>
+            </w:r>
+            <w:r>
+              <w:rPr>
+                <w:noProof/>
+                <w:webHidden/>
+              </w:rPr>
+              <w:tab/>
+            </w:r>
+            <w:r>
+              <w:rPr>
+                <w:noProof/>
+                <w:webHidden/>
+              </w:rPr>
+              <w:fldChar w:fldCharType="begin"/>
+            </w:r>
+            <w:r>
+              <w:rPr>
+                <w:noProof/>
+                <w:webHidden/>
+              </w:rPr>
+              <w:instrText xml:space="preserve"> PAGEREF _Toc37062018 \h </w:instrText>
+            </w:r>
+            <w:r>
+              <w:rPr>
+                <w:noProof/>
+                <w:webHidden/>
+              </w:rPr>
+            </w:r>
+            <w:r>
+              <w:rPr>
+                <w:noProof/>
+                <w:webHidden/>
+              </w:rPr>
+              <w:fldChar w:fldCharType="separate"/>
+            </w:r>
+            <w:r>
+              <w:rPr>
+                <w:noProof/>
+                <w:webHidden/>
+              </w:rPr>
+              <w:t>3</w:t>
+            </w:r>
+            <w:r>
+              <w:rPr>
+                <w:noProof/>
+                <w:webHidden/>
+              </w:rPr>
+              <w:fldChar w:fldCharType="end"/>
+            </w:r>
+          </w:hyperlink>
+        </w:p>
+        <w:p>
+          <w:pPr>
+            <w:pStyle w:val="TM3"/>
+            <w:tabs>
+              <w:tab w:val="left" w:pos="1320"/>
+              <w:tab w:val="right" w:leader="dot" w:pos="9062"/>
+            </w:tabs>
+            <w:rPr>
+              <w:rFonts w:eastAsiaTheme="minorEastAsia"/>
+              <w:noProof/>
+              <w:lang w:eastAsia="fr-CH"/>
+            </w:rPr>
+          </w:pPr>
+          <w:hyperlink w:anchor="_Toc37062019" w:history="1">
+            <w:r>
+              <w:rPr>
+                <w:rStyle w:val="Lienhypertexte"/>
+                <w:noProof/>
+              </w:rPr>
+              <w:t>3.5.3</w:t>
+            </w:r>
+            <w:r>
+              <w:rPr>
+                <w:rFonts w:eastAsiaTheme="minorEastAsia"/>
+                <w:noProof/>
+                <w:lang w:eastAsia="fr-CH"/>
+              </w:rPr>
+              <w:tab/>
+            </w:r>
+            <w:r>
+              <w:rPr>
+                <w:rStyle w:val="Lienhypertexte"/>
+                <w:noProof/>
+              </w:rPr>
+              <w:t>Fenêtre de sprint</w:t>
+            </w:r>
+            <w:r>
+              <w:rPr>
+                <w:noProof/>
+                <w:webHidden/>
+              </w:rPr>
+              <w:tab/>
+            </w:r>
+            <w:r>
+              <w:rPr>
+                <w:noProof/>
+                <w:webHidden/>
+              </w:rPr>
+              <w:fldChar w:fldCharType="begin"/>
+            </w:r>
+            <w:r>
+              <w:rPr>
+                <w:noProof/>
+                <w:webHidden/>
+              </w:rPr>
+              <w:instrText xml:space="preserve"> PAGEREF _Toc37062019 \h </w:instrText>
+            </w:r>
+            <w:r>
+              <w:rPr>
+                <w:noProof/>
+                <w:webHidden/>
+              </w:rPr>
+            </w:r>
+            <w:r>
+              <w:rPr>
+                <w:noProof/>
+                <w:webHidden/>
+              </w:rPr>
+              <w:fldChar w:fldCharType="separate"/>
+            </w:r>
+            <w:r>
+              <w:rPr>
+                <w:noProof/>
+                <w:webHidden/>
+              </w:rPr>
+              <w:t>4</w:t>
+            </w:r>
+            <w:r>
+              <w:rPr>
+                <w:noProof/>
+                <w:webHidden/>
+              </w:rPr>
+              <w:fldChar w:fldCharType="end"/>
+            </w:r>
+          </w:hyperlink>
+        </w:p>
+        <w:p>
+          <w:pPr>
+            <w:pStyle w:val="TM2"/>
+            <w:tabs>
+              <w:tab w:val="left" w:pos="880"/>
+              <w:tab w:val="right" w:leader="dot" w:pos="9062"/>
+            </w:tabs>
+            <w:rPr>
+              <w:rFonts w:eastAsiaTheme="minorEastAsia"/>
+              <w:noProof/>
+              <w:lang w:eastAsia="fr-CH"/>
+            </w:rPr>
+          </w:pPr>
+          <w:hyperlink w:anchor="_Toc37062020" w:history="1">
+            <w:r>
+              <w:rPr>
+                <w:rStyle w:val="Lienhypertexte"/>
+                <w:noProof/>
+              </w:rPr>
+              <w:t>3.6</w:t>
+            </w:r>
+            <w:r>
+              <w:rPr>
+                <w:rFonts w:eastAsiaTheme="minorEastAsia"/>
+                <w:noProof/>
+                <w:lang w:eastAsia="fr-CH"/>
+              </w:rPr>
+              <w:tab/>
+            </w:r>
+            <w:r>
+              <w:rPr>
+                <w:rStyle w:val="Lienhypertexte"/>
+                <w:noProof/>
+              </w:rPr>
+              <w:t>Modèle de données</w:t>
+            </w:r>
+            <w:r>
+              <w:rPr>
+                <w:noProof/>
+                <w:webHidden/>
+              </w:rPr>
+              <w:tab/>
+            </w:r>
+            <w:r>
+              <w:rPr>
+                <w:noProof/>
+                <w:webHidden/>
+              </w:rPr>
+              <w:fldChar w:fldCharType="begin"/>
+            </w:r>
+            <w:r>
+              <w:rPr>
+                <w:noProof/>
+                <w:webHidden/>
+              </w:rPr>
+              <w:instrText xml:space="preserve"> PAGEREF _Toc37062020 \h </w:instrText>
+            </w:r>
+            <w:r>
+              <w:rPr>
+                <w:noProof/>
+                <w:webHidden/>
+              </w:rPr>
+            </w:r>
+            <w:r>
+              <w:rPr>
+                <w:noProof/>
+                <w:webHidden/>
+              </w:rPr>
+              <w:fldChar w:fldCharType="separate"/>
+            </w:r>
+            <w:r>
+              <w:rPr>
+                <w:noProof/>
+                <w:webHidden/>
+              </w:rPr>
+              <w:t>5</w:t>
+            </w:r>
+            <w:r>
+              <w:rPr>
+                <w:noProof/>
+                <w:webHidden/>
+              </w:rPr>
+              <w:fldChar w:fldCharType="end"/>
+            </w:r>
+          </w:hyperlink>
+        </w:p>
+        <w:p>
+          <w:pPr>
+            <w:pStyle w:val="TM2"/>
+            <w:tabs>
+              <w:tab w:val="left" w:pos="880"/>
+              <w:tab w:val="right" w:leader="dot" w:pos="9062"/>
+            </w:tabs>
+            <w:rPr>
+              <w:rFonts w:eastAsiaTheme="minorEastAsia"/>
+              <w:noProof/>
+              <w:lang w:eastAsia="fr-CH"/>
+            </w:rPr>
+          </w:pPr>
+          <w:hyperlink w:anchor="_Toc37062021" w:history="1">
+            <w:r>
+              <w:rPr>
+                <w:rStyle w:val="Lienhypertexte"/>
+                <w:noProof/>
+              </w:rPr>
+              <w:t>3.7</w:t>
+            </w:r>
+            <w:r>
+              <w:rPr>
+                <w:rFonts w:eastAsiaTheme="minorEastAsia"/>
+                <w:noProof/>
+                <w:lang w:eastAsia="fr-CH"/>
+              </w:rPr>
+              <w:tab/>
+            </w:r>
+            <w:r>
+              <w:rPr>
+                <w:rStyle w:val="Lienhypertexte"/>
+                <w:noProof/>
+              </w:rPr>
+              <w:t>Modèle de classe</w:t>
+            </w:r>
+            <w:r>
+              <w:rPr>
+                <w:noProof/>
+                <w:webHidden/>
+              </w:rPr>
+              <w:tab/>
+            </w:r>
+            <w:r>
+              <w:rPr>
+                <w:noProof/>
+                <w:webHidden/>
+              </w:rPr>
+              <w:fldChar w:fldCharType="begin"/>
+            </w:r>
+            <w:r>
+              <w:rPr>
+                <w:noProof/>
+                <w:webHidden/>
+              </w:rPr>
+              <w:instrText xml:space="preserve"> PAGEREF _Toc37062021 \h </w:instrText>
+            </w:r>
+            <w:r>
+              <w:rPr>
+                <w:noProof/>
+                <w:webHidden/>
+              </w:rPr>
+            </w:r>
+            <w:r>
+              <w:rPr>
+                <w:noProof/>
+                <w:webHidden/>
+              </w:rPr>
+              <w:fldChar w:fldCharType="separate"/>
+            </w:r>
+            <w:r>
+              <w:rPr>
+                <w:noProof/>
+                <w:webHidden/>
+              </w:rPr>
+              <w:t>5</w:t>
+            </w:r>
+            <w:r>
+              <w:rPr>
+                <w:noProof/>
+                <w:webHidden/>
+              </w:rPr>
+              <w:fldChar w:fldCharType="end"/>
+            </w:r>
+          </w:hyperlink>
+        </w:p>
+        <w:p>
+          <w:pPr>
+            <w:pStyle w:val="TM2"/>
+            <w:tabs>
+              <w:tab w:val="left" w:pos="880"/>
+              <w:tab w:val="right" w:leader="dot" w:pos="9062"/>
+            </w:tabs>
+            <w:rPr>
+              <w:rFonts w:eastAsiaTheme="minorEastAsia"/>
+              <w:noProof/>
+              <w:lang w:eastAsia="fr-CH"/>
+            </w:rPr>
+          </w:pPr>
+          <w:hyperlink w:anchor="_Toc37062022" w:history="1">
+            <w:r>
+              <w:rPr>
+                <w:rStyle w:val="Lienhypertexte"/>
+                <w:noProof/>
+              </w:rPr>
+              <w:t>3.8</w:t>
+            </w:r>
+            <w:r>
+              <w:rPr>
+                <w:rFonts w:eastAsiaTheme="minorEastAsia"/>
+                <w:noProof/>
+                <w:lang w:eastAsia="fr-CH"/>
+              </w:rPr>
+              <w:tab/>
+            </w:r>
+            <w:r>
+              <w:rPr>
+                <w:rStyle w:val="Lienhypertexte"/>
+                <w:noProof/>
+              </w:rPr>
+              <w:t>Planning</w:t>
+            </w:r>
+            <w:r>
+              <w:rPr>
+                <w:noProof/>
+                <w:webHidden/>
+              </w:rPr>
+              <w:tab/>
+            </w:r>
+            <w:r>
+              <w:rPr>
+                <w:noProof/>
+                <w:webHidden/>
+              </w:rPr>
+              <w:fldChar w:fldCharType="begin"/>
+            </w:r>
+            <w:r>
+              <w:rPr>
+                <w:noProof/>
+                <w:webHidden/>
+              </w:rPr>
+              <w:instrText xml:space="preserve"> PAGEREF _Toc37062022 \h </w:instrText>
+            </w:r>
+            <w:r>
+              <w:rPr>
+                <w:noProof/>
+                <w:webHidden/>
+              </w:rPr>
+            </w:r>
+            <w:r>
+              <w:rPr>
+                <w:noProof/>
+                <w:webHidden/>
+              </w:rPr>
+              <w:fldChar w:fldCharType="separate"/>
+            </w:r>
+            <w:r>
+              <w:rPr>
+                <w:noProof/>
+                <w:webHidden/>
+              </w:rPr>
+              <w:t>5</w:t>
+            </w:r>
+            <w:r>
+              <w:rPr>
+                <w:noProof/>
+                <w:webHidden/>
+              </w:rPr>
+              <w:fldChar w:fldCharType="end"/>
+            </w:r>
+          </w:hyperlink>
+        </w:p>
+        <w:p>
+          <w:pPr>
+            <w:pStyle w:val="TM2"/>
+            <w:tabs>
+              <w:tab w:val="left" w:pos="880"/>
+              <w:tab w:val="right" w:leader="dot" w:pos="9062"/>
+            </w:tabs>
+            <w:rPr>
+              <w:rFonts w:eastAsiaTheme="minorEastAsia"/>
+              <w:noProof/>
+              <w:lang w:eastAsia="fr-CH"/>
+            </w:rPr>
+          </w:pPr>
+          <w:hyperlink w:anchor="_Toc37062023" w:history="1">
+            <w:r>
+              <w:rPr>
+                <w:rStyle w:val="Lienhypertexte"/>
+                <w:noProof/>
+              </w:rPr>
+              <w:t>3.9</w:t>
+            </w:r>
+            <w:r>
+              <w:rPr>
+                <w:rFonts w:eastAsiaTheme="minorEastAsia"/>
+                <w:noProof/>
+                <w:lang w:eastAsia="fr-CH"/>
+              </w:rPr>
+              <w:tab/>
+            </w:r>
+            <w:r>
+              <w:rPr>
+                <w:rStyle w:val="Lienhypertexte"/>
+                <w:noProof/>
+              </w:rPr>
+              <w:t>SWOT</w:t>
+            </w:r>
+            <w:r>
+              <w:rPr>
+                <w:noProof/>
+                <w:webHidden/>
+              </w:rPr>
+              <w:tab/>
+            </w:r>
+            <w:r>
+              <w:rPr>
+                <w:noProof/>
+                <w:webHidden/>
+              </w:rPr>
+              <w:fldChar w:fldCharType="begin"/>
+            </w:r>
+            <w:r>
+              <w:rPr>
+                <w:noProof/>
+                <w:webHidden/>
+              </w:rPr>
+              <w:instrText xml:space="preserve"> PAGEREF _Toc37062023 \h </w:instrText>
+            </w:r>
+            <w:r>
+              <w:rPr>
+                <w:noProof/>
+                <w:webHidden/>
+              </w:rPr>
+            </w:r>
+            <w:r>
+              <w:rPr>
+                <w:noProof/>
+                <w:webHidden/>
+              </w:rPr>
+              <w:fldChar w:fldCharType="separate"/>
+            </w:r>
+            <w:r>
+              <w:rPr>
+                <w:noProof/>
+                <w:webHidden/>
+              </w:rPr>
+              <w:t>5</w:t>
+            </w:r>
+            <w:r>
+              <w:rPr>
+                <w:noProof/>
+                <w:webHidden/>
+              </w:rPr>
+              <w:fldChar w:fldCharType="end"/>
+            </w:r>
+          </w:hyperlink>
+        </w:p>
+        <w:p>
+          <w:pPr>
+            <w:pStyle w:val="TM3"/>
+            <w:tabs>
+              <w:tab w:val="left" w:pos="1320"/>
+              <w:tab w:val="right" w:leader="dot" w:pos="9062"/>
+            </w:tabs>
+            <w:rPr>
+              <w:rFonts w:eastAsiaTheme="minorEastAsia"/>
+              <w:noProof/>
+              <w:lang w:eastAsia="fr-CH"/>
+            </w:rPr>
+          </w:pPr>
+          <w:hyperlink w:anchor="_Toc37062024" w:history="1">
+            <w:r>
+              <w:rPr>
+                <w:rStyle w:val="Lienhypertexte"/>
+                <w:noProof/>
+              </w:rPr>
+              <w:t>3.9.1</w:t>
+            </w:r>
+            <w:r>
+              <w:rPr>
+                <w:rFonts w:eastAsiaTheme="minorEastAsia"/>
+                <w:noProof/>
+                <w:lang w:eastAsia="fr-CH"/>
+              </w:rPr>
+              <w:tab/>
+            </w:r>
+            <w:r>
+              <w:rPr>
+                <w:rStyle w:val="Lienhypertexte"/>
+                <w:noProof/>
+              </w:rPr>
+              <w:t>Forces</w:t>
+            </w:r>
+            <w:r>
+              <w:rPr>
+                <w:noProof/>
+                <w:webHidden/>
+              </w:rPr>
+              <w:tab/>
+            </w:r>
+            <w:r>
+              <w:rPr>
+                <w:noProof/>
+                <w:webHidden/>
+              </w:rPr>
+              <w:fldChar w:fldCharType="begin"/>
+            </w:r>
+            <w:r>
+              <w:rPr>
+                <w:noProof/>
+                <w:webHidden/>
+              </w:rPr>
+              <w:instrText xml:space="preserve"> PAGEREF _Toc37062024 \h </w:instrText>
+            </w:r>
+            <w:r>
+              <w:rPr>
+                <w:noProof/>
+                <w:webHidden/>
+              </w:rPr>
+            </w:r>
+            <w:r>
+              <w:rPr>
+                <w:noProof/>
+                <w:webHidden/>
+              </w:rPr>
+              <w:fldChar w:fldCharType="separate"/>
+            </w:r>
+            <w:r>
+              <w:rPr>
+                <w:noProof/>
+                <w:webHidden/>
+              </w:rPr>
+              <w:t>5</w:t>
+            </w:r>
+            <w:r>
+              <w:rPr>
+                <w:noProof/>
+                <w:webHidden/>
+              </w:rPr>
+              <w:fldChar w:fldCharType="end"/>
+            </w:r>
+          </w:hyperlink>
+        </w:p>
+        <w:p>
+          <w:pPr>
+            <w:pStyle w:val="TM3"/>
+            <w:tabs>
+              <w:tab w:val="left" w:pos="1320"/>
+              <w:tab w:val="right" w:leader="dot" w:pos="9062"/>
+            </w:tabs>
+            <w:rPr>
+              <w:rFonts w:eastAsiaTheme="minorEastAsia"/>
+              <w:noProof/>
+              <w:lang w:eastAsia="fr-CH"/>
+            </w:rPr>
+          </w:pPr>
+          <w:hyperlink w:anchor="_Toc37062025" w:history="1">
+            <w:r>
+              <w:rPr>
+                <w:rStyle w:val="Lienhypertexte"/>
+                <w:noProof/>
+              </w:rPr>
+              <w:t>3.9.2</w:t>
+            </w:r>
+            <w:r>
+              <w:rPr>
+                <w:rFonts w:eastAsiaTheme="minorEastAsia"/>
+                <w:noProof/>
+                <w:lang w:eastAsia="fr-CH"/>
+              </w:rPr>
+              <w:tab/>
+            </w:r>
+            <w:r>
+              <w:rPr>
+                <w:rStyle w:val="Lienhypertexte"/>
+                <w:noProof/>
+              </w:rPr>
+              <w:t>Faiblesses</w:t>
+            </w:r>
+            <w:r>
+              <w:rPr>
+                <w:noProof/>
+                <w:webHidden/>
+              </w:rPr>
+              <w:tab/>
+            </w:r>
+            <w:r>
+              <w:rPr>
+                <w:noProof/>
+                <w:webHidden/>
+              </w:rPr>
+              <w:fldChar w:fldCharType="begin"/>
+            </w:r>
+            <w:r>
+              <w:rPr>
+                <w:noProof/>
+                <w:webHidden/>
+              </w:rPr>
+              <w:instrText xml:space="preserve"> PAGEREF _Toc37062025 \h </w:instrText>
+            </w:r>
+            <w:r>
+              <w:rPr>
+                <w:noProof/>
+                <w:webHidden/>
+              </w:rPr>
+            </w:r>
+            <w:r>
+              <w:rPr>
+                <w:noProof/>
+                <w:webHidden/>
+              </w:rPr>
+              <w:fldChar w:fldCharType="separate"/>
+            </w:r>
+            <w:r>
+              <w:rPr>
+                <w:noProof/>
+                <w:webHidden/>
+              </w:rPr>
+              <w:t>6</w:t>
+            </w:r>
+            <w:r>
+              <w:rPr>
+                <w:noProof/>
+                <w:webHidden/>
+              </w:rPr>
+              <w:fldChar w:fldCharType="end"/>
+            </w:r>
+          </w:hyperlink>
+        </w:p>
+        <w:p>
+          <w:pPr>
+            <w:pStyle w:val="TM3"/>
+            <w:tabs>
+              <w:tab w:val="left" w:pos="1320"/>
+              <w:tab w:val="right" w:leader="dot" w:pos="9062"/>
+            </w:tabs>
+            <w:rPr>
+              <w:rFonts w:eastAsiaTheme="minorEastAsia"/>
+              <w:noProof/>
+              <w:lang w:eastAsia="fr-CH"/>
+            </w:rPr>
+          </w:pPr>
+          <w:hyperlink w:anchor="_Toc37062026" w:history="1">
+            <w:r>
+              <w:rPr>
+                <w:rStyle w:val="Lienhypertexte"/>
+                <w:noProof/>
+              </w:rPr>
+              <w:t>3.9.3</w:t>
+            </w:r>
+            <w:r>
+              <w:rPr>
+                <w:rFonts w:eastAsiaTheme="minorEastAsia"/>
+                <w:noProof/>
+                <w:lang w:eastAsia="fr-CH"/>
+              </w:rPr>
+              <w:tab/>
+            </w:r>
+            <w:r>
+              <w:rPr>
+                <w:rStyle w:val="Lienhypertexte"/>
+                <w:noProof/>
+              </w:rPr>
+              <w:t>Opportunités</w:t>
+            </w:r>
+            <w:r>
+              <w:rPr>
+                <w:noProof/>
+                <w:webHidden/>
+              </w:rPr>
+              <w:tab/>
+            </w:r>
+            <w:r>
+              <w:rPr>
+                <w:noProof/>
+                <w:webHidden/>
+              </w:rPr>
+              <w:fldChar w:fldCharType="begin"/>
+            </w:r>
+            <w:r>
+              <w:rPr>
+                <w:noProof/>
+                <w:webHidden/>
+              </w:rPr>
+              <w:instrText xml:space="preserve"> PAGEREF _Toc37062026 \h </w:instrText>
+            </w:r>
+            <w:r>
+              <w:rPr>
+                <w:noProof/>
+                <w:webHidden/>
+              </w:rPr>
+            </w:r>
+            <w:r>
+              <w:rPr>
+                <w:noProof/>
+                <w:webHidden/>
+              </w:rPr>
+              <w:fldChar w:fldCharType="separate"/>
+            </w:r>
+            <w:r>
+              <w:rPr>
+                <w:noProof/>
+                <w:webHidden/>
+              </w:rPr>
+              <w:t>6</w:t>
+            </w:r>
+            <w:r>
+              <w:rPr>
+                <w:noProof/>
+                <w:webHidden/>
+              </w:rPr>
+              <w:fldChar w:fldCharType="end"/>
+            </w:r>
+          </w:hyperlink>
+        </w:p>
+        <w:p>
+          <w:pPr>
+            <w:pStyle w:val="TM3"/>
+            <w:tabs>
+              <w:tab w:val="left" w:pos="1320"/>
+              <w:tab w:val="right" w:leader="dot" w:pos="9062"/>
+            </w:tabs>
+            <w:rPr>
+              <w:rFonts w:eastAsiaTheme="minorEastAsia"/>
+              <w:noProof/>
+              <w:lang w:eastAsia="fr-CH"/>
+            </w:rPr>
+          </w:pPr>
+          <w:hyperlink w:anchor="_Toc37062027" w:history="1">
+            <w:r>
+              <w:rPr>
+                <w:rStyle w:val="Lienhypertexte"/>
+                <w:noProof/>
+              </w:rPr>
+              <w:t>3.9.4</w:t>
+            </w:r>
+            <w:r>
+              <w:rPr>
+                <w:rFonts w:eastAsiaTheme="minorEastAsia"/>
+                <w:noProof/>
+                <w:lang w:eastAsia="fr-CH"/>
+              </w:rPr>
+              <w:tab/>
+            </w:r>
+            <w:r>
+              <w:rPr>
+                <w:rStyle w:val="Lienhypertexte"/>
+                <w:noProof/>
+              </w:rPr>
+              <w:t>Menaces</w:t>
+            </w:r>
+            <w:r>
+              <w:rPr>
+                <w:noProof/>
+                <w:webHidden/>
+              </w:rPr>
+              <w:tab/>
+            </w:r>
+            <w:r>
+              <w:rPr>
+                <w:noProof/>
+                <w:webHidden/>
+              </w:rPr>
+              <w:fldChar w:fldCharType="begin"/>
+            </w:r>
+            <w:r>
+              <w:rPr>
+                <w:noProof/>
+                <w:webHidden/>
+              </w:rPr>
+              <w:instrText xml:space="preserve"> PAGEREF _Toc37062027 \h </w:instrText>
+            </w:r>
+            <w:r>
+              <w:rPr>
+                <w:noProof/>
+                <w:webHidden/>
+              </w:rPr>
+            </w:r>
+            <w:r>
+              <w:rPr>
+                <w:noProof/>
+                <w:webHidden/>
+              </w:rPr>
+              <w:fldChar w:fldCharType="separate"/>
+            </w:r>
+            <w:r>
+              <w:rPr>
+                <w:noProof/>
+                <w:webHidden/>
+              </w:rPr>
+              <w:t>6</w:t>
+            </w:r>
+            <w:r>
+              <w:rPr>
+                <w:noProof/>
+                <w:webHidden/>
+              </w:rPr>
+              <w:fldChar w:fldCharType="end"/>
+            </w:r>
+          </w:hyperlink>
+        </w:p>
+        <w:p>
+          <w:pPr>
+            <w:pStyle w:val="TM2"/>
+            <w:tabs>
+              <w:tab w:val="left" w:pos="880"/>
+              <w:tab w:val="right" w:leader="dot" w:pos="9062"/>
+            </w:tabs>
+            <w:rPr>
+              <w:rFonts w:eastAsiaTheme="minorEastAsia"/>
+              <w:noProof/>
+              <w:lang w:eastAsia="fr-CH"/>
+            </w:rPr>
+          </w:pPr>
+          <w:hyperlink w:anchor="_Toc37062028" w:history="1">
+            <w:r>
+              <w:rPr>
+                <w:rStyle w:val="Lienhypertexte"/>
+                <w:noProof/>
+              </w:rPr>
+              <w:t>3.10</w:t>
+            </w:r>
+            <w:r>
+              <w:rPr>
+                <w:rFonts w:eastAsiaTheme="minorEastAsia"/>
+                <w:noProof/>
+                <w:lang w:eastAsia="fr-CH"/>
+              </w:rPr>
+              <w:tab/>
+            </w:r>
+            <w:r>
+              <w:rPr>
+                <w:rStyle w:val="Lienhypertexte"/>
+                <w:noProof/>
+              </w:rPr>
+              <w:t>Outils</w:t>
+            </w:r>
+            <w:r>
+              <w:rPr>
+                <w:noProof/>
+                <w:webHidden/>
+              </w:rPr>
+              <w:tab/>
+            </w:r>
+            <w:r>
+              <w:rPr>
+                <w:noProof/>
+                <w:webHidden/>
+              </w:rPr>
+              <w:fldChar w:fldCharType="begin"/>
+            </w:r>
+            <w:r>
+              <w:rPr>
+                <w:noProof/>
+                <w:webHidden/>
+              </w:rPr>
+              <w:instrText xml:space="preserve"> PAGEREF _Toc37062028 \h </w:instrText>
+            </w:r>
+            <w:r>
+              <w:rPr>
+                <w:noProof/>
+                <w:webHidden/>
+              </w:rPr>
+            </w:r>
+            <w:r>
+              <w:rPr>
+                <w:noProof/>
+                <w:webHidden/>
+              </w:rPr>
+              <w:fldChar w:fldCharType="separate"/>
+            </w:r>
+            <w:r>
+              <w:rPr>
+                <w:noProof/>
+                <w:webHidden/>
+              </w:rPr>
+              <w:t>6</w:t>
+            </w:r>
+            <w:r>
+              <w:rPr>
+                <w:noProof/>
+                <w:webHidden/>
+              </w:rPr>
+              <w:fldChar w:fldCharType="end"/>
+            </w:r>
+          </w:hyperlink>
+        </w:p>
+        <w:p>
+          <w:pPr>
+            <w:pStyle w:val="TM3"/>
+            <w:tabs>
+              <w:tab w:val="left" w:pos="1320"/>
+              <w:tab w:val="right" w:leader="dot" w:pos="9062"/>
+            </w:tabs>
+            <w:rPr>
+              <w:rFonts w:eastAsiaTheme="minorEastAsia"/>
+              <w:noProof/>
+              <w:lang w:eastAsia="fr-CH"/>
+            </w:rPr>
+          </w:pPr>
+          <w:hyperlink w:anchor="_Toc37062029" w:history="1">
+            <w:r>
+              <w:rPr>
+                <w:rStyle w:val="Lienhypertexte"/>
+                <w:noProof/>
+              </w:rPr>
+              <w:t>3.10.1</w:t>
+            </w:r>
+            <w:r>
+              <w:rPr>
+                <w:rFonts w:eastAsiaTheme="minorEastAsia"/>
+                <w:noProof/>
+                <w:lang w:eastAsia="fr-CH"/>
+              </w:rPr>
+              <w:tab/>
+            </w:r>
+            <w:r>
+              <w:rPr>
+                <w:rStyle w:val="Lienhypertexte"/>
+                <w:noProof/>
+              </w:rPr>
+              <w:t>Interface graphique</w:t>
+            </w:r>
+            <w:r>
+              <w:rPr>
+                <w:noProof/>
+                <w:webHidden/>
+              </w:rPr>
+              <w:tab/>
+            </w:r>
+            <w:r>
+              <w:rPr>
+                <w:noProof/>
+                <w:webHidden/>
+              </w:rPr>
+              <w:fldChar w:fldCharType="begin"/>
+            </w:r>
+            <w:r>
+              <w:rPr>
+                <w:noProof/>
+                <w:webHidden/>
+              </w:rPr>
+              <w:instrText xml:space="preserve"> PAGEREF _Toc37062029 \h </w:instrText>
+            </w:r>
+            <w:r>
+              <w:rPr>
+                <w:noProof/>
+                <w:webHidden/>
+              </w:rPr>
+            </w:r>
+            <w:r>
+              <w:rPr>
+                <w:noProof/>
+                <w:webHidden/>
+              </w:rPr>
+              <w:fldChar w:fldCharType="separate"/>
+            </w:r>
+            <w:r>
+              <w:rPr>
+                <w:noProof/>
+                <w:webHidden/>
+              </w:rPr>
+              <w:t>6</w:t>
+            </w:r>
+            <w:r>
+              <w:rPr>
+                <w:noProof/>
+                <w:webHidden/>
+              </w:rPr>
+              <w:fldChar w:fldCharType="end"/>
+            </w:r>
+          </w:hyperlink>
+        </w:p>
+        <w:p>
+          <w:pPr>
+            <w:pStyle w:val="TM3"/>
+            <w:tabs>
+              <w:tab w:val="left" w:pos="1320"/>
+              <w:tab w:val="right" w:leader="dot" w:pos="9062"/>
+            </w:tabs>
+            <w:rPr>
+              <w:rFonts w:eastAsiaTheme="minorEastAsia"/>
+              <w:noProof/>
+              <w:lang w:eastAsia="fr-CH"/>
+            </w:rPr>
+          </w:pPr>
+          <w:hyperlink w:anchor="_Toc37062030" w:history="1">
+            <w:r>
+              <w:rPr>
+                <w:rStyle w:val="Lienhypertexte"/>
+                <w:noProof/>
+              </w:rPr>
+              <w:t>3.10.2</w:t>
+            </w:r>
+            <w:r>
+              <w:rPr>
+                <w:rFonts w:eastAsiaTheme="minorEastAsia"/>
+                <w:noProof/>
+                <w:lang w:eastAsia="fr-CH"/>
+              </w:rPr>
+              <w:tab/>
+            </w:r>
+            <w:r>
+              <w:rPr>
+                <w:rStyle w:val="Lienhypertexte"/>
+                <w:noProof/>
+              </w:rPr>
+              <w:t>Base de données</w:t>
+            </w:r>
+            <w:r>
+              <w:rPr>
+                <w:noProof/>
+                <w:webHidden/>
+              </w:rPr>
+              <w:tab/>
+            </w:r>
+            <w:r>
+              <w:rPr>
+                <w:noProof/>
+                <w:webHidden/>
+              </w:rPr>
+              <w:fldChar w:fldCharType="begin"/>
+            </w:r>
+            <w:r>
+              <w:rPr>
+                <w:noProof/>
+                <w:webHidden/>
+              </w:rPr>
+              <w:instrText xml:space="preserve"> PAGEREF _Toc37062030 \h </w:instrText>
+            </w:r>
+            <w:r>
+              <w:rPr>
+                <w:noProof/>
+                <w:webHidden/>
+              </w:rPr>
+            </w:r>
+            <w:r>
+              <w:rPr>
+                <w:noProof/>
+                <w:webHidden/>
+              </w:rPr>
+              <w:fldChar w:fldCharType="separate"/>
+            </w:r>
+            <w:r>
+              <w:rPr>
+                <w:noProof/>
+                <w:webHidden/>
+              </w:rPr>
+              <w:t>6</w:t>
+            </w:r>
+            <w:r>
+              <w:rPr>
+                <w:noProof/>
+                <w:webHidden/>
+              </w:rPr>
+              <w:fldChar w:fldCharType="end"/>
+            </w:r>
+          </w:hyperlink>
+        </w:p>
+        <w:p>
+          <w:pPr>
+            <w:pStyle w:val="TM2"/>
+            <w:tabs>
+              <w:tab w:val="left" w:pos="880"/>
+              <w:tab w:val="right" w:leader="dot" w:pos="9062"/>
+            </w:tabs>
+            <w:rPr>
+              <w:rFonts w:eastAsiaTheme="minorEastAsia"/>
+              <w:noProof/>
+              <w:lang w:eastAsia="fr-CH"/>
+            </w:rPr>
+          </w:pPr>
+          <w:hyperlink w:anchor="_Toc37062031" w:history="1">
+            <w:r>
+              <w:rPr>
+                <w:rStyle w:val="Lienhypertexte"/>
+                <w:noProof/>
+              </w:rPr>
+              <w:t>3.11</w:t>
+            </w:r>
+            <w:r>
+              <w:rPr>
+                <w:rFonts w:eastAsiaTheme="minorEastAsia"/>
+                <w:noProof/>
+                <w:lang w:eastAsia="fr-CH"/>
+              </w:rPr>
+              <w:tab/>
+            </w:r>
+            <w:r>
+              <w:rPr>
+                <w:rStyle w:val="Lienhypertexte"/>
+                <w:noProof/>
+              </w:rPr>
+              <w:t>Environnement</w:t>
+            </w:r>
+            <w:r>
+              <w:rPr>
+                <w:noProof/>
+                <w:webHidden/>
+              </w:rPr>
+              <w:tab/>
+            </w:r>
+            <w:r>
+              <w:rPr>
+                <w:noProof/>
+                <w:webHidden/>
+              </w:rPr>
+              <w:fldChar w:fldCharType="begin"/>
+            </w:r>
+            <w:r>
+              <w:rPr>
+                <w:noProof/>
+                <w:webHidden/>
+              </w:rPr>
+              <w:instrText xml:space="preserve"> PAGEREF _Toc37062031 \h </w:instrText>
+            </w:r>
+            <w:r>
+              <w:rPr>
+                <w:noProof/>
+                <w:webHidden/>
+              </w:rPr>
+            </w:r>
+            <w:r>
+              <w:rPr>
+                <w:noProof/>
+                <w:webHidden/>
+              </w:rPr>
+              <w:fldChar w:fldCharType="separate"/>
+            </w:r>
+            <w:r>
+              <w:rPr>
+                <w:noProof/>
+                <w:webHidden/>
+              </w:rPr>
+              <w:t>6</w:t>
             </w:r>
             <w:r>
               <w:rPr>
@@ -5217,7 +6485,7 @@
       <w:pPr>
         <w:pStyle w:val="Titre1"/>
       </w:pPr>
-      <w:bookmarkStart w:id="1" w:name="_Toc37055022"/>
+      <w:bookmarkStart w:id="1" w:name="_Toc37062006"/>
       <w:r>
         <w:lastRenderedPageBreak/>
         <w:t>Introduction</w:t>
@@ -5245,7 +6513,7 @@
       <w:pPr>
         <w:pStyle w:val="Titre1"/>
       </w:pPr>
-      <w:bookmarkStart w:id="2" w:name="_Toc37055023"/>
+      <w:bookmarkStart w:id="2" w:name="_Toc37062007"/>
       <w:r>
         <w:t>Cahier des charges</w:t>
       </w:r>
@@ -5255,7 +6523,7 @@
       <w:pPr>
         <w:pStyle w:val="Titre2"/>
       </w:pPr>
-      <w:bookmarkStart w:id="3" w:name="_Toc37055024"/>
+      <w:bookmarkStart w:id="3" w:name="_Toc37062008"/>
       <w:r>
         <w:t>Durée du diplôme</w:t>
       </w:r>
@@ -5276,24 +6544,22 @@
       <w:pPr>
         <w:pStyle w:val="Titre2"/>
       </w:pPr>
-      <w:bookmarkStart w:id="4" w:name="_Toc37055025"/>
+      <w:bookmarkStart w:id="4" w:name="_Toc37062009"/>
       <w:r>
         <w:t>Titre du projet</w:t>
       </w:r>
       <w:bookmarkEnd w:id="4"/>
     </w:p>
     <w:p>
-      <w:proofErr w:type="spellStart"/>
       <w:r>
         <w:t>Scrum’o’Wall</w:t>
       </w:r>
-      <w:proofErr w:type="spellEnd"/>
     </w:p>
     <w:p>
       <w:pPr>
         <w:pStyle w:val="Titre2"/>
       </w:pPr>
-      <w:bookmarkStart w:id="5" w:name="_Toc37055026"/>
+      <w:bookmarkStart w:id="5" w:name="_Toc37062010"/>
       <w:r>
         <w:t>Objectifs du projet</w:t>
       </w:r>
@@ -5304,13 +6570,8 @@
         <w:t>Le but de ce projet est de créer un logiciel interagissant avec le</w:t>
       </w:r>
       <w:r>
-        <w:t xml:space="preserve"> mur tactile NCI </w:t>
-      </w:r>
-      <w:proofErr w:type="spellStart"/>
-      <w:r>
-        <w:t>Lab</w:t>
-      </w:r>
-      <w:proofErr w:type="spellEnd"/>
+        <w:t xml:space="preserve"> mur tactile NCI Lab</w:t>
+      </w:r>
       <w:r>
         <w:t xml:space="preserve"> situé dans la salle de Technicien ES du CFPT Informatique</w:t>
       </w:r>
@@ -5343,7 +6604,7 @@
       <w:pPr>
         <w:pStyle w:val="Titre2"/>
       </w:pPr>
-      <w:bookmarkStart w:id="6" w:name="_Toc37055027"/>
+      <w:bookmarkStart w:id="6" w:name="_Toc37062011"/>
       <w:r>
         <w:t>Description détaillée</w:t>
       </w:r>
@@ -5353,7 +6614,7 @@
       <w:pPr>
         <w:pStyle w:val="Titre3"/>
       </w:pPr>
-      <w:bookmarkStart w:id="7" w:name="_Toc37055028"/>
+      <w:bookmarkStart w:id="7" w:name="_Toc37062012"/>
       <w:r>
         <w:t>Développement agile</w:t>
       </w:r>
@@ -5380,7 +6641,7 @@
       <w:pPr>
         <w:pStyle w:val="Titre3"/>
       </w:pPr>
-      <w:bookmarkStart w:id="8" w:name="_Toc37055029"/>
+      <w:bookmarkStart w:id="8" w:name="_Toc37062013"/>
       <w:r>
         <w:t xml:space="preserve">Stockage </w:t>
       </w:r>
@@ -5410,7 +6671,7 @@
       <w:pPr>
         <w:pStyle w:val="Titre3"/>
       </w:pPr>
-      <w:bookmarkStart w:id="9" w:name="_Toc37055030"/>
+      <w:bookmarkStart w:id="9" w:name="_Toc37062014"/>
       <w:r>
         <w:t xml:space="preserve">Historique des </w:t>
       </w:r>
@@ -5455,45 +6716,50 @@
       <w:pPr>
         <w:pStyle w:val="Titre3"/>
       </w:pPr>
+      <w:bookmarkStart w:id="10" w:name="_Toc37062015"/>
       <w:r>
         <w:t>Détection multipoint</w:t>
       </w:r>
+      <w:bookmarkEnd w:id="10"/>
     </w:p>
     <w:p>
       <w:r>
-        <w:t xml:space="preserve">Le logiciel pourra gérer une interaction multipoint permettant aux utilisateurs de travailler </w:t>
+        <w:t xml:space="preserve">Le logiciel pourra gérer une interaction multipoint permettant </w:t>
+      </w:r>
+      <w:r>
+        <w:t>à plusieurs</w:t>
+      </w:r>
+      <w:r>
+        <w:t xml:space="preserve"> utilisateurs de travailler </w:t>
       </w:r>
       <w:r>
         <w:t>sur tout l’écran simultanément.</w:t>
       </w:r>
     </w:p>
+    <w:p/>
     <w:p>
-      <w:bookmarkStart w:id="10" w:name="_GoBack"/>
-      <w:bookmarkEnd w:id="10"/>
+      <w:pPr>
+        <w:pStyle w:val="Titre1"/>
+      </w:pPr>
+      <w:bookmarkStart w:id="11" w:name="_Toc37062016"/>
+      <w:r>
+        <w:lastRenderedPageBreak/>
+        <w:t>Maquettes</w:t>
+      </w:r>
+      <w:bookmarkEnd w:id="11"/>
     </w:p>
     <w:p>
       <w:pPr>
         <w:pStyle w:val="Titre2"/>
       </w:pPr>
-      <w:bookmarkStart w:id="11" w:name="_Toc37055031"/>
-      <w:r>
-        <w:lastRenderedPageBreak/>
-        <w:t>Maquettes</w:t>
-      </w:r>
-      <w:bookmarkEnd w:id="11"/>
-    </w:p>
-    <w:p>
-      <w:pPr>
-        <w:pStyle w:val="Titre3"/>
-      </w:pPr>
-      <w:bookmarkStart w:id="12" w:name="_Toc37055032"/>
+      <w:bookmarkStart w:id="12" w:name="_Toc37062017"/>
       <w:r>
         <w:t xml:space="preserve">Fenêtre </w:t>
       </w:r>
+      <w:r>
+        <w:t>principale</w:t>
+      </w:r>
       <w:bookmarkEnd w:id="12"/>
-      <w:r>
-        <w:t>principale</w:t>
-      </w:r>
     </w:p>
     <w:p>
       <w:pPr>
@@ -5566,14 +6832,16 @@
     </w:p>
     <w:p>
       <w:pPr>
-        <w:pStyle w:val="Titre3"/>
+        <w:pStyle w:val="Titre2"/>
       </w:pPr>
+      <w:bookmarkStart w:id="13" w:name="_Toc37062018"/>
       <w:r>
         <w:t xml:space="preserve">Fenêtre </w:t>
       </w:r>
       <w:r>
         <w:t>de projet</w:t>
       </w:r>
+      <w:bookmarkEnd w:id="13"/>
     </w:p>
     <w:p>
       <w:pPr>
@@ -5679,11 +6947,13 @@
     </w:p>
     <w:p>
       <w:pPr>
-        <w:pStyle w:val="Titre3"/>
+        <w:pStyle w:val="Titre2"/>
       </w:pPr>
+      <w:bookmarkStart w:id="14" w:name="_Toc37062019"/>
       <w:r>
         <w:t>Fenêtre de sprint</w:t>
       </w:r>
+      <w:bookmarkEnd w:id="14"/>
     </w:p>
     <w:p>
       <w:pPr>
@@ -5751,21 +7021,11 @@
         <w:t xml:space="preserve"> affiche le sprint sur lequel on aura appuyé</w:t>
       </w:r>
       <w:r>
-        <w:t xml:space="preserve">. Un bouton permet de revenir au </w:t>
-      </w:r>
-      <w:proofErr w:type="spellStart"/>
-      <w:r>
-        <w:t>backlog</w:t>
-      </w:r>
-      <w:proofErr w:type="spellEnd"/>
-      <w:r>
-        <w:t xml:space="preserve">. Un appui prolongé ouvrira le menu contextuel qui permettra de rajouter des Use Case </w:t>
-      </w:r>
-      <w:proofErr w:type="gramStart"/>
-      <w:r>
-        <w:t>ou</w:t>
-      </w:r>
-      <w:proofErr w:type="gramEnd"/>
+        <w:t>. Un bouton permet de revenir au backlog. Un appui prolongé ouvrira le menu contextuel qui permettra de rajouter des Use Case ou</w:t>
+      </w:r>
+      <w:r>
+        <w:t xml:space="preserve"> de</w:t>
+      </w:r>
       <w:r>
         <w:t xml:space="preserve"> modifier les Use Case existant.</w:t>
       </w:r>
@@ -5786,12 +7046,14 @@
     </w:p>
     <w:p>
       <w:pPr>
-        <w:pStyle w:val="Titre2"/>
+        <w:pStyle w:val="Titre1"/>
       </w:pPr>
+      <w:bookmarkStart w:id="15" w:name="_Toc37062020"/>
       <w:r>
         <w:lastRenderedPageBreak/>
         <w:t>Modèle de données</w:t>
       </w:r>
+      <w:bookmarkEnd w:id="15"/>
     </w:p>
     <w:p>
       <w:pPr>
@@ -5853,11 +7115,13 @@
     </w:p>
     <w:p>
       <w:pPr>
-        <w:pStyle w:val="Titre2"/>
+        <w:pStyle w:val="Titre1"/>
       </w:pPr>
+      <w:bookmarkStart w:id="16" w:name="_Toc37062021"/>
       <w:r>
         <w:t>Modèle de classe</w:t>
       </w:r>
+      <w:bookmarkEnd w:id="16"/>
     </w:p>
     <w:p>
       <w:pPr>
@@ -5919,28 +7183,110 @@
     </w:p>
     <w:p>
       <w:pPr>
-        <w:pStyle w:val="Titre2"/>
+        <w:pStyle w:val="Titre1"/>
       </w:pPr>
-      <w:r>
+      <w:bookmarkStart w:id="17" w:name="_Toc37062022"/>
+      <w:r>
+        <w:lastRenderedPageBreak/>
         <w:t>Planning</w:t>
       </w:r>
+      <w:bookmarkEnd w:id="17"/>
     </w:p>
-    <w:p/>
     <w:p>
       <w:pPr>
         <w:pStyle w:val="Titre2"/>
       </w:pPr>
       <w:r>
+        <w:t>Prévu</w:t>
+      </w:r>
+    </w:p>
+    <w:p>
+      <w:pPr>
+        <w:jc w:val="center"/>
+      </w:pPr>
+      <w:r>
+        <w:drawing>
+          <wp:inline distT="0" distB="0" distL="0" distR="0" wp14:anchorId="71E76454" wp14:editId="47248167">
+            <wp:extent cx="5718175" cy="3698240"/>
+            <wp:effectExtent l="0" t="0" r="0" b="0"/>
+            <wp:docPr id="38" name="Image 38"/>
+            <wp:cNvGraphicFramePr>
+              <a:graphicFrameLocks xmlns:a="http://schemas.openxmlformats.org/drawingml/2006/main" noChangeAspect="1"/>
+            </wp:cNvGraphicFramePr>
+            <a:graphic xmlns:a="http://schemas.openxmlformats.org/drawingml/2006/main">
+              <a:graphicData uri="http://schemas.openxmlformats.org/drawingml/2006/picture">
+                <pic:pic xmlns:pic="http://schemas.openxmlformats.org/drawingml/2006/picture">
+                  <pic:nvPicPr>
+                    <pic:cNvPr id="0" name="Picture 2"/>
+                    <pic:cNvPicPr>
+                      <a:picLocks noChangeAspect="1" noChangeArrowheads="1"/>
+                    </pic:cNvPicPr>
+                  </pic:nvPicPr>
+                  <pic:blipFill>
+                    <a:blip r:embed="rId14">
+                      <a:extLst>
+                        <a:ext uri="{28A0092B-C50C-407E-A947-70E740481C1C}">
+                          <a14:useLocalDpi xmlns:a14="http://schemas.microsoft.com/office/drawing/2010/main" val="0"/>
+                        </a:ext>
+                      </a:extLst>
+                    </a:blip>
+                    <a:srcRect/>
+                    <a:stretch>
+                      <a:fillRect/>
+                    </a:stretch>
+                  </pic:blipFill>
+                  <pic:spPr bwMode="auto">
+                    <a:xfrm>
+                      <a:off x="0" y="0"/>
+                      <a:ext cx="5718175" cy="3698240"/>
+                    </a:xfrm>
+                    <a:prstGeom prst="rect">
+                      <a:avLst/>
+                    </a:prstGeom>
+                    <a:noFill/>
+                    <a:ln>
+                      <a:noFill/>
+                    </a:ln>
+                  </pic:spPr>
+                </pic:pic>
+              </a:graphicData>
+            </a:graphic>
+          </wp:inline>
+        </w:drawing>
+      </w:r>
+    </w:p>
+    <w:p>
+      <w:pPr>
+        <w:pStyle w:val="Titre2"/>
+      </w:pPr>
+      <w:r>
+        <w:t>Final</w:t>
+      </w:r>
+    </w:p>
+    <w:p>
+      <w:r>
+        <w:t>TODO Remplir à la fin</w:t>
+      </w:r>
+    </w:p>
+    <w:p>
+      <w:pPr>
+        <w:pStyle w:val="Titre1"/>
+      </w:pPr>
+      <w:bookmarkStart w:id="18" w:name="_Toc37062023"/>
+      <w:r>
         <w:t>SWOT</w:t>
       </w:r>
+      <w:bookmarkEnd w:id="18"/>
     </w:p>
     <w:p>
       <w:pPr>
         <w:pStyle w:val="Titre3"/>
       </w:pPr>
+      <w:bookmarkStart w:id="19" w:name="_Toc37062024"/>
       <w:r>
         <w:t>Forces</w:t>
       </w:r>
+      <w:bookmarkEnd w:id="19"/>
     </w:p>
     <w:p>
       <w:r>
@@ -5966,10 +7312,11 @@
       <w:pPr>
         <w:pStyle w:val="Titre3"/>
       </w:pPr>
-      <w:r>
-        <w:lastRenderedPageBreak/>
+      <w:bookmarkStart w:id="20" w:name="_Toc37062025"/>
+      <w:r>
         <w:t>Faiblesses</w:t>
       </w:r>
+      <w:bookmarkEnd w:id="20"/>
     </w:p>
     <w:p>
       <w:r>
@@ -6010,9 +7357,11 @@
       <w:pPr>
         <w:pStyle w:val="Titre3"/>
       </w:pPr>
+      <w:bookmarkStart w:id="21" w:name="_Toc37062026"/>
       <w:r>
         <w:t>Opportunités</w:t>
       </w:r>
+      <w:bookmarkEnd w:id="21"/>
     </w:p>
     <w:p>
       <w:r>
@@ -6031,24 +7380,24 @@
         <w:t xml:space="preserve">pourra être utiliser tout en découvrant </w:t>
       </w:r>
       <w:r>
-        <w:t>le multi-</w:t>
-      </w:r>
-      <w:proofErr w:type="spellStart"/>
-      <w:r>
-        <w:t>touch</w:t>
-      </w:r>
-      <w:proofErr w:type="spellEnd"/>
-      <w:r>
-        <w:t xml:space="preserve"> avec C#.</w:t>
+        <w:t>l</w:t>
+      </w:r>
+      <w:r>
+        <w:t xml:space="preserve">a détection multipoint </w:t>
+      </w:r>
+      <w:r>
+        <w:t>avec C#.</w:t>
       </w:r>
     </w:p>
     <w:p>
       <w:pPr>
         <w:pStyle w:val="Titre3"/>
       </w:pPr>
+      <w:bookmarkStart w:id="22" w:name="_Toc37062027"/>
       <w:r>
         <w:t>Menaces</w:t>
       </w:r>
+      <w:bookmarkEnd w:id="22"/>
     </w:p>
     <w:p>
       <w:r>
@@ -6066,6 +7415,7 @@
     </w:p>
     <w:p>
       <w:r>
+        <w:lastRenderedPageBreak/>
         <w:t xml:space="preserve">Enfin, </w:t>
       </w:r>
       <w:r>
@@ -6080,112 +7430,118 @@
       <w:r>
         <w:t>la différence entre le mur et l’écran pourraient me nuire.</w:t>
       </w:r>
+    </w:p>
+    <w:p>
+      <w:pPr>
+        <w:pStyle w:val="Titre1"/>
+      </w:pPr>
+      <w:bookmarkStart w:id="23" w:name="_Toc37062028"/>
+      <w:r>
+        <w:t>Outils</w:t>
+      </w:r>
+      <w:bookmarkEnd w:id="23"/>
     </w:p>
     <w:p>
       <w:pPr>
         <w:pStyle w:val="Titre2"/>
       </w:pPr>
-      <w:r>
-        <w:t>Outils</w:t>
-      </w:r>
+      <w:bookmarkStart w:id="24" w:name="_Toc37062029"/>
+      <w:r>
+        <w:t>Interface graphique</w:t>
+      </w:r>
+      <w:bookmarkEnd w:id="24"/>
     </w:p>
     <w:p>
-      <w:pPr>
-        <w:pStyle w:val="Titre3"/>
-      </w:pPr>
-      <w:r>
-        <w:t>Interface graphique</w:t>
-      </w:r>
-    </w:p>
-    <w:p>
       <w:r>
         <w:t xml:space="preserve">Afin de réaliser l’interface graphique, j’ai décidé d’utiliser </w:t>
       </w:r>
       <w:r>
-        <w:t xml:space="preserve">WPF. En effet, le multi </w:t>
-      </w:r>
-      <w:proofErr w:type="spellStart"/>
-      <w:r>
-        <w:t>touch</w:t>
-      </w:r>
-      <w:proofErr w:type="spellEnd"/>
-      <w:r>
-        <w:t xml:space="preserve"> est déjà géré sur WPF et </w:t>
-      </w:r>
-      <w:r>
-        <w:t xml:space="preserve">non sur Windows </w:t>
-      </w:r>
-      <w:proofErr w:type="spellStart"/>
-      <w:r>
-        <w:t>Form</w:t>
-      </w:r>
-      <w:proofErr w:type="spellEnd"/>
-      <w:r>
-        <w:t>. De plus, WPF permet de créer des applications multi-plateformes.</w:t>
-      </w:r>
-    </w:p>
-    <w:p>
-      <w:pPr>
-        <w:pStyle w:val="Titre3"/>
-      </w:pPr>
-      <w:r>
-        <w:t>Base de données</w:t>
-      </w:r>
-    </w:p>
-    <w:p>
-      <w:r>
-        <w:t>Afin d’intégrer une base de données</w:t>
-      </w:r>
-      <w:r>
-        <w:t>, j’ai choisi</w:t>
-      </w:r>
-      <w:r>
-        <w:t xml:space="preserve"> d’utiliser Access car c’est</w:t>
-      </w:r>
-      <w:r>
-        <w:t xml:space="preserve"> une technologie avec laquelle je suis déjà familier. En effet, </w:t>
-      </w:r>
-      <w:r>
-        <w:t>n’étant</w:t>
-      </w:r>
-      <w:r>
-        <w:t xml:space="preserve"> déjà</w:t>
-      </w:r>
-      <w:r>
-        <w:t xml:space="preserve"> pas familier avec WPF</w:t>
-      </w:r>
-      <w:r>
-        <w:t xml:space="preserve"> et la détection multipoint</w:t>
-      </w:r>
-      <w:r>
-        <w:t xml:space="preserve">, j’ai </w:t>
-      </w:r>
-      <w:r>
-        <w:t xml:space="preserve">pensé qu’il serait mieux de ne pas miser sur trop d’inconnus et utiliser un </w:t>
-      </w:r>
-      <w:r>
-        <w:t>système de base données que je connais bien et qui est très bien intégr</w:t>
-      </w:r>
-      <w:r>
-        <w:t>é</w:t>
-      </w:r>
-      <w:r>
-        <w:t xml:space="preserve"> avec C#</w:t>
-      </w:r>
-      <w:r>
-        <w:t>.</w:t>
+        <w:t>WPF. En effet, l</w:t>
+      </w:r>
+      <w:r>
+        <w:t xml:space="preserve">a détection multipoint </w:t>
+      </w:r>
+      <w:r>
+        <w:t>est déjà géré</w:t>
+      </w:r>
+      <w:r>
+        <w:t>e</w:t>
+      </w:r>
+      <w:bookmarkStart w:id="25" w:name="_GoBack"/>
+      <w:bookmarkEnd w:id="25"/>
+      <w:r>
+        <w:t xml:space="preserve"> sur WPF et </w:t>
+      </w:r>
+      <w:r>
+        <w:t>non sur Windows Form. De plus, WPF permet de créer des applications multi-plateformes.</w:t>
       </w:r>
     </w:p>
     <w:p>
       <w:pPr>
         <w:pStyle w:val="Titre2"/>
       </w:pPr>
-      <w:r>
-        <w:t>Environnement</w:t>
-      </w:r>
+      <w:bookmarkStart w:id="26" w:name="_Toc37062030"/>
+      <w:r>
+        <w:t>Base de données</w:t>
+      </w:r>
+      <w:bookmarkEnd w:id="26"/>
     </w:p>
     <w:p>
       <w:r>
+        <w:t>Afin d’intégrer une base de données</w:t>
+      </w:r>
+      <w:r>
+        <w:t>, j’ai choisi</w:t>
+      </w:r>
+      <w:r>
+        <w:t xml:space="preserve"> d’utiliser Access car c’est</w:t>
+      </w:r>
+      <w:r>
+        <w:t xml:space="preserve"> une technologie avec laquelle je suis déjà familier. En effet, </w:t>
+      </w:r>
+      <w:r>
+        <w:t>n’étant</w:t>
+      </w:r>
+      <w:r>
+        <w:t xml:space="preserve"> déjà</w:t>
+      </w:r>
+      <w:r>
+        <w:t xml:space="preserve"> pas familier avec WPF</w:t>
+      </w:r>
+      <w:r>
+        <w:t xml:space="preserve"> et la détection multipoint</w:t>
+      </w:r>
+      <w:r>
+        <w:t xml:space="preserve">, j’ai </w:t>
+      </w:r>
+      <w:r>
+        <w:t xml:space="preserve">pensé qu’il serait mieux de ne pas miser sur trop d’inconnus et utiliser un </w:t>
+      </w:r>
+      <w:r>
+        <w:t>système de base données que je connais bien et qui est très bien intégr</w:t>
+      </w:r>
+      <w:r>
+        <w:t>é</w:t>
+      </w:r>
+      <w:r>
+        <w:t xml:space="preserve"> avec C#</w:t>
+      </w:r>
+      <w:r>
+        <w:t>.</w:t>
+      </w:r>
+    </w:p>
+    <w:p>
+      <w:pPr>
+        <w:pStyle w:val="Titre2"/>
+      </w:pPr>
+      <w:bookmarkStart w:id="27" w:name="_Toc37062031"/>
+      <w:r>
+        <w:t>Environnement</w:t>
+      </w:r>
+      <w:bookmarkEnd w:id="27"/>
+    </w:p>
+    <w:p>
+      <w:r>
         <w:t xml:space="preserve">Afin de réaliser ce projet, j’ai à ma disposition un ordinateur avec Windows 10 </w:t>
       </w:r>
       <w:r>
@@ -6204,23 +7560,13 @@
         <w:t>écran tactile</w:t>
       </w:r>
       <w:r>
+        <w:t xml:space="preserve"> Iiyama</w:t>
+      </w:r>
+      <w:r>
         <w:t xml:space="preserve"> </w:t>
       </w:r>
-      <w:proofErr w:type="spellStart"/>
-      <w:r>
-        <w:t>Iiyama</w:t>
-      </w:r>
-      <w:proofErr w:type="spellEnd"/>
-      <w:r>
-        <w:t xml:space="preserve"> </w:t>
-      </w:r>
-      <w:proofErr w:type="spellStart"/>
-      <w:r>
-        <w:t>ProLite</w:t>
-      </w:r>
-      <w:proofErr w:type="spellEnd"/>
-      <w:r>
-        <w:t xml:space="preserve"> </w:t>
+      <w:r>
+        <w:t xml:space="preserve">ProLite </w:t>
       </w:r>
       <w:r>
         <w:t>T2</w:t>
@@ -6230,12 +7576,38 @@
       </w:r>
       <w:r>
         <w:t xml:space="preserve"> afin de palier aux problèmes du Covid-19</w:t>
+      </w:r>
+    </w:p>
+    <w:p>
+      <w:pPr>
+        <w:pStyle w:val="Titre1"/>
+      </w:pPr>
+      <w:r>
+        <w:t>Étude de l’existant</w:t>
+      </w:r>
+    </w:p>
+    <w:p/>
+    <w:p>
+      <w:pPr>
+        <w:pStyle w:val="Titre1"/>
+      </w:pPr>
+      <w:r>
+        <w:t>Manuel utilisateur</w:t>
+      </w:r>
+    </w:p>
+    <w:p/>
+    <w:p>
+      <w:pPr>
+        <w:pStyle w:val="Titre1"/>
+      </w:pPr>
+      <w:r>
+        <w:t>Manuel d’installation</w:t>
       </w:r>
     </w:p>
     <w:p/>
     <w:sectPr>
-      <w:headerReference w:type="default" r:id="rId14"/>
-      <w:footerReference w:type="default" r:id="rId15"/>
+      <w:headerReference w:type="default" r:id="rId15"/>
+      <w:footerReference w:type="default" r:id="rId16"/>
       <w:pgSz w:w="11906" w:h="16838"/>
       <w:pgMar w:top="1417" w:right="1417" w:bottom="1417" w:left="1417" w:header="708" w:footer="708" w:gutter="0"/>
       <w:pgNumType w:start="0"/>
@@ -6405,13 +7777,8 @@
     </w:r>
     <w:r>
       <w:tab/>
-      <w:t xml:space="preserve">Documentation </w:t>
+      <w:t>Documentation Scrum’o’Wall</w:t>
     </w:r>
-    <w:proofErr w:type="spellStart"/>
-    <w:r>
-      <w:t>Scrum’o’Wall</w:t>
-    </w:r>
-    <w:proofErr w:type="spellEnd"/>
     <w:r>
       <w:tab/>
     </w:r>
@@ -8038,7 +9405,7 @@
 </file>
 
 <file path=customXml/itemProps2.xml><?xml version="1.0" encoding="utf-8"?>
-<ds:datastoreItem xmlns:ds="http://schemas.openxmlformats.org/officeDocument/2006/customXml" ds:itemID="{8EC8528C-D489-4480-B63A-72BC6C8B035E}">
+<ds:datastoreItem xmlns:ds="http://schemas.openxmlformats.org/officeDocument/2006/customXml" ds:itemID="{5A369A8D-5579-4597-A983-322D1083158D}">
   <ds:schemaRefs>
     <ds:schemaRef ds:uri="http://schemas.openxmlformats.org/officeDocument/2006/bibliography"/>
   </ds:schemaRefs>

</xml_diff>

<commit_message>
Added Icons and Started Poster
</commit_message>
<xml_diff>
--- a/Documentation.docx
+++ b/Documentation.docx
@@ -176,7 +176,7 @@
                                       <w:sz w:val="28"/>
                                       <w:szCs w:val="28"/>
                                     </w:rPr>
-                                    <w:t>08.04.2020</w:t>
+                                    <w:t>09.04.2020</w:t>
                                   </w:r>
                                   <w:r>
                                     <w:rPr>
@@ -3500,7 +3500,7 @@
                                 <w:sz w:val="28"/>
                                 <w:szCs w:val="28"/>
                               </w:rPr>
-                              <w:t>08.04.2020</w:t>
+                              <w:t>09.04.2020</w:t>
                             </w:r>
                             <w:r>
                               <w:rPr>
@@ -7949,13 +7949,8 @@
         <w:t>Le but de ce projet est de créer un logiciel interagissant avec le</w:t>
       </w:r>
       <w:r>
-        <w:t xml:space="preserve"> mur tactile NCI </w:t>
-      </w:r>
-      <w:proofErr w:type="spellStart"/>
-      <w:r>
-        <w:t>Lab</w:t>
-      </w:r>
-      <w:proofErr w:type="spellEnd"/>
+        <w:t xml:space="preserve"> mur tactile NCI Lab</w:t>
+      </w:r>
       <w:r>
         <w:t xml:space="preserve"> situé dans la salle de Technicien ES du CFPT Informatique</w:t>
       </w:r>
@@ -8242,15 +8237,7 @@
     </w:p>
     <w:p>
       <w:r>
-        <w:t xml:space="preserve">Afin de réaliser l’interface graphique, j’ai décidé d’utiliser WPF. En effet, la détection multipoint est déjà gérée sur WPF et non sur Windows </w:t>
-      </w:r>
-      <w:proofErr w:type="spellStart"/>
-      <w:r>
-        <w:t>Form</w:t>
-      </w:r>
-      <w:proofErr w:type="spellEnd"/>
-      <w:r>
-        <w:t>. De plus, WPF permet de créer des applications multi-plateformes.</w:t>
+        <w:t>Afin de réaliser l’interface graphique, j’ai décidé d’utiliser WPF. En effet, la détection multipoint est déjà gérée sur WPF et non sur Windows Form. De plus, WPF permet de créer des applications multi-plateformes.</w:t>
       </w:r>
     </w:p>
     <w:p>
@@ -8269,54 +8256,34 @@
       <w:r>
         <w:t>Afin d’intégrer une base de données, j’ai choisi d’utiliser Access car c’est une technologie avec laquelle je suis déjà familier. En effet, n’étant déjà pas familier avec WPF et la détection multipoint, j’ai pensé qu’il serait mieux de ne pas miser sur trop d’inconnus et utiliser un système de base données que je connais bien et qui est très bien intégré avec C#.</w:t>
       </w:r>
+      <w:r>
+        <w:t xml:space="preserve"> De plus, Access est bien plus facile à configurer pour l’utilisateur et ne requiert pas de serveur afin de le faire fonctionner.</w:t>
+      </w:r>
+      <w:bookmarkStart w:id="40" w:name="_GoBack"/>
+      <w:bookmarkEnd w:id="40"/>
     </w:p>
     <w:p>
       <w:pPr>
         <w:pStyle w:val="Titre3"/>
       </w:pPr>
-      <w:bookmarkStart w:id="40" w:name="_Toc37146172"/>
-      <w:bookmarkStart w:id="41" w:name="_Toc37249021"/>
+      <w:bookmarkStart w:id="41" w:name="_Toc37146172"/>
+      <w:bookmarkStart w:id="42" w:name="_Toc37249021"/>
       <w:r>
         <w:t>Environnement</w:t>
       </w:r>
-      <w:bookmarkEnd w:id="40"/>
       <w:bookmarkEnd w:id="41"/>
+      <w:bookmarkEnd w:id="42"/>
     </w:p>
     <w:p>
       <w:r>
         <w:t xml:space="preserve">Afin de réaliser ce projet, j’ai à ma disposition un ordinateur avec Windows 10 ainsi que l’édition Community de Visual Studio 2019. On m’a également fourni un écran tactile </w:t>
       </w:r>
-      <w:proofErr w:type="spellStart"/>
       <w:r>
         <w:rPr>
           <w:i/>
           <w:iCs/>
         </w:rPr>
-        <w:t>Iiyama</w:t>
-      </w:r>
-      <w:proofErr w:type="spellEnd"/>
-      <w:r>
-        <w:rPr>
-          <w:i/>
-          <w:iCs/>
-        </w:rPr>
-        <w:t xml:space="preserve"> </w:t>
-      </w:r>
-      <w:proofErr w:type="spellStart"/>
-      <w:r>
-        <w:rPr>
-          <w:i/>
-          <w:iCs/>
-        </w:rPr>
-        <w:t>ProLite</w:t>
-      </w:r>
-      <w:proofErr w:type="spellEnd"/>
-      <w:r>
-        <w:rPr>
-          <w:i/>
-          <w:iCs/>
-        </w:rPr>
-        <w:t xml:space="preserve"> T2735MSC</w:t>
+        <w:t>Iiyama ProLite T2735MSC</w:t>
       </w:r>
       <w:r>
         <w:t xml:space="preserve"> afin de </w:t>
@@ -8357,15 +8324,7 @@
         <w:t>.18</w:t>
       </w:r>
       <w:r>
-        <w:t xml:space="preserve"> pour le poster, </w:t>
-      </w:r>
-      <w:proofErr w:type="spellStart"/>
-      <w:r>
-        <w:t>Balsamiq</w:t>
-      </w:r>
-      <w:proofErr w:type="spellEnd"/>
-      <w:r>
-        <w:t xml:space="preserve"> Wireframes pour </w:t>
+        <w:t xml:space="preserve"> pour le poster, Balsamiq Wireframes pour </w:t>
       </w:r>
       <w:r>
         <w:t xml:space="preserve">les maquettes de l’interface utilisateur et </w:t>
@@ -8381,14 +8340,14 @@
       <w:pPr>
         <w:pStyle w:val="Titre1"/>
       </w:pPr>
-      <w:bookmarkStart w:id="42" w:name="_Toc37249022"/>
+      <w:bookmarkStart w:id="43" w:name="_Toc37249022"/>
       <w:r>
         <w:t>Fonctionnalités</w:t>
       </w:r>
       <w:r>
         <w:t xml:space="preserve"> additionnelles</w:t>
       </w:r>
-      <w:bookmarkEnd w:id="42"/>
+      <w:bookmarkEnd w:id="43"/>
     </w:p>
     <w:p>
       <w:r>
@@ -8399,13 +8358,13 @@
       <w:pPr>
         <w:pStyle w:val="Titre2"/>
       </w:pPr>
-      <w:bookmarkStart w:id="43" w:name="_Toc37146152"/>
-      <w:bookmarkStart w:id="44" w:name="_Toc37249023"/>
+      <w:bookmarkStart w:id="44" w:name="_Toc37146152"/>
+      <w:bookmarkStart w:id="45" w:name="_Toc37249023"/>
       <w:r>
         <w:t>Gantt intégré</w:t>
       </w:r>
-      <w:bookmarkEnd w:id="43"/>
       <w:bookmarkEnd w:id="44"/>
+      <w:bookmarkEnd w:id="45"/>
     </w:p>
     <w:p>
       <w:r>
@@ -8416,25 +8375,17 @@
       <w:pPr>
         <w:pStyle w:val="Titre2"/>
       </w:pPr>
-      <w:bookmarkStart w:id="45" w:name="_Toc37146153"/>
-      <w:bookmarkStart w:id="46" w:name="_Toc37249024"/>
+      <w:bookmarkStart w:id="46" w:name="_Toc37146153"/>
+      <w:bookmarkStart w:id="47" w:name="_Toc37249024"/>
       <w:r>
         <w:t>Cartes mentales intégré</w:t>
       </w:r>
-      <w:bookmarkEnd w:id="45"/>
       <w:bookmarkEnd w:id="46"/>
+      <w:bookmarkEnd w:id="47"/>
     </w:p>
     <w:p>
       <w:r>
-        <w:t xml:space="preserve">Le logiciel pourra créer des </w:t>
-      </w:r>
-      <w:proofErr w:type="spellStart"/>
-      <w:r>
-        <w:t>mindmap</w:t>
-      </w:r>
-      <w:proofErr w:type="spellEnd"/>
-      <w:r>
-        <w:t xml:space="preserve"> </w:t>
+        <w:t xml:space="preserve">Le logiciel pourra créer des mindmap </w:t>
       </w:r>
     </w:p>
     <w:p/>
@@ -8442,35 +8393,34 @@
       <w:pPr>
         <w:pStyle w:val="Titre1"/>
       </w:pPr>
-      <w:bookmarkStart w:id="47" w:name="_Toc37146154"/>
-      <w:bookmarkStart w:id="48" w:name="_Toc37249025"/>
-      <w:r>
-        <w:lastRenderedPageBreak/>
+      <w:bookmarkStart w:id="48" w:name="_Toc37146154"/>
+      <w:bookmarkStart w:id="49" w:name="_Toc37249025"/>
+      <w:r>
         <w:t>Maquettes</w:t>
       </w:r>
-      <w:bookmarkEnd w:id="47"/>
       <w:bookmarkEnd w:id="48"/>
+      <w:bookmarkEnd w:id="49"/>
     </w:p>
     <w:p>
       <w:pPr>
         <w:pStyle w:val="Titre2"/>
       </w:pPr>
-      <w:bookmarkStart w:id="49" w:name="_Ref37142589"/>
-      <w:bookmarkStart w:id="50" w:name="_Ref37142596"/>
-      <w:bookmarkStart w:id="51" w:name="_Ref37142613"/>
-      <w:bookmarkStart w:id="52" w:name="_Toc37146155"/>
-      <w:bookmarkStart w:id="53" w:name="_Toc37249026"/>
+      <w:bookmarkStart w:id="50" w:name="_Ref37142589"/>
+      <w:bookmarkStart w:id="51" w:name="_Ref37142596"/>
+      <w:bookmarkStart w:id="52" w:name="_Ref37142613"/>
+      <w:bookmarkStart w:id="53" w:name="_Toc37146155"/>
+      <w:bookmarkStart w:id="54" w:name="_Toc37249026"/>
       <w:r>
         <w:t xml:space="preserve">Fenêtre </w:t>
       </w:r>
       <w:r>
         <w:t>principale</w:t>
       </w:r>
-      <w:bookmarkEnd w:id="49"/>
       <w:bookmarkEnd w:id="50"/>
       <w:bookmarkEnd w:id="51"/>
       <w:bookmarkEnd w:id="52"/>
       <w:bookmarkEnd w:id="53"/>
+      <w:bookmarkEnd w:id="54"/>
     </w:p>
     <w:p>
       <w:pPr>
@@ -8538,27 +8488,14 @@
       <w:r>
         <w:t xml:space="preserve">Figure </w:t>
       </w:r>
-      <w:r>
-        <w:fldChar w:fldCharType="begin"/>
-      </w:r>
-      <w:r>
-        <w:instrText xml:space="preserve"> SEQ Figure \* ARABIC </w:instrText>
-      </w:r>
-      <w:r>
-        <w:fldChar w:fldCharType="separate"/>
-      </w:r>
-      <w:r>
-        <w:rPr>
-          <w:noProof/>
-        </w:rPr>
-        <w:t>1</w:t>
-      </w:r>
-      <w:r>
-        <w:rPr>
-          <w:noProof/>
-        </w:rPr>
-        <w:fldChar w:fldCharType="end"/>
-      </w:r>
+      <w:fldSimple w:instr=" SEQ Figure \* ARABIC ">
+        <w:r>
+          <w:rPr>
+            <w:noProof/>
+          </w:rPr>
+          <w:t>1</w:t>
+        </w:r>
+      </w:fldSimple>
       <w:r>
         <w:t xml:space="preserve"> Maquette de la fenêtre de sélection de projet</w:t>
       </w:r>
@@ -8584,8 +8521,8 @@
       <w:pPr>
         <w:pStyle w:val="Titre2"/>
       </w:pPr>
-      <w:bookmarkStart w:id="54" w:name="_Toc37146156"/>
-      <w:bookmarkStart w:id="55" w:name="_Toc37249027"/>
+      <w:bookmarkStart w:id="55" w:name="_Toc37146156"/>
+      <w:bookmarkStart w:id="56" w:name="_Toc37249027"/>
       <w:r>
         <w:lastRenderedPageBreak/>
         <w:t xml:space="preserve">Fenêtre </w:t>
@@ -8593,8 +8530,8 @@
       <w:r>
         <w:t>de projet</w:t>
       </w:r>
-      <w:bookmarkEnd w:id="54"/>
       <w:bookmarkEnd w:id="55"/>
+      <w:bookmarkEnd w:id="56"/>
     </w:p>
     <w:p>
       <w:pPr>
@@ -8662,27 +8599,14 @@
       <w:r>
         <w:t xml:space="preserve">Figure </w:t>
       </w:r>
-      <w:r>
-        <w:fldChar w:fldCharType="begin"/>
-      </w:r>
-      <w:r>
-        <w:instrText xml:space="preserve"> SEQ Figure \* ARABIC </w:instrText>
-      </w:r>
-      <w:r>
-        <w:fldChar w:fldCharType="separate"/>
-      </w:r>
-      <w:r>
-        <w:rPr>
-          <w:noProof/>
-        </w:rPr>
-        <w:t>2</w:t>
-      </w:r>
-      <w:r>
-        <w:rPr>
-          <w:noProof/>
-        </w:rPr>
-        <w:fldChar w:fldCharType="end"/>
-      </w:r>
+      <w:fldSimple w:instr=" SEQ Figure \* ARABIC ">
+        <w:r>
+          <w:rPr>
+            <w:noProof/>
+          </w:rPr>
+          <w:t>2</w:t>
+        </w:r>
+      </w:fldSimple>
       <w:r>
         <w:t xml:space="preserve"> Maquette de la fenêtre de projet</w:t>
       </w:r>
@@ -8734,14 +8658,14 @@
       <w:pPr>
         <w:pStyle w:val="Titre2"/>
       </w:pPr>
-      <w:bookmarkStart w:id="56" w:name="_Toc37146157"/>
-      <w:bookmarkStart w:id="57" w:name="_Toc37249028"/>
+      <w:bookmarkStart w:id="57" w:name="_Toc37146157"/>
+      <w:bookmarkStart w:id="58" w:name="_Toc37249028"/>
       <w:r>
         <w:lastRenderedPageBreak/>
         <w:t>Fenêtre de sprint</w:t>
       </w:r>
-      <w:bookmarkEnd w:id="56"/>
       <w:bookmarkEnd w:id="57"/>
+      <w:bookmarkEnd w:id="58"/>
     </w:p>
     <w:p>
       <w:pPr>
@@ -8809,27 +8733,14 @@
       <w:r>
         <w:t xml:space="preserve">Figure </w:t>
       </w:r>
-      <w:r>
-        <w:fldChar w:fldCharType="begin"/>
-      </w:r>
-      <w:r>
-        <w:instrText xml:space="preserve"> SEQ Figure \* ARABIC </w:instrText>
-      </w:r>
-      <w:r>
-        <w:fldChar w:fldCharType="separate"/>
-      </w:r>
-      <w:r>
-        <w:rPr>
-          <w:noProof/>
-        </w:rPr>
-        <w:t>3</w:t>
-      </w:r>
-      <w:r>
-        <w:rPr>
-          <w:noProof/>
-        </w:rPr>
-        <w:fldChar w:fldCharType="end"/>
-      </w:r>
+      <w:fldSimple w:instr=" SEQ Figure \* ARABIC ">
+        <w:r>
+          <w:rPr>
+            <w:noProof/>
+          </w:rPr>
+          <w:t>3</w:t>
+        </w:r>
+      </w:fldSimple>
       <w:r>
         <w:t xml:space="preserve"> Maquette de la fenêtre de sprint</w:t>
       </w:r>
@@ -8842,15 +8753,7 @@
         <w:t xml:space="preserve"> affiche le sprint sur lequel on aura appuyé</w:t>
       </w:r>
       <w:r>
-        <w:t xml:space="preserve">. Un bouton permet de revenir au </w:t>
-      </w:r>
-      <w:proofErr w:type="spellStart"/>
-      <w:r>
-        <w:t>backlog</w:t>
-      </w:r>
-      <w:proofErr w:type="spellEnd"/>
-      <w:r>
-        <w:t>. Un appui prolongé ouvrira le menu contextuel qui permettra de rajouter des Use Case ou</w:t>
+        <w:t>. Un bouton permet de revenir au backlog. Un appui prolongé ouvrira le menu contextuel qui permettra de rajouter des Use Case ou</w:t>
       </w:r>
       <w:r>
         <w:t xml:space="preserve"> de</w:t>
@@ -8880,14 +8783,9 @@
       <w:pPr>
         <w:pStyle w:val="Titre2"/>
       </w:pPr>
-      <w:proofErr w:type="spellStart"/>
       <w:r>
         <w:lastRenderedPageBreak/>
-        <w:t>PopUp</w:t>
-      </w:r>
-      <w:proofErr w:type="spellEnd"/>
-      <w:r>
-        <w:t xml:space="preserve"> Projets</w:t>
+        <w:t>PopUp Projets</w:t>
       </w:r>
     </w:p>
     <w:p>
@@ -8950,30 +8848,20 @@
       <w:r>
         <w:t xml:space="preserve">Figure </w:t>
       </w:r>
-      <w:r>
-        <w:fldChar w:fldCharType="begin"/>
-      </w:r>
-      <w:r>
-        <w:instrText xml:space="preserve"> SEQ Figure \* ARABIC </w:instrText>
-      </w:r>
-      <w:r>
-        <w:fldChar w:fldCharType="separate"/>
-      </w:r>
-      <w:r>
-        <w:rPr>
-          <w:noProof/>
-        </w:rPr>
-        <w:t>4</w:t>
-      </w:r>
-      <w:r>
-        <w:fldChar w:fldCharType="end"/>
-      </w:r>
+      <w:fldSimple w:instr=" SEQ Figure \* ARABIC ">
+        <w:r>
+          <w:rPr>
+            <w:noProof/>
+          </w:rPr>
+          <w:t>4</w:t>
+        </w:r>
+      </w:fldSimple>
       <w:r>
         <w:t xml:space="preserve"> Maquette du popup de création de projet</w:t>
       </w:r>
     </w:p>
     <w:p>
-      <w:bookmarkStart w:id="58" w:name="_Hlk37254795"/>
+      <w:bookmarkStart w:id="59" w:name="_Hlk37254795"/>
       <w:r>
         <w:t xml:space="preserve">Ce popup apparait quand la modification ou l’ajout d’un projet est demandé. </w:t>
       </w:r>
@@ -8981,25 +8869,15 @@
         <w:t>En appuyant sur la croix en bas à gauche, la fenêtre se ferme sans changement alors qu’en appuyant sur la droite, les changements s’effectuent.</w:t>
       </w:r>
     </w:p>
-    <w:bookmarkEnd w:id="58"/>
+    <w:bookmarkEnd w:id="59"/>
     <w:p>
       <w:pPr>
         <w:pStyle w:val="Titre2"/>
       </w:pPr>
-      <w:proofErr w:type="spellStart"/>
       <w:r>
         <w:lastRenderedPageBreak/>
-        <w:t>PopUp</w:t>
-      </w:r>
-      <w:proofErr w:type="spellEnd"/>
-      <w:r>
-        <w:t xml:space="preserve"> </w:t>
-      </w:r>
-      <w:proofErr w:type="spellStart"/>
-      <w:r>
-        <w:t>UserStory</w:t>
-      </w:r>
-      <w:proofErr w:type="spellEnd"/>
+        <w:t>PopUp UserStory</w:t>
+      </w:r>
     </w:p>
     <w:p>
       <w:pPr>
@@ -9052,8 +8930,6 @@
           </wp:inline>
         </w:drawing>
       </w:r>
-      <w:bookmarkStart w:id="59" w:name="_GoBack"/>
-      <w:bookmarkEnd w:id="59"/>
     </w:p>
     <w:p>
       <w:pPr>
@@ -9063,47 +8939,24 @@
       <w:r>
         <w:t xml:space="preserve">Figure </w:t>
       </w:r>
-      <w:r>
-        <w:fldChar w:fldCharType="begin"/>
-      </w:r>
-      <w:r>
-        <w:instrText xml:space="preserve"> SEQ Figure \* ARABIC </w:instrText>
-      </w:r>
-      <w:r>
-        <w:fldChar w:fldCharType="separate"/>
-      </w:r>
-      <w:r>
-        <w:rPr>
-          <w:noProof/>
-        </w:rPr>
-        <w:t>5</w:t>
-      </w:r>
-      <w:r>
-        <w:fldChar w:fldCharType="end"/>
-      </w:r>
-      <w:r>
-        <w:t xml:space="preserve"> Maquette du popup de création de </w:t>
-      </w:r>
-      <w:proofErr w:type="spellStart"/>
-      <w:r>
-        <w:t>UserStory</w:t>
-      </w:r>
-      <w:proofErr w:type="spellEnd"/>
+      <w:fldSimple w:instr=" SEQ Figure \* ARABIC ">
+        <w:r>
+          <w:rPr>
+            <w:noProof/>
+          </w:rPr>
+          <w:t>5</w:t>
+        </w:r>
+      </w:fldSimple>
+      <w:r>
+        <w:t xml:space="preserve"> Maquette du popup de création de UserStory</w:t>
+      </w:r>
     </w:p>
     <w:p>
       <w:r>
         <w:t>Ce popup apparait quand la modification ou l’ajout d’un</w:t>
       </w:r>
       <w:r>
-        <w:t xml:space="preserve">e </w:t>
-      </w:r>
-      <w:proofErr w:type="spellStart"/>
-      <w:r>
-        <w:t>UserStory</w:t>
-      </w:r>
-      <w:proofErr w:type="spellEnd"/>
-      <w:r>
-        <w:t xml:space="preserve"> </w:t>
+        <w:t xml:space="preserve">e UserStory </w:t>
       </w:r>
       <w:r>
         <w:t>est demandé</w:t>
@@ -9119,13 +8972,8 @@
       <w:pPr>
         <w:pStyle w:val="Titre2"/>
       </w:pPr>
-      <w:proofErr w:type="spellStart"/>
-      <w:r>
-        <w:t>PopUp</w:t>
-      </w:r>
-      <w:proofErr w:type="spellEnd"/>
-      <w:r>
-        <w:t xml:space="preserve"> Sprint</w:t>
+      <w:r>
+        <w:t>PopUp Sprint</w:t>
       </w:r>
     </w:p>
     <w:p>
@@ -9188,24 +9036,14 @@
       <w:r>
         <w:t xml:space="preserve">Figure </w:t>
       </w:r>
-      <w:r>
-        <w:fldChar w:fldCharType="begin"/>
-      </w:r>
-      <w:r>
-        <w:instrText xml:space="preserve"> SEQ Figure \* ARABIC </w:instrText>
-      </w:r>
-      <w:r>
-        <w:fldChar w:fldCharType="separate"/>
-      </w:r>
-      <w:r>
-        <w:rPr>
-          <w:noProof/>
-        </w:rPr>
-        <w:t>6</w:t>
-      </w:r>
-      <w:r>
-        <w:fldChar w:fldCharType="end"/>
-      </w:r>
+      <w:fldSimple w:instr=" SEQ Figure \* ARABIC ">
+        <w:r>
+          <w:rPr>
+            <w:noProof/>
+          </w:rPr>
+          <w:t>6</w:t>
+        </w:r>
+      </w:fldSimple>
       <w:r>
         <w:t xml:space="preserve"> Maquette du popup de création de sprint</w:t>
       </w:r>
@@ -9301,27 +9139,14 @@
       <w:r>
         <w:t xml:space="preserve">Figure </w:t>
       </w:r>
-      <w:r>
-        <w:fldChar w:fldCharType="begin"/>
-      </w:r>
-      <w:r>
-        <w:instrText xml:space="preserve"> SEQ Figure \* ARABIC </w:instrText>
-      </w:r>
-      <w:r>
-        <w:fldChar w:fldCharType="separate"/>
-      </w:r>
-      <w:r>
-        <w:rPr>
-          <w:noProof/>
-        </w:rPr>
-        <w:t>7</w:t>
-      </w:r>
-      <w:r>
-        <w:rPr>
-          <w:noProof/>
-        </w:rPr>
-        <w:fldChar w:fldCharType="end"/>
-      </w:r>
+      <w:fldSimple w:instr=" SEQ Figure \* ARABIC ">
+        <w:r>
+          <w:rPr>
+            <w:noProof/>
+          </w:rPr>
+          <w:t>7</w:t>
+        </w:r>
+      </w:fldSimple>
       <w:r>
         <w:t xml:space="preserve"> Modèle Conceptuel de Données</w:t>
       </w:r>
@@ -9335,7 +9160,6 @@
       <w:r>
         <w:t xml:space="preserve">Table </w:t>
       </w:r>
-      <w:proofErr w:type="spellStart"/>
       <w:r>
         <w:rPr>
           <w:i/>
@@ -9345,13 +9169,11 @@
       </w:r>
       <w:bookmarkEnd w:id="62"/>
       <w:bookmarkEnd w:id="63"/>
-      <w:proofErr w:type="spellEnd"/>
     </w:p>
     <w:p>
       <w:r>
         <w:t xml:space="preserve">La table </w:t>
       </w:r>
-      <w:proofErr w:type="spellStart"/>
       <w:r>
         <w:rPr>
           <w:i/>
@@ -9359,7 +9181,6 @@
         </w:rPr>
         <w:t>project</w:t>
       </w:r>
-      <w:proofErr w:type="spellEnd"/>
       <w:r>
         <w:t xml:space="preserve"> contiendra les grandes lignes des différents projets enregistrés dans la base de données.</w:t>
       </w:r>
@@ -9382,7 +9203,6 @@
       <w:r>
         <w:t xml:space="preserve">Table </w:t>
       </w:r>
-      <w:proofErr w:type="spellStart"/>
       <w:r>
         <w:rPr>
           <w:i/>
@@ -9391,7 +9211,6 @@
         <w:t>UserStory</w:t>
       </w:r>
       <w:bookmarkEnd w:id="64"/>
-      <w:proofErr w:type="spellEnd"/>
     </w:p>
     <w:p>
       <w:r>
@@ -9449,18 +9268,10 @@
         <w:t xml:space="preserve">Cette table permet de </w:t>
       </w:r>
       <w:r>
-        <w:t xml:space="preserve">déterminer la date de début et de fin des sprints. Une table de liaison reliera la table </w:t>
-      </w:r>
-      <w:proofErr w:type="spellStart"/>
-      <w:r>
-        <w:t>User</w:t>
-      </w:r>
-      <w:r>
-        <w:t>Story</w:t>
-      </w:r>
-      <w:proofErr w:type="spellEnd"/>
-      <w:r>
-        <w:t xml:space="preserve"> et cette table afin de créer le contenu du sprint.</w:t>
+        <w:t>déterminer la date de début et de fin des sprints. Une table de liaison reliera la table User</w:t>
+      </w:r>
+      <w:r>
+        <w:t>Story et cette table afin de créer le contenu du sprint.</w:t>
       </w:r>
     </w:p>
     <w:p>
@@ -9492,34 +9303,10 @@
         <w:t>tous les états possibles</w:t>
       </w:r>
       <w:r>
-        <w:t xml:space="preserve"> qu’une </w:t>
-      </w:r>
-      <w:proofErr w:type="spellStart"/>
-      <w:r>
-        <w:t>UserStory</w:t>
-      </w:r>
-      <w:proofErr w:type="spellEnd"/>
-      <w:r>
-        <w:t xml:space="preserve"> peut avoir. Il permet également, grâce à une liaison avec la table </w:t>
-      </w:r>
-      <w:proofErr w:type="spellStart"/>
-      <w:r>
-        <w:t>project</w:t>
-      </w:r>
-      <w:proofErr w:type="spellEnd"/>
-      <w:r>
-        <w:t xml:space="preserve"> de pouvoir rajouter des colonnes au sprint. </w:t>
-      </w:r>
-      <w:r>
-        <w:t xml:space="preserve">La liaison se trouve entre cette table et </w:t>
-      </w:r>
-      <w:proofErr w:type="spellStart"/>
-      <w:r>
-        <w:t>project</w:t>
-      </w:r>
-      <w:proofErr w:type="spellEnd"/>
-      <w:r>
-        <w:t xml:space="preserve"> afin de n’avoir à changer</w:t>
+        <w:t xml:space="preserve"> qu’une UserStory peut avoir. Il permet également, grâce à une liaison avec la table project de pouvoir rajouter des colonnes au sprint. </w:t>
+      </w:r>
+      <w:r>
+        <w:t>La liaison se trouve entre cette table et project afin de n’avoir à changer</w:t>
       </w:r>
       <w:r>
         <w:t xml:space="preserve"> </w:t>
@@ -9540,7 +9327,6 @@
       <w:r>
         <w:t xml:space="preserve">Table </w:t>
       </w:r>
-      <w:proofErr w:type="spellStart"/>
       <w:r>
         <w:rPr>
           <w:i/>
@@ -9549,22 +9335,13 @@
         <w:t>MindMap</w:t>
       </w:r>
       <w:bookmarkEnd w:id="67"/>
-      <w:proofErr w:type="spellEnd"/>
     </w:p>
     <w:p>
       <w:r>
         <w:t xml:space="preserve">Cette table </w:t>
       </w:r>
       <w:r>
-        <w:t xml:space="preserve">permet la création de </w:t>
-      </w:r>
-      <w:proofErr w:type="spellStart"/>
-      <w:r>
-        <w:t>mindmap</w:t>
-      </w:r>
-      <w:proofErr w:type="spellEnd"/>
-      <w:r>
-        <w:t xml:space="preserve"> en gardant leurs noms en mémoire et en les liant </w:t>
+        <w:t xml:space="preserve">permet la création de mindmap en gardant leurs noms en mémoire et en les liant </w:t>
       </w:r>
       <w:r>
         <w:t>aux projets correspondants</w:t>
@@ -9596,15 +9373,7 @@
     </w:p>
     <w:p>
       <w:r>
-        <w:t xml:space="preserve">Cette table contient tous les différents nœuds du </w:t>
-      </w:r>
-      <w:proofErr w:type="spellStart"/>
-      <w:r>
-        <w:t>mindmap</w:t>
-      </w:r>
-      <w:proofErr w:type="spellEnd"/>
-      <w:r>
-        <w:t>.</w:t>
+        <w:t>Cette table contient tous les différents nœuds du mindmap.</w:t>
       </w:r>
       <w:r>
         <w:t xml:space="preserve"> Cette table contient une référence sur elle-même afin </w:t>
@@ -9692,27 +9461,14 @@
       <w:r>
         <w:t xml:space="preserve">Figure </w:t>
       </w:r>
-      <w:r>
-        <w:fldChar w:fldCharType="begin"/>
-      </w:r>
-      <w:r>
-        <w:instrText xml:space="preserve"> SEQ Figure \* ARABIC </w:instrText>
-      </w:r>
-      <w:r>
-        <w:fldChar w:fldCharType="separate"/>
-      </w:r>
-      <w:r>
-        <w:rPr>
-          <w:noProof/>
-        </w:rPr>
-        <w:t>8</w:t>
-      </w:r>
-      <w:r>
-        <w:rPr>
-          <w:noProof/>
-        </w:rPr>
-        <w:fldChar w:fldCharType="end"/>
-      </w:r>
+      <w:fldSimple w:instr=" SEQ Figure \* ARABIC ">
+        <w:r>
+          <w:rPr>
+            <w:noProof/>
+          </w:rPr>
+          <w:t>8</w:t>
+        </w:r>
+      </w:fldSimple>
       <w:r>
         <w:t xml:space="preserve"> Diagramme de classe</w:t>
       </w:r>
@@ -9748,6 +9504,9 @@
         <w:jc w:val="center"/>
       </w:pPr>
       <w:r>
+        <w:rPr>
+          <w:noProof/>
+        </w:rPr>
         <w:drawing>
           <wp:inline distT="0" distB="0" distL="0" distR="0" wp14:anchorId="5B8B3055" wp14:editId="269BE7DA">
             <wp:extent cx="5715000" cy="4648200"/>
@@ -9806,24 +9565,14 @@
       <w:r>
         <w:t xml:space="preserve">Figure </w:t>
       </w:r>
-      <w:r>
-        <w:fldChar w:fldCharType="begin"/>
-      </w:r>
-      <w:r>
-        <w:instrText xml:space="preserve"> SEQ Figure \* ARABIC </w:instrText>
-      </w:r>
-      <w:r>
-        <w:fldChar w:fldCharType="separate"/>
-      </w:r>
-      <w:r>
-        <w:rPr>
-          <w:noProof/>
-        </w:rPr>
-        <w:t>9</w:t>
-      </w:r>
-      <w:r>
-        <w:fldChar w:fldCharType="end"/>
-      </w:r>
+      <w:fldSimple w:instr=" SEQ Figure \* ARABIC ">
+        <w:r>
+          <w:rPr>
+            <w:noProof/>
+          </w:rPr>
+          <w:t>9</w:t>
+        </w:r>
+      </w:fldSimple>
       <w:r>
         <w:t xml:space="preserve"> Planning initial</w:t>
       </w:r>
@@ -10074,7 +9823,7 @@
       <w:rPr>
         <w:noProof/>
       </w:rPr>
-      <w:t>08.04.2020</w:t>
+      <w:t>09.04.2020</w:t>
     </w:r>
     <w:r>
       <w:fldChar w:fldCharType="end"/>
@@ -11703,7 +11452,7 @@
 </file>
 
 <file path=customXml/itemProps2.xml><?xml version="1.0" encoding="utf-8"?>
-<ds:datastoreItem xmlns:ds="http://schemas.openxmlformats.org/officeDocument/2006/customXml" ds:itemID="{36D7066B-DD34-4B95-8668-91986BE3CF3A}">
+<ds:datastoreItem xmlns:ds="http://schemas.openxmlformats.org/officeDocument/2006/customXml" ds:itemID="{6C5FB44D-DAD9-4A55-AB56-5E71A92DC227}">
   <ds:schemaRefs>
     <ds:schemaRef ds:uri="http://schemas.openxmlformats.org/officeDocument/2006/bibliography"/>
   </ds:schemaRefs>

</xml_diff>

<commit_message>
Made poster and abstract
</commit_message>
<xml_diff>
--- a/Documentation.docx
+++ b/Documentation.docx
@@ -14,7 +14,11 @@
           <w:docPartUnique/>
         </w:docPartObj>
       </w:sdtPr>
-      <w:sdtEndPr/>
+      <w:sdtEndPr>
+        <w:rPr>
+          <w:lang w:val="en-US"/>
+        </w:rPr>
+      </w:sdtEndPr>
       <w:sdtContent>
         <w:p>
           <w:pPr>
@@ -176,7 +180,7 @@
                                       <w:sz w:val="28"/>
                                       <w:szCs w:val="28"/>
                                     </w:rPr>
-                                    <w:t>09.04.2020</w:t>
+                                    <w:t>14.04.2020</w:t>
                                   </w:r>
                                   <w:r>
                                     <w:rPr>
@@ -3500,7 +3504,7 @@
                                 <w:sz w:val="28"/>
                                 <w:szCs w:val="28"/>
                               </w:rPr>
-                              <w:t>09.04.2020</w:t>
+                              <w:t>14.04.2020</w:t>
                             </w:r>
                             <w:r>
                               <w:rPr>
@@ -7858,7 +7862,140 @@
           <w:bookmarkEnd w:id="2"/>
           <w:bookmarkEnd w:id="3"/>
         </w:p>
-        <w:p/>
+        <w:p>
+          <w:r>
+            <w:t>Le but de ce projet est de réaliser un outil afin de pratiquer la méthodologie agile de façon simplifi</w:t>
+          </w:r>
+          <w:r>
+            <w:t>ée</w:t>
+          </w:r>
+          <w:r>
+            <w:t xml:space="preserve">. La méthodologie agile est une façon de travailler dans le domaine informatique qui demande de couper le produit à construire en fonctionnalités </w:t>
+          </w:r>
+          <w:r>
+            <w:t>qu’un des utilisateurs de l’application veut avoir afin d’</w:t>
+          </w:r>
+          <w:r>
+            <w:t>accélérer</w:t>
+          </w:r>
+          <w:r>
+            <w:t xml:space="preserve"> le processus </w:t>
+          </w:r>
+          <w:r>
+            <w:t>de mise à jour et de création d’un produit.</w:t>
+          </w:r>
+          <w:r>
+            <w:t xml:space="preserve"> On appelle les fonctionnalités des User</w:t>
+          </w:r>
+          <w:r>
+            <w:t xml:space="preserve"> </w:t>
+          </w:r>
+          <w:r>
+            <w:t>Stor</w:t>
+          </w:r>
+          <w:r>
+            <w:t>ies</w:t>
+          </w:r>
+          <w:r>
+            <w:t xml:space="preserve"> et on appelle une itération du processus de mise à jour ou de création d’un produit </w:t>
+          </w:r>
+          <w:r>
+            <w:t>un Sprint.</w:t>
+          </w:r>
+        </w:p>
+        <w:p>
+          <w:r>
+            <w:t xml:space="preserve">Dans cette application, </w:t>
+          </w:r>
+          <w:r>
+            <w:t xml:space="preserve">on peut créer et gérer des projets ainsi que leurs </w:t>
+          </w:r>
+          <w:r>
+            <w:t>Sprint et User</w:t>
+          </w:r>
+          <w:r>
+            <w:t xml:space="preserve"> </w:t>
+          </w:r>
+          <w:r>
+            <w:t>Stor</w:t>
+          </w:r>
+          <w:r>
+            <w:t>ies</w:t>
+          </w:r>
+          <w:r>
+            <w:t xml:space="preserve"> afin d’avoir une représentation graphique. </w:t>
+          </w:r>
+          <w:r>
+            <w:t xml:space="preserve">La particularité de ce projet réside dans le fait </w:t>
+          </w:r>
+          <w:r>
+            <w:t>qu’elle</w:t>
+          </w:r>
+          <w:r>
+            <w:t xml:space="preserve"> utilise la détection multipoint d’un écran tactile </w:t>
+          </w:r>
+          <w:r>
+            <w:t>afin de pouvoir laisser travailler plusieurs personnes en même temps. Ainsi, cela rendra l’utilisation de cette application beaucoup plus conviviale</w:t>
+          </w:r>
+          <w:r>
+            <w:t>.</w:t>
+          </w:r>
+        </w:p>
+        <w:p>
+          <w:r>
+            <w:t xml:space="preserve">Ce projet est constitué de 2 parties : une base de données Access afin de </w:t>
+          </w:r>
+          <w:r>
+            <w:t>stocker</w:t>
+          </w:r>
+          <w:r>
+            <w:t xml:space="preserve"> les données et une vue en C# </w:t>
+          </w:r>
+          <w:r>
+            <w:t>utilisant l</w:t>
+          </w:r>
+          <w:r>
+            <w:t xml:space="preserve">a technologie d’affichage </w:t>
+          </w:r>
+          <w:r>
+            <w:rPr>
+              <w:i/>
+              <w:iCs/>
+            </w:rPr>
+            <w:t xml:space="preserve">Windows </w:t>
+          </w:r>
+          <w:proofErr w:type="spellStart"/>
+          <w:r>
+            <w:rPr>
+              <w:i/>
+              <w:iCs/>
+            </w:rPr>
+            <w:t>Presentation</w:t>
+          </w:r>
+          <w:proofErr w:type="spellEnd"/>
+          <w:r>
+            <w:rPr>
+              <w:i/>
+              <w:iCs/>
+            </w:rPr>
+            <w:t xml:space="preserve"> </w:t>
+          </w:r>
+          <w:proofErr w:type="spellStart"/>
+          <w:r>
+            <w:rPr>
+              <w:i/>
+              <w:iCs/>
+            </w:rPr>
+            <w:t>Foundation</w:t>
+          </w:r>
+          <w:proofErr w:type="spellEnd"/>
+          <w:r>
+            <w:t xml:space="preserve"> (WPF)</w:t>
+          </w:r>
+          <w:r>
+            <w:t>.</w:t>
+          </w:r>
+        </w:p>
         <w:p>
           <w:pPr>
             <w:pStyle w:val="Titre2"/>
@@ -7871,7 +8008,197 @@
           <w:bookmarkEnd w:id="4"/>
           <w:bookmarkEnd w:id="5"/>
         </w:p>
-        <w:p/>
+        <w:p>
+          <w:pPr>
+            <w:rPr>
+              <w:lang w:val="en-US"/>
+            </w:rPr>
+          </w:pPr>
+          <w:r>
+            <w:rPr>
+              <w:lang w:val="en-US"/>
+            </w:rPr>
+            <w:t>The purpose of this project is</w:t>
+          </w:r>
+          <w:r>
+            <w:rPr>
+              <w:lang w:val="en-US"/>
+            </w:rPr>
+            <w:t xml:space="preserve"> to create</w:t>
+          </w:r>
+          <w:r>
+            <w:rPr>
+              <w:lang w:val="en-US"/>
+            </w:rPr>
+            <w:t xml:space="preserve"> a tool to practice the agile methodolog</w:t>
+          </w:r>
+          <w:r>
+            <w:rPr>
+              <w:lang w:val="en-US"/>
+            </w:rPr>
+            <w:t>y</w:t>
+          </w:r>
+          <w:r>
+            <w:rPr>
+              <w:lang w:val="en-US"/>
+            </w:rPr>
+            <w:t xml:space="preserve"> in a simplified form</w:t>
+          </w:r>
+          <w:r>
+            <w:rPr>
+              <w:lang w:val="en-US"/>
+            </w:rPr>
+            <w:t xml:space="preserve"> </w:t>
+          </w:r>
+          <w:r>
+            <w:rPr>
+              <w:lang w:val="en-US"/>
+            </w:rPr>
+            <w:t xml:space="preserve"> The agile methodology is a </w:t>
+          </w:r>
+          <w:r>
+            <w:rPr>
+              <w:lang w:val="en-US"/>
+            </w:rPr>
+            <w:t xml:space="preserve">way of work in the informatics domain </w:t>
+          </w:r>
+          <w:r>
+            <w:rPr>
+              <w:lang w:val="en-US"/>
+            </w:rPr>
+            <w:t>which requires to cut the product in functionalities that a user want to have.</w:t>
+          </w:r>
+          <w:r>
+            <w:rPr>
+              <w:lang w:val="en-US"/>
+            </w:rPr>
+            <w:t xml:space="preserve"> This </w:t>
+          </w:r>
+          <w:r>
+            <w:rPr>
+              <w:lang w:val="en-US"/>
+            </w:rPr>
+            <w:t>allow to decrease the amount of time require to update or create a product.</w:t>
+          </w:r>
+          <w:r>
+            <w:rPr>
+              <w:lang w:val="en-US"/>
+            </w:rPr>
+            <w:t xml:space="preserve"> We call these functionalities User Stories and one iteration of </w:t>
+          </w:r>
+          <w:r>
+            <w:rPr>
+              <w:lang w:val="en-US"/>
+            </w:rPr>
+            <w:t>work on a User Story is called a Sprint</w:t>
+          </w:r>
+          <w:r>
+            <w:rPr>
+              <w:lang w:val="en-US"/>
+            </w:rPr>
+            <w:t>.</w:t>
+          </w:r>
+        </w:p>
+        <w:p>
+          <w:pPr>
+            <w:rPr>
+              <w:lang w:val="en-US"/>
+            </w:rPr>
+          </w:pPr>
+          <w:r>
+            <w:rPr>
+              <w:lang w:val="en-US"/>
+            </w:rPr>
+            <w:t xml:space="preserve">In this application, </w:t>
+          </w:r>
+          <w:r>
+            <w:rPr>
+              <w:lang w:val="en-US"/>
+            </w:rPr>
+            <w:t>we can create and manage some projects with their Sprints and User Stories to have a graphical representation.</w:t>
+          </w:r>
+          <w:r>
+            <w:rPr>
+              <w:lang w:val="en-US"/>
+            </w:rPr>
+            <w:t xml:space="preserve"> The </w:t>
+          </w:r>
+          <w:r>
+            <w:rPr>
+              <w:lang w:val="en-US"/>
+            </w:rPr>
+            <w:t xml:space="preserve">particularity of this project is in the use of multitouch detection of a </w:t>
+          </w:r>
+          <w:r>
+            <w:rPr>
+              <w:lang w:val="en-US"/>
+            </w:rPr>
+            <w:t>tactile screen</w:t>
+          </w:r>
+          <w:r>
+            <w:rPr>
+              <w:lang w:val="en-US"/>
+            </w:rPr>
+            <w:t>. It gives the possibility to multiple users to interact with the project simultaneously.</w:t>
+          </w:r>
+          <w:r>
+            <w:rPr>
+              <w:lang w:val="en-US"/>
+            </w:rPr>
+            <w:t xml:space="preserve"> That way, it will make the use of this application </w:t>
+          </w:r>
+          <w:r>
+            <w:rPr>
+              <w:lang w:val="en-US"/>
+            </w:rPr>
+            <w:t>significantly user friendly.</w:t>
+          </w:r>
+        </w:p>
+        <w:p>
+          <w:pPr>
+            <w:rPr>
+              <w:lang w:val="en-US"/>
+            </w:rPr>
+          </w:pPr>
+          <w:r>
+            <w:rPr>
+              <w:lang w:val="en-US"/>
+            </w:rPr>
+            <w:t xml:space="preserve">This project is composed by two parts. A database with Access to </w:t>
+          </w:r>
+          <w:r>
+            <w:rPr>
+              <w:lang w:val="en-US"/>
+            </w:rPr>
+            <w:t xml:space="preserve">store </w:t>
+          </w:r>
+          <w:r>
+            <w:rPr>
+              <w:lang w:val="en-US"/>
+            </w:rPr>
+            <w:t>data</w:t>
+          </w:r>
+          <w:r>
+            <w:rPr>
+              <w:lang w:val="en-US"/>
+            </w:rPr>
+            <w:t xml:space="preserve"> and a view in C# using the graphical library </w:t>
+          </w:r>
+          <w:r>
+            <w:rPr>
+              <w:i/>
+              <w:iCs/>
+              <w:lang w:val="en-US"/>
+            </w:rPr>
+            <w:t>Windows Presentation Foundation</w:t>
+          </w:r>
+          <w:r>
+            <w:rPr>
+              <w:lang w:val="en-US"/>
+            </w:rPr>
+            <w:t xml:space="preserve"> (WPF).</w:t>
+          </w:r>
+        </w:p>
       </w:sdtContent>
     </w:sdt>
     <w:p>
@@ -7949,8 +8276,13 @@
         <w:t>Le but de ce projet est de créer un logiciel interagissant avec le</w:t>
       </w:r>
       <w:r>
-        <w:t xml:space="preserve"> mur tactile NCI Lab</w:t>
-      </w:r>
+        <w:t xml:space="preserve"> mur tactile NCI </w:t>
+      </w:r>
+      <w:proofErr w:type="spellStart"/>
+      <w:r>
+        <w:t>Lab</w:t>
+      </w:r>
+      <w:proofErr w:type="spellEnd"/>
       <w:r>
         <w:t xml:space="preserve"> situé dans la salle de Technicien ES du CFPT Informatique</w:t>
       </w:r>
@@ -7986,6 +8318,7 @@
       <w:bookmarkStart w:id="14" w:name="_Toc37146147"/>
       <w:bookmarkStart w:id="15" w:name="_Toc37249008"/>
       <w:r>
+        <w:lastRenderedPageBreak/>
         <w:t>Description détaillée</w:t>
       </w:r>
       <w:bookmarkEnd w:id="14"/>
@@ -8161,7 +8494,6 @@
       <w:bookmarkStart w:id="28" w:name="_Toc37146166"/>
       <w:bookmarkStart w:id="29" w:name="_Toc37249015"/>
       <w:r>
-        <w:lastRenderedPageBreak/>
         <w:t>Faiblesses</w:t>
       </w:r>
       <w:bookmarkEnd w:id="28"/>
@@ -8237,7 +8569,15 @@
     </w:p>
     <w:p>
       <w:r>
-        <w:t>Afin de réaliser l’interface graphique, j’ai décidé d’utiliser WPF. En effet, la détection multipoint est déjà gérée sur WPF et non sur Windows Form. De plus, WPF permet de créer des applications multi-plateformes.</w:t>
+        <w:t xml:space="preserve">Afin de réaliser l’interface graphique, j’ai décidé d’utiliser WPF. En effet, la détection multipoint est déjà gérée sur WPF et non sur Windows </w:t>
+      </w:r>
+      <w:proofErr w:type="spellStart"/>
+      <w:r>
+        <w:t>Form</w:t>
+      </w:r>
+      <w:proofErr w:type="spellEnd"/>
+      <w:r>
+        <w:t>. De plus, WPF permet de créer des applications multi-plateformes.</w:t>
       </w:r>
     </w:p>
     <w:p>
@@ -8247,6 +8587,7 @@
       <w:bookmarkStart w:id="38" w:name="_Toc37146171"/>
       <w:bookmarkStart w:id="39" w:name="_Toc37249020"/>
       <w:r>
+        <w:lastRenderedPageBreak/>
         <w:t>Base de données</w:t>
       </w:r>
       <w:bookmarkEnd w:id="38"/>
@@ -8259,31 +8600,54 @@
       <w:r>
         <w:t xml:space="preserve"> De plus, Access est bien plus facile à configurer pour l’utilisateur et ne requiert pas de serveur afin de le faire fonctionner.</w:t>
       </w:r>
-      <w:bookmarkStart w:id="40" w:name="_GoBack"/>
-      <w:bookmarkEnd w:id="40"/>
     </w:p>
     <w:p>
       <w:pPr>
         <w:pStyle w:val="Titre3"/>
       </w:pPr>
-      <w:bookmarkStart w:id="41" w:name="_Toc37146172"/>
-      <w:bookmarkStart w:id="42" w:name="_Toc37249021"/>
+      <w:bookmarkStart w:id="40" w:name="_Toc37146172"/>
+      <w:bookmarkStart w:id="41" w:name="_Toc37249021"/>
       <w:r>
         <w:t>Environnement</w:t>
       </w:r>
+      <w:bookmarkEnd w:id="40"/>
       <w:bookmarkEnd w:id="41"/>
-      <w:bookmarkEnd w:id="42"/>
     </w:p>
     <w:p>
       <w:r>
         <w:t xml:space="preserve">Afin de réaliser ce projet, j’ai à ma disposition un ordinateur avec Windows 10 ainsi que l’édition Community de Visual Studio 2019. On m’a également fourni un écran tactile </w:t>
       </w:r>
+      <w:proofErr w:type="spellStart"/>
       <w:r>
         <w:rPr>
           <w:i/>
           <w:iCs/>
         </w:rPr>
-        <w:t>Iiyama ProLite T2735MSC</w:t>
+        <w:t>Iiyama</w:t>
+      </w:r>
+      <w:proofErr w:type="spellEnd"/>
+      <w:r>
+        <w:rPr>
+          <w:i/>
+          <w:iCs/>
+        </w:rPr>
+        <w:t xml:space="preserve"> </w:t>
+      </w:r>
+      <w:proofErr w:type="spellStart"/>
+      <w:r>
+        <w:rPr>
+          <w:i/>
+          <w:iCs/>
+        </w:rPr>
+        <w:t>ProLite</w:t>
+      </w:r>
+      <w:proofErr w:type="spellEnd"/>
+      <w:r>
+        <w:rPr>
+          <w:i/>
+          <w:iCs/>
+        </w:rPr>
+        <w:t xml:space="preserve"> T2735MSC</w:t>
       </w:r>
       <w:r>
         <w:t xml:space="preserve"> afin de </w:t>
@@ -8324,7 +8688,15 @@
         <w:t>.18</w:t>
       </w:r>
       <w:r>
-        <w:t xml:space="preserve"> pour le poster, Balsamiq Wireframes pour </w:t>
+        <w:t xml:space="preserve"> pour le poster, </w:t>
+      </w:r>
+      <w:proofErr w:type="spellStart"/>
+      <w:r>
+        <w:t>Balsamiq</w:t>
+      </w:r>
+      <w:proofErr w:type="spellEnd"/>
+      <w:r>
+        <w:t xml:space="preserve"> Wireframes pour </w:t>
       </w:r>
       <w:r>
         <w:t xml:space="preserve">les maquettes de l’interface utilisateur et </w:t>
@@ -8340,14 +8712,14 @@
       <w:pPr>
         <w:pStyle w:val="Titre1"/>
       </w:pPr>
-      <w:bookmarkStart w:id="43" w:name="_Toc37249022"/>
+      <w:bookmarkStart w:id="42" w:name="_Toc37249022"/>
       <w:r>
         <w:t>Fonctionnalités</w:t>
       </w:r>
       <w:r>
         <w:t xml:space="preserve"> additionnelles</w:t>
       </w:r>
-      <w:bookmarkEnd w:id="43"/>
+      <w:bookmarkEnd w:id="42"/>
     </w:p>
     <w:p>
       <w:r>
@@ -8358,13 +8730,13 @@
       <w:pPr>
         <w:pStyle w:val="Titre2"/>
       </w:pPr>
-      <w:bookmarkStart w:id="44" w:name="_Toc37146152"/>
-      <w:bookmarkStart w:id="45" w:name="_Toc37249023"/>
+      <w:bookmarkStart w:id="43" w:name="_Toc37146152"/>
+      <w:bookmarkStart w:id="44" w:name="_Toc37249023"/>
       <w:r>
         <w:t>Gantt intégré</w:t>
       </w:r>
+      <w:bookmarkEnd w:id="43"/>
       <w:bookmarkEnd w:id="44"/>
-      <w:bookmarkEnd w:id="45"/>
     </w:p>
     <w:p>
       <w:r>
@@ -8375,17 +8747,25 @@
       <w:pPr>
         <w:pStyle w:val="Titre2"/>
       </w:pPr>
-      <w:bookmarkStart w:id="46" w:name="_Toc37146153"/>
-      <w:bookmarkStart w:id="47" w:name="_Toc37249024"/>
+      <w:bookmarkStart w:id="45" w:name="_Toc37146153"/>
+      <w:bookmarkStart w:id="46" w:name="_Toc37249024"/>
       <w:r>
         <w:t>Cartes mentales intégré</w:t>
       </w:r>
+      <w:bookmarkEnd w:id="45"/>
       <w:bookmarkEnd w:id="46"/>
-      <w:bookmarkEnd w:id="47"/>
     </w:p>
     <w:p>
       <w:r>
-        <w:t xml:space="preserve">Le logiciel pourra créer des mindmap </w:t>
+        <w:t xml:space="preserve">Le logiciel pourra créer des </w:t>
+      </w:r>
+      <w:proofErr w:type="spellStart"/>
+      <w:r>
+        <w:t>mindmap</w:t>
+      </w:r>
+      <w:proofErr w:type="spellEnd"/>
+      <w:r>
+        <w:t xml:space="preserve"> </w:t>
       </w:r>
     </w:p>
     <w:p/>
@@ -8393,34 +8773,35 @@
       <w:pPr>
         <w:pStyle w:val="Titre1"/>
       </w:pPr>
-      <w:bookmarkStart w:id="48" w:name="_Toc37146154"/>
-      <w:bookmarkStart w:id="49" w:name="_Toc37249025"/>
-      <w:r>
+      <w:bookmarkStart w:id="47" w:name="_Toc37146154"/>
+      <w:bookmarkStart w:id="48" w:name="_Toc37249025"/>
+      <w:r>
+        <w:lastRenderedPageBreak/>
         <w:t>Maquettes</w:t>
       </w:r>
+      <w:bookmarkEnd w:id="47"/>
       <w:bookmarkEnd w:id="48"/>
-      <w:bookmarkEnd w:id="49"/>
     </w:p>
     <w:p>
       <w:pPr>
         <w:pStyle w:val="Titre2"/>
       </w:pPr>
-      <w:bookmarkStart w:id="50" w:name="_Ref37142589"/>
-      <w:bookmarkStart w:id="51" w:name="_Ref37142596"/>
-      <w:bookmarkStart w:id="52" w:name="_Ref37142613"/>
-      <w:bookmarkStart w:id="53" w:name="_Toc37146155"/>
-      <w:bookmarkStart w:id="54" w:name="_Toc37249026"/>
+      <w:bookmarkStart w:id="49" w:name="_Ref37142589"/>
+      <w:bookmarkStart w:id="50" w:name="_Ref37142596"/>
+      <w:bookmarkStart w:id="51" w:name="_Ref37142613"/>
+      <w:bookmarkStart w:id="52" w:name="_Toc37146155"/>
+      <w:bookmarkStart w:id="53" w:name="_Toc37249026"/>
       <w:r>
         <w:t xml:space="preserve">Fenêtre </w:t>
       </w:r>
       <w:r>
         <w:t>principale</w:t>
       </w:r>
+      <w:bookmarkEnd w:id="49"/>
       <w:bookmarkEnd w:id="50"/>
       <w:bookmarkEnd w:id="51"/>
       <w:bookmarkEnd w:id="52"/>
       <w:bookmarkEnd w:id="53"/>
-      <w:bookmarkEnd w:id="54"/>
     </w:p>
     <w:p>
       <w:pPr>
@@ -8488,14 +8869,27 @@
       <w:r>
         <w:t xml:space="preserve">Figure </w:t>
       </w:r>
-      <w:fldSimple w:instr=" SEQ Figure \* ARABIC ">
-        <w:r>
-          <w:rPr>
-            <w:noProof/>
-          </w:rPr>
-          <w:t>1</w:t>
-        </w:r>
-      </w:fldSimple>
+      <w:r>
+        <w:fldChar w:fldCharType="begin"/>
+      </w:r>
+      <w:r>
+        <w:instrText xml:space="preserve"> SEQ Figure \* ARABIC </w:instrText>
+      </w:r>
+      <w:r>
+        <w:fldChar w:fldCharType="separate"/>
+      </w:r>
+      <w:r>
+        <w:rPr>
+          <w:noProof/>
+        </w:rPr>
+        <w:t>1</w:t>
+      </w:r>
+      <w:r>
+        <w:rPr>
+          <w:noProof/>
+        </w:rPr>
+        <w:fldChar w:fldCharType="end"/>
+      </w:r>
       <w:r>
         <w:t xml:space="preserve"> Maquette de la fenêtre de sélection de projet</w:t>
       </w:r>
@@ -8521,8 +8915,8 @@
       <w:pPr>
         <w:pStyle w:val="Titre2"/>
       </w:pPr>
-      <w:bookmarkStart w:id="55" w:name="_Toc37146156"/>
-      <w:bookmarkStart w:id="56" w:name="_Toc37249027"/>
+      <w:bookmarkStart w:id="54" w:name="_Toc37146156"/>
+      <w:bookmarkStart w:id="55" w:name="_Toc37249027"/>
       <w:r>
         <w:lastRenderedPageBreak/>
         <w:t xml:space="preserve">Fenêtre </w:t>
@@ -8530,8 +8924,8 @@
       <w:r>
         <w:t>de projet</w:t>
       </w:r>
+      <w:bookmarkEnd w:id="54"/>
       <w:bookmarkEnd w:id="55"/>
-      <w:bookmarkEnd w:id="56"/>
     </w:p>
     <w:p>
       <w:pPr>
@@ -8599,14 +8993,27 @@
       <w:r>
         <w:t xml:space="preserve">Figure </w:t>
       </w:r>
-      <w:fldSimple w:instr=" SEQ Figure \* ARABIC ">
-        <w:r>
-          <w:rPr>
-            <w:noProof/>
-          </w:rPr>
-          <w:t>2</w:t>
-        </w:r>
-      </w:fldSimple>
+      <w:r>
+        <w:fldChar w:fldCharType="begin"/>
+      </w:r>
+      <w:r>
+        <w:instrText xml:space="preserve"> SEQ Figure \* ARABIC </w:instrText>
+      </w:r>
+      <w:r>
+        <w:fldChar w:fldCharType="separate"/>
+      </w:r>
+      <w:r>
+        <w:rPr>
+          <w:noProof/>
+        </w:rPr>
+        <w:t>2</w:t>
+      </w:r>
+      <w:r>
+        <w:rPr>
+          <w:noProof/>
+        </w:rPr>
+        <w:fldChar w:fldCharType="end"/>
+      </w:r>
       <w:r>
         <w:t xml:space="preserve"> Maquette de la fenêtre de projet</w:t>
       </w:r>
@@ -8658,14 +9065,14 @@
       <w:pPr>
         <w:pStyle w:val="Titre2"/>
       </w:pPr>
-      <w:bookmarkStart w:id="57" w:name="_Toc37146157"/>
-      <w:bookmarkStart w:id="58" w:name="_Toc37249028"/>
+      <w:bookmarkStart w:id="56" w:name="_Toc37146157"/>
+      <w:bookmarkStart w:id="57" w:name="_Toc37249028"/>
       <w:r>
         <w:lastRenderedPageBreak/>
         <w:t>Fenêtre de sprint</w:t>
       </w:r>
+      <w:bookmarkEnd w:id="56"/>
       <w:bookmarkEnd w:id="57"/>
-      <w:bookmarkEnd w:id="58"/>
     </w:p>
     <w:p>
       <w:pPr>
@@ -8733,14 +9140,27 @@
       <w:r>
         <w:t xml:space="preserve">Figure </w:t>
       </w:r>
-      <w:fldSimple w:instr=" SEQ Figure \* ARABIC ">
-        <w:r>
-          <w:rPr>
-            <w:noProof/>
-          </w:rPr>
-          <w:t>3</w:t>
-        </w:r>
-      </w:fldSimple>
+      <w:r>
+        <w:fldChar w:fldCharType="begin"/>
+      </w:r>
+      <w:r>
+        <w:instrText xml:space="preserve"> SEQ Figure \* ARABIC </w:instrText>
+      </w:r>
+      <w:r>
+        <w:fldChar w:fldCharType="separate"/>
+      </w:r>
+      <w:r>
+        <w:rPr>
+          <w:noProof/>
+        </w:rPr>
+        <w:t>3</w:t>
+      </w:r>
+      <w:r>
+        <w:rPr>
+          <w:noProof/>
+        </w:rPr>
+        <w:fldChar w:fldCharType="end"/>
+      </w:r>
       <w:r>
         <w:t xml:space="preserve"> Maquette de la fenêtre de sprint</w:t>
       </w:r>
@@ -8753,7 +9173,15 @@
         <w:t xml:space="preserve"> affiche le sprint sur lequel on aura appuyé</w:t>
       </w:r>
       <w:r>
-        <w:t>. Un bouton permet de revenir au backlog. Un appui prolongé ouvrira le menu contextuel qui permettra de rajouter des Use Case ou</w:t>
+        <w:t xml:space="preserve">. Un bouton permet de revenir au </w:t>
+      </w:r>
+      <w:proofErr w:type="spellStart"/>
+      <w:r>
+        <w:t>backlog</w:t>
+      </w:r>
+      <w:proofErr w:type="spellEnd"/>
+      <w:r>
+        <w:t>. Un appui prolongé ouvrira le menu contextuel qui permettra de rajouter des Use Case ou</w:t>
       </w:r>
       <w:r>
         <w:t xml:space="preserve"> de</w:t>
@@ -8783,9 +9211,14 @@
       <w:pPr>
         <w:pStyle w:val="Titre2"/>
       </w:pPr>
+      <w:proofErr w:type="spellStart"/>
       <w:r>
         <w:lastRenderedPageBreak/>
-        <w:t>PopUp Projets</w:t>
+        <w:t>PopUp</w:t>
+      </w:r>
+      <w:proofErr w:type="spellEnd"/>
+      <w:r>
+        <w:t xml:space="preserve"> Projets</w:t>
       </w:r>
     </w:p>
     <w:p>
@@ -8848,20 +9281,33 @@
       <w:r>
         <w:t xml:space="preserve">Figure </w:t>
       </w:r>
-      <w:fldSimple w:instr=" SEQ Figure \* ARABIC ">
-        <w:r>
-          <w:rPr>
-            <w:noProof/>
-          </w:rPr>
-          <w:t>4</w:t>
-        </w:r>
-      </w:fldSimple>
+      <w:r>
+        <w:fldChar w:fldCharType="begin"/>
+      </w:r>
+      <w:r>
+        <w:instrText xml:space="preserve"> SEQ Figure \* ARABIC </w:instrText>
+      </w:r>
+      <w:r>
+        <w:fldChar w:fldCharType="separate"/>
+      </w:r>
+      <w:r>
+        <w:rPr>
+          <w:noProof/>
+        </w:rPr>
+        <w:t>4</w:t>
+      </w:r>
+      <w:r>
+        <w:rPr>
+          <w:noProof/>
+        </w:rPr>
+        <w:fldChar w:fldCharType="end"/>
+      </w:r>
       <w:r>
         <w:t xml:space="preserve"> Maquette du popup de création de projet</w:t>
       </w:r>
     </w:p>
     <w:p>
-      <w:bookmarkStart w:id="59" w:name="_Hlk37254795"/>
+      <w:bookmarkStart w:id="58" w:name="_Hlk37254795"/>
       <w:r>
         <w:t xml:space="preserve">Ce popup apparait quand la modification ou l’ajout d’un projet est demandé. </w:t>
       </w:r>
@@ -8869,15 +9315,25 @@
         <w:t>En appuyant sur la croix en bas à gauche, la fenêtre se ferme sans changement alors qu’en appuyant sur la droite, les changements s’effectuent.</w:t>
       </w:r>
     </w:p>
-    <w:bookmarkEnd w:id="59"/>
+    <w:bookmarkEnd w:id="58"/>
     <w:p>
       <w:pPr>
         <w:pStyle w:val="Titre2"/>
       </w:pPr>
+      <w:proofErr w:type="spellStart"/>
       <w:r>
         <w:lastRenderedPageBreak/>
-        <w:t>PopUp UserStory</w:t>
-      </w:r>
+        <w:t>PopUp</w:t>
+      </w:r>
+      <w:proofErr w:type="spellEnd"/>
+      <w:r>
+        <w:t xml:space="preserve"> </w:t>
+      </w:r>
+      <w:proofErr w:type="spellStart"/>
+      <w:r>
+        <w:t>UserStory</w:t>
+      </w:r>
+      <w:proofErr w:type="spellEnd"/>
     </w:p>
     <w:p>
       <w:pPr>
@@ -8939,24 +9395,50 @@
       <w:r>
         <w:t xml:space="preserve">Figure </w:t>
       </w:r>
-      <w:fldSimple w:instr=" SEQ Figure \* ARABIC ">
-        <w:r>
-          <w:rPr>
-            <w:noProof/>
-          </w:rPr>
-          <w:t>5</w:t>
-        </w:r>
-      </w:fldSimple>
-      <w:r>
-        <w:t xml:space="preserve"> Maquette du popup de création de UserStory</w:t>
-      </w:r>
+      <w:r>
+        <w:fldChar w:fldCharType="begin"/>
+      </w:r>
+      <w:r>
+        <w:instrText xml:space="preserve"> SEQ Figure \* ARABIC </w:instrText>
+      </w:r>
+      <w:r>
+        <w:fldChar w:fldCharType="separate"/>
+      </w:r>
+      <w:r>
+        <w:rPr>
+          <w:noProof/>
+        </w:rPr>
+        <w:t>5</w:t>
+      </w:r>
+      <w:r>
+        <w:rPr>
+          <w:noProof/>
+        </w:rPr>
+        <w:fldChar w:fldCharType="end"/>
+      </w:r>
+      <w:r>
+        <w:t xml:space="preserve"> Maquette du popup de création de </w:t>
+      </w:r>
+      <w:proofErr w:type="spellStart"/>
+      <w:r>
+        <w:t>UserStory</w:t>
+      </w:r>
+      <w:proofErr w:type="spellEnd"/>
     </w:p>
     <w:p>
       <w:r>
         <w:t>Ce popup apparait quand la modification ou l’ajout d’un</w:t>
       </w:r>
       <w:r>
-        <w:t xml:space="preserve">e UserStory </w:t>
+        <w:t xml:space="preserve">e </w:t>
+      </w:r>
+      <w:proofErr w:type="spellStart"/>
+      <w:r>
+        <w:t>UserStory</w:t>
+      </w:r>
+      <w:proofErr w:type="spellEnd"/>
+      <w:r>
+        <w:t xml:space="preserve"> </w:t>
       </w:r>
       <w:r>
         <w:t>est demandé</w:t>
@@ -8972,8 +9454,13 @@
       <w:pPr>
         <w:pStyle w:val="Titre2"/>
       </w:pPr>
-      <w:r>
-        <w:t>PopUp Sprint</w:t>
+      <w:proofErr w:type="spellStart"/>
+      <w:r>
+        <w:t>PopUp</w:t>
+      </w:r>
+      <w:proofErr w:type="spellEnd"/>
+      <w:r>
+        <w:t xml:space="preserve"> Sprint</w:t>
       </w:r>
     </w:p>
     <w:p>
@@ -9036,14 +9523,27 @@
       <w:r>
         <w:t xml:space="preserve">Figure </w:t>
       </w:r>
-      <w:fldSimple w:instr=" SEQ Figure \* ARABIC ">
-        <w:r>
-          <w:rPr>
-            <w:noProof/>
-          </w:rPr>
-          <w:t>6</w:t>
-        </w:r>
-      </w:fldSimple>
+      <w:r>
+        <w:fldChar w:fldCharType="begin"/>
+      </w:r>
+      <w:r>
+        <w:instrText xml:space="preserve"> SEQ Figure \* ARABIC </w:instrText>
+      </w:r>
+      <w:r>
+        <w:fldChar w:fldCharType="separate"/>
+      </w:r>
+      <w:r>
+        <w:rPr>
+          <w:noProof/>
+        </w:rPr>
+        <w:t>6</w:t>
+      </w:r>
+      <w:r>
+        <w:rPr>
+          <w:noProof/>
+        </w:rPr>
+        <w:fldChar w:fldCharType="end"/>
+      </w:r>
       <w:r>
         <w:t xml:space="preserve"> Maquette du popup de création de sprint</w:t>
       </w:r>
@@ -9063,14 +9563,14 @@
       <w:pPr>
         <w:pStyle w:val="Titre1"/>
       </w:pPr>
-      <w:bookmarkStart w:id="60" w:name="_Toc37146158"/>
-      <w:bookmarkStart w:id="61" w:name="_Toc37249029"/>
+      <w:bookmarkStart w:id="59" w:name="_Toc37146158"/>
+      <w:bookmarkStart w:id="60" w:name="_Toc37249029"/>
       <w:r>
         <w:lastRenderedPageBreak/>
         <w:t>Modèle de données</w:t>
       </w:r>
+      <w:bookmarkEnd w:id="59"/>
       <w:bookmarkEnd w:id="60"/>
-      <w:bookmarkEnd w:id="61"/>
     </w:p>
     <w:p>
       <w:pPr>
@@ -9139,14 +9639,27 @@
       <w:r>
         <w:t xml:space="preserve">Figure </w:t>
       </w:r>
-      <w:fldSimple w:instr=" SEQ Figure \* ARABIC ">
-        <w:r>
-          <w:rPr>
-            <w:noProof/>
-          </w:rPr>
-          <w:t>7</w:t>
-        </w:r>
-      </w:fldSimple>
+      <w:r>
+        <w:fldChar w:fldCharType="begin"/>
+      </w:r>
+      <w:r>
+        <w:instrText xml:space="preserve"> SEQ Figure \* ARABIC </w:instrText>
+      </w:r>
+      <w:r>
+        <w:fldChar w:fldCharType="separate"/>
+      </w:r>
+      <w:r>
+        <w:rPr>
+          <w:noProof/>
+        </w:rPr>
+        <w:t>7</w:t>
+      </w:r>
+      <w:r>
+        <w:rPr>
+          <w:noProof/>
+        </w:rPr>
+        <w:fldChar w:fldCharType="end"/>
+      </w:r>
       <w:r>
         <w:t xml:space="preserve"> Modèle Conceptuel de Données</w:t>
       </w:r>
@@ -9155,11 +9668,12 @@
       <w:pPr>
         <w:pStyle w:val="Titre2"/>
       </w:pPr>
-      <w:bookmarkStart w:id="62" w:name="_Toc37146159"/>
-      <w:bookmarkStart w:id="63" w:name="_Toc37249030"/>
+      <w:bookmarkStart w:id="61" w:name="_Toc37146159"/>
+      <w:bookmarkStart w:id="62" w:name="_Toc37249030"/>
       <w:r>
         <w:t xml:space="preserve">Table </w:t>
       </w:r>
+      <w:proofErr w:type="spellStart"/>
       <w:r>
         <w:rPr>
           <w:i/>
@@ -9167,13 +9681,15 @@
         </w:rPr>
         <w:t>project</w:t>
       </w:r>
+      <w:bookmarkEnd w:id="61"/>
       <w:bookmarkEnd w:id="62"/>
-      <w:bookmarkEnd w:id="63"/>
+      <w:proofErr w:type="spellEnd"/>
     </w:p>
     <w:p>
       <w:r>
         <w:t xml:space="preserve">La table </w:t>
       </w:r>
+      <w:proofErr w:type="spellStart"/>
       <w:r>
         <w:rPr>
           <w:i/>
@@ -9181,6 +9697,7 @@
         </w:rPr>
         <w:t>project</w:t>
       </w:r>
+      <w:proofErr w:type="spellEnd"/>
       <w:r>
         <w:t xml:space="preserve"> contiendra les grandes lignes des différents projets enregistrés dans la base de données.</w:t>
       </w:r>
@@ -9199,10 +9716,11 @@
           <w:iCs/>
         </w:rPr>
       </w:pPr>
-      <w:bookmarkStart w:id="64" w:name="_Toc37249031"/>
+      <w:bookmarkStart w:id="63" w:name="_Toc37249031"/>
       <w:r>
         <w:t xml:space="preserve">Table </w:t>
       </w:r>
+      <w:proofErr w:type="spellStart"/>
       <w:r>
         <w:rPr>
           <w:i/>
@@ -9210,7 +9728,8 @@
         </w:rPr>
         <w:t>UserStory</w:t>
       </w:r>
-      <w:bookmarkEnd w:id="64"/>
+      <w:bookmarkEnd w:id="63"/>
+      <w:proofErr w:type="spellEnd"/>
     </w:p>
     <w:p>
       <w:r>
@@ -9249,7 +9768,7 @@
           <w:iCs/>
         </w:rPr>
       </w:pPr>
-      <w:bookmarkStart w:id="65" w:name="_Toc37249032"/>
+      <w:bookmarkStart w:id="64" w:name="_Toc37249032"/>
       <w:r>
         <w:lastRenderedPageBreak/>
         <w:t xml:space="preserve">Table </w:t>
@@ -9261,17 +9780,25 @@
         </w:rPr>
         <w:t>Sprint</w:t>
       </w:r>
-      <w:bookmarkEnd w:id="65"/>
+      <w:bookmarkEnd w:id="64"/>
     </w:p>
     <w:p>
       <w:r>
         <w:t xml:space="preserve">Cette table permet de </w:t>
       </w:r>
       <w:r>
-        <w:t>déterminer la date de début et de fin des sprints. Une table de liaison reliera la table User</w:t>
-      </w:r>
-      <w:r>
-        <w:t>Story et cette table afin de créer le contenu du sprint.</w:t>
+        <w:t xml:space="preserve">déterminer la date de début et de fin des sprints. Une table de liaison reliera la table </w:t>
+      </w:r>
+      <w:proofErr w:type="spellStart"/>
+      <w:r>
+        <w:t>User</w:t>
+      </w:r>
+      <w:r>
+        <w:t>Story</w:t>
+      </w:r>
+      <w:proofErr w:type="spellEnd"/>
+      <w:r>
+        <w:t xml:space="preserve"> et cette table afin de créer le contenu du sprint.</w:t>
       </w:r>
     </w:p>
     <w:p>
@@ -9282,7 +9809,7 @@
           <w:iCs/>
         </w:rPr>
       </w:pPr>
-      <w:bookmarkStart w:id="66" w:name="_Toc37249033"/>
+      <w:bookmarkStart w:id="65" w:name="_Toc37249033"/>
       <w:r>
         <w:t xml:space="preserve">Table </w:t>
       </w:r>
@@ -9293,7 +9820,7 @@
         </w:rPr>
         <w:t>State</w:t>
       </w:r>
-      <w:bookmarkEnd w:id="66"/>
+      <w:bookmarkEnd w:id="65"/>
     </w:p>
     <w:p>
       <w:r>
@@ -9303,10 +9830,34 @@
         <w:t>tous les états possibles</w:t>
       </w:r>
       <w:r>
-        <w:t xml:space="preserve"> qu’une UserStory peut avoir. Il permet également, grâce à une liaison avec la table project de pouvoir rajouter des colonnes au sprint. </w:t>
-      </w:r>
-      <w:r>
-        <w:t>La liaison se trouve entre cette table et project afin de n’avoir à changer</w:t>
+        <w:t xml:space="preserve"> qu’une </w:t>
+      </w:r>
+      <w:proofErr w:type="spellStart"/>
+      <w:r>
+        <w:t>UserStory</w:t>
+      </w:r>
+      <w:proofErr w:type="spellEnd"/>
+      <w:r>
+        <w:t xml:space="preserve"> peut avoir. Il permet également, grâce à une liaison avec la table </w:t>
+      </w:r>
+      <w:proofErr w:type="spellStart"/>
+      <w:r>
+        <w:t>project</w:t>
+      </w:r>
+      <w:proofErr w:type="spellEnd"/>
+      <w:r>
+        <w:t xml:space="preserve"> de pouvoir rajouter des colonnes au sprint. </w:t>
+      </w:r>
+      <w:r>
+        <w:t xml:space="preserve">La liaison se trouve entre cette table et </w:t>
+      </w:r>
+      <w:proofErr w:type="spellStart"/>
+      <w:r>
+        <w:t>project</w:t>
+      </w:r>
+      <w:proofErr w:type="spellEnd"/>
+      <w:r>
+        <w:t xml:space="preserve"> afin de n’avoir à changer</w:t>
       </w:r>
       <w:r>
         <w:t xml:space="preserve"> </w:t>
@@ -9323,10 +9874,11 @@
           <w:iCs/>
         </w:rPr>
       </w:pPr>
-      <w:bookmarkStart w:id="67" w:name="_Toc37249034"/>
+      <w:bookmarkStart w:id="66" w:name="_Toc37249034"/>
       <w:r>
         <w:t xml:space="preserve">Table </w:t>
       </w:r>
+      <w:proofErr w:type="spellStart"/>
       <w:r>
         <w:rPr>
           <w:i/>
@@ -9334,14 +9886,23 @@
         </w:rPr>
         <w:t>MindMap</w:t>
       </w:r>
-      <w:bookmarkEnd w:id="67"/>
+      <w:bookmarkEnd w:id="66"/>
+      <w:proofErr w:type="spellEnd"/>
     </w:p>
     <w:p>
       <w:r>
         <w:t xml:space="preserve">Cette table </w:t>
       </w:r>
       <w:r>
-        <w:t xml:space="preserve">permet la création de mindmap en gardant leurs noms en mémoire et en les liant </w:t>
+        <w:t xml:space="preserve">permet la création de </w:t>
+      </w:r>
+      <w:proofErr w:type="spellStart"/>
+      <w:r>
+        <w:t>mindmap</w:t>
+      </w:r>
+      <w:proofErr w:type="spellEnd"/>
+      <w:r>
+        <w:t xml:space="preserve"> en gardant leurs noms en mémoire et en les liant </w:t>
       </w:r>
       <w:r>
         <w:t>aux projets correspondants</w:t>
@@ -9358,7 +9919,7 @@
           <w:iCs/>
         </w:rPr>
       </w:pPr>
-      <w:bookmarkStart w:id="68" w:name="_Toc37249035"/>
+      <w:bookmarkStart w:id="67" w:name="_Toc37249035"/>
       <w:r>
         <w:t xml:space="preserve">Table </w:t>
       </w:r>
@@ -9369,11 +9930,19 @@
         </w:rPr>
         <w:t>Node</w:t>
       </w:r>
-      <w:bookmarkEnd w:id="68"/>
+      <w:bookmarkEnd w:id="67"/>
     </w:p>
     <w:p>
       <w:r>
-        <w:t>Cette table contient tous les différents nœuds du mindmap.</w:t>
+        <w:t xml:space="preserve">Cette table contient tous les différents nœuds du </w:t>
+      </w:r>
+      <w:proofErr w:type="spellStart"/>
+      <w:r>
+        <w:t>mindmap</w:t>
+      </w:r>
+      <w:proofErr w:type="spellEnd"/>
+      <w:r>
+        <w:t>.</w:t>
       </w:r>
       <w:r>
         <w:t xml:space="preserve"> Cette table contient une référence sur elle-même afin </w:t>
@@ -9386,13 +9955,13 @@
       <w:pPr>
         <w:pStyle w:val="Titre1"/>
       </w:pPr>
-      <w:bookmarkStart w:id="69" w:name="_Toc37146160"/>
-      <w:bookmarkStart w:id="70" w:name="_Toc37249036"/>
+      <w:bookmarkStart w:id="68" w:name="_Toc37146160"/>
+      <w:bookmarkStart w:id="69" w:name="_Toc37249036"/>
       <w:r>
         <w:t>Modèle de classe</w:t>
       </w:r>
+      <w:bookmarkEnd w:id="68"/>
       <w:bookmarkEnd w:id="69"/>
-      <w:bookmarkEnd w:id="70"/>
     </w:p>
     <w:p>
       <w:pPr>
@@ -9461,14 +10030,27 @@
       <w:r>
         <w:t xml:space="preserve">Figure </w:t>
       </w:r>
-      <w:fldSimple w:instr=" SEQ Figure \* ARABIC ">
-        <w:r>
-          <w:rPr>
-            <w:noProof/>
-          </w:rPr>
-          <w:t>8</w:t>
-        </w:r>
-      </w:fldSimple>
+      <w:r>
+        <w:fldChar w:fldCharType="begin"/>
+      </w:r>
+      <w:r>
+        <w:instrText xml:space="preserve"> SEQ Figure \* ARABIC </w:instrText>
+      </w:r>
+      <w:r>
+        <w:fldChar w:fldCharType="separate"/>
+      </w:r>
+      <w:r>
+        <w:rPr>
+          <w:noProof/>
+        </w:rPr>
+        <w:t>8</w:t>
+      </w:r>
+      <w:r>
+        <w:rPr>
+          <w:noProof/>
+        </w:rPr>
+        <w:fldChar w:fldCharType="end"/>
+      </w:r>
       <w:r>
         <w:t xml:space="preserve"> Diagramme de classe</w:t>
       </w:r>
@@ -9477,26 +10059,26 @@
       <w:pPr>
         <w:pStyle w:val="Titre1"/>
       </w:pPr>
-      <w:bookmarkStart w:id="71" w:name="_Toc37146161"/>
-      <w:bookmarkStart w:id="72" w:name="_Toc37249037"/>
+      <w:bookmarkStart w:id="70" w:name="_Toc37146161"/>
+      <w:bookmarkStart w:id="71" w:name="_Toc37249037"/>
       <w:r>
         <w:lastRenderedPageBreak/>
         <w:t>Planning</w:t>
       </w:r>
+      <w:bookmarkEnd w:id="70"/>
       <w:bookmarkEnd w:id="71"/>
-      <w:bookmarkEnd w:id="72"/>
     </w:p>
     <w:p>
       <w:pPr>
         <w:pStyle w:val="Titre2"/>
       </w:pPr>
-      <w:bookmarkStart w:id="73" w:name="_Toc37146162"/>
-      <w:bookmarkStart w:id="74" w:name="_Toc37249038"/>
+      <w:bookmarkStart w:id="72" w:name="_Toc37146162"/>
+      <w:bookmarkStart w:id="73" w:name="_Toc37249038"/>
       <w:r>
         <w:t>Prévu</w:t>
       </w:r>
+      <w:bookmarkEnd w:id="72"/>
       <w:bookmarkEnd w:id="73"/>
-      <w:bookmarkEnd w:id="74"/>
     </w:p>
     <w:p>
       <w:pPr>
@@ -9565,14 +10147,27 @@
       <w:r>
         <w:t xml:space="preserve">Figure </w:t>
       </w:r>
-      <w:fldSimple w:instr=" SEQ Figure \* ARABIC ">
-        <w:r>
-          <w:rPr>
-            <w:noProof/>
-          </w:rPr>
-          <w:t>9</w:t>
-        </w:r>
-      </w:fldSimple>
+      <w:r>
+        <w:fldChar w:fldCharType="begin"/>
+      </w:r>
+      <w:r>
+        <w:instrText xml:space="preserve"> SEQ Figure \* ARABIC </w:instrText>
+      </w:r>
+      <w:r>
+        <w:fldChar w:fldCharType="separate"/>
+      </w:r>
+      <w:r>
+        <w:rPr>
+          <w:noProof/>
+        </w:rPr>
+        <w:t>9</w:t>
+      </w:r>
+      <w:r>
+        <w:rPr>
+          <w:noProof/>
+        </w:rPr>
+        <w:fldChar w:fldCharType="end"/>
+      </w:r>
       <w:r>
         <w:t xml:space="preserve"> Planning initial</w:t>
       </w:r>
@@ -9581,56 +10176,56 @@
       <w:pPr>
         <w:pStyle w:val="Titre2"/>
       </w:pPr>
-      <w:bookmarkStart w:id="75" w:name="_Toc37146163"/>
-      <w:bookmarkStart w:id="76" w:name="_Toc37249039"/>
+      <w:bookmarkStart w:id="74" w:name="_Toc37146163"/>
+      <w:bookmarkStart w:id="75" w:name="_Toc37249039"/>
       <w:r>
         <w:t>Final</w:t>
       </w:r>
+      <w:bookmarkEnd w:id="74"/>
       <w:bookmarkEnd w:id="75"/>
-      <w:bookmarkEnd w:id="76"/>
     </w:p>
     <w:p>
       <w:r>
         <w:t>TODO Remplir à la fin</w:t>
       </w:r>
-      <w:bookmarkStart w:id="77" w:name="_Toc37146173"/>
+      <w:bookmarkStart w:id="76" w:name="_Toc37146173"/>
     </w:p>
     <w:p>
       <w:pPr>
         <w:pStyle w:val="Titre1"/>
       </w:pPr>
-      <w:bookmarkStart w:id="78" w:name="_Toc37249040"/>
+      <w:bookmarkStart w:id="77" w:name="_Toc37249040"/>
       <w:r>
         <w:t>Étude de l’existant</w:t>
       </w:r>
+      <w:bookmarkEnd w:id="76"/>
       <w:bookmarkEnd w:id="77"/>
-      <w:bookmarkEnd w:id="78"/>
     </w:p>
     <w:p/>
     <w:p>
       <w:pPr>
         <w:pStyle w:val="Titre1"/>
       </w:pPr>
-      <w:bookmarkStart w:id="79" w:name="_Toc37146174"/>
-      <w:bookmarkStart w:id="80" w:name="_Toc37249041"/>
+      <w:bookmarkStart w:id="78" w:name="_Toc37146174"/>
+      <w:bookmarkStart w:id="79" w:name="_Toc37249041"/>
       <w:r>
         <w:t>Manuel utilisateur</w:t>
       </w:r>
+      <w:bookmarkEnd w:id="78"/>
       <w:bookmarkEnd w:id="79"/>
-      <w:bookmarkEnd w:id="80"/>
     </w:p>
     <w:p/>
     <w:p>
       <w:pPr>
         <w:pStyle w:val="Titre1"/>
       </w:pPr>
-      <w:bookmarkStart w:id="81" w:name="_Toc37146175"/>
-      <w:bookmarkStart w:id="82" w:name="_Toc37249042"/>
+      <w:bookmarkStart w:id="80" w:name="_Toc37146175"/>
+      <w:bookmarkStart w:id="81" w:name="_Toc37249042"/>
       <w:r>
         <w:t>Manuel d’installation</w:t>
       </w:r>
+      <w:bookmarkEnd w:id="80"/>
       <w:bookmarkEnd w:id="81"/>
-      <w:bookmarkEnd w:id="82"/>
     </w:p>
     <w:p/>
     <w:sectPr>
@@ -9823,7 +10418,7 @@
       <w:rPr>
         <w:noProof/>
       </w:rPr>
-      <w:t>09.04.2020</w:t>
+      <w:t>14.04.2020</w:t>
     </w:r>
     <w:r>
       <w:fldChar w:fldCharType="end"/>
@@ -11452,7 +12047,7 @@
 </file>
 
 <file path=customXml/itemProps2.xml><?xml version="1.0" encoding="utf-8"?>
-<ds:datastoreItem xmlns:ds="http://schemas.openxmlformats.org/officeDocument/2006/customXml" ds:itemID="{6C5FB44D-DAD9-4A55-AB56-5E71A92DC227}">
+<ds:datastoreItem xmlns:ds="http://schemas.openxmlformats.org/officeDocument/2006/customXml" ds:itemID="{61922B96-0D3B-4F56-8DBC-27759D3A5208}">
   <ds:schemaRefs>
     <ds:schemaRef ds:uri="http://schemas.openxmlformats.org/officeDocument/2006/bibliography"/>
   </ds:schemaRefs>

</xml_diff>

<commit_message>
Analyse existing and created classes
</commit_message>
<xml_diff>
--- a/Documentation.docx
+++ b/Documentation.docx
@@ -180,7 +180,7 @@
                                       <w:sz w:val="28"/>
                                       <w:szCs w:val="28"/>
                                     </w:rPr>
-                                    <w:t>15.04.2020</w:t>
+                                    <w:t>20.04.2020</w:t>
                                   </w:r>
                                   <w:r>
                                     <w:rPr>
@@ -3504,7 +3504,7 @@
                                 <w:sz w:val="28"/>
                                 <w:szCs w:val="28"/>
                               </w:rPr>
-                              <w:t>15.04.2020</w:t>
+                              <w:t>20.04.2020</w:t>
                             </w:r>
                             <w:r>
                               <w:rPr>
@@ -4187,7 +4187,7 @@
               <w:r>
                 <w:fldChar w:fldCharType="separate"/>
               </w:r>
-              <w:hyperlink w:anchor="_Toc37856886" w:history="1">
+              <w:hyperlink w:anchor="_Toc38263282" w:history="1">
                 <w:r>
                   <w:rPr>
                     <w:rStyle w:val="Lienhypertexte"/>
@@ -4229,7 +4229,7 @@
                     <w:noProof/>
                     <w:webHidden/>
                   </w:rPr>
-                  <w:instrText xml:space="preserve"> PAGEREF _Toc37856886 \h </w:instrText>
+                  <w:instrText xml:space="preserve"> PAGEREF _Toc38263282 \h </w:instrText>
                 </w:r>
                 <w:r>
                   <w:rPr>
@@ -4273,7 +4273,7 @@
                   <w:lang w:eastAsia="fr-CH"/>
                 </w:rPr>
               </w:pPr>
-              <w:hyperlink w:anchor="_Toc37856887" w:history="1">
+              <w:hyperlink w:anchor="_Toc38263283" w:history="1">
                 <w:r>
                   <w:rPr>
                     <w:rStyle w:val="Lienhypertexte"/>
@@ -4315,7 +4315,7 @@
                     <w:noProof/>
                     <w:webHidden/>
                   </w:rPr>
-                  <w:instrText xml:space="preserve"> PAGEREF _Toc37856887 \h </w:instrText>
+                  <w:instrText xml:space="preserve"> PAGEREF _Toc38263283 \h </w:instrText>
                 </w:r>
                 <w:r>
                   <w:rPr>
@@ -4359,7 +4359,7 @@
                   <w:lang w:eastAsia="fr-CH"/>
                 </w:rPr>
               </w:pPr>
-              <w:hyperlink w:anchor="_Toc37856888" w:history="1">
+              <w:hyperlink w:anchor="_Toc38263284" w:history="1">
                 <w:r>
                   <w:rPr>
                     <w:rStyle w:val="Lienhypertexte"/>
@@ -4401,7 +4401,7 @@
                     <w:noProof/>
                     <w:webHidden/>
                   </w:rPr>
-                  <w:instrText xml:space="preserve"> PAGEREF _Toc37856888 \h </w:instrText>
+                  <w:instrText xml:space="preserve"> PAGEREF _Toc38263284 \h </w:instrText>
                 </w:r>
                 <w:r>
                   <w:rPr>
@@ -4441,7 +4441,7 @@
                   <w:lang w:eastAsia="fr-CH"/>
                 </w:rPr>
               </w:pPr>
-              <w:hyperlink w:anchor="_Toc37856889" w:history="1">
+              <w:hyperlink w:anchor="_Toc38263285" w:history="1">
                 <w:r>
                   <w:rPr>
                     <w:rStyle w:val="Lienhypertexte"/>
@@ -4483,7 +4483,7 @@
                     <w:noProof/>
                     <w:webHidden/>
                   </w:rPr>
-                  <w:instrText xml:space="preserve"> PAGEREF _Toc37856889 \h </w:instrText>
+                  <w:instrText xml:space="preserve"> PAGEREF _Toc38263285 \h </w:instrText>
                 </w:r>
                 <w:r>
                   <w:rPr>
@@ -4523,7 +4523,7 @@
                   <w:lang w:eastAsia="fr-CH"/>
                 </w:rPr>
               </w:pPr>
-              <w:hyperlink w:anchor="_Toc37856890" w:history="1">
+              <w:hyperlink w:anchor="_Toc38263286" w:history="1">
                 <w:r>
                   <w:rPr>
                     <w:rStyle w:val="Lienhypertexte"/>
@@ -4565,7 +4565,7 @@
                     <w:noProof/>
                     <w:webHidden/>
                   </w:rPr>
-                  <w:instrText xml:space="preserve"> PAGEREF _Toc37856890 \h </w:instrText>
+                  <w:instrText xml:space="preserve"> PAGEREF _Toc38263286 \h </w:instrText>
                 </w:r>
                 <w:r>
                   <w:rPr>
@@ -4609,7 +4609,7 @@
                   <w:lang w:eastAsia="fr-CH"/>
                 </w:rPr>
               </w:pPr>
-              <w:hyperlink w:anchor="_Toc37856891" w:history="1">
+              <w:hyperlink w:anchor="_Toc38263287" w:history="1">
                 <w:r>
                   <w:rPr>
                     <w:rStyle w:val="Lienhypertexte"/>
@@ -4651,7 +4651,7 @@
                     <w:noProof/>
                     <w:webHidden/>
                   </w:rPr>
-                  <w:instrText xml:space="preserve"> PAGEREF _Toc37856891 \h </w:instrText>
+                  <w:instrText xml:space="preserve"> PAGEREF _Toc38263287 \h </w:instrText>
                 </w:r>
                 <w:r>
                   <w:rPr>
@@ -4695,7 +4695,7 @@
                   <w:lang w:eastAsia="fr-CH"/>
                 </w:rPr>
               </w:pPr>
-              <w:hyperlink w:anchor="_Toc37856892" w:history="1">
+              <w:hyperlink w:anchor="_Toc38263288" w:history="1">
                 <w:r>
                   <w:rPr>
                     <w:rStyle w:val="Lienhypertexte"/>
@@ -4737,7 +4737,7 @@
                     <w:noProof/>
                     <w:webHidden/>
                   </w:rPr>
-                  <w:instrText xml:space="preserve"> PAGEREF _Toc37856892 \h </w:instrText>
+                  <w:instrText xml:space="preserve"> PAGEREF _Toc38263288 \h </w:instrText>
                 </w:r>
                 <w:r>
                   <w:rPr>
@@ -4781,7 +4781,7 @@
                   <w:lang w:eastAsia="fr-CH"/>
                 </w:rPr>
               </w:pPr>
-              <w:hyperlink w:anchor="_Toc37856893" w:history="1">
+              <w:hyperlink w:anchor="_Toc38263289" w:history="1">
                 <w:r>
                   <w:rPr>
                     <w:rStyle w:val="Lienhypertexte"/>
@@ -4823,7 +4823,7 @@
                     <w:noProof/>
                     <w:webHidden/>
                   </w:rPr>
-                  <w:instrText xml:space="preserve"> PAGEREF _Toc37856893 \h </w:instrText>
+                  <w:instrText xml:space="preserve"> PAGEREF _Toc38263289 \h </w:instrText>
                 </w:r>
                 <w:r>
                   <w:rPr>
@@ -4867,7 +4867,7 @@
                   <w:lang w:eastAsia="fr-CH"/>
                 </w:rPr>
               </w:pPr>
-              <w:hyperlink w:anchor="_Toc37856894" w:history="1">
+              <w:hyperlink w:anchor="_Toc38263290" w:history="1">
                 <w:r>
                   <w:rPr>
                     <w:rStyle w:val="Lienhypertexte"/>
@@ -4909,7 +4909,7 @@
                     <w:noProof/>
                     <w:webHidden/>
                   </w:rPr>
-                  <w:instrText xml:space="preserve"> PAGEREF _Toc37856894 \h </w:instrText>
+                  <w:instrText xml:space="preserve"> PAGEREF _Toc38263290 \h </w:instrText>
                 </w:r>
                 <w:r>
                   <w:rPr>
@@ -4953,7 +4953,7 @@
                   <w:lang w:eastAsia="fr-CH"/>
                 </w:rPr>
               </w:pPr>
-              <w:hyperlink w:anchor="_Toc37856895" w:history="1">
+              <w:hyperlink w:anchor="_Toc38263291" w:history="1">
                 <w:r>
                   <w:rPr>
                     <w:rStyle w:val="Lienhypertexte"/>
@@ -4995,7 +4995,7 @@
                     <w:noProof/>
                     <w:webHidden/>
                   </w:rPr>
-                  <w:instrText xml:space="preserve"> PAGEREF _Toc37856895 \h </w:instrText>
+                  <w:instrText xml:space="preserve"> PAGEREF _Toc38263291 \h </w:instrText>
                 </w:r>
                 <w:r>
                   <w:rPr>
@@ -5039,7 +5039,7 @@
                   <w:lang w:eastAsia="fr-CH"/>
                 </w:rPr>
               </w:pPr>
-              <w:hyperlink w:anchor="_Toc37856896" w:history="1">
+              <w:hyperlink w:anchor="_Toc38263292" w:history="1">
                 <w:r>
                   <w:rPr>
                     <w:rStyle w:val="Lienhypertexte"/>
@@ -5081,7 +5081,7 @@
                     <w:noProof/>
                     <w:webHidden/>
                   </w:rPr>
-                  <w:instrText xml:space="preserve"> PAGEREF _Toc37856896 \h </w:instrText>
+                  <w:instrText xml:space="preserve"> PAGEREF _Toc38263292 \h </w:instrText>
                 </w:r>
                 <w:r>
                   <w:rPr>
@@ -5125,7 +5125,7 @@
                   <w:lang w:eastAsia="fr-CH"/>
                 </w:rPr>
               </w:pPr>
-              <w:hyperlink w:anchor="_Toc37856897" w:history="1">
+              <w:hyperlink w:anchor="_Toc38263293" w:history="1">
                 <w:r>
                   <w:rPr>
                     <w:rStyle w:val="Lienhypertexte"/>
@@ -5167,7 +5167,7 @@
                     <w:noProof/>
                     <w:webHidden/>
                   </w:rPr>
-                  <w:instrText xml:space="preserve"> PAGEREF _Toc37856897 \h </w:instrText>
+                  <w:instrText xml:space="preserve"> PAGEREF _Toc38263293 \h </w:instrText>
                 </w:r>
                 <w:r>
                   <w:rPr>
@@ -5211,7 +5211,7 @@
                   <w:lang w:eastAsia="fr-CH"/>
                 </w:rPr>
               </w:pPr>
-              <w:hyperlink w:anchor="_Toc37856898" w:history="1">
+              <w:hyperlink w:anchor="_Toc38263294" w:history="1">
                 <w:r>
                   <w:rPr>
                     <w:rStyle w:val="Lienhypertexte"/>
@@ -5253,7 +5253,7 @@
                     <w:noProof/>
                     <w:webHidden/>
                   </w:rPr>
-                  <w:instrText xml:space="preserve"> PAGEREF _Toc37856898 \h </w:instrText>
+                  <w:instrText xml:space="preserve"> PAGEREF _Toc38263294 \h </w:instrText>
                 </w:r>
                 <w:r>
                   <w:rPr>
@@ -5297,7 +5297,7 @@
                   <w:lang w:eastAsia="fr-CH"/>
                 </w:rPr>
               </w:pPr>
-              <w:hyperlink w:anchor="_Toc37856899" w:history="1">
+              <w:hyperlink w:anchor="_Toc38263295" w:history="1">
                 <w:r>
                   <w:rPr>
                     <w:rStyle w:val="Lienhypertexte"/>
@@ -5339,7 +5339,7 @@
                     <w:noProof/>
                     <w:webHidden/>
                   </w:rPr>
-                  <w:instrText xml:space="preserve"> PAGEREF _Toc37856899 \h </w:instrText>
+                  <w:instrText xml:space="preserve"> PAGEREF _Toc38263295 \h </w:instrText>
                 </w:r>
                 <w:r>
                   <w:rPr>
@@ -5383,7 +5383,7 @@
                   <w:lang w:eastAsia="fr-CH"/>
                 </w:rPr>
               </w:pPr>
-              <w:hyperlink w:anchor="_Toc37856900" w:history="1">
+              <w:hyperlink w:anchor="_Toc38263296" w:history="1">
                 <w:r>
                   <w:rPr>
                     <w:rStyle w:val="Lienhypertexte"/>
@@ -5425,7 +5425,7 @@
                     <w:noProof/>
                     <w:webHidden/>
                   </w:rPr>
-                  <w:instrText xml:space="preserve"> PAGEREF _Toc37856900 \h </w:instrText>
+                  <w:instrText xml:space="preserve"> PAGEREF _Toc38263296 \h </w:instrText>
                 </w:r>
                 <w:r>
                   <w:rPr>
@@ -5469,7 +5469,7 @@
                   <w:lang w:eastAsia="fr-CH"/>
                 </w:rPr>
               </w:pPr>
-              <w:hyperlink w:anchor="_Toc37856901" w:history="1">
+              <w:hyperlink w:anchor="_Toc38263297" w:history="1">
                 <w:r>
                   <w:rPr>
                     <w:rStyle w:val="Lienhypertexte"/>
@@ -5511,7 +5511,7 @@
                     <w:noProof/>
                     <w:webHidden/>
                   </w:rPr>
-                  <w:instrText xml:space="preserve"> PAGEREF _Toc37856901 \h </w:instrText>
+                  <w:instrText xml:space="preserve"> PAGEREF _Toc38263297 \h </w:instrText>
                 </w:r>
                 <w:r>
                   <w:rPr>
@@ -5555,7 +5555,7 @@
                   <w:lang w:eastAsia="fr-CH"/>
                 </w:rPr>
               </w:pPr>
-              <w:hyperlink w:anchor="_Toc37856902" w:history="1">
+              <w:hyperlink w:anchor="_Toc38263298" w:history="1">
                 <w:r>
                   <w:rPr>
                     <w:rStyle w:val="Lienhypertexte"/>
@@ -5597,7 +5597,7 @@
                     <w:noProof/>
                     <w:webHidden/>
                   </w:rPr>
-                  <w:instrText xml:space="preserve"> PAGEREF _Toc37856902 \h </w:instrText>
+                  <w:instrText xml:space="preserve"> PAGEREF _Toc38263298 \h </w:instrText>
                 </w:r>
                 <w:r>
                   <w:rPr>
@@ -5641,7 +5641,7 @@
                   <w:lang w:eastAsia="fr-CH"/>
                 </w:rPr>
               </w:pPr>
-              <w:hyperlink w:anchor="_Toc37856903" w:history="1">
+              <w:hyperlink w:anchor="_Toc38263299" w:history="1">
                 <w:r>
                   <w:rPr>
                     <w:rStyle w:val="Lienhypertexte"/>
@@ -5683,7 +5683,7 @@
                     <w:noProof/>
                     <w:webHidden/>
                   </w:rPr>
-                  <w:instrText xml:space="preserve"> PAGEREF _Toc37856903 \h </w:instrText>
+                  <w:instrText xml:space="preserve"> PAGEREF _Toc38263299 \h </w:instrText>
                 </w:r>
                 <w:r>
                   <w:rPr>
@@ -5727,7 +5727,7 @@
                   <w:lang w:eastAsia="fr-CH"/>
                 </w:rPr>
               </w:pPr>
-              <w:hyperlink w:anchor="_Toc37856904" w:history="1">
+              <w:hyperlink w:anchor="_Toc38263300" w:history="1">
                 <w:r>
                   <w:rPr>
                     <w:rStyle w:val="Lienhypertexte"/>
@@ -5769,7 +5769,7 @@
                     <w:noProof/>
                     <w:webHidden/>
                   </w:rPr>
-                  <w:instrText xml:space="preserve"> PAGEREF _Toc37856904 \h </w:instrText>
+                  <w:instrText xml:space="preserve"> PAGEREF _Toc38263300 \h </w:instrText>
                 </w:r>
                 <w:r>
                   <w:rPr>
@@ -5813,7 +5813,7 @@
                   <w:lang w:eastAsia="fr-CH"/>
                 </w:rPr>
               </w:pPr>
-              <w:hyperlink w:anchor="_Toc37856905" w:history="1">
+              <w:hyperlink w:anchor="_Toc38263301" w:history="1">
                 <w:r>
                   <w:rPr>
                     <w:rStyle w:val="Lienhypertexte"/>
@@ -5855,7 +5855,7 @@
                     <w:noProof/>
                     <w:webHidden/>
                   </w:rPr>
-                  <w:instrText xml:space="preserve"> PAGEREF _Toc37856905 \h </w:instrText>
+                  <w:instrText xml:space="preserve"> PAGEREF _Toc38263301 \h </w:instrText>
                 </w:r>
                 <w:r>
                   <w:rPr>
@@ -5899,7 +5899,7 @@
                   <w:lang w:eastAsia="fr-CH"/>
                 </w:rPr>
               </w:pPr>
-              <w:hyperlink w:anchor="_Toc37856906" w:history="1">
+              <w:hyperlink w:anchor="_Toc38263302" w:history="1">
                 <w:r>
                   <w:rPr>
                     <w:rStyle w:val="Lienhypertexte"/>
@@ -5941,7 +5941,7 @@
                     <w:noProof/>
                     <w:webHidden/>
                   </w:rPr>
-                  <w:instrText xml:space="preserve"> PAGEREF _Toc37856906 \h </w:instrText>
+                  <w:instrText xml:space="preserve"> PAGEREF _Toc38263302 \h </w:instrText>
                 </w:r>
                 <w:r>
                   <w:rPr>
@@ -5981,7 +5981,7 @@
                   <w:lang w:eastAsia="fr-CH"/>
                 </w:rPr>
               </w:pPr>
-              <w:hyperlink w:anchor="_Toc37856907" w:history="1">
+              <w:hyperlink w:anchor="_Toc38263303" w:history="1">
                 <w:r>
                   <w:rPr>
                     <w:rStyle w:val="Lienhypertexte"/>
@@ -6023,7 +6023,7 @@
                     <w:noProof/>
                     <w:webHidden/>
                   </w:rPr>
-                  <w:instrText xml:space="preserve"> PAGEREF _Toc37856907 \h </w:instrText>
+                  <w:instrText xml:space="preserve"> PAGEREF _Toc38263303 \h </w:instrText>
                 </w:r>
                 <w:r>
                   <w:rPr>
@@ -6067,7 +6067,7 @@
                   <w:lang w:eastAsia="fr-CH"/>
                 </w:rPr>
               </w:pPr>
-              <w:hyperlink w:anchor="_Toc37856908" w:history="1">
+              <w:hyperlink w:anchor="_Toc38263304" w:history="1">
                 <w:r>
                   <w:rPr>
                     <w:rStyle w:val="Lienhypertexte"/>
@@ -6109,7 +6109,7 @@
                     <w:noProof/>
                     <w:webHidden/>
                   </w:rPr>
-                  <w:instrText xml:space="preserve"> PAGEREF _Toc37856908 \h </w:instrText>
+                  <w:instrText xml:space="preserve"> PAGEREF _Toc38263304 \h </w:instrText>
                 </w:r>
                 <w:r>
                   <w:rPr>
@@ -6153,7 +6153,7 @@
                   <w:lang w:eastAsia="fr-CH"/>
                 </w:rPr>
               </w:pPr>
-              <w:hyperlink w:anchor="_Toc37856909" w:history="1">
+              <w:hyperlink w:anchor="_Toc38263305" w:history="1">
                 <w:r>
                   <w:rPr>
                     <w:rStyle w:val="Lienhypertexte"/>
@@ -6195,7 +6195,7 @@
                     <w:noProof/>
                     <w:webHidden/>
                   </w:rPr>
-                  <w:instrText xml:space="preserve"> PAGEREF _Toc37856909 \h </w:instrText>
+                  <w:instrText xml:space="preserve"> PAGEREF _Toc38263305 \h </w:instrText>
                 </w:r>
                 <w:r>
                   <w:rPr>
@@ -6235,7 +6235,7 @@
                   <w:lang w:eastAsia="fr-CH"/>
                 </w:rPr>
               </w:pPr>
-              <w:hyperlink w:anchor="_Toc37856910" w:history="1">
+              <w:hyperlink w:anchor="_Toc38263306" w:history="1">
                 <w:r>
                   <w:rPr>
                     <w:rStyle w:val="Lienhypertexte"/>
@@ -6277,7 +6277,7 @@
                     <w:noProof/>
                     <w:webHidden/>
                   </w:rPr>
-                  <w:instrText xml:space="preserve"> PAGEREF _Toc37856910 \h </w:instrText>
+                  <w:instrText xml:space="preserve"> PAGEREF _Toc38263306 \h </w:instrText>
                 </w:r>
                 <w:r>
                   <w:rPr>
@@ -6321,7 +6321,7 @@
                   <w:lang w:eastAsia="fr-CH"/>
                 </w:rPr>
               </w:pPr>
-              <w:hyperlink w:anchor="_Toc37856911" w:history="1">
+              <w:hyperlink w:anchor="_Toc38263307" w:history="1">
                 <w:r>
                   <w:rPr>
                     <w:rStyle w:val="Lienhypertexte"/>
@@ -6363,7 +6363,7 @@
                     <w:noProof/>
                     <w:webHidden/>
                   </w:rPr>
-                  <w:instrText xml:space="preserve"> PAGEREF _Toc37856911 \h </w:instrText>
+                  <w:instrText xml:space="preserve"> PAGEREF _Toc38263307 \h </w:instrText>
                 </w:r>
                 <w:r>
                   <w:rPr>
@@ -6407,7 +6407,7 @@
                   <w:lang w:eastAsia="fr-CH"/>
                 </w:rPr>
               </w:pPr>
-              <w:hyperlink w:anchor="_Toc37856912" w:history="1">
+              <w:hyperlink w:anchor="_Toc38263308" w:history="1">
                 <w:r>
                   <w:rPr>
                     <w:rStyle w:val="Lienhypertexte"/>
@@ -6449,7 +6449,7 @@
                     <w:noProof/>
                     <w:webHidden/>
                   </w:rPr>
-                  <w:instrText xml:space="preserve"> PAGEREF _Toc37856912 \h </w:instrText>
+                  <w:instrText xml:space="preserve"> PAGEREF _Toc38263308 \h </w:instrText>
                 </w:r>
                 <w:r>
                   <w:rPr>
@@ -6493,7 +6493,7 @@
                   <w:lang w:eastAsia="fr-CH"/>
                 </w:rPr>
               </w:pPr>
-              <w:hyperlink w:anchor="_Toc37856913" w:history="1">
+              <w:hyperlink w:anchor="_Toc38263309" w:history="1">
                 <w:r>
                   <w:rPr>
                     <w:rStyle w:val="Lienhypertexte"/>
@@ -6535,7 +6535,7 @@
                     <w:noProof/>
                     <w:webHidden/>
                   </w:rPr>
-                  <w:instrText xml:space="preserve"> PAGEREF _Toc37856913 \h </w:instrText>
+                  <w:instrText xml:space="preserve"> PAGEREF _Toc38263309 \h </w:instrText>
                 </w:r>
                 <w:r>
                   <w:rPr>
@@ -6579,7 +6579,7 @@
                   <w:lang w:eastAsia="fr-CH"/>
                 </w:rPr>
               </w:pPr>
-              <w:hyperlink w:anchor="_Toc37856914" w:history="1">
+              <w:hyperlink w:anchor="_Toc38263310" w:history="1">
                 <w:r>
                   <w:rPr>
                     <w:rStyle w:val="Lienhypertexte"/>
@@ -6621,7 +6621,7 @@
                     <w:noProof/>
                     <w:webHidden/>
                   </w:rPr>
-                  <w:instrText xml:space="preserve"> PAGEREF _Toc37856914 \h </w:instrText>
+                  <w:instrText xml:space="preserve"> PAGEREF _Toc38263310 \h </w:instrText>
                 </w:r>
                 <w:r>
                   <w:rPr>
@@ -6665,7 +6665,7 @@
                   <w:lang w:eastAsia="fr-CH"/>
                 </w:rPr>
               </w:pPr>
-              <w:hyperlink w:anchor="_Toc37856915" w:history="1">
+              <w:hyperlink w:anchor="_Toc38263311" w:history="1">
                 <w:r>
                   <w:rPr>
                     <w:rStyle w:val="Lienhypertexte"/>
@@ -6707,7 +6707,7 @@
                     <w:noProof/>
                     <w:webHidden/>
                   </w:rPr>
-                  <w:instrText xml:space="preserve"> PAGEREF _Toc37856915 \h </w:instrText>
+                  <w:instrText xml:space="preserve"> PAGEREF _Toc38263311 \h </w:instrText>
                 </w:r>
                 <w:r>
                   <w:rPr>
@@ -6751,7 +6751,7 @@
                   <w:lang w:eastAsia="fr-CH"/>
                 </w:rPr>
               </w:pPr>
-              <w:hyperlink w:anchor="_Toc37856916" w:history="1">
+              <w:hyperlink w:anchor="_Toc38263312" w:history="1">
                 <w:r>
                   <w:rPr>
                     <w:rStyle w:val="Lienhypertexte"/>
@@ -6793,7 +6793,7 @@
                     <w:noProof/>
                     <w:webHidden/>
                   </w:rPr>
-                  <w:instrText xml:space="preserve"> PAGEREF _Toc37856916 \h </w:instrText>
+                  <w:instrText xml:space="preserve"> PAGEREF _Toc38263312 \h </w:instrText>
                 </w:r>
                 <w:r>
                   <w:rPr>
@@ -6833,7 +6833,7 @@
                   <w:lang w:eastAsia="fr-CH"/>
                 </w:rPr>
               </w:pPr>
-              <w:hyperlink w:anchor="_Toc37856917" w:history="1">
+              <w:hyperlink w:anchor="_Toc38263313" w:history="1">
                 <w:r>
                   <w:rPr>
                     <w:rStyle w:val="Lienhypertexte"/>
@@ -6875,7 +6875,7 @@
                     <w:noProof/>
                     <w:webHidden/>
                   </w:rPr>
-                  <w:instrText xml:space="preserve"> PAGEREF _Toc37856917 \h </w:instrText>
+                  <w:instrText xml:space="preserve"> PAGEREF _Toc38263313 \h </w:instrText>
                 </w:r>
                 <w:r>
                   <w:rPr>
@@ -6919,7 +6919,7 @@
                   <w:lang w:eastAsia="fr-CH"/>
                 </w:rPr>
               </w:pPr>
-              <w:hyperlink w:anchor="_Toc37856918" w:history="1">
+              <w:hyperlink w:anchor="_Toc38263314" w:history="1">
                 <w:r>
                   <w:rPr>
                     <w:rStyle w:val="Lienhypertexte"/>
@@ -6970,7 +6970,7 @@
                     <w:noProof/>
                     <w:webHidden/>
                   </w:rPr>
-                  <w:instrText xml:space="preserve"> PAGEREF _Toc37856918 \h </w:instrText>
+                  <w:instrText xml:space="preserve"> PAGEREF _Toc38263314 \h </w:instrText>
                 </w:r>
                 <w:r>
                   <w:rPr>
@@ -7014,7 +7014,7 @@
                   <w:lang w:eastAsia="fr-CH"/>
                 </w:rPr>
               </w:pPr>
-              <w:hyperlink w:anchor="_Toc37856919" w:history="1">
+              <w:hyperlink w:anchor="_Toc38263315" w:history="1">
                 <w:r>
                   <w:rPr>
                     <w:rStyle w:val="Lienhypertexte"/>
@@ -7067,7 +7067,7 @@
                     <w:noProof/>
                     <w:webHidden/>
                   </w:rPr>
-                  <w:instrText xml:space="preserve"> PAGEREF _Toc37856919 \h </w:instrText>
+                  <w:instrText xml:space="preserve"> PAGEREF _Toc38263315 \h </w:instrText>
                 </w:r>
                 <w:r>
                   <w:rPr>
@@ -7111,7 +7111,7 @@
                   <w:lang w:eastAsia="fr-CH"/>
                 </w:rPr>
               </w:pPr>
-              <w:hyperlink w:anchor="_Toc37856920" w:history="1">
+              <w:hyperlink w:anchor="_Toc38263316" w:history="1">
                 <w:r>
                   <w:rPr>
                     <w:rStyle w:val="Lienhypertexte"/>
@@ -7164,7 +7164,7 @@
                     <w:noProof/>
                     <w:webHidden/>
                   </w:rPr>
-                  <w:instrText xml:space="preserve"> PAGEREF _Toc37856920 \h </w:instrText>
+                  <w:instrText xml:space="preserve"> PAGEREF _Toc38263316 \h </w:instrText>
                 </w:r>
                 <w:r>
                   <w:rPr>
@@ -7208,7 +7208,7 @@
                   <w:lang w:eastAsia="fr-CH"/>
                 </w:rPr>
               </w:pPr>
-              <w:hyperlink w:anchor="_Toc37856921" w:history="1">
+              <w:hyperlink w:anchor="_Toc38263317" w:history="1">
                 <w:r>
                   <w:rPr>
                     <w:rStyle w:val="Lienhypertexte"/>
@@ -7261,7 +7261,7 @@
                     <w:noProof/>
                     <w:webHidden/>
                   </w:rPr>
-                  <w:instrText xml:space="preserve"> PAGEREF _Toc37856921 \h </w:instrText>
+                  <w:instrText xml:space="preserve"> PAGEREF _Toc38263317 \h </w:instrText>
                 </w:r>
                 <w:r>
                   <w:rPr>
@@ -7305,7 +7305,7 @@
                   <w:lang w:eastAsia="fr-CH"/>
                 </w:rPr>
               </w:pPr>
-              <w:hyperlink w:anchor="_Toc37856922" w:history="1">
+              <w:hyperlink w:anchor="_Toc38263318" w:history="1">
                 <w:r>
                   <w:rPr>
                     <w:rStyle w:val="Lienhypertexte"/>
@@ -7358,7 +7358,7 @@
                     <w:noProof/>
                     <w:webHidden/>
                   </w:rPr>
-                  <w:instrText xml:space="preserve"> PAGEREF _Toc37856922 \h </w:instrText>
+                  <w:instrText xml:space="preserve"> PAGEREF _Toc38263318 \h </w:instrText>
                 </w:r>
                 <w:r>
                   <w:rPr>
@@ -7402,7 +7402,7 @@
                   <w:lang w:eastAsia="fr-CH"/>
                 </w:rPr>
               </w:pPr>
-              <w:hyperlink w:anchor="_Toc37856923" w:history="1">
+              <w:hyperlink w:anchor="_Toc38263319" w:history="1">
                 <w:r>
                   <w:rPr>
                     <w:rStyle w:val="Lienhypertexte"/>
@@ -7455,7 +7455,7 @@
                     <w:noProof/>
                     <w:webHidden/>
                   </w:rPr>
-                  <w:instrText xml:space="preserve"> PAGEREF _Toc37856923 \h </w:instrText>
+                  <w:instrText xml:space="preserve"> PAGEREF _Toc38263319 \h </w:instrText>
                 </w:r>
                 <w:r>
                   <w:rPr>
@@ -7495,7 +7495,7 @@
                   <w:lang w:eastAsia="fr-CH"/>
                 </w:rPr>
               </w:pPr>
-              <w:hyperlink w:anchor="_Toc37856924" w:history="1">
+              <w:hyperlink w:anchor="_Toc38263320" w:history="1">
                 <w:r>
                   <w:rPr>
                     <w:rStyle w:val="Lienhypertexte"/>
@@ -7537,7 +7537,7 @@
                     <w:noProof/>
                     <w:webHidden/>
                   </w:rPr>
-                  <w:instrText xml:space="preserve"> PAGEREF _Toc37856924 \h </w:instrText>
+                  <w:instrText xml:space="preserve"> PAGEREF _Toc38263320 \h </w:instrText>
                 </w:r>
                 <w:r>
                   <w:rPr>
@@ -7577,7 +7577,7 @@
                   <w:lang w:eastAsia="fr-CH"/>
                 </w:rPr>
               </w:pPr>
-              <w:hyperlink w:anchor="_Toc37856925" w:history="1">
+              <w:hyperlink w:anchor="_Toc38263321" w:history="1">
                 <w:r>
                   <w:rPr>
                     <w:rStyle w:val="Lienhypertexte"/>
@@ -7619,7 +7619,7 @@
                     <w:noProof/>
                     <w:webHidden/>
                   </w:rPr>
-                  <w:instrText xml:space="preserve"> PAGEREF _Toc37856925 \h </w:instrText>
+                  <w:instrText xml:space="preserve"> PAGEREF _Toc38263321 \h </w:instrText>
                 </w:r>
                 <w:r>
                   <w:rPr>
@@ -7663,7 +7663,7 @@
                   <w:lang w:eastAsia="fr-CH"/>
                 </w:rPr>
               </w:pPr>
-              <w:hyperlink w:anchor="_Toc37856926" w:history="1">
+              <w:hyperlink w:anchor="_Toc38263322" w:history="1">
                 <w:r>
                   <w:rPr>
                     <w:rStyle w:val="Lienhypertexte"/>
@@ -7705,7 +7705,7 @@
                     <w:noProof/>
                     <w:webHidden/>
                   </w:rPr>
-                  <w:instrText xml:space="preserve"> PAGEREF _Toc37856926 \h </w:instrText>
+                  <w:instrText xml:space="preserve"> PAGEREF _Toc38263322 \h </w:instrText>
                 </w:r>
                 <w:r>
                   <w:rPr>
@@ -7749,7 +7749,7 @@
                   <w:lang w:eastAsia="fr-CH"/>
                 </w:rPr>
               </w:pPr>
-              <w:hyperlink w:anchor="_Toc37856927" w:history="1">
+              <w:hyperlink w:anchor="_Toc38263323" w:history="1">
                 <w:r>
                   <w:rPr>
                     <w:rStyle w:val="Lienhypertexte"/>
@@ -7791,7 +7791,7 @@
                     <w:noProof/>
                     <w:webHidden/>
                   </w:rPr>
-                  <w:instrText xml:space="preserve"> PAGEREF _Toc37856927 \h </w:instrText>
+                  <w:instrText xml:space="preserve"> PAGEREF _Toc38263323 \h </w:instrText>
                 </w:r>
                 <w:r>
                   <w:rPr>
@@ -7831,7 +7831,7 @@
                   <w:lang w:eastAsia="fr-CH"/>
                 </w:rPr>
               </w:pPr>
-              <w:hyperlink w:anchor="_Toc37856928" w:history="1">
+              <w:hyperlink w:anchor="_Toc38263324" w:history="1">
                 <w:r>
                   <w:rPr>
                     <w:rStyle w:val="Lienhypertexte"/>
@@ -7873,7 +7873,7 @@
                     <w:noProof/>
                     <w:webHidden/>
                   </w:rPr>
-                  <w:instrText xml:space="preserve"> PAGEREF _Toc37856928 \h </w:instrText>
+                  <w:instrText xml:space="preserve"> PAGEREF _Toc38263324 \h </w:instrText>
                 </w:r>
                 <w:r>
                   <w:rPr>
@@ -7894,6 +7894,522 @@
                     <w:webHidden/>
                   </w:rPr>
                   <w:t>13</w:t>
+                </w:r>
+                <w:r>
+                  <w:rPr>
+                    <w:noProof/>
+                    <w:webHidden/>
+                  </w:rPr>
+                  <w:fldChar w:fldCharType="end"/>
+                </w:r>
+              </w:hyperlink>
+            </w:p>
+            <w:p>
+              <w:pPr>
+                <w:pStyle w:val="TM2"/>
+                <w:tabs>
+                  <w:tab w:val="left" w:pos="880"/>
+                  <w:tab w:val="right" w:leader="dot" w:pos="9062"/>
+                </w:tabs>
+                <w:rPr>
+                  <w:rFonts w:eastAsiaTheme="minorEastAsia"/>
+                  <w:noProof/>
+                  <w:lang w:eastAsia="fr-CH"/>
+                </w:rPr>
+              </w:pPr>
+              <w:hyperlink w:anchor="_Toc38263325" w:history="1">
+                <w:r>
+                  <w:rPr>
+                    <w:rStyle w:val="Lienhypertexte"/>
+                    <w:noProof/>
+                  </w:rPr>
+                  <w:t>9.1</w:t>
+                </w:r>
+                <w:r>
+                  <w:rPr>
+                    <w:rFonts w:eastAsiaTheme="minorEastAsia"/>
+                    <w:noProof/>
+                    <w:lang w:eastAsia="fr-CH"/>
+                  </w:rPr>
+                  <w:tab/>
+                </w:r>
+                <w:r>
+                  <w:rPr>
+                    <w:rStyle w:val="Lienhypertexte"/>
+                    <w:noProof/>
+                  </w:rPr>
+                  <w:t>Monday</w:t>
+                </w:r>
+                <w:r>
+                  <w:rPr>
+                    <w:noProof/>
+                    <w:webHidden/>
+                  </w:rPr>
+                  <w:tab/>
+                </w:r>
+                <w:r>
+                  <w:rPr>
+                    <w:noProof/>
+                    <w:webHidden/>
+                  </w:rPr>
+                  <w:fldChar w:fldCharType="begin"/>
+                </w:r>
+                <w:r>
+                  <w:rPr>
+                    <w:noProof/>
+                    <w:webHidden/>
+                  </w:rPr>
+                  <w:instrText xml:space="preserve"> PAGEREF _Toc38263325 \h </w:instrText>
+                </w:r>
+                <w:r>
+                  <w:rPr>
+                    <w:noProof/>
+                    <w:webHidden/>
+                  </w:rPr>
+                </w:r>
+                <w:r>
+                  <w:rPr>
+                    <w:noProof/>
+                    <w:webHidden/>
+                  </w:rPr>
+                  <w:fldChar w:fldCharType="separate"/>
+                </w:r>
+                <w:r>
+                  <w:rPr>
+                    <w:noProof/>
+                    <w:webHidden/>
+                  </w:rPr>
+                  <w:t>13</w:t>
+                </w:r>
+                <w:r>
+                  <w:rPr>
+                    <w:noProof/>
+                    <w:webHidden/>
+                  </w:rPr>
+                  <w:fldChar w:fldCharType="end"/>
+                </w:r>
+              </w:hyperlink>
+            </w:p>
+            <w:p>
+              <w:pPr>
+                <w:pStyle w:val="TM2"/>
+                <w:tabs>
+                  <w:tab w:val="left" w:pos="880"/>
+                  <w:tab w:val="right" w:leader="dot" w:pos="9062"/>
+                </w:tabs>
+                <w:rPr>
+                  <w:rFonts w:eastAsiaTheme="minorEastAsia"/>
+                  <w:noProof/>
+                  <w:lang w:eastAsia="fr-CH"/>
+                </w:rPr>
+              </w:pPr>
+              <w:hyperlink w:anchor="_Toc38263326" w:history="1">
+                <w:r>
+                  <w:rPr>
+                    <w:rStyle w:val="Lienhypertexte"/>
+                    <w:noProof/>
+                  </w:rPr>
+                  <w:t>9.2</w:t>
+                </w:r>
+                <w:r>
+                  <w:rPr>
+                    <w:rFonts w:eastAsiaTheme="minorEastAsia"/>
+                    <w:noProof/>
+                    <w:lang w:eastAsia="fr-CH"/>
+                  </w:rPr>
+                  <w:tab/>
+                </w:r>
+                <w:r>
+                  <w:rPr>
+                    <w:rStyle w:val="Lienhypertexte"/>
+                    <w:noProof/>
+                  </w:rPr>
+                  <w:t>JIRA</w:t>
+                </w:r>
+                <w:r>
+                  <w:rPr>
+                    <w:noProof/>
+                    <w:webHidden/>
+                  </w:rPr>
+                  <w:tab/>
+                </w:r>
+                <w:r>
+                  <w:rPr>
+                    <w:noProof/>
+                    <w:webHidden/>
+                  </w:rPr>
+                  <w:fldChar w:fldCharType="begin"/>
+                </w:r>
+                <w:r>
+                  <w:rPr>
+                    <w:noProof/>
+                    <w:webHidden/>
+                  </w:rPr>
+                  <w:instrText xml:space="preserve"> PAGEREF _Toc38263326 \h </w:instrText>
+                </w:r>
+                <w:r>
+                  <w:rPr>
+                    <w:noProof/>
+                    <w:webHidden/>
+                  </w:rPr>
+                </w:r>
+                <w:r>
+                  <w:rPr>
+                    <w:noProof/>
+                    <w:webHidden/>
+                  </w:rPr>
+                  <w:fldChar w:fldCharType="separate"/>
+                </w:r>
+                <w:r>
+                  <w:rPr>
+                    <w:noProof/>
+                    <w:webHidden/>
+                  </w:rPr>
+                  <w:t>13</w:t>
+                </w:r>
+                <w:r>
+                  <w:rPr>
+                    <w:noProof/>
+                    <w:webHidden/>
+                  </w:rPr>
+                  <w:fldChar w:fldCharType="end"/>
+                </w:r>
+              </w:hyperlink>
+            </w:p>
+            <w:p>
+              <w:pPr>
+                <w:pStyle w:val="TM2"/>
+                <w:tabs>
+                  <w:tab w:val="left" w:pos="880"/>
+                  <w:tab w:val="right" w:leader="dot" w:pos="9062"/>
+                </w:tabs>
+                <w:rPr>
+                  <w:rFonts w:eastAsiaTheme="minorEastAsia"/>
+                  <w:noProof/>
+                  <w:lang w:eastAsia="fr-CH"/>
+                </w:rPr>
+              </w:pPr>
+              <w:hyperlink w:anchor="_Toc38263327" w:history="1">
+                <w:r>
+                  <w:rPr>
+                    <w:rStyle w:val="Lienhypertexte"/>
+                    <w:noProof/>
+                  </w:rPr>
+                  <w:t>9.3</w:t>
+                </w:r>
+                <w:r>
+                  <w:rPr>
+                    <w:rFonts w:eastAsiaTheme="minorEastAsia"/>
+                    <w:noProof/>
+                    <w:lang w:eastAsia="fr-CH"/>
+                  </w:rPr>
+                  <w:tab/>
+                </w:r>
+                <w:r>
+                  <w:rPr>
+                    <w:rStyle w:val="Lienhypertexte"/>
+                    <w:noProof/>
+                  </w:rPr>
+                  <w:t>Ubikey</w:t>
+                </w:r>
+                <w:r>
+                  <w:rPr>
+                    <w:noProof/>
+                    <w:webHidden/>
+                  </w:rPr>
+                  <w:tab/>
+                </w:r>
+                <w:r>
+                  <w:rPr>
+                    <w:noProof/>
+                    <w:webHidden/>
+                  </w:rPr>
+                  <w:fldChar w:fldCharType="begin"/>
+                </w:r>
+                <w:r>
+                  <w:rPr>
+                    <w:noProof/>
+                    <w:webHidden/>
+                  </w:rPr>
+                  <w:instrText xml:space="preserve"> PAGEREF _Toc38263327 \h </w:instrText>
+                </w:r>
+                <w:r>
+                  <w:rPr>
+                    <w:noProof/>
+                    <w:webHidden/>
+                  </w:rPr>
+                </w:r>
+                <w:r>
+                  <w:rPr>
+                    <w:noProof/>
+                    <w:webHidden/>
+                  </w:rPr>
+                  <w:fldChar w:fldCharType="separate"/>
+                </w:r>
+                <w:r>
+                  <w:rPr>
+                    <w:noProof/>
+                    <w:webHidden/>
+                  </w:rPr>
+                  <w:t>13</w:t>
+                </w:r>
+                <w:r>
+                  <w:rPr>
+                    <w:noProof/>
+                    <w:webHidden/>
+                  </w:rPr>
+                  <w:fldChar w:fldCharType="end"/>
+                </w:r>
+              </w:hyperlink>
+            </w:p>
+            <w:p>
+              <w:pPr>
+                <w:pStyle w:val="TM2"/>
+                <w:tabs>
+                  <w:tab w:val="left" w:pos="880"/>
+                  <w:tab w:val="right" w:leader="dot" w:pos="9062"/>
+                </w:tabs>
+                <w:rPr>
+                  <w:rFonts w:eastAsiaTheme="minorEastAsia"/>
+                  <w:noProof/>
+                  <w:lang w:eastAsia="fr-CH"/>
+                </w:rPr>
+              </w:pPr>
+              <w:hyperlink w:anchor="_Toc38263328" w:history="1">
+                <w:r>
+                  <w:rPr>
+                    <w:rStyle w:val="Lienhypertexte"/>
+                    <w:noProof/>
+                  </w:rPr>
+                  <w:t>9.4</w:t>
+                </w:r>
+                <w:r>
+                  <w:rPr>
+                    <w:rFonts w:eastAsiaTheme="minorEastAsia"/>
+                    <w:noProof/>
+                    <w:lang w:eastAsia="fr-CH"/>
+                  </w:rPr>
+                  <w:tab/>
+                </w:r>
+                <w:r>
+                  <w:rPr>
+                    <w:rStyle w:val="Lienhypertexte"/>
+                    <w:noProof/>
+                  </w:rPr>
+                  <w:t>Trello</w:t>
+                </w:r>
+                <w:r>
+                  <w:rPr>
+                    <w:noProof/>
+                    <w:webHidden/>
+                  </w:rPr>
+                  <w:tab/>
+                </w:r>
+                <w:r>
+                  <w:rPr>
+                    <w:noProof/>
+                    <w:webHidden/>
+                  </w:rPr>
+                  <w:fldChar w:fldCharType="begin"/>
+                </w:r>
+                <w:r>
+                  <w:rPr>
+                    <w:noProof/>
+                    <w:webHidden/>
+                  </w:rPr>
+                  <w:instrText xml:space="preserve"> PAGEREF _Toc38263328 \h </w:instrText>
+                </w:r>
+                <w:r>
+                  <w:rPr>
+                    <w:noProof/>
+                    <w:webHidden/>
+                  </w:rPr>
+                </w:r>
+                <w:r>
+                  <w:rPr>
+                    <w:noProof/>
+                    <w:webHidden/>
+                  </w:rPr>
+                  <w:fldChar w:fldCharType="separate"/>
+                </w:r>
+                <w:r>
+                  <w:rPr>
+                    <w:noProof/>
+                    <w:webHidden/>
+                  </w:rPr>
+                  <w:t>13</w:t>
+                </w:r>
+                <w:r>
+                  <w:rPr>
+                    <w:noProof/>
+                    <w:webHidden/>
+                  </w:rPr>
+                  <w:fldChar w:fldCharType="end"/>
+                </w:r>
+              </w:hyperlink>
+            </w:p>
+            <w:p>
+              <w:pPr>
+                <w:pStyle w:val="TM2"/>
+                <w:tabs>
+                  <w:tab w:val="left" w:pos="880"/>
+                  <w:tab w:val="right" w:leader="dot" w:pos="9062"/>
+                </w:tabs>
+                <w:rPr>
+                  <w:rFonts w:eastAsiaTheme="minorEastAsia"/>
+                  <w:noProof/>
+                  <w:lang w:eastAsia="fr-CH"/>
+                </w:rPr>
+              </w:pPr>
+              <w:hyperlink w:anchor="_Toc38263329" w:history="1">
+                <w:r>
+                  <w:rPr>
+                    <w:rStyle w:val="Lienhypertexte"/>
+                    <w:noProof/>
+                  </w:rPr>
+                  <w:t>9.5</w:t>
+                </w:r>
+                <w:r>
+                  <w:rPr>
+                    <w:rFonts w:eastAsiaTheme="minorEastAsia"/>
+                    <w:noProof/>
+                    <w:lang w:eastAsia="fr-CH"/>
+                  </w:rPr>
+                  <w:tab/>
+                </w:r>
+                <w:r>
+                  <w:rPr>
+                    <w:rStyle w:val="Lienhypertexte"/>
+                    <w:noProof/>
+                  </w:rPr>
+                  <w:t>Kantree</w:t>
+                </w:r>
+                <w:r>
+                  <w:rPr>
+                    <w:noProof/>
+                    <w:webHidden/>
+                  </w:rPr>
+                  <w:tab/>
+                </w:r>
+                <w:r>
+                  <w:rPr>
+                    <w:noProof/>
+                    <w:webHidden/>
+                  </w:rPr>
+                  <w:fldChar w:fldCharType="begin"/>
+                </w:r>
+                <w:r>
+                  <w:rPr>
+                    <w:noProof/>
+                    <w:webHidden/>
+                  </w:rPr>
+                  <w:instrText xml:space="preserve"> PAGEREF _Toc38263329 \h </w:instrText>
+                </w:r>
+                <w:r>
+                  <w:rPr>
+                    <w:noProof/>
+                    <w:webHidden/>
+                  </w:rPr>
+                </w:r>
+                <w:r>
+                  <w:rPr>
+                    <w:noProof/>
+                    <w:webHidden/>
+                  </w:rPr>
+                  <w:fldChar w:fldCharType="separate"/>
+                </w:r>
+                <w:r>
+                  <w:rPr>
+                    <w:noProof/>
+                    <w:webHidden/>
+                  </w:rPr>
+                  <w:t>13</w:t>
+                </w:r>
+                <w:r>
+                  <w:rPr>
+                    <w:noProof/>
+                    <w:webHidden/>
+                  </w:rPr>
+                  <w:fldChar w:fldCharType="end"/>
+                </w:r>
+              </w:hyperlink>
+            </w:p>
+            <w:p>
+              <w:pPr>
+                <w:pStyle w:val="TM2"/>
+                <w:tabs>
+                  <w:tab w:val="left" w:pos="880"/>
+                  <w:tab w:val="right" w:leader="dot" w:pos="9062"/>
+                </w:tabs>
+                <w:rPr>
+                  <w:rFonts w:eastAsiaTheme="minorEastAsia"/>
+                  <w:noProof/>
+                  <w:lang w:eastAsia="fr-CH"/>
+                </w:rPr>
+              </w:pPr>
+              <w:hyperlink w:anchor="_Toc38263330" w:history="1">
+                <w:r>
+                  <w:rPr>
+                    <w:rStyle w:val="Lienhypertexte"/>
+                    <w:noProof/>
+                  </w:rPr>
+                  <w:t>9.6</w:t>
+                </w:r>
+                <w:r>
+                  <w:rPr>
+                    <w:rFonts w:eastAsiaTheme="minorEastAsia"/>
+                    <w:noProof/>
+                    <w:lang w:eastAsia="fr-CH"/>
+                  </w:rPr>
+                  <w:tab/>
+                </w:r>
+                <w:r>
+                  <w:rPr>
+                    <w:rStyle w:val="Lienhypertexte"/>
+                    <w:noProof/>
+                  </w:rPr>
+                  <w:t>Wrike</w:t>
+                </w:r>
+                <w:r>
+                  <w:rPr>
+                    <w:noProof/>
+                    <w:webHidden/>
+                  </w:rPr>
+                  <w:tab/>
+                </w:r>
+                <w:r>
+                  <w:rPr>
+                    <w:noProof/>
+                    <w:webHidden/>
+                  </w:rPr>
+                  <w:fldChar w:fldCharType="begin"/>
+                </w:r>
+                <w:r>
+                  <w:rPr>
+                    <w:noProof/>
+                    <w:webHidden/>
+                  </w:rPr>
+                  <w:instrText xml:space="preserve"> PAGEREF _Toc38263330 \h </w:instrText>
+                </w:r>
+                <w:r>
+                  <w:rPr>
+                    <w:noProof/>
+                    <w:webHidden/>
+                  </w:rPr>
+                </w:r>
+                <w:r>
+                  <w:rPr>
+                    <w:noProof/>
+                    <w:webHidden/>
+                  </w:rPr>
+                  <w:fldChar w:fldCharType="separate"/>
+                </w:r>
+                <w:r>
+                  <w:rPr>
+                    <w:noProof/>
+                    <w:webHidden/>
+                  </w:rPr>
+                  <w:t>14</w:t>
                 </w:r>
                 <w:r>
                   <w:rPr>
@@ -7913,7 +8429,7 @@
                   <w:lang w:eastAsia="fr-CH"/>
                 </w:rPr>
               </w:pPr>
-              <w:hyperlink w:anchor="_Toc37856929" w:history="1">
+              <w:hyperlink w:anchor="_Toc38263331" w:history="1">
                 <w:r>
                   <w:rPr>
                     <w:rStyle w:val="Lienhypertexte"/>
@@ -7955,7 +8471,7 @@
                     <w:noProof/>
                     <w:webHidden/>
                   </w:rPr>
-                  <w:instrText xml:space="preserve"> PAGEREF _Toc37856929 \h </w:instrText>
+                  <w:instrText xml:space="preserve"> PAGEREF _Toc38263331 \h </w:instrText>
                 </w:r>
                 <w:r>
                   <w:rPr>
@@ -7975,7 +8491,7 @@
                     <w:noProof/>
                     <w:webHidden/>
                   </w:rPr>
-                  <w:t>13</w:t>
+                  <w:t>14</w:t>
                 </w:r>
                 <w:r>
                   <w:rPr>
@@ -7995,7 +8511,7 @@
                   <w:lang w:eastAsia="fr-CH"/>
                 </w:rPr>
               </w:pPr>
-              <w:hyperlink w:anchor="_Toc37856930" w:history="1">
+              <w:hyperlink w:anchor="_Toc38263332" w:history="1">
                 <w:r>
                   <w:rPr>
                     <w:rStyle w:val="Lienhypertexte"/>
@@ -8037,7 +8553,7 @@
                     <w:noProof/>
                     <w:webHidden/>
                   </w:rPr>
-                  <w:instrText xml:space="preserve"> PAGEREF _Toc37856930 \h </w:instrText>
+                  <w:instrText xml:space="preserve"> PAGEREF _Toc38263332 \h </w:instrText>
                 </w:r>
                 <w:r>
                   <w:rPr>
@@ -8057,7 +8573,7 @@
                     <w:noProof/>
                     <w:webHidden/>
                   </w:rPr>
-                  <w:t>13</w:t>
+                  <w:t>14</w:t>
                 </w:r>
                 <w:r>
                   <w:rPr>
@@ -8100,7 +8616,7 @@
             <w:pStyle w:val="Titre1"/>
           </w:pPr>
           <w:bookmarkStart w:id="0" w:name="_Toc37146139"/>
-          <w:bookmarkStart w:id="1" w:name="_Toc37856886"/>
+          <w:bookmarkStart w:id="1" w:name="_Toc38263282"/>
           <w:r>
             <w:lastRenderedPageBreak/>
             <w:t>Résumé &amp; Abstract</w:t>
@@ -8113,7 +8629,7 @@
             <w:pStyle w:val="Titre2"/>
           </w:pPr>
           <w:bookmarkStart w:id="2" w:name="_Toc37146140"/>
-          <w:bookmarkStart w:id="3" w:name="_Toc37856887"/>
+          <w:bookmarkStart w:id="3" w:name="_Toc38263283"/>
           <w:r>
             <w:t>Résumé</w:t>
           </w:r>
@@ -8220,8 +8736,33 @@
               <w:i/>
               <w:iCs/>
             </w:rPr>
-            <w:t>Windows Presentation Foundation</w:t>
+            <w:t xml:space="preserve">Windows </w:t>
           </w:r>
+          <w:proofErr w:type="spellStart"/>
+          <w:r>
+            <w:rPr>
+              <w:i/>
+              <w:iCs/>
+            </w:rPr>
+            <w:t>Presentation</w:t>
+          </w:r>
+          <w:proofErr w:type="spellEnd"/>
+          <w:r>
+            <w:rPr>
+              <w:i/>
+              <w:iCs/>
+            </w:rPr>
+            <w:t xml:space="preserve"> </w:t>
+          </w:r>
+          <w:proofErr w:type="spellStart"/>
+          <w:r>
+            <w:rPr>
+              <w:i/>
+              <w:iCs/>
+            </w:rPr>
+            <w:t>Foundation</w:t>
+          </w:r>
+          <w:proofErr w:type="spellEnd"/>
           <w:r>
             <w:t xml:space="preserve"> (WPF)</w:t>
           </w:r>
@@ -8234,7 +8775,7 @@
             <w:pStyle w:val="Titre2"/>
           </w:pPr>
           <w:bookmarkStart w:id="4" w:name="_Toc37146141"/>
-          <w:bookmarkStart w:id="5" w:name="_Toc37856888"/>
+          <w:bookmarkStart w:id="5" w:name="_Toc38263284"/>
           <w:r>
             <w:t>Abstract</w:t>
           </w:r>
@@ -8439,7 +8980,7 @@
         <w:pStyle w:val="Titre1"/>
       </w:pPr>
       <w:bookmarkStart w:id="6" w:name="_Toc37146142"/>
-      <w:bookmarkStart w:id="7" w:name="_Toc37856889"/>
+      <w:bookmarkStart w:id="7" w:name="_Toc38263285"/>
       <w:r>
         <w:t>Introduction</w:t>
       </w:r>
@@ -8468,7 +9009,7 @@
         <w:pStyle w:val="Titre1"/>
       </w:pPr>
       <w:bookmarkStart w:id="8" w:name="_Toc37146143"/>
-      <w:bookmarkStart w:id="9" w:name="_Toc37856890"/>
+      <w:bookmarkStart w:id="9" w:name="_Toc38263286"/>
       <w:r>
         <w:t>Cahier des charges</w:t>
       </w:r>
@@ -8480,7 +9021,7 @@
         <w:pStyle w:val="Titre2"/>
       </w:pPr>
       <w:bookmarkStart w:id="10" w:name="_Toc37146145"/>
-      <w:bookmarkStart w:id="11" w:name="_Toc37856891"/>
+      <w:bookmarkStart w:id="11" w:name="_Toc38263287"/>
       <w:r>
         <w:t>Titre du projet</w:t>
       </w:r>
@@ -8497,7 +9038,7 @@
         <w:pStyle w:val="Titre2"/>
       </w:pPr>
       <w:bookmarkStart w:id="12" w:name="_Toc37146146"/>
-      <w:bookmarkStart w:id="13" w:name="_Toc37856892"/>
+      <w:bookmarkStart w:id="13" w:name="_Toc38263288"/>
       <w:r>
         <w:t>Objectifs du projet</w:t>
       </w:r>
@@ -8509,8 +9050,13 @@
         <w:t>Le but de ce projet est de créer un logiciel interagissant avec le</w:t>
       </w:r>
       <w:r>
-        <w:t xml:space="preserve"> mur tactile NCI Lab</w:t>
-      </w:r>
+        <w:t xml:space="preserve"> mur tactile NCI </w:t>
+      </w:r>
+      <w:proofErr w:type="spellStart"/>
+      <w:r>
+        <w:t>Lab</w:t>
+      </w:r>
+      <w:proofErr w:type="spellEnd"/>
       <w:r>
         <w:t xml:space="preserve"> situé dans la salle de Technicien ES du CFPT Informatique</w:t>
       </w:r>
@@ -8544,7 +9090,7 @@
         <w:pStyle w:val="Titre2"/>
       </w:pPr>
       <w:bookmarkStart w:id="14" w:name="_Toc37146147"/>
-      <w:bookmarkStart w:id="15" w:name="_Toc37856893"/>
+      <w:bookmarkStart w:id="15" w:name="_Toc38263289"/>
       <w:r>
         <w:lastRenderedPageBreak/>
         <w:t>Description détaillée</w:t>
@@ -8557,7 +9103,7 @@
         <w:pStyle w:val="Titre3"/>
       </w:pPr>
       <w:bookmarkStart w:id="16" w:name="_Toc37146148"/>
-      <w:bookmarkStart w:id="17" w:name="_Toc37856894"/>
+      <w:bookmarkStart w:id="17" w:name="_Toc38263290"/>
       <w:r>
         <w:t>Développement agile</w:t>
       </w:r>
@@ -8586,7 +9132,7 @@
         <w:pStyle w:val="Titre3"/>
       </w:pPr>
       <w:bookmarkStart w:id="18" w:name="_Toc37146149"/>
-      <w:bookmarkStart w:id="19" w:name="_Toc37856895"/>
+      <w:bookmarkStart w:id="19" w:name="_Toc38263291"/>
       <w:r>
         <w:t xml:space="preserve">Stockage </w:t>
       </w:r>
@@ -8618,7 +9164,7 @@
         <w:pStyle w:val="Titre3"/>
       </w:pPr>
       <w:bookmarkStart w:id="20" w:name="_Toc37146150"/>
-      <w:bookmarkStart w:id="21" w:name="_Toc37856896"/>
+      <w:bookmarkStart w:id="21" w:name="_Toc38263292"/>
       <w:r>
         <w:t xml:space="preserve">Historique des </w:t>
       </w:r>
@@ -8665,7 +9211,7 @@
         <w:pStyle w:val="Titre3"/>
       </w:pPr>
       <w:bookmarkStart w:id="22" w:name="_Toc37146151"/>
-      <w:bookmarkStart w:id="23" w:name="_Toc37856897"/>
+      <w:bookmarkStart w:id="23" w:name="_Toc38263293"/>
       <w:r>
         <w:t>Détection multipoint</w:t>
       </w:r>
@@ -8691,7 +9237,7 @@
         <w:pStyle w:val="Titre2"/>
       </w:pPr>
       <w:bookmarkStart w:id="24" w:name="_Toc37146164"/>
-      <w:bookmarkStart w:id="25" w:name="_Toc37856898"/>
+      <w:bookmarkStart w:id="25" w:name="_Toc38263294"/>
       <w:r>
         <w:t>SWOT</w:t>
       </w:r>
@@ -8703,7 +9249,7 @@
         <w:pStyle w:val="Titre3"/>
       </w:pPr>
       <w:bookmarkStart w:id="26" w:name="_Toc37146165"/>
-      <w:bookmarkStart w:id="27" w:name="_Toc37856899"/>
+      <w:bookmarkStart w:id="27" w:name="_Toc38263295"/>
       <w:r>
         <w:t>Forces</w:t>
       </w:r>
@@ -8720,7 +9266,7 @@
         <w:pStyle w:val="Titre3"/>
       </w:pPr>
       <w:bookmarkStart w:id="28" w:name="_Toc37146166"/>
-      <w:bookmarkStart w:id="29" w:name="_Toc37856900"/>
+      <w:bookmarkStart w:id="29" w:name="_Toc38263296"/>
       <w:r>
         <w:t>Faiblesses</w:t>
       </w:r>
@@ -8737,7 +9283,7 @@
         <w:pStyle w:val="Titre3"/>
       </w:pPr>
       <w:bookmarkStart w:id="30" w:name="_Toc37146167"/>
-      <w:bookmarkStart w:id="31" w:name="_Toc37856901"/>
+      <w:bookmarkStart w:id="31" w:name="_Toc38263297"/>
       <w:r>
         <w:t>Opportunités</w:t>
       </w:r>
@@ -8754,7 +9300,7 @@
         <w:pStyle w:val="Titre3"/>
       </w:pPr>
       <w:bookmarkStart w:id="32" w:name="_Toc37146168"/>
-      <w:bookmarkStart w:id="33" w:name="_Toc37856902"/>
+      <w:bookmarkStart w:id="33" w:name="_Toc38263298"/>
       <w:r>
         <w:t>Menaces</w:t>
       </w:r>
@@ -8776,7 +9322,7 @@
         <w:pStyle w:val="Titre2"/>
       </w:pPr>
       <w:bookmarkStart w:id="34" w:name="_Toc37146169"/>
-      <w:bookmarkStart w:id="35" w:name="_Toc37856903"/>
+      <w:bookmarkStart w:id="35" w:name="_Toc38263299"/>
       <w:r>
         <w:t>Outils</w:t>
       </w:r>
@@ -8788,7 +9334,7 @@
         <w:pStyle w:val="Titre3"/>
       </w:pPr>
       <w:bookmarkStart w:id="36" w:name="_Toc37146170"/>
-      <w:bookmarkStart w:id="37" w:name="_Toc37856904"/>
+      <w:bookmarkStart w:id="37" w:name="_Toc38263300"/>
       <w:r>
         <w:t>Interface graphique</w:t>
       </w:r>
@@ -8797,7 +9343,15 @@
     </w:p>
     <w:p>
       <w:r>
-        <w:t>Afin de réaliser l’interface graphique, j’ai décidé d’utiliser WPF. En effet, la détection multipoint est déjà gérée sur WPF et non sur Windows Form. De plus, WPF permet de créer des applications multi-plateformes.</w:t>
+        <w:t xml:space="preserve">Afin de réaliser l’interface graphique, j’ai décidé d’utiliser WPF. En effet, la détection multipoint est déjà gérée sur WPF et non sur Windows </w:t>
+      </w:r>
+      <w:proofErr w:type="spellStart"/>
+      <w:r>
+        <w:t>Form</w:t>
+      </w:r>
+      <w:proofErr w:type="spellEnd"/>
+      <w:r>
+        <w:t>. De plus, WPF permet de créer des applications multi-plateformes.</w:t>
       </w:r>
     </w:p>
     <w:p>
@@ -8805,7 +9359,7 @@
         <w:pStyle w:val="Titre3"/>
       </w:pPr>
       <w:bookmarkStart w:id="38" w:name="_Toc37146171"/>
-      <w:bookmarkStart w:id="39" w:name="_Toc37856905"/>
+      <w:bookmarkStart w:id="39" w:name="_Toc38263301"/>
       <w:r>
         <w:lastRenderedPageBreak/>
         <w:t>Base de données</w:t>
@@ -8826,7 +9380,7 @@
         <w:pStyle w:val="Titre3"/>
       </w:pPr>
       <w:bookmarkStart w:id="40" w:name="_Toc37146172"/>
-      <w:bookmarkStart w:id="41" w:name="_Toc37856906"/>
+      <w:bookmarkStart w:id="41" w:name="_Toc38263302"/>
       <w:r>
         <w:t>Environnement</w:t>
       </w:r>
@@ -8837,12 +9391,37 @@
       <w:r>
         <w:t xml:space="preserve">Afin de réaliser ce projet, j’ai à ma disposition un ordinateur avec Windows 10 ainsi que l’édition Community de Visual Studio 2019. On m’a également fourni un écran tactile </w:t>
       </w:r>
+      <w:proofErr w:type="spellStart"/>
       <w:r>
         <w:rPr>
           <w:i/>
           <w:iCs/>
         </w:rPr>
-        <w:t>Iiyama ProLite T2735MSC</w:t>
+        <w:t>Iiyama</w:t>
+      </w:r>
+      <w:proofErr w:type="spellEnd"/>
+      <w:r>
+        <w:rPr>
+          <w:i/>
+          <w:iCs/>
+        </w:rPr>
+        <w:t xml:space="preserve"> </w:t>
+      </w:r>
+      <w:proofErr w:type="spellStart"/>
+      <w:r>
+        <w:rPr>
+          <w:i/>
+          <w:iCs/>
+        </w:rPr>
+        <w:t>ProLite</w:t>
+      </w:r>
+      <w:proofErr w:type="spellEnd"/>
+      <w:r>
+        <w:rPr>
+          <w:i/>
+          <w:iCs/>
+        </w:rPr>
+        <w:t xml:space="preserve"> T2735MSC</w:t>
       </w:r>
       <w:r>
         <w:t xml:space="preserve"> afin de </w:t>
@@ -8883,7 +9462,15 @@
         <w:t>.18</w:t>
       </w:r>
       <w:r>
-        <w:t xml:space="preserve"> pour le poster, Balsamiq Wireframes pour </w:t>
+        <w:t xml:space="preserve"> pour le poster, </w:t>
+      </w:r>
+      <w:proofErr w:type="spellStart"/>
+      <w:r>
+        <w:t>Balsamiq</w:t>
+      </w:r>
+      <w:proofErr w:type="spellEnd"/>
+      <w:r>
+        <w:t xml:space="preserve"> Wireframes pour </w:t>
       </w:r>
       <w:r>
         <w:t xml:space="preserve">les maquettes de l’interface utilisateur et </w:t>
@@ -8899,7 +9486,7 @@
       <w:pPr>
         <w:pStyle w:val="Titre1"/>
       </w:pPr>
-      <w:bookmarkStart w:id="42" w:name="_Toc37856907"/>
+      <w:bookmarkStart w:id="42" w:name="_Toc38263303"/>
       <w:r>
         <w:t>Fonctionnalités</w:t>
       </w:r>
@@ -8918,7 +9505,7 @@
         <w:pStyle w:val="Titre2"/>
       </w:pPr>
       <w:bookmarkStart w:id="43" w:name="_Toc37146152"/>
-      <w:bookmarkStart w:id="44" w:name="_Toc37856908"/>
+      <w:bookmarkStart w:id="44" w:name="_Toc38263304"/>
       <w:r>
         <w:t>Gantt intégré</w:t>
       </w:r>
@@ -8935,7 +9522,7 @@
         <w:pStyle w:val="Titre2"/>
       </w:pPr>
       <w:bookmarkStart w:id="45" w:name="_Toc37146153"/>
-      <w:bookmarkStart w:id="46" w:name="_Toc37856909"/>
+      <w:bookmarkStart w:id="46" w:name="_Toc38263305"/>
       <w:r>
         <w:t>Cartes mentales intégré</w:t>
       </w:r>
@@ -8944,7 +9531,15 @@
     </w:p>
     <w:p>
       <w:r>
-        <w:t xml:space="preserve">Le logiciel pourra créer des mindmap </w:t>
+        <w:t xml:space="preserve">Le logiciel pourra créer des </w:t>
+      </w:r>
+      <w:proofErr w:type="spellStart"/>
+      <w:r>
+        <w:t>mindmap</w:t>
+      </w:r>
+      <w:proofErr w:type="spellEnd"/>
+      <w:r>
+        <w:t xml:space="preserve"> </w:t>
       </w:r>
     </w:p>
     <w:p/>
@@ -8953,7 +9548,7 @@
         <w:pStyle w:val="Titre1"/>
       </w:pPr>
       <w:bookmarkStart w:id="47" w:name="_Toc37146154"/>
-      <w:bookmarkStart w:id="48" w:name="_Toc37856910"/>
+      <w:bookmarkStart w:id="48" w:name="_Toc38263306"/>
       <w:r>
         <w:lastRenderedPageBreak/>
         <w:t>Maquettes</w:t>
@@ -8969,7 +9564,7 @@
       <w:bookmarkStart w:id="50" w:name="_Ref37142596"/>
       <w:bookmarkStart w:id="51" w:name="_Ref37142613"/>
       <w:bookmarkStart w:id="52" w:name="_Toc37146155"/>
-      <w:bookmarkStart w:id="53" w:name="_Toc37856911"/>
+      <w:bookmarkStart w:id="53" w:name="_Toc38263307"/>
       <w:r>
         <w:t xml:space="preserve">Fenêtre </w:t>
       </w:r>
@@ -9048,14 +9643,27 @@
       <w:r>
         <w:t xml:space="preserve">Figure </w:t>
       </w:r>
-      <w:fldSimple w:instr=" SEQ Figure \* ARABIC ">
-        <w:r>
-          <w:rPr>
-            <w:noProof/>
-          </w:rPr>
-          <w:t>1</w:t>
-        </w:r>
-      </w:fldSimple>
+      <w:r>
+        <w:fldChar w:fldCharType="begin"/>
+      </w:r>
+      <w:r>
+        <w:instrText xml:space="preserve"> SEQ Figure \* ARABIC </w:instrText>
+      </w:r>
+      <w:r>
+        <w:fldChar w:fldCharType="separate"/>
+      </w:r>
+      <w:r>
+        <w:rPr>
+          <w:noProof/>
+        </w:rPr>
+        <w:t>1</w:t>
+      </w:r>
+      <w:r>
+        <w:rPr>
+          <w:noProof/>
+        </w:rPr>
+        <w:fldChar w:fldCharType="end"/>
+      </w:r>
       <w:r>
         <w:t xml:space="preserve"> Maquette de la fenêtre de sélection de projet</w:t>
       </w:r>
@@ -9082,7 +9690,7 @@
         <w:pStyle w:val="Titre2"/>
       </w:pPr>
       <w:bookmarkStart w:id="54" w:name="_Toc37146156"/>
-      <w:bookmarkStart w:id="55" w:name="_Toc37856912"/>
+      <w:bookmarkStart w:id="55" w:name="_Toc38263308"/>
       <w:r>
         <w:lastRenderedPageBreak/>
         <w:t xml:space="preserve">Fenêtre </w:t>
@@ -9159,14 +9767,27 @@
       <w:r>
         <w:t xml:space="preserve">Figure </w:t>
       </w:r>
-      <w:fldSimple w:instr=" SEQ Figure \* ARABIC ">
-        <w:r>
-          <w:rPr>
-            <w:noProof/>
-          </w:rPr>
-          <w:t>2</w:t>
-        </w:r>
-      </w:fldSimple>
+      <w:r>
+        <w:fldChar w:fldCharType="begin"/>
+      </w:r>
+      <w:r>
+        <w:instrText xml:space="preserve"> SEQ Figure \* ARABIC </w:instrText>
+      </w:r>
+      <w:r>
+        <w:fldChar w:fldCharType="separate"/>
+      </w:r>
+      <w:r>
+        <w:rPr>
+          <w:noProof/>
+        </w:rPr>
+        <w:t>2</w:t>
+      </w:r>
+      <w:r>
+        <w:rPr>
+          <w:noProof/>
+        </w:rPr>
+        <w:fldChar w:fldCharType="end"/>
+      </w:r>
       <w:r>
         <w:t xml:space="preserve"> Maquette de la fenêtre de projet</w:t>
       </w:r>
@@ -9219,7 +9840,7 @@
         <w:pStyle w:val="Titre2"/>
       </w:pPr>
       <w:bookmarkStart w:id="56" w:name="_Toc37146157"/>
-      <w:bookmarkStart w:id="57" w:name="_Toc37856913"/>
+      <w:bookmarkStart w:id="57" w:name="_Toc38263309"/>
       <w:r>
         <w:lastRenderedPageBreak/>
         <w:t>Fenêtre de sprint</w:t>
@@ -9293,14 +9914,27 @@
       <w:r>
         <w:t xml:space="preserve">Figure </w:t>
       </w:r>
-      <w:fldSimple w:instr=" SEQ Figure \* ARABIC ">
-        <w:r>
-          <w:rPr>
-            <w:noProof/>
-          </w:rPr>
-          <w:t>3</w:t>
-        </w:r>
-      </w:fldSimple>
+      <w:r>
+        <w:fldChar w:fldCharType="begin"/>
+      </w:r>
+      <w:r>
+        <w:instrText xml:space="preserve"> SEQ Figure \* ARABIC </w:instrText>
+      </w:r>
+      <w:r>
+        <w:fldChar w:fldCharType="separate"/>
+      </w:r>
+      <w:r>
+        <w:rPr>
+          <w:noProof/>
+        </w:rPr>
+        <w:t>3</w:t>
+      </w:r>
+      <w:r>
+        <w:rPr>
+          <w:noProof/>
+        </w:rPr>
+        <w:fldChar w:fldCharType="end"/>
+      </w:r>
       <w:r>
         <w:t xml:space="preserve"> Maquette de la fenêtre de sprint</w:t>
       </w:r>
@@ -9313,7 +9947,15 @@
         <w:t xml:space="preserve"> affiche le sprint sur lequel on aura appuyé</w:t>
       </w:r>
       <w:r>
-        <w:t>. Un bouton permet de revenir au backlog. Un appui prolongé ouvrira le menu contextuel qui permettra de rajouter des Use Case ou</w:t>
+        <w:t xml:space="preserve">. Un bouton permet de revenir au </w:t>
+      </w:r>
+      <w:proofErr w:type="spellStart"/>
+      <w:r>
+        <w:t>backlog</w:t>
+      </w:r>
+      <w:proofErr w:type="spellEnd"/>
+      <w:r>
+        <w:t>. Un appui prolongé ouvrira le menu contextuel qui permettra de rajouter des Use Case ou</w:t>
       </w:r>
       <w:r>
         <w:t xml:space="preserve"> de</w:t>
@@ -9343,10 +9985,15 @@
       <w:pPr>
         <w:pStyle w:val="Titre2"/>
       </w:pPr>
-      <w:bookmarkStart w:id="58" w:name="_Toc37856914"/>
+      <w:bookmarkStart w:id="58" w:name="_Toc38263310"/>
+      <w:proofErr w:type="spellStart"/>
       <w:r>
         <w:lastRenderedPageBreak/>
-        <w:t>PopUp Projets</w:t>
+        <w:t>PopUp</w:t>
+      </w:r>
+      <w:proofErr w:type="spellEnd"/>
+      <w:r>
+        <w:t xml:space="preserve"> Projets</w:t>
       </w:r>
       <w:bookmarkEnd w:id="58"/>
     </w:p>
@@ -9410,14 +10057,27 @@
       <w:r>
         <w:t xml:space="preserve">Figure </w:t>
       </w:r>
-      <w:fldSimple w:instr=" SEQ Figure \* ARABIC ">
-        <w:r>
-          <w:rPr>
-            <w:noProof/>
-          </w:rPr>
-          <w:t>4</w:t>
-        </w:r>
-      </w:fldSimple>
+      <w:r>
+        <w:fldChar w:fldCharType="begin"/>
+      </w:r>
+      <w:r>
+        <w:instrText xml:space="preserve"> SEQ Figure \* ARABIC </w:instrText>
+      </w:r>
+      <w:r>
+        <w:fldChar w:fldCharType="separate"/>
+      </w:r>
+      <w:r>
+        <w:rPr>
+          <w:noProof/>
+        </w:rPr>
+        <w:t>4</w:t>
+      </w:r>
+      <w:r>
+        <w:rPr>
+          <w:noProof/>
+        </w:rPr>
+        <w:fldChar w:fldCharType="end"/>
+      </w:r>
       <w:r>
         <w:t xml:space="preserve"> Maquette du popup de création de projet</w:t>
       </w:r>
@@ -9435,13 +10095,23 @@
       <w:pPr>
         <w:pStyle w:val="Titre2"/>
       </w:pPr>
-      <w:bookmarkStart w:id="60" w:name="_Toc37856915"/>
+      <w:bookmarkStart w:id="60" w:name="_Toc38263311"/>
       <w:bookmarkEnd w:id="59"/>
+      <w:proofErr w:type="spellStart"/>
       <w:r>
         <w:lastRenderedPageBreak/>
-        <w:t>PopUp UserStory</w:t>
+        <w:t>PopUp</w:t>
+      </w:r>
+      <w:proofErr w:type="spellEnd"/>
+      <w:r>
+        <w:t xml:space="preserve"> </w:t>
+      </w:r>
+      <w:proofErr w:type="spellStart"/>
+      <w:r>
+        <w:t>UserStory</w:t>
       </w:r>
       <w:bookmarkEnd w:id="60"/>
+      <w:proofErr w:type="spellEnd"/>
     </w:p>
     <w:p>
       <w:pPr>
@@ -9503,24 +10173,50 @@
       <w:r>
         <w:t xml:space="preserve">Figure </w:t>
       </w:r>
-      <w:fldSimple w:instr=" SEQ Figure \* ARABIC ">
-        <w:r>
-          <w:rPr>
-            <w:noProof/>
-          </w:rPr>
-          <w:t>5</w:t>
-        </w:r>
-      </w:fldSimple>
-      <w:r>
-        <w:t xml:space="preserve"> Maquette du popup de création de UserStory</w:t>
-      </w:r>
+      <w:r>
+        <w:fldChar w:fldCharType="begin"/>
+      </w:r>
+      <w:r>
+        <w:instrText xml:space="preserve"> SEQ Figure \* ARABIC </w:instrText>
+      </w:r>
+      <w:r>
+        <w:fldChar w:fldCharType="separate"/>
+      </w:r>
+      <w:r>
+        <w:rPr>
+          <w:noProof/>
+        </w:rPr>
+        <w:t>5</w:t>
+      </w:r>
+      <w:r>
+        <w:rPr>
+          <w:noProof/>
+        </w:rPr>
+        <w:fldChar w:fldCharType="end"/>
+      </w:r>
+      <w:r>
+        <w:t xml:space="preserve"> Maquette du popup de création de </w:t>
+      </w:r>
+      <w:proofErr w:type="spellStart"/>
+      <w:r>
+        <w:t>UserStory</w:t>
+      </w:r>
+      <w:proofErr w:type="spellEnd"/>
     </w:p>
     <w:p>
       <w:r>
         <w:t>Ce popup apparait quand la modification ou l’ajout d’un</w:t>
       </w:r>
       <w:r>
-        <w:t xml:space="preserve">e UserStory </w:t>
+        <w:t xml:space="preserve">e </w:t>
+      </w:r>
+      <w:proofErr w:type="spellStart"/>
+      <w:r>
+        <w:t>UserStory</w:t>
+      </w:r>
+      <w:proofErr w:type="spellEnd"/>
+      <w:r>
+        <w:t xml:space="preserve"> </w:t>
       </w:r>
       <w:r>
         <w:t>est demandé</w:t>
@@ -9536,9 +10232,14 @@
       <w:pPr>
         <w:pStyle w:val="Titre2"/>
       </w:pPr>
-      <w:bookmarkStart w:id="61" w:name="_Toc37856916"/>
-      <w:r>
-        <w:t>PopUp Sprint</w:t>
+      <w:bookmarkStart w:id="61" w:name="_Toc38263312"/>
+      <w:proofErr w:type="spellStart"/>
+      <w:r>
+        <w:t>PopUp</w:t>
+      </w:r>
+      <w:proofErr w:type="spellEnd"/>
+      <w:r>
+        <w:t xml:space="preserve"> Sprint</w:t>
       </w:r>
       <w:bookmarkEnd w:id="61"/>
     </w:p>
@@ -9602,14 +10303,27 @@
       <w:r>
         <w:t xml:space="preserve">Figure </w:t>
       </w:r>
-      <w:fldSimple w:instr=" SEQ Figure \* ARABIC ">
-        <w:r>
-          <w:rPr>
-            <w:noProof/>
-          </w:rPr>
-          <w:t>6</w:t>
-        </w:r>
-      </w:fldSimple>
+      <w:r>
+        <w:fldChar w:fldCharType="begin"/>
+      </w:r>
+      <w:r>
+        <w:instrText xml:space="preserve"> SEQ Figure \* ARABIC </w:instrText>
+      </w:r>
+      <w:r>
+        <w:fldChar w:fldCharType="separate"/>
+      </w:r>
+      <w:r>
+        <w:rPr>
+          <w:noProof/>
+        </w:rPr>
+        <w:t>6</w:t>
+      </w:r>
+      <w:r>
+        <w:rPr>
+          <w:noProof/>
+        </w:rPr>
+        <w:fldChar w:fldCharType="end"/>
+      </w:r>
       <w:r>
         <w:t xml:space="preserve"> Maquette du popup de création de sprint</w:t>
       </w:r>
@@ -9630,7 +10344,7 @@
         <w:pStyle w:val="Titre1"/>
       </w:pPr>
       <w:bookmarkStart w:id="62" w:name="_Toc37146158"/>
-      <w:bookmarkStart w:id="63" w:name="_Toc37856917"/>
+      <w:bookmarkStart w:id="63" w:name="_Toc38263313"/>
       <w:r>
         <w:lastRenderedPageBreak/>
         <w:t>Modèle de données</w:t>
@@ -9705,14 +10419,27 @@
       <w:r>
         <w:t xml:space="preserve">Figure </w:t>
       </w:r>
-      <w:fldSimple w:instr=" SEQ Figure \* ARABIC ">
-        <w:r>
-          <w:rPr>
-            <w:noProof/>
-          </w:rPr>
-          <w:t>7</w:t>
-        </w:r>
-      </w:fldSimple>
+      <w:r>
+        <w:fldChar w:fldCharType="begin"/>
+      </w:r>
+      <w:r>
+        <w:instrText xml:space="preserve"> SEQ Figure \* ARABIC </w:instrText>
+      </w:r>
+      <w:r>
+        <w:fldChar w:fldCharType="separate"/>
+      </w:r>
+      <w:r>
+        <w:rPr>
+          <w:noProof/>
+        </w:rPr>
+        <w:t>7</w:t>
+      </w:r>
+      <w:r>
+        <w:rPr>
+          <w:noProof/>
+        </w:rPr>
+        <w:fldChar w:fldCharType="end"/>
+      </w:r>
       <w:r>
         <w:t xml:space="preserve"> Modèle Conceptuel de Données</w:t>
       </w:r>
@@ -9722,10 +10449,11 @@
         <w:pStyle w:val="Titre2"/>
       </w:pPr>
       <w:bookmarkStart w:id="64" w:name="_Toc37146159"/>
-      <w:bookmarkStart w:id="65" w:name="_Toc37856918"/>
+      <w:bookmarkStart w:id="65" w:name="_Toc38263314"/>
       <w:r>
         <w:t xml:space="preserve">Table </w:t>
       </w:r>
+      <w:proofErr w:type="spellStart"/>
       <w:r>
         <w:rPr>
           <w:i/>
@@ -9735,11 +10463,13 @@
       </w:r>
       <w:bookmarkEnd w:id="64"/>
       <w:bookmarkEnd w:id="65"/>
+      <w:proofErr w:type="spellEnd"/>
     </w:p>
     <w:p>
       <w:r>
         <w:t xml:space="preserve">La table </w:t>
       </w:r>
+      <w:proofErr w:type="spellStart"/>
       <w:r>
         <w:rPr>
           <w:i/>
@@ -9747,6 +10477,7 @@
         </w:rPr>
         <w:t>project</w:t>
       </w:r>
+      <w:proofErr w:type="spellEnd"/>
       <w:r>
         <w:t xml:space="preserve"> contiendra les grandes lignes des différents projets enregistrés dans la base de données.</w:t>
       </w:r>
@@ -9765,10 +10496,11 @@
           <w:iCs/>
         </w:rPr>
       </w:pPr>
-      <w:bookmarkStart w:id="66" w:name="_Toc37856919"/>
+      <w:bookmarkStart w:id="66" w:name="_Toc38263315"/>
       <w:r>
         <w:t xml:space="preserve">Table </w:t>
       </w:r>
+      <w:proofErr w:type="spellStart"/>
       <w:r>
         <w:rPr>
           <w:i/>
@@ -9777,6 +10509,7 @@
         <w:t>UserStory</w:t>
       </w:r>
       <w:bookmarkEnd w:id="66"/>
+      <w:proofErr w:type="spellEnd"/>
     </w:p>
     <w:p>
       <w:r>
@@ -9815,7 +10548,7 @@
           <w:iCs/>
         </w:rPr>
       </w:pPr>
-      <w:bookmarkStart w:id="67" w:name="_Toc37856920"/>
+      <w:bookmarkStart w:id="67" w:name="_Toc38263316"/>
       <w:r>
         <w:lastRenderedPageBreak/>
         <w:t xml:space="preserve">Table </w:t>
@@ -9834,10 +10567,18 @@
         <w:t xml:space="preserve">Cette table permet de </w:t>
       </w:r>
       <w:r>
-        <w:t>déterminer la date de début et de fin des sprints. Une table de liaison reliera la table User</w:t>
-      </w:r>
-      <w:r>
-        <w:t>Story et cette table afin de créer le contenu du sprint.</w:t>
+        <w:t xml:space="preserve">déterminer la date de début et de fin des sprints. Une table de liaison reliera la table </w:t>
+      </w:r>
+      <w:proofErr w:type="spellStart"/>
+      <w:r>
+        <w:t>User</w:t>
+      </w:r>
+      <w:r>
+        <w:t>Story</w:t>
+      </w:r>
+      <w:proofErr w:type="spellEnd"/>
+      <w:r>
+        <w:t xml:space="preserve"> et cette table afin de créer le contenu du sprint.</w:t>
       </w:r>
     </w:p>
     <w:p>
@@ -9848,7 +10589,7 @@
           <w:iCs/>
         </w:rPr>
       </w:pPr>
-      <w:bookmarkStart w:id="68" w:name="_Toc37856921"/>
+      <w:bookmarkStart w:id="68" w:name="_Toc38263317"/>
       <w:r>
         <w:t xml:space="preserve">Table </w:t>
       </w:r>
@@ -9869,10 +10610,34 @@
         <w:t>tous les états possibles</w:t>
       </w:r>
       <w:r>
-        <w:t xml:space="preserve"> qu’une UserStory peut avoir. Il permet également, grâce à une liaison avec la table project de pouvoir rajouter des colonnes au sprint. </w:t>
-      </w:r>
-      <w:r>
-        <w:t>La liaison se trouve entre cette table et project afin de n’avoir à changer</w:t>
+        <w:t xml:space="preserve"> qu’une </w:t>
+      </w:r>
+      <w:proofErr w:type="spellStart"/>
+      <w:r>
+        <w:t>UserStory</w:t>
+      </w:r>
+      <w:proofErr w:type="spellEnd"/>
+      <w:r>
+        <w:t xml:space="preserve"> peut avoir. Il permet également, grâce à une liaison avec la table </w:t>
+      </w:r>
+      <w:proofErr w:type="spellStart"/>
+      <w:r>
+        <w:t>project</w:t>
+      </w:r>
+      <w:proofErr w:type="spellEnd"/>
+      <w:r>
+        <w:t xml:space="preserve"> de pouvoir rajouter des colonnes au sprint. </w:t>
+      </w:r>
+      <w:r>
+        <w:t xml:space="preserve">La liaison se trouve entre cette table et </w:t>
+      </w:r>
+      <w:proofErr w:type="spellStart"/>
+      <w:r>
+        <w:t>project</w:t>
+      </w:r>
+      <w:proofErr w:type="spellEnd"/>
+      <w:r>
+        <w:t xml:space="preserve"> afin de n’avoir à changer</w:t>
       </w:r>
       <w:r>
         <w:t xml:space="preserve"> </w:t>
@@ -9889,10 +10654,11 @@
           <w:iCs/>
         </w:rPr>
       </w:pPr>
-      <w:bookmarkStart w:id="69" w:name="_Toc37856922"/>
+      <w:bookmarkStart w:id="69" w:name="_Toc38263318"/>
       <w:r>
         <w:t xml:space="preserve">Table </w:t>
       </w:r>
+      <w:proofErr w:type="spellStart"/>
       <w:r>
         <w:rPr>
           <w:i/>
@@ -9901,13 +10667,22 @@
         <w:t>MindMap</w:t>
       </w:r>
       <w:bookmarkEnd w:id="69"/>
+      <w:proofErr w:type="spellEnd"/>
     </w:p>
     <w:p>
       <w:r>
         <w:t xml:space="preserve">Cette table </w:t>
       </w:r>
       <w:r>
-        <w:t xml:space="preserve">permet la création de mindmap en gardant leurs noms en mémoire et en les liant </w:t>
+        <w:t xml:space="preserve">permet la création de </w:t>
+      </w:r>
+      <w:proofErr w:type="spellStart"/>
+      <w:r>
+        <w:t>mindmap</w:t>
+      </w:r>
+      <w:proofErr w:type="spellEnd"/>
+      <w:r>
+        <w:t xml:space="preserve"> en gardant leurs noms en mémoire et en les liant </w:t>
       </w:r>
       <w:r>
         <w:t>aux projets correspondants</w:t>
@@ -9924,7 +10699,7 @@
           <w:iCs/>
         </w:rPr>
       </w:pPr>
-      <w:bookmarkStart w:id="70" w:name="_Toc37856923"/>
+      <w:bookmarkStart w:id="70" w:name="_Toc38263319"/>
       <w:r>
         <w:t xml:space="preserve">Table </w:t>
       </w:r>
@@ -9939,7 +10714,15 @@
     </w:p>
     <w:p>
       <w:r>
-        <w:t>Cette table contient tous les différents nœuds du mindmap.</w:t>
+        <w:t xml:space="preserve">Cette table contient tous les différents nœuds du </w:t>
+      </w:r>
+      <w:proofErr w:type="spellStart"/>
+      <w:r>
+        <w:t>mindmap</w:t>
+      </w:r>
+      <w:proofErr w:type="spellEnd"/>
+      <w:r>
+        <w:t>.</w:t>
       </w:r>
       <w:r>
         <w:t xml:space="preserve"> Cette table contient une référence sur elle-même afin </w:t>
@@ -9953,7 +10736,7 @@
         <w:pStyle w:val="Titre1"/>
       </w:pPr>
       <w:bookmarkStart w:id="71" w:name="_Toc37146160"/>
-      <w:bookmarkStart w:id="72" w:name="_Toc37856924"/>
+      <w:bookmarkStart w:id="72" w:name="_Toc38263320"/>
       <w:r>
         <w:t>Modèle de classe</w:t>
       </w:r>
@@ -10027,14 +10810,27 @@
       <w:r>
         <w:t xml:space="preserve">Figure </w:t>
       </w:r>
-      <w:fldSimple w:instr=" SEQ Figure \* ARABIC ">
-        <w:r>
-          <w:rPr>
-            <w:noProof/>
-          </w:rPr>
-          <w:t>8</w:t>
-        </w:r>
-      </w:fldSimple>
+      <w:r>
+        <w:fldChar w:fldCharType="begin"/>
+      </w:r>
+      <w:r>
+        <w:instrText xml:space="preserve"> SEQ Figure \* ARABIC </w:instrText>
+      </w:r>
+      <w:r>
+        <w:fldChar w:fldCharType="separate"/>
+      </w:r>
+      <w:r>
+        <w:rPr>
+          <w:noProof/>
+        </w:rPr>
+        <w:t>8</w:t>
+      </w:r>
+      <w:r>
+        <w:rPr>
+          <w:noProof/>
+        </w:rPr>
+        <w:fldChar w:fldCharType="end"/>
+      </w:r>
       <w:r>
         <w:t xml:space="preserve"> Diagramme de classe</w:t>
       </w:r>
@@ -10044,7 +10840,7 @@
         <w:pStyle w:val="Titre1"/>
       </w:pPr>
       <w:bookmarkStart w:id="73" w:name="_Toc37146161"/>
-      <w:bookmarkStart w:id="74" w:name="_Toc37856925"/>
+      <w:bookmarkStart w:id="74" w:name="_Toc38263321"/>
       <w:r>
         <w:lastRenderedPageBreak/>
         <w:t>Planning</w:t>
@@ -10057,7 +10853,7 @@
         <w:pStyle w:val="Titre2"/>
       </w:pPr>
       <w:bookmarkStart w:id="75" w:name="_Toc37146162"/>
-      <w:bookmarkStart w:id="76" w:name="_Toc37856926"/>
+      <w:bookmarkStart w:id="76" w:name="_Toc38263322"/>
       <w:r>
         <w:t>Prévu</w:t>
       </w:r>
@@ -10131,14 +10927,27 @@
       <w:r>
         <w:t xml:space="preserve">Figure </w:t>
       </w:r>
-      <w:fldSimple w:instr=" SEQ Figure \* ARABIC ">
-        <w:r>
-          <w:rPr>
-            <w:noProof/>
-          </w:rPr>
-          <w:t>9</w:t>
-        </w:r>
-      </w:fldSimple>
+      <w:r>
+        <w:fldChar w:fldCharType="begin"/>
+      </w:r>
+      <w:r>
+        <w:instrText xml:space="preserve"> SEQ Figure \* ARABIC </w:instrText>
+      </w:r>
+      <w:r>
+        <w:fldChar w:fldCharType="separate"/>
+      </w:r>
+      <w:r>
+        <w:rPr>
+          <w:noProof/>
+        </w:rPr>
+        <w:t>9</w:t>
+      </w:r>
+      <w:r>
+        <w:rPr>
+          <w:noProof/>
+        </w:rPr>
+        <w:fldChar w:fldCharType="end"/>
+      </w:r>
       <w:r>
         <w:t xml:space="preserve"> Planning initial</w:t>
       </w:r>
@@ -10148,7 +10957,7 @@
         <w:pStyle w:val="Titre2"/>
       </w:pPr>
       <w:bookmarkStart w:id="77" w:name="_Toc37146163"/>
-      <w:bookmarkStart w:id="78" w:name="_Toc37856927"/>
+      <w:bookmarkStart w:id="78" w:name="_Toc38263323"/>
       <w:r>
         <w:t>Final</w:t>
       </w:r>
@@ -10165,97 +10974,222 @@
       <w:pPr>
         <w:pStyle w:val="Titre1"/>
       </w:pPr>
-      <w:bookmarkStart w:id="80" w:name="_Toc37856928"/>
+      <w:bookmarkStart w:id="80" w:name="_Toc38263324"/>
       <w:r>
         <w:t>Étude de l’existant</w:t>
       </w:r>
       <w:bookmarkEnd w:id="79"/>
       <w:bookmarkEnd w:id="80"/>
+    </w:p>
+    <w:p>
+      <w:r>
+        <w:t>Afin de pouvoir comparer</w:t>
+      </w:r>
+      <w:r>
+        <w:t xml:space="preserve">, j’ai sélectionné des applications qui acceptaient </w:t>
+      </w:r>
+      <w:r>
+        <w:t>le tactile</w:t>
+      </w:r>
+      <w:r>
+        <w:t xml:space="preserve"> ainsi que les applications les plus connues.</w:t>
+      </w:r>
     </w:p>
     <w:p>
       <w:pPr>
         <w:pStyle w:val="Titre2"/>
       </w:pPr>
-      <w:r>
-        <w:t>Monday</w:t>
-      </w:r>
+      <w:bookmarkStart w:id="81" w:name="_Toc38263326"/>
+      <w:r>
+        <w:t>JIRA</w:t>
+      </w:r>
+      <w:bookmarkEnd w:id="81"/>
     </w:p>
-    <w:p/>
+    <w:p>
+      <w:r>
+        <w:t>JIRA est un produit de la compagnie « </w:t>
+      </w:r>
+      <w:proofErr w:type="spellStart"/>
+      <w:r>
+        <w:t>Atlassian</w:t>
+      </w:r>
+      <w:proofErr w:type="spellEnd"/>
+      <w:r>
+        <w:t> »</w:t>
+      </w:r>
+      <w:r>
+        <w:t xml:space="preserve">. Il permet de créer et distribuer des tâches aux divers </w:t>
+      </w:r>
+      <w:r>
+        <w:t>employés</w:t>
+      </w:r>
+      <w:r>
+        <w:t xml:space="preserve">. Une fenêtre permet de définir des </w:t>
+      </w:r>
+      <w:r>
+        <w:t>dates</w:t>
+      </w:r>
+      <w:r>
+        <w:t xml:space="preserve"> </w:t>
+      </w:r>
+      <w:r>
+        <w:t xml:space="preserve">cible pour sortir certaines versions. </w:t>
+      </w:r>
+      <w:r>
+        <w:t>Il existe un moyen de pouvoir visualiser les performances de son équipe en temps réel.</w:t>
+      </w:r>
+    </w:p>
+    <w:p>
+      <w:hyperlink r:id="rId18" w:history="1">
+        <w:r>
+          <w:rPr>
+            <w:rStyle w:val="Lienhypertexte"/>
+          </w:rPr>
+          <w:t>https://www.atlassian.com/software/jira</w:t>
+        </w:r>
+      </w:hyperlink>
+    </w:p>
     <w:p>
       <w:pPr>
         <w:pStyle w:val="Titre2"/>
       </w:pPr>
-      <w:r>
-        <w:t>JIRA</w:t>
-      </w:r>
+      <w:bookmarkStart w:id="82" w:name="_Toc38263327"/>
+      <w:proofErr w:type="spellStart"/>
+      <w:r>
+        <w:t>Ubikey</w:t>
+      </w:r>
+      <w:bookmarkEnd w:id="82"/>
+      <w:proofErr w:type="spellEnd"/>
     </w:p>
-    <w:p/>
+    <w:p>
+      <w:proofErr w:type="spellStart"/>
+      <w:r>
+        <w:t>Ubikey</w:t>
+      </w:r>
+      <w:proofErr w:type="spellEnd"/>
+      <w:r>
+        <w:t xml:space="preserve"> est une application payante. Elle permet de travailler à plusieurs sur le même écran et de connecter plusieurs écrans à distance</w:t>
+      </w:r>
+      <w:r>
+        <w:t>.</w:t>
+      </w:r>
+      <w:r>
+        <w:t xml:space="preserve"> La collaboration via un téléphone portable</w:t>
+      </w:r>
+      <w:r>
+        <w:t xml:space="preserve"> ou un autre ordinateur</w:t>
+      </w:r>
+      <w:r>
+        <w:t xml:space="preserve"> est également possible.</w:t>
+      </w:r>
+    </w:p>
+    <w:p>
+      <w:r>
+        <w:lastRenderedPageBreak/>
+        <w:t>Cependant, cette application ne propose pas d</w:t>
+      </w:r>
+      <w:r>
+        <w:t>’outils de visualisation de la progression</w:t>
+      </w:r>
+      <w:r>
+        <w:t>.</w:t>
+      </w:r>
+    </w:p>
+    <w:p>
+      <w:hyperlink r:id="rId19" w:history="1">
+        <w:r>
+          <w:rPr>
+            <w:rStyle w:val="Lienhypertexte"/>
+          </w:rPr>
+          <w:t>https://www.ubikey.fr/</w:t>
+        </w:r>
+      </w:hyperlink>
+    </w:p>
     <w:p>
       <w:pPr>
         <w:pStyle w:val="Titre2"/>
       </w:pPr>
-      <w:r>
-        <w:t>Ubikey</w:t>
-      </w:r>
+      <w:bookmarkStart w:id="83" w:name="_Toc38263329"/>
+      <w:proofErr w:type="spellStart"/>
+      <w:r>
+        <w:t>Kantree</w:t>
+      </w:r>
+      <w:bookmarkEnd w:id="83"/>
+      <w:proofErr w:type="spellEnd"/>
     </w:p>
-    <w:p/>
+    <w:p>
+      <w:proofErr w:type="spellStart"/>
+      <w:r>
+        <w:t>Kantree</w:t>
+      </w:r>
+      <w:proofErr w:type="spellEnd"/>
+      <w:r>
+        <w:t xml:space="preserve"> est un logiciel de gestion de projet </w:t>
+      </w:r>
+      <w:r>
+        <w:t xml:space="preserve">payant. Il permet de collaborer en temps réel sur plusieurs dispositifs </w:t>
+      </w:r>
+      <w:r>
+        <w:t xml:space="preserve">et d’afficher les Sprints sous </w:t>
+      </w:r>
+      <w:r>
+        <w:t>diverses formes</w:t>
+      </w:r>
+      <w:r>
+        <w:t xml:space="preserve"> tel que le format classique en colonnes, une matrice </w:t>
+      </w:r>
+      <w:r>
+        <w:t xml:space="preserve">contenant chaque colonne pour chaque employé ou encore un calendrier montrant </w:t>
+      </w:r>
+      <w:r>
+        <w:t xml:space="preserve">le temps estimé. Il permet également </w:t>
+      </w:r>
+      <w:r>
+        <w:t>de sauvegarder le projet en local po</w:t>
+      </w:r>
+      <w:r>
+        <w:t>ur continuer à gérer son projet en étant hors ligne.</w:t>
+      </w:r>
+    </w:p>
+    <w:p>
+      <w:hyperlink r:id="rId20" w:history="1">
+        <w:r>
+          <w:rPr>
+            <w:rStyle w:val="Lienhypertexte"/>
+          </w:rPr>
+          <w:t>https://kantree.io/fr/cas-usage/teletravail</w:t>
+        </w:r>
+      </w:hyperlink>
+    </w:p>
     <w:p>
       <w:pPr>
-        <w:pStyle w:val="Titre2"/>
+        <w:pStyle w:val="Titre1"/>
       </w:pPr>
-      <w:r>
-        <w:t>Trello</w:t>
-      </w:r>
-    </w:p>
-    <w:p/>
-    <w:p>
-      <w:pPr>
-        <w:pStyle w:val="Titre2"/>
-      </w:pPr>
-      <w:r>
-        <w:t>Kantree</w:t>
-      </w:r>
-    </w:p>
-    <w:p/>
-    <w:p>
-      <w:pPr>
-        <w:pStyle w:val="Titre2"/>
-      </w:pPr>
-      <w:r>
-        <w:lastRenderedPageBreak/>
-        <w:t>Wrike</w:t>
-      </w:r>
+      <w:bookmarkStart w:id="84" w:name="_Toc37146174"/>
+      <w:bookmarkStart w:id="85" w:name="_Toc38263331"/>
+      <w:r>
+        <w:t>Manuel utilisateur</w:t>
+      </w:r>
+      <w:bookmarkEnd w:id="84"/>
+      <w:bookmarkEnd w:id="85"/>
     </w:p>
     <w:p/>
     <w:p>
       <w:pPr>
         <w:pStyle w:val="Titre1"/>
       </w:pPr>
-      <w:bookmarkStart w:id="81" w:name="_Toc37146174"/>
-      <w:bookmarkStart w:id="82" w:name="_Toc37856929"/>
-      <w:r>
-        <w:t>Manuel utilisateur</w:t>
-      </w:r>
-      <w:bookmarkEnd w:id="81"/>
-      <w:bookmarkEnd w:id="82"/>
-    </w:p>
-    <w:p/>
-    <w:p>
-      <w:pPr>
-        <w:pStyle w:val="Titre1"/>
-      </w:pPr>
-      <w:bookmarkStart w:id="83" w:name="_Toc37146175"/>
-      <w:bookmarkStart w:id="84" w:name="_Toc37856930"/>
+      <w:bookmarkStart w:id="86" w:name="_Toc37146175"/>
+      <w:bookmarkStart w:id="87" w:name="_Toc38263332"/>
       <w:r>
         <w:t>Manuel d’installation</w:t>
       </w:r>
-      <w:bookmarkEnd w:id="83"/>
-      <w:bookmarkEnd w:id="84"/>
+      <w:bookmarkEnd w:id="86"/>
+      <w:bookmarkEnd w:id="87"/>
     </w:p>
     <w:p/>
     <w:sectPr>
-      <w:headerReference w:type="default" r:id="rId18"/>
-      <w:footerReference w:type="default" r:id="rId19"/>
+      <w:headerReference w:type="default" r:id="rId21"/>
+      <w:footerReference w:type="default" r:id="rId22"/>
       <w:pgSz w:w="11906" w:h="16838"/>
       <w:pgMar w:top="1417" w:right="1417" w:bottom="1417" w:left="1417" w:header="708" w:footer="708" w:gutter="0"/>
       <w:pgNumType w:start="0"/>
@@ -10443,7 +11377,7 @@
       <w:rPr>
         <w:noProof/>
       </w:rPr>
-      <w:t>15.04.2020</w:t>
+      <w:t>20.04.2020</w:t>
     </w:r>
     <w:r>
       <w:fldChar w:fldCharType="end"/>
@@ -12072,7 +13006,7 @@
 </file>
 
 <file path=customXml/itemProps2.xml><?xml version="1.0" encoding="utf-8"?>
-<ds:datastoreItem xmlns:ds="http://schemas.openxmlformats.org/officeDocument/2006/customXml" ds:itemID="{0DB3379D-8A4D-4334-9B83-FA85F204D580}">
+<ds:datastoreItem xmlns:ds="http://schemas.openxmlformats.org/officeDocument/2006/customXml" ds:itemID="{D9DE7328-CE45-4BCD-B537-568EC3CB8D62}">
   <ds:schemaRefs>
     <ds:schemaRef ds:uri="http://schemas.openxmlformats.org/officeDocument/2006/bibliography"/>
   </ds:schemaRefs>

</xml_diff>

<commit_message>
Modified database, Updated project + Added class Diagram
</commit_message>
<xml_diff>
--- a/Documentation.docx
+++ b/Documentation.docx
@@ -191,7 +191,7 @@
                                       <w:sz w:val="28"/>
                                       <w:szCs w:val="28"/>
                                     </w:rPr>
-                                    <w:t>28.04.2020</w:t>
+                                    <w:t>29.04.2020</w:t>
                                   </w:r>
                                   <w:r>
                                     <w:rPr>
@@ -3515,7 +3515,7 @@
                                 <w:sz w:val="28"/>
                                 <w:szCs w:val="28"/>
                               </w:rPr>
-                              <w:t>28.04.2020</w:t>
+                              <w:t>29.04.2020</w:t>
                             </w:r>
                             <w:r>
                               <w:rPr>
@@ -7507,13 +7507,13 @@
       <w:pPr>
         <w:pStyle w:val="Titre2"/>
       </w:pPr>
-      <w:bookmarkStart w:id="13" w:name="_Toc37146147"/>
+      <w:bookmarkStart w:id="13" w:name="_Toc38986459"/>
       <w:bookmarkStart w:id="14" w:name="_Hlk38883887"/>
-      <w:bookmarkStart w:id="15" w:name="_Toc38986459"/>
+      <w:bookmarkStart w:id="15" w:name="_Toc37146147"/>
       <w:r>
         <w:t>Fonctionnalités</w:t>
       </w:r>
-      <w:bookmarkEnd w:id="15"/>
+      <w:bookmarkEnd w:id="13"/>
     </w:p>
     <w:p>
       <w:pPr>
@@ -7573,7 +7573,7 @@
       </w:pPr>
       <w:bookmarkStart w:id="22" w:name="_Toc37146164"/>
       <w:bookmarkStart w:id="23" w:name="_Toc38986463"/>
-      <w:bookmarkEnd w:id="13"/>
+      <w:bookmarkEnd w:id="15"/>
       <w:r>
         <w:lastRenderedPageBreak/>
         <w:t>SWOT</w:t>
@@ -7721,6 +7721,9 @@
         <w:jc w:val="center"/>
       </w:pPr>
       <w:r>
+        <w:rPr>
+          <w:noProof/>
+        </w:rPr>
         <w:drawing>
           <wp:inline distT="0" distB="0" distL="0" distR="0" wp14:anchorId="64D03C1D" wp14:editId="4219A770">
             <wp:extent cx="5760720" cy="3120390"/>
@@ -7876,6 +7879,9 @@
         <w:jc w:val="center"/>
       </w:pPr>
       <w:r>
+        <w:rPr>
+          <w:noProof/>
+        </w:rPr>
         <w:lastRenderedPageBreak/>
         <w:drawing>
           <wp:inline distT="0" distB="0" distL="0" distR="0" wp14:anchorId="60EFB40C" wp14:editId="6D4978EB">
@@ -7920,19 +7926,7 @@
           <w:rPr>
             <w:rStyle w:val="Lienhypertexte"/>
           </w:rPr>
-          <w:t>https://www.u</w:t>
-        </w:r>
-        <w:r>
-          <w:rPr>
-            <w:rStyle w:val="Lienhypertexte"/>
-          </w:rPr>
-          <w:t>b</w:t>
-        </w:r>
-        <w:r>
-          <w:rPr>
-            <w:rStyle w:val="Lienhypertexte"/>
-          </w:rPr>
-          <w:t>ikey.fr/</w:t>
+          <w:t>https://www.ubikey.fr/</w:t>
         </w:r>
       </w:hyperlink>
     </w:p>
@@ -7956,6 +7950,9 @@
         <w:jc w:val="center"/>
       </w:pPr>
       <w:r>
+        <w:rPr>
+          <w:noProof/>
+        </w:rPr>
         <w:drawing>
           <wp:inline distT="0" distB="0" distL="0" distR="0" wp14:anchorId="676B95AD" wp14:editId="75A3127A">
             <wp:extent cx="5760720" cy="3278505"/>
@@ -8258,6 +8255,9 @@
       </w:r>
       <w:bookmarkEnd w:id="47"/>
       <w:bookmarkEnd w:id="48"/>
+      <w:r>
+        <w:t xml:space="preserve"> écran</w:t>
+      </w:r>
     </w:p>
     <w:p>
       <w:pPr>
@@ -8346,27 +8346,14 @@
       <w:r>
         <w:t xml:space="preserve">Figure </w:t>
       </w:r>
-      <w:r>
-        <w:fldChar w:fldCharType="begin"/>
-      </w:r>
-      <w:r>
-        <w:instrText xml:space="preserve"> SEQ Figure \* ARABIC </w:instrText>
-      </w:r>
-      <w:r>
-        <w:fldChar w:fldCharType="separate"/>
-      </w:r>
-      <w:r>
-        <w:rPr>
-          <w:noProof/>
-        </w:rPr>
-        <w:t>2</w:t>
-      </w:r>
-      <w:r>
-        <w:rPr>
-          <w:noProof/>
-        </w:rPr>
-        <w:fldChar w:fldCharType="end"/>
-      </w:r>
+      <w:fldSimple w:instr=" SEQ Figure \* ARABIC ">
+        <w:r>
+          <w:rPr>
+            <w:noProof/>
+          </w:rPr>
+          <w:t>2</w:t>
+        </w:r>
+      </w:fldSimple>
       <w:r>
         <w:t xml:space="preserve"> Maquette de la fenêtre de sélection de projet</w:t>
       </w:r>
@@ -8454,27 +8441,14 @@
       <w:r>
         <w:t xml:space="preserve">Figure </w:t>
       </w:r>
-      <w:r>
-        <w:fldChar w:fldCharType="begin"/>
-      </w:r>
-      <w:r>
-        <w:instrText xml:space="preserve"> SEQ Figure \* ARABIC </w:instrText>
-      </w:r>
-      <w:r>
-        <w:fldChar w:fldCharType="separate"/>
-      </w:r>
-      <w:r>
-        <w:rPr>
-          <w:noProof/>
-        </w:rPr>
-        <w:t>3</w:t>
-      </w:r>
-      <w:r>
-        <w:rPr>
-          <w:noProof/>
-        </w:rPr>
-        <w:fldChar w:fldCharType="end"/>
-      </w:r>
+      <w:fldSimple w:instr=" SEQ Figure \* ARABIC ">
+        <w:r>
+          <w:rPr>
+            <w:noProof/>
+          </w:rPr>
+          <w:t>3</w:t>
+        </w:r>
+      </w:fldSimple>
       <w:r>
         <w:t xml:space="preserve"> Maquette de la fenêtre de projet</w:t>
       </w:r>
@@ -8562,27 +8536,14 @@
       <w:r>
         <w:t xml:space="preserve">Figure </w:t>
       </w:r>
-      <w:r>
-        <w:fldChar w:fldCharType="begin"/>
-      </w:r>
-      <w:r>
-        <w:instrText xml:space="preserve"> SEQ Figure \* ARABIC </w:instrText>
-      </w:r>
-      <w:r>
-        <w:fldChar w:fldCharType="separate"/>
-      </w:r>
-      <w:r>
-        <w:rPr>
-          <w:noProof/>
-        </w:rPr>
-        <w:t>4</w:t>
-      </w:r>
-      <w:r>
-        <w:rPr>
-          <w:noProof/>
-        </w:rPr>
-        <w:fldChar w:fldCharType="end"/>
-      </w:r>
+      <w:fldSimple w:instr=" SEQ Figure \* ARABIC ">
+        <w:r>
+          <w:rPr>
+            <w:noProof/>
+          </w:rPr>
+          <w:t>4</w:t>
+        </w:r>
+      </w:fldSimple>
       <w:r>
         <w:t xml:space="preserve"> Maquette de la fenêtre de sprint</w:t>
       </w:r>
@@ -8668,27 +8629,14 @@
       <w:r>
         <w:t xml:space="preserve">Figure </w:t>
       </w:r>
-      <w:r>
-        <w:fldChar w:fldCharType="begin"/>
-      </w:r>
-      <w:r>
-        <w:instrText xml:space="preserve"> SEQ Figure \* ARABIC </w:instrText>
-      </w:r>
-      <w:r>
-        <w:fldChar w:fldCharType="separate"/>
-      </w:r>
-      <w:r>
-        <w:rPr>
-          <w:noProof/>
-        </w:rPr>
-        <w:t>5</w:t>
-      </w:r>
-      <w:r>
-        <w:rPr>
-          <w:noProof/>
-        </w:rPr>
-        <w:fldChar w:fldCharType="end"/>
-      </w:r>
+      <w:fldSimple w:instr=" SEQ Figure \* ARABIC ">
+        <w:r>
+          <w:rPr>
+            <w:noProof/>
+          </w:rPr>
+          <w:t>5</w:t>
+        </w:r>
+      </w:fldSimple>
       <w:r>
         <w:t xml:space="preserve"> Maquette du popup de création de projet</w:t>
       </w:r>
@@ -8771,27 +8719,14 @@
       <w:r>
         <w:t xml:space="preserve">Figure </w:t>
       </w:r>
-      <w:r>
-        <w:fldChar w:fldCharType="begin"/>
-      </w:r>
-      <w:r>
-        <w:instrText xml:space="preserve"> SEQ Figure \* ARABIC </w:instrText>
-      </w:r>
-      <w:r>
-        <w:fldChar w:fldCharType="separate"/>
-      </w:r>
-      <w:r>
-        <w:rPr>
-          <w:noProof/>
-        </w:rPr>
-        <w:t>6</w:t>
-      </w:r>
-      <w:r>
-        <w:rPr>
-          <w:noProof/>
-        </w:rPr>
-        <w:fldChar w:fldCharType="end"/>
-      </w:r>
+      <w:fldSimple w:instr=" SEQ Figure \* ARABIC ">
+        <w:r>
+          <w:rPr>
+            <w:noProof/>
+          </w:rPr>
+          <w:t>6</w:t>
+        </w:r>
+      </w:fldSimple>
       <w:r>
         <w:t xml:space="preserve"> Maquette du popup de création de UserStory</w:t>
       </w:r>
@@ -8883,27 +8818,14 @@
       <w:r>
         <w:t xml:space="preserve">Figure </w:t>
       </w:r>
-      <w:r>
-        <w:fldChar w:fldCharType="begin"/>
-      </w:r>
-      <w:r>
-        <w:instrText xml:space="preserve"> SEQ Figure \* ARABIC </w:instrText>
-      </w:r>
-      <w:r>
-        <w:fldChar w:fldCharType="separate"/>
-      </w:r>
-      <w:r>
-        <w:rPr>
-          <w:noProof/>
-        </w:rPr>
-        <w:t>7</w:t>
-      </w:r>
-      <w:r>
-        <w:rPr>
-          <w:noProof/>
-        </w:rPr>
-        <w:fldChar w:fldCharType="end"/>
-      </w:r>
+      <w:fldSimple w:instr=" SEQ Figure \* ARABIC ">
+        <w:r>
+          <w:rPr>
+            <w:noProof/>
+          </w:rPr>
+          <w:t>7</w:t>
+        </w:r>
+      </w:fldSimple>
       <w:r>
         <w:t xml:space="preserve"> Maquette du popup de création de sprint</w:t>
       </w:r>
@@ -9112,24 +9034,14 @@
       <w:r>
         <w:t xml:space="preserve">Figure </w:t>
       </w:r>
-      <w:r>
-        <w:fldChar w:fldCharType="begin"/>
-      </w:r>
-      <w:r>
-        <w:instrText xml:space="preserve"> SEQ Figure \* ARABIC </w:instrText>
-      </w:r>
-      <w:r>
-        <w:fldChar w:fldCharType="separate"/>
-      </w:r>
-      <w:r>
-        <w:rPr>
-          <w:noProof/>
-        </w:rPr>
-        <w:t>1</w:t>
-      </w:r>
-      <w:r>
-        <w:fldChar w:fldCharType="end"/>
-      </w:r>
+      <w:fldSimple w:instr=" SEQ Figure \* ARABIC ">
+        <w:r>
+          <w:rPr>
+            <w:noProof/>
+          </w:rPr>
+          <w:t>1</w:t>
+        </w:r>
+      </w:fldSimple>
       <w:r>
         <w:t xml:space="preserve"> Maquette écran du mindmap</w:t>
       </w:r>
@@ -9163,23 +9075,23 @@
       <w:pPr>
         <w:pStyle w:val="Titre1"/>
       </w:pPr>
-      <w:bookmarkStart w:id="73" w:name="_Toc37146158"/>
-      <w:bookmarkStart w:id="74" w:name="_Toc38986495"/>
+      <w:bookmarkStart w:id="73" w:name="_Toc38986495"/>
+      <w:bookmarkStart w:id="74" w:name="_Toc37146158"/>
       <w:r>
         <w:lastRenderedPageBreak/>
         <w:t>Analyse Organique</w:t>
       </w:r>
+      <w:bookmarkEnd w:id="73"/>
+    </w:p>
+    <w:p>
+      <w:pPr>
+        <w:pStyle w:val="Titre2"/>
+      </w:pPr>
+      <w:bookmarkStart w:id="75" w:name="_Toc38986496"/>
+      <w:r>
+        <w:t>Modèle de données</w:t>
+      </w:r>
       <w:bookmarkEnd w:id="74"/>
-    </w:p>
-    <w:p>
-      <w:pPr>
-        <w:pStyle w:val="Titre2"/>
-      </w:pPr>
-      <w:bookmarkStart w:id="75" w:name="_Toc38986496"/>
-      <w:r>
-        <w:t>Modèle de données</w:t>
-      </w:r>
-      <w:bookmarkEnd w:id="73"/>
       <w:bookmarkEnd w:id="75"/>
     </w:p>
     <w:p>
@@ -9249,27 +9161,14 @@
       <w:r>
         <w:t xml:space="preserve">Figure </w:t>
       </w:r>
-      <w:r>
-        <w:fldChar w:fldCharType="begin"/>
-      </w:r>
-      <w:r>
-        <w:instrText xml:space="preserve"> SEQ Figure \* ARABIC </w:instrText>
-      </w:r>
-      <w:r>
-        <w:fldChar w:fldCharType="separate"/>
-      </w:r>
-      <w:r>
-        <w:rPr>
-          <w:noProof/>
-        </w:rPr>
-        <w:t>8</w:t>
-      </w:r>
-      <w:r>
-        <w:rPr>
-          <w:noProof/>
-        </w:rPr>
-        <w:fldChar w:fldCharType="end"/>
-      </w:r>
+      <w:fldSimple w:instr=" SEQ Figure \* ARABIC ">
+        <w:r>
+          <w:rPr>
+            <w:noProof/>
+          </w:rPr>
+          <w:t>8</w:t>
+        </w:r>
+      </w:fldSimple>
       <w:r>
         <w:t xml:space="preserve"> Modèle Conceptuel de Données</w:t>
       </w:r>
@@ -9871,9 +9770,9 @@
           <w:noProof/>
         </w:rPr>
         <w:drawing>
-          <wp:inline distT="0" distB="0" distL="0" distR="0" wp14:anchorId="53B41341" wp14:editId="44A928EF">
-            <wp:extent cx="4200525" cy="2295525"/>
-            <wp:effectExtent l="0" t="0" r="9525" b="9525"/>
+          <wp:inline distT="0" distB="0" distL="0" distR="0" wp14:anchorId="53B41341" wp14:editId="128CA45C">
+            <wp:extent cx="5686341" cy="5591175"/>
+            <wp:effectExtent l="0" t="0" r="0" b="0"/>
             <wp:docPr id="36" name="Image 36"/>
             <wp:cNvGraphicFramePr>
               <a:graphicFrameLocks xmlns:a="http://schemas.openxmlformats.org/drawingml/2006/main" noChangeAspect="1"/>
@@ -9895,7 +9794,6 @@
                         </a:ext>
                       </a:extLst>
                     </a:blip>
-                    <a:srcRect/>
                     <a:stretch>
                       <a:fillRect/>
                     </a:stretch>
@@ -9903,7 +9801,7 @@
                   <pic:spPr bwMode="auto">
                     <a:xfrm>
                       <a:off x="0" y="0"/>
-                      <a:ext cx="4200525" cy="2295525"/>
+                      <a:ext cx="5740224" cy="5644156"/>
                     </a:xfrm>
                     <a:prstGeom prst="rect">
                       <a:avLst/>
@@ -9928,27 +9826,14 @@
       <w:r>
         <w:t xml:space="preserve">Figure </w:t>
       </w:r>
-      <w:r>
-        <w:fldChar w:fldCharType="begin"/>
-      </w:r>
-      <w:r>
-        <w:instrText xml:space="preserve"> SEQ Figure \* ARABIC </w:instrText>
-      </w:r>
-      <w:r>
-        <w:fldChar w:fldCharType="separate"/>
-      </w:r>
-      <w:r>
-        <w:rPr>
-          <w:noProof/>
-        </w:rPr>
-        <w:t>9</w:t>
-      </w:r>
-      <w:r>
-        <w:rPr>
-          <w:noProof/>
-        </w:rPr>
-        <w:fldChar w:fldCharType="end"/>
-      </w:r>
+      <w:fldSimple w:instr=" SEQ Figure \* ARABIC ">
+        <w:r>
+          <w:rPr>
+            <w:noProof/>
+          </w:rPr>
+          <w:t>9</w:t>
+        </w:r>
+      </w:fldSimple>
       <w:r>
         <w:t xml:space="preserve"> Diagramme de classe</w:t>
       </w:r>
@@ -10045,27 +9930,14 @@
       <w:r>
         <w:t xml:space="preserve">Figure </w:t>
       </w:r>
-      <w:r>
-        <w:fldChar w:fldCharType="begin"/>
-      </w:r>
-      <w:r>
-        <w:instrText xml:space="preserve"> SEQ Figure \* ARABIC </w:instrText>
-      </w:r>
-      <w:r>
-        <w:fldChar w:fldCharType="separate"/>
-      </w:r>
-      <w:r>
-        <w:rPr>
-          <w:noProof/>
-        </w:rPr>
-        <w:t>10</w:t>
-      </w:r>
-      <w:r>
-        <w:rPr>
-          <w:noProof/>
-        </w:rPr>
-        <w:fldChar w:fldCharType="end"/>
-      </w:r>
+      <w:fldSimple w:instr=" SEQ Figure \* ARABIC ">
+        <w:r>
+          <w:rPr>
+            <w:noProof/>
+          </w:rPr>
+          <w:t>10</w:t>
+        </w:r>
+      </w:fldSimple>
       <w:r>
         <w:t xml:space="preserve"> Planning initial</w:t>
       </w:r>
@@ -10305,7 +10177,7 @@
       <w:rPr>
         <w:noProof/>
       </w:rPr>
-      <w:t>28.04.2020</w:t>
+      <w:t>29.04.2020</w:t>
     </w:r>
     <w:r>
       <w:fldChar w:fldCharType="end"/>
@@ -11496,6 +11368,7 @@
   <w:style w:type="character" w:default="1" w:styleId="Policepardfaut">
     <w:name w:val="Default Paragraph Font"/>
     <w:uiPriority w:val="1"/>
+    <w:semiHidden/>
     <w:unhideWhenUsed/>
   </w:style>
   <w:style w:type="table" w:default="1" w:styleId="TableauNormal">
@@ -12189,7 +12062,7 @@
 </file>
 
 <file path=customXml/itemProps2.xml><?xml version="1.0" encoding="utf-8"?>
-<ds:datastoreItem xmlns:ds="http://schemas.openxmlformats.org/officeDocument/2006/customXml" ds:itemID="{477D8FDF-7FEA-4CCD-91A4-FFBF0438251B}">
+<ds:datastoreItem xmlns:ds="http://schemas.openxmlformats.org/officeDocument/2006/customXml" ds:itemID="{4A984D76-4E15-4BB3-993A-514C792A16C0}">
   <ds:schemaRefs>
     <ds:schemaRef ds:uri="http://schemas.openxmlformats.org/officeDocument/2006/bibliography"/>
   </ds:schemaRefs>

</xml_diff>

<commit_message>
Reworked window mockups and added test plan
</commit_message>
<xml_diff>
--- a/Documentation.docx
+++ b/Documentation.docx
@@ -191,7 +191,7 @@
                                       <w:sz w:val="28"/>
                                       <w:szCs w:val="28"/>
                                     </w:rPr>
-                                    <w:t>29.04.2020</w:t>
+                                    <w:t>30.04.2020</w:t>
                                   </w:r>
                                   <w:r>
                                     <w:rPr>
@@ -3515,7 +3515,7 @@
                                 <w:sz w:val="28"/>
                                 <w:szCs w:val="28"/>
                               </w:rPr>
-                              <w:t>29.04.2020</w:t>
+                              <w:t>30.04.2020</w:t>
                             </w:r>
                             <w:r>
                               <w:rPr>
@@ -8346,14 +8346,27 @@
       <w:r>
         <w:t xml:space="preserve">Figure </w:t>
       </w:r>
-      <w:fldSimple w:instr=" SEQ Figure \* ARABIC ">
-        <w:r>
-          <w:rPr>
-            <w:noProof/>
-          </w:rPr>
-          <w:t>2</w:t>
-        </w:r>
-      </w:fldSimple>
+      <w:r>
+        <w:fldChar w:fldCharType="begin"/>
+      </w:r>
+      <w:r>
+        <w:instrText xml:space="preserve"> SEQ Figure \* ARABIC </w:instrText>
+      </w:r>
+      <w:r>
+        <w:fldChar w:fldCharType="separate"/>
+      </w:r>
+      <w:r>
+        <w:rPr>
+          <w:noProof/>
+        </w:rPr>
+        <w:t>2</w:t>
+      </w:r>
+      <w:r>
+        <w:rPr>
+          <w:noProof/>
+        </w:rPr>
+        <w:fldChar w:fldCharType="end"/>
+      </w:r>
       <w:r>
         <w:t xml:space="preserve"> Maquette de la fenêtre de sélection de projet</w:t>
       </w:r>
@@ -8441,14 +8454,27 @@
       <w:r>
         <w:t xml:space="preserve">Figure </w:t>
       </w:r>
-      <w:fldSimple w:instr=" SEQ Figure \* ARABIC ">
-        <w:r>
-          <w:rPr>
-            <w:noProof/>
-          </w:rPr>
-          <w:t>3</w:t>
-        </w:r>
-      </w:fldSimple>
+      <w:r>
+        <w:fldChar w:fldCharType="begin"/>
+      </w:r>
+      <w:r>
+        <w:instrText xml:space="preserve"> SEQ Figure \* ARABIC </w:instrText>
+      </w:r>
+      <w:r>
+        <w:fldChar w:fldCharType="separate"/>
+      </w:r>
+      <w:r>
+        <w:rPr>
+          <w:noProof/>
+        </w:rPr>
+        <w:t>3</w:t>
+      </w:r>
+      <w:r>
+        <w:rPr>
+          <w:noProof/>
+        </w:rPr>
+        <w:fldChar w:fldCharType="end"/>
+      </w:r>
       <w:r>
         <w:t xml:space="preserve"> Maquette de la fenêtre de projet</w:t>
       </w:r>
@@ -8536,14 +8562,27 @@
       <w:r>
         <w:t xml:space="preserve">Figure </w:t>
       </w:r>
-      <w:fldSimple w:instr=" SEQ Figure \* ARABIC ">
-        <w:r>
-          <w:rPr>
-            <w:noProof/>
-          </w:rPr>
-          <w:t>4</w:t>
-        </w:r>
-      </w:fldSimple>
+      <w:r>
+        <w:fldChar w:fldCharType="begin"/>
+      </w:r>
+      <w:r>
+        <w:instrText xml:space="preserve"> SEQ Figure \* ARABIC </w:instrText>
+      </w:r>
+      <w:r>
+        <w:fldChar w:fldCharType="separate"/>
+      </w:r>
+      <w:r>
+        <w:rPr>
+          <w:noProof/>
+        </w:rPr>
+        <w:t>4</w:t>
+      </w:r>
+      <w:r>
+        <w:rPr>
+          <w:noProof/>
+        </w:rPr>
+        <w:fldChar w:fldCharType="end"/>
+      </w:r>
       <w:r>
         <w:t xml:space="preserve"> Maquette de la fenêtre de sprint</w:t>
       </w:r>
@@ -8629,14 +8668,27 @@
       <w:r>
         <w:t xml:space="preserve">Figure </w:t>
       </w:r>
-      <w:fldSimple w:instr=" SEQ Figure \* ARABIC ">
-        <w:r>
-          <w:rPr>
-            <w:noProof/>
-          </w:rPr>
-          <w:t>5</w:t>
-        </w:r>
-      </w:fldSimple>
+      <w:r>
+        <w:fldChar w:fldCharType="begin"/>
+      </w:r>
+      <w:r>
+        <w:instrText xml:space="preserve"> SEQ Figure \* ARABIC </w:instrText>
+      </w:r>
+      <w:r>
+        <w:fldChar w:fldCharType="separate"/>
+      </w:r>
+      <w:r>
+        <w:rPr>
+          <w:noProof/>
+        </w:rPr>
+        <w:t>5</w:t>
+      </w:r>
+      <w:r>
+        <w:rPr>
+          <w:noProof/>
+        </w:rPr>
+        <w:fldChar w:fldCharType="end"/>
+      </w:r>
       <w:r>
         <w:t xml:space="preserve"> Maquette du popup de création de projet</w:t>
       </w:r>
@@ -8719,14 +8771,27 @@
       <w:r>
         <w:t xml:space="preserve">Figure </w:t>
       </w:r>
-      <w:fldSimple w:instr=" SEQ Figure \* ARABIC ">
-        <w:r>
-          <w:rPr>
-            <w:noProof/>
-          </w:rPr>
-          <w:t>6</w:t>
-        </w:r>
-      </w:fldSimple>
+      <w:r>
+        <w:fldChar w:fldCharType="begin"/>
+      </w:r>
+      <w:r>
+        <w:instrText xml:space="preserve"> SEQ Figure \* ARABIC </w:instrText>
+      </w:r>
+      <w:r>
+        <w:fldChar w:fldCharType="separate"/>
+      </w:r>
+      <w:r>
+        <w:rPr>
+          <w:noProof/>
+        </w:rPr>
+        <w:t>6</w:t>
+      </w:r>
+      <w:r>
+        <w:rPr>
+          <w:noProof/>
+        </w:rPr>
+        <w:fldChar w:fldCharType="end"/>
+      </w:r>
       <w:r>
         <w:t xml:space="preserve"> Maquette du popup de création de UserStory</w:t>
       </w:r>
@@ -8818,14 +8883,30 @@
       <w:r>
         <w:t xml:space="preserve">Figure </w:t>
       </w:r>
-      <w:fldSimple w:instr=" SEQ Figure \* ARABIC ">
-        <w:r>
-          <w:rPr>
-            <w:noProof/>
-          </w:rPr>
-          <w:t>7</w:t>
-        </w:r>
-      </w:fldSimple>
+      <w:r>
+        <w:fldChar w:fldCharType="begin"/>
+      </w:r>
+      <w:r>
+        <w:instrText xml:space="preserve"> SEQ </w:instrText>
+      </w:r>
+      <w:r>
+        <w:instrText xml:space="preserve">Figure \* ARABIC </w:instrText>
+      </w:r>
+      <w:r>
+        <w:fldChar w:fldCharType="separate"/>
+      </w:r>
+      <w:r>
+        <w:rPr>
+          <w:noProof/>
+        </w:rPr>
+        <w:t>7</w:t>
+      </w:r>
+      <w:r>
+        <w:rPr>
+          <w:noProof/>
+        </w:rPr>
+        <w:fldChar w:fldCharType="end"/>
+      </w:r>
       <w:r>
         <w:t xml:space="preserve"> Maquette du popup de création de sprint</w:t>
       </w:r>
@@ -9034,14 +9115,27 @@
       <w:r>
         <w:t xml:space="preserve">Figure </w:t>
       </w:r>
-      <w:fldSimple w:instr=" SEQ Figure \* ARABIC ">
-        <w:r>
-          <w:rPr>
-            <w:noProof/>
-          </w:rPr>
-          <w:t>1</w:t>
-        </w:r>
-      </w:fldSimple>
+      <w:r>
+        <w:fldChar w:fldCharType="begin"/>
+      </w:r>
+      <w:r>
+        <w:instrText xml:space="preserve"> SEQ Figure \* ARABIC </w:instrText>
+      </w:r>
+      <w:r>
+        <w:fldChar w:fldCharType="separate"/>
+      </w:r>
+      <w:r>
+        <w:rPr>
+          <w:noProof/>
+        </w:rPr>
+        <w:t>1</w:t>
+      </w:r>
+      <w:r>
+        <w:rPr>
+          <w:noProof/>
+        </w:rPr>
+        <w:fldChar w:fldCharType="end"/>
+      </w:r>
       <w:r>
         <w:t xml:space="preserve"> Maquette écran du mindmap</w:t>
       </w:r>
@@ -9070,7 +9164,1849 @@
         <w:t xml:space="preserve"> Cela pourrait être utile si des informations sensibles se situent dans un projet.</w:t>
       </w:r>
     </w:p>
-    <w:p/>
+    <w:p>
+      <w:pPr>
+        <w:pStyle w:val="Titre2"/>
+      </w:pPr>
+      <w:r>
+        <w:lastRenderedPageBreak/>
+        <w:t>Plan de test</w:t>
+      </w:r>
+      <w:r>
+        <w:t>s</w:t>
+      </w:r>
+    </w:p>
+    <w:tbl>
+      <w:tblPr>
+        <w:tblStyle w:val="Tableausimple1"/>
+        <w:tblW w:w="5000" w:type="pct"/>
+        <w:tblLook w:val="0420" w:firstRow="1" w:lastRow="0" w:firstColumn="0" w:lastColumn="0" w:noHBand="0" w:noVBand="1"/>
+      </w:tblPr>
+      <w:tblGrid>
+        <w:gridCol w:w="703"/>
+        <w:gridCol w:w="8359"/>
+      </w:tblGrid>
+      <w:tr>
+        <w:trPr>
+          <w:cnfStyle w:val="100000000000" w:firstRow="1" w:lastRow="0" w:firstColumn="0" w:lastColumn="0" w:oddVBand="0" w:evenVBand="0" w:oddHBand="0" w:evenHBand="0" w:firstRowFirstColumn="0" w:firstRowLastColumn="0" w:lastRowFirstColumn="0" w:lastRowLastColumn="0"/>
+          <w:tblHeader/>
+        </w:trPr>
+        <w:tc>
+          <w:tcPr>
+            <w:tcW w:w="388" w:type="pct"/>
+          </w:tcPr>
+          <w:p>
+            <w:pPr>
+              <w:jc w:val="center"/>
+            </w:pPr>
+            <w:r>
+              <w:t>N°</w:t>
+            </w:r>
+          </w:p>
+        </w:tc>
+        <w:tc>
+          <w:tcPr>
+            <w:tcW w:w="4612" w:type="pct"/>
+          </w:tcPr>
+          <w:p>
+            <w:r>
+              <w:t>Description</w:t>
+            </w:r>
+          </w:p>
+        </w:tc>
+      </w:tr>
+      <w:tr>
+        <w:trPr>
+          <w:cnfStyle w:val="100000000000" w:firstRow="1" w:lastRow="0" w:firstColumn="0" w:lastColumn="0" w:oddVBand="0" w:evenVBand="0" w:oddHBand="0" w:evenHBand="0" w:firstRowFirstColumn="0" w:firstRowLastColumn="0" w:lastRowFirstColumn="0" w:lastRowLastColumn="0"/>
+          <w:tblHeader/>
+        </w:trPr>
+        <w:tc>
+          <w:tcPr>
+            <w:tcW w:w="5000" w:type="pct"/>
+            <w:gridSpan w:val="2"/>
+            <w:shd w:val="clear" w:color="auto" w:fill="F2F2F2" w:themeFill="background1" w:themeFillShade="F2"/>
+          </w:tcPr>
+          <w:p>
+            <w:pPr>
+              <w:jc w:val="center"/>
+            </w:pPr>
+            <w:r>
+              <w:t>Démarrage</w:t>
+            </w:r>
+          </w:p>
+        </w:tc>
+      </w:tr>
+      <w:tr>
+        <w:trPr>
+          <w:cnfStyle w:val="100000000000" w:firstRow="1" w:lastRow="0" w:firstColumn="0" w:lastColumn="0" w:oddVBand="0" w:evenVBand="0" w:oddHBand="0" w:evenHBand="0" w:firstRowFirstColumn="0" w:firstRowLastColumn="0" w:lastRowFirstColumn="0" w:lastRowLastColumn="0"/>
+          <w:tblHeader/>
+        </w:trPr>
+        <w:tc>
+          <w:tcPr>
+            <w:tcW w:w="388" w:type="pct"/>
+          </w:tcPr>
+          <w:p>
+            <w:pPr>
+              <w:jc w:val="center"/>
+              <w:rPr>
+                <w:b w:val="0"/>
+                <w:bCs w:val="0"/>
+              </w:rPr>
+            </w:pPr>
+            <w:r>
+              <w:rPr>
+                <w:b w:val="0"/>
+                <w:bCs w:val="0"/>
+              </w:rPr>
+              <w:t>1</w:t>
+            </w:r>
+          </w:p>
+        </w:tc>
+        <w:tc>
+          <w:tcPr>
+            <w:tcW w:w="4612" w:type="pct"/>
+          </w:tcPr>
+          <w:p>
+            <w:r>
+              <w:rPr>
+                <w:b w:val="0"/>
+                <w:bCs w:val="0"/>
+              </w:rPr>
+              <w:t>L’application compile et démarre</w:t>
+            </w:r>
+            <w:r>
+              <w:rPr>
+                <w:b w:val="0"/>
+                <w:bCs w:val="0"/>
+              </w:rPr>
+              <w:t>.</w:t>
+            </w:r>
+          </w:p>
+        </w:tc>
+      </w:tr>
+      <w:tr>
+        <w:trPr>
+          <w:cnfStyle w:val="100000000000" w:firstRow="1" w:lastRow="0" w:firstColumn="0" w:lastColumn="0" w:oddVBand="0" w:evenVBand="0" w:oddHBand="0" w:evenHBand="0" w:firstRowFirstColumn="0" w:firstRowLastColumn="0" w:lastRowFirstColumn="0" w:lastRowLastColumn="0"/>
+          <w:tblHeader/>
+        </w:trPr>
+        <w:tc>
+          <w:tcPr>
+            <w:tcW w:w="388" w:type="pct"/>
+          </w:tcPr>
+          <w:p>
+            <w:pPr>
+              <w:jc w:val="center"/>
+              <w:rPr>
+                <w:b w:val="0"/>
+                <w:bCs w:val="0"/>
+              </w:rPr>
+            </w:pPr>
+            <w:r>
+              <w:rPr>
+                <w:b w:val="0"/>
+                <w:bCs w:val="0"/>
+              </w:rPr>
+              <w:t>2</w:t>
+            </w:r>
+          </w:p>
+        </w:tc>
+        <w:tc>
+          <w:tcPr>
+            <w:tcW w:w="4612" w:type="pct"/>
+          </w:tcPr>
+          <w:p>
+            <w:r>
+              <w:rPr>
+                <w:b w:val="0"/>
+                <w:bCs w:val="0"/>
+              </w:rPr>
+              <w:t xml:space="preserve">L’application récupère les données de la base de données </w:t>
+            </w:r>
+            <w:r>
+              <w:rPr>
+                <w:b w:val="0"/>
+                <w:bCs w:val="0"/>
+              </w:rPr>
+              <w:t>fournie</w:t>
+            </w:r>
+            <w:r>
+              <w:rPr>
+                <w:b w:val="0"/>
+                <w:bCs w:val="0"/>
+              </w:rPr>
+              <w:t>.</w:t>
+            </w:r>
+          </w:p>
+        </w:tc>
+      </w:tr>
+      <w:tr>
+        <w:trPr>
+          <w:cnfStyle w:val="100000000000" w:firstRow="1" w:lastRow="0" w:firstColumn="0" w:lastColumn="0" w:oddVBand="0" w:evenVBand="0" w:oddHBand="0" w:evenHBand="0" w:firstRowFirstColumn="0" w:firstRowLastColumn="0" w:lastRowFirstColumn="0" w:lastRowLastColumn="0"/>
+          <w:tblHeader/>
+        </w:trPr>
+        <w:tc>
+          <w:tcPr>
+            <w:tcW w:w="388" w:type="pct"/>
+          </w:tcPr>
+          <w:p>
+            <w:pPr>
+              <w:jc w:val="center"/>
+              <w:rPr>
+                <w:b w:val="0"/>
+                <w:bCs w:val="0"/>
+              </w:rPr>
+            </w:pPr>
+            <w:r>
+              <w:rPr>
+                <w:b w:val="0"/>
+                <w:bCs w:val="0"/>
+              </w:rPr>
+              <w:t>3</w:t>
+            </w:r>
+          </w:p>
+        </w:tc>
+        <w:tc>
+          <w:tcPr>
+            <w:tcW w:w="4612" w:type="pct"/>
+          </w:tcPr>
+          <w:p>
+            <w:pPr>
+              <w:rPr>
+                <w:b w:val="0"/>
+                <w:bCs w:val="0"/>
+              </w:rPr>
+            </w:pPr>
+            <w:r>
+              <w:rPr>
+                <w:b w:val="0"/>
+                <w:bCs w:val="0"/>
+              </w:rPr>
+              <w:t xml:space="preserve">L’application </w:t>
+            </w:r>
+            <w:r>
+              <w:rPr>
+                <w:b w:val="0"/>
+                <w:bCs w:val="0"/>
+              </w:rPr>
+              <w:t>renvoie une erreur si la base de données n’est pas correct</w:t>
+            </w:r>
+            <w:r>
+              <w:rPr>
+                <w:b w:val="0"/>
+                <w:bCs w:val="0"/>
+              </w:rPr>
+              <w:t>e</w:t>
+            </w:r>
+            <w:r>
+              <w:rPr>
+                <w:b w:val="0"/>
+                <w:bCs w:val="0"/>
+              </w:rPr>
+              <w:t>.</w:t>
+            </w:r>
+          </w:p>
+        </w:tc>
+      </w:tr>
+      <w:tr>
+        <w:trPr>
+          <w:cnfStyle w:val="100000000000" w:firstRow="1" w:lastRow="0" w:firstColumn="0" w:lastColumn="0" w:oddVBand="0" w:evenVBand="0" w:oddHBand="0" w:evenHBand="0" w:firstRowFirstColumn="0" w:firstRowLastColumn="0" w:lastRowFirstColumn="0" w:lastRowLastColumn="0"/>
+          <w:tblHeader/>
+        </w:trPr>
+        <w:tc>
+          <w:tcPr>
+            <w:tcW w:w="5000" w:type="pct"/>
+            <w:gridSpan w:val="2"/>
+            <w:shd w:val="clear" w:color="auto" w:fill="F2F2F2" w:themeFill="background1" w:themeFillShade="F2"/>
+          </w:tcPr>
+          <w:p>
+            <w:pPr>
+              <w:jc w:val="center"/>
+            </w:pPr>
+            <w:r>
+              <w:t>Menu principal</w:t>
+            </w:r>
+          </w:p>
+        </w:tc>
+      </w:tr>
+      <w:tr>
+        <w:trPr>
+          <w:cnfStyle w:val="100000000000" w:firstRow="1" w:lastRow="0" w:firstColumn="0" w:lastColumn="0" w:oddVBand="0" w:evenVBand="0" w:oddHBand="0" w:evenHBand="0" w:firstRowFirstColumn="0" w:firstRowLastColumn="0" w:lastRowFirstColumn="0" w:lastRowLastColumn="0"/>
+          <w:tblHeader/>
+        </w:trPr>
+        <w:tc>
+          <w:tcPr>
+            <w:tcW w:w="388" w:type="pct"/>
+          </w:tcPr>
+          <w:p>
+            <w:pPr>
+              <w:jc w:val="center"/>
+              <w:rPr>
+                <w:b w:val="0"/>
+                <w:bCs w:val="0"/>
+              </w:rPr>
+            </w:pPr>
+            <w:r>
+              <w:rPr>
+                <w:b w:val="0"/>
+                <w:bCs w:val="0"/>
+              </w:rPr>
+              <w:t>4</w:t>
+            </w:r>
+          </w:p>
+        </w:tc>
+        <w:tc>
+          <w:tcPr>
+            <w:tcW w:w="4612" w:type="pct"/>
+          </w:tcPr>
+          <w:p>
+            <w:pPr>
+              <w:rPr>
+                <w:b w:val="0"/>
+                <w:bCs w:val="0"/>
+              </w:rPr>
+            </w:pPr>
+            <w:r>
+              <w:rPr>
+                <w:b w:val="0"/>
+                <w:bCs w:val="0"/>
+              </w:rPr>
+              <w:t>Les projets s’affichent sans erreur</w:t>
+            </w:r>
+          </w:p>
+        </w:tc>
+      </w:tr>
+      <w:tr>
+        <w:trPr>
+          <w:cnfStyle w:val="100000000000" w:firstRow="1" w:lastRow="0" w:firstColumn="0" w:lastColumn="0" w:oddVBand="0" w:evenVBand="0" w:oddHBand="0" w:evenHBand="0" w:firstRowFirstColumn="0" w:firstRowLastColumn="0" w:lastRowFirstColumn="0" w:lastRowLastColumn="0"/>
+          <w:tblHeader/>
+        </w:trPr>
+        <w:tc>
+          <w:tcPr>
+            <w:tcW w:w="388" w:type="pct"/>
+          </w:tcPr>
+          <w:p>
+            <w:pPr>
+              <w:jc w:val="center"/>
+              <w:rPr>
+                <w:b w:val="0"/>
+                <w:bCs w:val="0"/>
+              </w:rPr>
+            </w:pPr>
+            <w:r>
+              <w:rPr>
+                <w:b w:val="0"/>
+                <w:bCs w:val="0"/>
+              </w:rPr>
+              <w:t>5</w:t>
+            </w:r>
+          </w:p>
+        </w:tc>
+        <w:tc>
+          <w:tcPr>
+            <w:tcW w:w="4612" w:type="pct"/>
+          </w:tcPr>
+          <w:p>
+            <w:r>
+              <w:rPr>
+                <w:b w:val="0"/>
+                <w:bCs w:val="0"/>
+              </w:rPr>
+              <w:t>Cliquer sur un projet amène sur la fenêtre de projet</w:t>
+            </w:r>
+          </w:p>
+        </w:tc>
+      </w:tr>
+      <w:tr>
+        <w:trPr>
+          <w:cnfStyle w:val="100000000000" w:firstRow="1" w:lastRow="0" w:firstColumn="0" w:lastColumn="0" w:oddVBand="0" w:evenVBand="0" w:oddHBand="0" w:evenHBand="0" w:firstRowFirstColumn="0" w:firstRowLastColumn="0" w:lastRowFirstColumn="0" w:lastRowLastColumn="0"/>
+          <w:tblHeader/>
+        </w:trPr>
+        <w:tc>
+          <w:tcPr>
+            <w:tcW w:w="388" w:type="pct"/>
+          </w:tcPr>
+          <w:p>
+            <w:pPr>
+              <w:jc w:val="center"/>
+              <w:rPr>
+                <w:b w:val="0"/>
+                <w:bCs w:val="0"/>
+              </w:rPr>
+            </w:pPr>
+            <w:r>
+              <w:rPr>
+                <w:b w:val="0"/>
+                <w:bCs w:val="0"/>
+              </w:rPr>
+              <w:t>6</w:t>
+            </w:r>
+          </w:p>
+        </w:tc>
+        <w:tc>
+          <w:tcPr>
+            <w:tcW w:w="4612" w:type="pct"/>
+          </w:tcPr>
+          <w:p>
+            <w:pPr>
+              <w:rPr>
+                <w:b w:val="0"/>
+                <w:bCs w:val="0"/>
+              </w:rPr>
+            </w:pPr>
+            <w:r>
+              <w:rPr>
+                <w:b w:val="0"/>
+                <w:bCs w:val="0"/>
+              </w:rPr>
+              <w:t>Cliquer sur le bouton « + » amène sur l</w:t>
+            </w:r>
+            <w:r>
+              <w:rPr>
+                <w:b w:val="0"/>
+                <w:bCs w:val="0"/>
+              </w:rPr>
+              <w:t xml:space="preserve">e pop-up </w:t>
+            </w:r>
+            <w:r>
+              <w:rPr>
+                <w:b w:val="0"/>
+                <w:bCs w:val="0"/>
+              </w:rPr>
+              <w:t>de création de projet</w:t>
+            </w:r>
+          </w:p>
+        </w:tc>
+      </w:tr>
+      <w:tr>
+        <w:trPr>
+          <w:cnfStyle w:val="100000000000" w:firstRow="1" w:lastRow="0" w:firstColumn="0" w:lastColumn="0" w:oddVBand="0" w:evenVBand="0" w:oddHBand="0" w:evenHBand="0" w:firstRowFirstColumn="0" w:firstRowLastColumn="0" w:lastRowFirstColumn="0" w:lastRowLastColumn="0"/>
+          <w:tblHeader/>
+        </w:trPr>
+        <w:tc>
+          <w:tcPr>
+            <w:tcW w:w="388" w:type="pct"/>
+          </w:tcPr>
+          <w:p>
+            <w:pPr>
+              <w:jc w:val="center"/>
+              <w:rPr>
+                <w:b w:val="0"/>
+                <w:bCs w:val="0"/>
+              </w:rPr>
+            </w:pPr>
+            <w:r>
+              <w:rPr>
+                <w:b w:val="0"/>
+                <w:bCs w:val="0"/>
+              </w:rPr>
+              <w:t>7</w:t>
+            </w:r>
+          </w:p>
+        </w:tc>
+        <w:tc>
+          <w:tcPr>
+            <w:tcW w:w="4612" w:type="pct"/>
+          </w:tcPr>
+          <w:p>
+            <w:pPr>
+              <w:rPr>
+                <w:b w:val="0"/>
+                <w:bCs w:val="0"/>
+              </w:rPr>
+            </w:pPr>
+            <w:r>
+              <w:rPr>
+                <w:b w:val="0"/>
+                <w:bCs w:val="0"/>
+              </w:rPr>
+              <w:t>Cliquer sur le bouton « &lt; » ferme l’application</w:t>
+            </w:r>
+          </w:p>
+        </w:tc>
+      </w:tr>
+      <w:tr>
+        <w:trPr>
+          <w:cnfStyle w:val="100000000000" w:firstRow="1" w:lastRow="0" w:firstColumn="0" w:lastColumn="0" w:oddVBand="0" w:evenVBand="0" w:oddHBand="0" w:evenHBand="0" w:firstRowFirstColumn="0" w:firstRowLastColumn="0" w:lastRowFirstColumn="0" w:lastRowLastColumn="0"/>
+          <w:tblHeader/>
+        </w:trPr>
+        <w:tc>
+          <w:tcPr>
+            <w:tcW w:w="388" w:type="pct"/>
+          </w:tcPr>
+          <w:p>
+            <w:pPr>
+              <w:jc w:val="center"/>
+              <w:rPr>
+                <w:b w:val="0"/>
+                <w:bCs w:val="0"/>
+              </w:rPr>
+            </w:pPr>
+            <w:r>
+              <w:rPr>
+                <w:b w:val="0"/>
+                <w:bCs w:val="0"/>
+              </w:rPr>
+              <w:t>8</w:t>
+            </w:r>
+          </w:p>
+        </w:tc>
+        <w:tc>
+          <w:tcPr>
+            <w:tcW w:w="4612" w:type="pct"/>
+          </w:tcPr>
+          <w:p>
+            <w:pPr>
+              <w:rPr>
+                <w:b w:val="0"/>
+                <w:bCs w:val="0"/>
+              </w:rPr>
+            </w:pPr>
+            <w:r>
+              <w:rPr>
+                <w:b w:val="0"/>
+                <w:bCs w:val="0"/>
+              </w:rPr>
+              <w:t xml:space="preserve">    Le pop-up crée en cas de confirmation et ne fait rien en cas d’annulation</w:t>
+            </w:r>
+          </w:p>
+        </w:tc>
+      </w:tr>
+      <w:tr>
+        <w:trPr>
+          <w:cnfStyle w:val="100000000000" w:firstRow="1" w:lastRow="0" w:firstColumn="0" w:lastColumn="0" w:oddVBand="0" w:evenVBand="0" w:oddHBand="0" w:evenHBand="0" w:firstRowFirstColumn="0" w:firstRowLastColumn="0" w:lastRowFirstColumn="0" w:lastRowLastColumn="0"/>
+          <w:tblHeader/>
+        </w:trPr>
+        <w:tc>
+          <w:tcPr>
+            <w:tcW w:w="5000" w:type="pct"/>
+            <w:gridSpan w:val="2"/>
+            <w:shd w:val="clear" w:color="auto" w:fill="F2F2F2" w:themeFill="background1" w:themeFillShade="F2"/>
+          </w:tcPr>
+          <w:p>
+            <w:pPr>
+              <w:jc w:val="center"/>
+            </w:pPr>
+            <w:r>
+              <w:t>Fenêtre de projet</w:t>
+            </w:r>
+          </w:p>
+        </w:tc>
+      </w:tr>
+      <w:tr>
+        <w:trPr>
+          <w:cnfStyle w:val="100000000000" w:firstRow="1" w:lastRow="0" w:firstColumn="0" w:lastColumn="0" w:oddVBand="0" w:evenVBand="0" w:oddHBand="0" w:evenHBand="0" w:firstRowFirstColumn="0" w:firstRowLastColumn="0" w:lastRowFirstColumn="0" w:lastRowLastColumn="0"/>
+          <w:tblHeader/>
+        </w:trPr>
+        <w:tc>
+          <w:tcPr>
+            <w:tcW w:w="388" w:type="pct"/>
+          </w:tcPr>
+          <w:p>
+            <w:pPr>
+              <w:jc w:val="center"/>
+              <w:rPr>
+                <w:b w:val="0"/>
+                <w:bCs w:val="0"/>
+              </w:rPr>
+            </w:pPr>
+          </w:p>
+        </w:tc>
+        <w:tc>
+          <w:tcPr>
+            <w:tcW w:w="4612" w:type="pct"/>
+          </w:tcPr>
+          <w:p>
+            <w:pPr>
+              <w:rPr>
+                <w:b w:val="0"/>
+                <w:bCs w:val="0"/>
+              </w:rPr>
+            </w:pPr>
+            <w:r>
+              <w:rPr>
+                <w:b w:val="0"/>
+                <w:bCs w:val="0"/>
+              </w:rPr>
+              <w:t>Cliquer sur une User Story ouvre l</w:t>
+            </w:r>
+            <w:r>
+              <w:rPr>
+                <w:b w:val="0"/>
+                <w:bCs w:val="0"/>
+              </w:rPr>
+              <w:t>a fenêtre</w:t>
+            </w:r>
+            <w:r>
+              <w:rPr>
+                <w:b w:val="0"/>
+                <w:bCs w:val="0"/>
+              </w:rPr>
+              <w:t xml:space="preserve"> de modification d’user stories</w:t>
+            </w:r>
+          </w:p>
+        </w:tc>
+      </w:tr>
+      <w:tr>
+        <w:trPr>
+          <w:cnfStyle w:val="100000000000" w:firstRow="1" w:lastRow="0" w:firstColumn="0" w:lastColumn="0" w:oddVBand="0" w:evenVBand="0" w:oddHBand="0" w:evenHBand="0" w:firstRowFirstColumn="0" w:firstRowLastColumn="0" w:lastRowFirstColumn="0" w:lastRowLastColumn="0"/>
+          <w:tblHeader/>
+        </w:trPr>
+        <w:tc>
+          <w:tcPr>
+            <w:tcW w:w="388" w:type="pct"/>
+          </w:tcPr>
+          <w:p>
+            <w:pPr>
+              <w:jc w:val="center"/>
+              <w:rPr>
+                <w:b w:val="0"/>
+                <w:bCs w:val="0"/>
+              </w:rPr>
+            </w:pPr>
+          </w:p>
+        </w:tc>
+        <w:tc>
+          <w:tcPr>
+            <w:tcW w:w="4612" w:type="pct"/>
+          </w:tcPr>
+          <w:p>
+            <w:pPr>
+              <w:rPr>
+                <w:b w:val="0"/>
+                <w:bCs w:val="0"/>
+              </w:rPr>
+            </w:pPr>
+            <w:r>
+              <w:rPr>
+                <w:b w:val="0"/>
+                <w:bCs w:val="0"/>
+              </w:rPr>
+              <w:t>Cliquer sur un sprint ouvre la fenêtre de sprint</w:t>
+            </w:r>
+          </w:p>
+        </w:tc>
+      </w:tr>
+      <w:tr>
+        <w:trPr>
+          <w:cnfStyle w:val="100000000000" w:firstRow="1" w:lastRow="0" w:firstColumn="0" w:lastColumn="0" w:oddVBand="0" w:evenVBand="0" w:oddHBand="0" w:evenHBand="0" w:firstRowFirstColumn="0" w:firstRowLastColumn="0" w:lastRowFirstColumn="0" w:lastRowLastColumn="0"/>
+          <w:tblHeader/>
+        </w:trPr>
+        <w:tc>
+          <w:tcPr>
+            <w:tcW w:w="388" w:type="pct"/>
+          </w:tcPr>
+          <w:p>
+            <w:pPr>
+              <w:jc w:val="center"/>
+              <w:rPr>
+                <w:b w:val="0"/>
+                <w:bCs w:val="0"/>
+              </w:rPr>
+            </w:pPr>
+          </w:p>
+        </w:tc>
+        <w:tc>
+          <w:tcPr>
+            <w:tcW w:w="4612" w:type="pct"/>
+          </w:tcPr>
+          <w:p>
+            <w:pPr>
+              <w:rPr>
+                <w:b w:val="0"/>
+                <w:bCs w:val="0"/>
+              </w:rPr>
+            </w:pPr>
+            <w:r>
+              <w:rPr>
+                <w:b w:val="0"/>
+                <w:bCs w:val="0"/>
+              </w:rPr>
+              <w:t>Cliquer sur le bouton « &lt; » ramène au menu principal</w:t>
+            </w:r>
+          </w:p>
+        </w:tc>
+      </w:tr>
+      <w:tr>
+        <w:trPr>
+          <w:cnfStyle w:val="100000000000" w:firstRow="1" w:lastRow="0" w:firstColumn="0" w:lastColumn="0" w:oddVBand="0" w:evenVBand="0" w:oddHBand="0" w:evenHBand="0" w:firstRowFirstColumn="0" w:firstRowLastColumn="0" w:lastRowFirstColumn="0" w:lastRowLastColumn="0"/>
+          <w:tblHeader/>
+        </w:trPr>
+        <w:tc>
+          <w:tcPr>
+            <w:tcW w:w="388" w:type="pct"/>
+          </w:tcPr>
+          <w:p>
+            <w:pPr>
+              <w:jc w:val="center"/>
+              <w:rPr>
+                <w:b w:val="0"/>
+                <w:bCs w:val="0"/>
+              </w:rPr>
+            </w:pPr>
+          </w:p>
+        </w:tc>
+        <w:tc>
+          <w:tcPr>
+            <w:tcW w:w="4612" w:type="pct"/>
+          </w:tcPr>
+          <w:p>
+            <w:pPr>
+              <w:rPr>
+                <w:b w:val="0"/>
+                <w:bCs w:val="0"/>
+              </w:rPr>
+            </w:pPr>
+            <w:r>
+              <w:rPr>
+                <w:b w:val="0"/>
+                <w:bCs w:val="0"/>
+              </w:rPr>
+              <w:t>Cliquer sur le bouton « Modifier » ouvre le pop-up de modification de projet</w:t>
+            </w:r>
+          </w:p>
+        </w:tc>
+      </w:tr>
+      <w:tr>
+        <w:trPr>
+          <w:cnfStyle w:val="100000000000" w:firstRow="1" w:lastRow="0" w:firstColumn="0" w:lastColumn="0" w:oddVBand="0" w:evenVBand="0" w:oddHBand="0" w:evenHBand="0" w:firstRowFirstColumn="0" w:firstRowLastColumn="0" w:lastRowFirstColumn="0" w:lastRowLastColumn="0"/>
+          <w:tblHeader/>
+        </w:trPr>
+        <w:tc>
+          <w:tcPr>
+            <w:tcW w:w="388" w:type="pct"/>
+          </w:tcPr>
+          <w:p>
+            <w:pPr>
+              <w:jc w:val="center"/>
+              <w:rPr>
+                <w:b w:val="0"/>
+                <w:bCs w:val="0"/>
+              </w:rPr>
+            </w:pPr>
+          </w:p>
+        </w:tc>
+        <w:tc>
+          <w:tcPr>
+            <w:tcW w:w="4612" w:type="pct"/>
+          </w:tcPr>
+          <w:p>
+            <w:pPr>
+              <w:rPr>
+                <w:b w:val="0"/>
+                <w:bCs w:val="0"/>
+              </w:rPr>
+            </w:pPr>
+            <w:r>
+              <w:rPr>
+                <w:b w:val="0"/>
+                <w:bCs w:val="0"/>
+              </w:rPr>
+              <w:t>Cliquer sur le bouton « + » des sprint ouvre le pop-up de création de sprint</w:t>
+            </w:r>
+          </w:p>
+        </w:tc>
+      </w:tr>
+      <w:tr>
+        <w:trPr>
+          <w:cnfStyle w:val="100000000000" w:firstRow="1" w:lastRow="0" w:firstColumn="0" w:lastColumn="0" w:oddVBand="0" w:evenVBand="0" w:oddHBand="0" w:evenHBand="0" w:firstRowFirstColumn="0" w:firstRowLastColumn="0" w:lastRowFirstColumn="0" w:lastRowLastColumn="0"/>
+          <w:tblHeader/>
+        </w:trPr>
+        <w:tc>
+          <w:tcPr>
+            <w:tcW w:w="388" w:type="pct"/>
+          </w:tcPr>
+          <w:p>
+            <w:pPr>
+              <w:jc w:val="center"/>
+              <w:rPr>
+                <w:b w:val="0"/>
+                <w:bCs w:val="0"/>
+              </w:rPr>
+            </w:pPr>
+          </w:p>
+        </w:tc>
+        <w:tc>
+          <w:tcPr>
+            <w:tcW w:w="4612" w:type="pct"/>
+          </w:tcPr>
+          <w:p>
+            <w:pPr>
+              <w:rPr>
+                <w:b w:val="0"/>
+                <w:bCs w:val="0"/>
+              </w:rPr>
+            </w:pPr>
+            <w:r>
+              <w:rPr>
+                <w:b w:val="0"/>
+                <w:bCs w:val="0"/>
+              </w:rPr>
+              <w:t xml:space="preserve">    </w:t>
+            </w:r>
+            <w:r>
+              <w:rPr>
+                <w:b w:val="0"/>
+                <w:bCs w:val="0"/>
+              </w:rPr>
+              <w:t>Le pop-up crée en cas de confirmation et ne fait rien en cas d’annulation</w:t>
+            </w:r>
+          </w:p>
+        </w:tc>
+      </w:tr>
+      <w:tr>
+        <w:trPr>
+          <w:cnfStyle w:val="100000000000" w:firstRow="1" w:lastRow="0" w:firstColumn="0" w:lastColumn="0" w:oddVBand="0" w:evenVBand="0" w:oddHBand="0" w:evenHBand="0" w:firstRowFirstColumn="0" w:firstRowLastColumn="0" w:lastRowFirstColumn="0" w:lastRowLastColumn="0"/>
+          <w:tblHeader/>
+        </w:trPr>
+        <w:tc>
+          <w:tcPr>
+            <w:tcW w:w="388" w:type="pct"/>
+          </w:tcPr>
+          <w:p>
+            <w:pPr>
+              <w:jc w:val="center"/>
+              <w:rPr>
+                <w:b w:val="0"/>
+                <w:bCs w:val="0"/>
+              </w:rPr>
+            </w:pPr>
+          </w:p>
+        </w:tc>
+        <w:tc>
+          <w:tcPr>
+            <w:tcW w:w="4612" w:type="pct"/>
+          </w:tcPr>
+          <w:p>
+            <w:pPr>
+              <w:rPr>
+                <w:b w:val="0"/>
+                <w:bCs w:val="0"/>
+              </w:rPr>
+            </w:pPr>
+            <w:r>
+              <w:rPr>
+                <w:b w:val="0"/>
+                <w:bCs w:val="0"/>
+              </w:rPr>
+              <w:t xml:space="preserve">Cliquer sur le bouton « + » des user stories ouvre le pop-up de création de sprint </w:t>
+            </w:r>
+          </w:p>
+        </w:tc>
+      </w:tr>
+      <w:tr>
+        <w:trPr>
+          <w:cnfStyle w:val="100000000000" w:firstRow="1" w:lastRow="0" w:firstColumn="0" w:lastColumn="0" w:oddVBand="0" w:evenVBand="0" w:oddHBand="0" w:evenHBand="0" w:firstRowFirstColumn="0" w:firstRowLastColumn="0" w:lastRowFirstColumn="0" w:lastRowLastColumn="0"/>
+          <w:tblHeader/>
+        </w:trPr>
+        <w:tc>
+          <w:tcPr>
+            <w:tcW w:w="388" w:type="pct"/>
+          </w:tcPr>
+          <w:p>
+            <w:pPr>
+              <w:jc w:val="center"/>
+              <w:rPr>
+                <w:b w:val="0"/>
+                <w:bCs w:val="0"/>
+              </w:rPr>
+            </w:pPr>
+          </w:p>
+        </w:tc>
+        <w:tc>
+          <w:tcPr>
+            <w:tcW w:w="4612" w:type="pct"/>
+          </w:tcPr>
+          <w:p>
+            <w:pPr>
+              <w:rPr>
+                <w:b w:val="0"/>
+                <w:bCs w:val="0"/>
+              </w:rPr>
+            </w:pPr>
+            <w:r>
+              <w:rPr>
+                <w:b w:val="0"/>
+                <w:bCs w:val="0"/>
+              </w:rPr>
+              <w:t xml:space="preserve">    </w:t>
+            </w:r>
+            <w:r>
+              <w:rPr>
+                <w:b w:val="0"/>
+                <w:bCs w:val="0"/>
+              </w:rPr>
+              <w:t xml:space="preserve">Le pop-up </w:t>
+            </w:r>
+            <w:r>
+              <w:rPr>
+                <w:b w:val="0"/>
+                <w:bCs w:val="0"/>
+              </w:rPr>
+              <w:t>crée</w:t>
+            </w:r>
+            <w:r>
+              <w:rPr>
+                <w:b w:val="0"/>
+                <w:bCs w:val="0"/>
+              </w:rPr>
+              <w:t xml:space="preserve"> en cas de confirmation et ne fait rien en cas d’annulation</w:t>
+            </w:r>
+          </w:p>
+        </w:tc>
+      </w:tr>
+      <w:tr>
+        <w:trPr>
+          <w:cnfStyle w:val="100000000000" w:firstRow="1" w:lastRow="0" w:firstColumn="0" w:lastColumn="0" w:oddVBand="0" w:evenVBand="0" w:oddHBand="0" w:evenHBand="0" w:firstRowFirstColumn="0" w:firstRowLastColumn="0" w:lastRowFirstColumn="0" w:lastRowLastColumn="0"/>
+          <w:tblHeader/>
+        </w:trPr>
+        <w:tc>
+          <w:tcPr>
+            <w:tcW w:w="5000" w:type="pct"/>
+            <w:gridSpan w:val="2"/>
+            <w:shd w:val="clear" w:color="auto" w:fill="F2F2F2" w:themeFill="background1" w:themeFillShade="F2"/>
+          </w:tcPr>
+          <w:p>
+            <w:pPr>
+              <w:jc w:val="center"/>
+            </w:pPr>
+            <w:r>
+              <w:t>Fenêtre de sprint</w:t>
+            </w:r>
+          </w:p>
+        </w:tc>
+      </w:tr>
+      <w:tr>
+        <w:trPr>
+          <w:cnfStyle w:val="100000000000" w:firstRow="1" w:lastRow="0" w:firstColumn="0" w:lastColumn="0" w:oddVBand="0" w:evenVBand="0" w:oddHBand="0" w:evenHBand="0" w:firstRowFirstColumn="0" w:firstRowLastColumn="0" w:lastRowFirstColumn="0" w:lastRowLastColumn="0"/>
+          <w:tblHeader/>
+        </w:trPr>
+        <w:tc>
+          <w:tcPr>
+            <w:tcW w:w="388" w:type="pct"/>
+          </w:tcPr>
+          <w:p>
+            <w:pPr>
+              <w:jc w:val="center"/>
+              <w:rPr>
+                <w:b w:val="0"/>
+                <w:bCs w:val="0"/>
+              </w:rPr>
+            </w:pPr>
+          </w:p>
+        </w:tc>
+        <w:tc>
+          <w:tcPr>
+            <w:tcW w:w="4612" w:type="pct"/>
+          </w:tcPr>
+          <w:p>
+            <w:pPr>
+              <w:rPr>
+                <w:b w:val="0"/>
+                <w:bCs w:val="0"/>
+              </w:rPr>
+            </w:pPr>
+            <w:r>
+              <w:rPr>
+                <w:b w:val="0"/>
+                <w:bCs w:val="0"/>
+              </w:rPr>
+              <w:t>Le glisser déposer d’une User Story la change d’état dans la base et visuellement</w:t>
+            </w:r>
+          </w:p>
+        </w:tc>
+      </w:tr>
+      <w:tr>
+        <w:trPr>
+          <w:cnfStyle w:val="100000000000" w:firstRow="1" w:lastRow="0" w:firstColumn="0" w:lastColumn="0" w:oddVBand="0" w:evenVBand="0" w:oddHBand="0" w:evenHBand="0" w:firstRowFirstColumn="0" w:firstRowLastColumn="0" w:lastRowFirstColumn="0" w:lastRowLastColumn="0"/>
+          <w:tblHeader/>
+        </w:trPr>
+        <w:tc>
+          <w:tcPr>
+            <w:tcW w:w="388" w:type="pct"/>
+          </w:tcPr>
+          <w:p>
+            <w:pPr>
+              <w:jc w:val="center"/>
+              <w:rPr>
+                <w:b w:val="0"/>
+                <w:bCs w:val="0"/>
+              </w:rPr>
+            </w:pPr>
+          </w:p>
+        </w:tc>
+        <w:tc>
+          <w:tcPr>
+            <w:tcW w:w="4612" w:type="pct"/>
+          </w:tcPr>
+          <w:p>
+            <w:pPr>
+              <w:rPr>
+                <w:b w:val="0"/>
+                <w:bCs w:val="0"/>
+              </w:rPr>
+            </w:pPr>
+            <w:r>
+              <w:rPr>
+                <w:b w:val="0"/>
+                <w:bCs w:val="0"/>
+              </w:rPr>
+              <w:t xml:space="preserve">Cliquer sur le bouton « Calendrier » ouvre la fenêtre du </w:t>
+            </w:r>
+            <w:proofErr w:type="spellStart"/>
+            <w:r>
+              <w:rPr>
+                <w:b w:val="0"/>
+                <w:bCs w:val="0"/>
+              </w:rPr>
+              <w:t>burndown</w:t>
+            </w:r>
+            <w:proofErr w:type="spellEnd"/>
+            <w:r>
+              <w:rPr>
+                <w:b w:val="0"/>
+                <w:bCs w:val="0"/>
+              </w:rPr>
+              <w:t xml:space="preserve"> chart</w:t>
+            </w:r>
+          </w:p>
+        </w:tc>
+      </w:tr>
+      <w:tr>
+        <w:trPr>
+          <w:cnfStyle w:val="100000000000" w:firstRow="1" w:lastRow="0" w:firstColumn="0" w:lastColumn="0" w:oddVBand="0" w:evenVBand="0" w:oddHBand="0" w:evenHBand="0" w:firstRowFirstColumn="0" w:firstRowLastColumn="0" w:lastRowFirstColumn="0" w:lastRowLastColumn="0"/>
+          <w:tblHeader/>
+        </w:trPr>
+        <w:tc>
+          <w:tcPr>
+            <w:tcW w:w="388" w:type="pct"/>
+          </w:tcPr>
+          <w:p>
+            <w:pPr>
+              <w:jc w:val="center"/>
+              <w:rPr>
+                <w:b w:val="0"/>
+                <w:bCs w:val="0"/>
+              </w:rPr>
+            </w:pPr>
+          </w:p>
+        </w:tc>
+        <w:tc>
+          <w:tcPr>
+            <w:tcW w:w="4612" w:type="pct"/>
+          </w:tcPr>
+          <w:p>
+            <w:pPr>
+              <w:rPr>
+                <w:b w:val="0"/>
+                <w:bCs w:val="0"/>
+              </w:rPr>
+            </w:pPr>
+            <w:r>
+              <w:rPr>
+                <w:b w:val="0"/>
+                <w:bCs w:val="0"/>
+              </w:rPr>
+              <w:t>Cliquer sur le bouton « &lt; » ramène à la fenêtre de projet</w:t>
+            </w:r>
+          </w:p>
+        </w:tc>
+      </w:tr>
+      <w:tr>
+        <w:trPr>
+          <w:cnfStyle w:val="100000000000" w:firstRow="1" w:lastRow="0" w:firstColumn="0" w:lastColumn="0" w:oddVBand="0" w:evenVBand="0" w:oddHBand="0" w:evenHBand="0" w:firstRowFirstColumn="0" w:firstRowLastColumn="0" w:lastRowFirstColumn="0" w:lastRowLastColumn="0"/>
+          <w:tblHeader/>
+        </w:trPr>
+        <w:tc>
+          <w:tcPr>
+            <w:tcW w:w="388" w:type="pct"/>
+          </w:tcPr>
+          <w:p>
+            <w:pPr>
+              <w:jc w:val="center"/>
+              <w:rPr>
+                <w:b w:val="0"/>
+                <w:bCs w:val="0"/>
+              </w:rPr>
+            </w:pPr>
+          </w:p>
+        </w:tc>
+        <w:tc>
+          <w:tcPr>
+            <w:tcW w:w="4612" w:type="pct"/>
+          </w:tcPr>
+          <w:p>
+            <w:r>
+              <w:rPr>
+                <w:b w:val="0"/>
+                <w:bCs w:val="0"/>
+              </w:rPr>
+              <w:t>Le menu contextuel permet d’ajouter une user story</w:t>
+            </w:r>
+          </w:p>
+        </w:tc>
+      </w:tr>
+      <w:tr>
+        <w:trPr>
+          <w:cnfStyle w:val="100000000000" w:firstRow="1" w:lastRow="0" w:firstColumn="0" w:lastColumn="0" w:oddVBand="0" w:evenVBand="0" w:oddHBand="0" w:evenHBand="0" w:firstRowFirstColumn="0" w:firstRowLastColumn="0" w:lastRowFirstColumn="0" w:lastRowLastColumn="0"/>
+          <w:tblHeader/>
+        </w:trPr>
+        <w:tc>
+          <w:tcPr>
+            <w:tcW w:w="388" w:type="pct"/>
+          </w:tcPr>
+          <w:p>
+            <w:pPr>
+              <w:jc w:val="center"/>
+              <w:rPr>
+                <w:b w:val="0"/>
+                <w:bCs w:val="0"/>
+              </w:rPr>
+            </w:pPr>
+          </w:p>
+        </w:tc>
+        <w:tc>
+          <w:tcPr>
+            <w:tcW w:w="4612" w:type="pct"/>
+          </w:tcPr>
+          <w:p>
+            <w:pPr>
+              <w:rPr>
+                <w:b w:val="0"/>
+                <w:bCs w:val="0"/>
+              </w:rPr>
+            </w:pPr>
+            <w:r>
+              <w:rPr>
+                <w:b w:val="0"/>
+                <w:bCs w:val="0"/>
+              </w:rPr>
+              <w:t>Cliquer sur une User story ouvre l</w:t>
+            </w:r>
+            <w:r>
+              <w:rPr>
+                <w:b w:val="0"/>
+                <w:bCs w:val="0"/>
+              </w:rPr>
+              <w:t>a</w:t>
+            </w:r>
+            <w:r>
+              <w:rPr>
+                <w:b w:val="0"/>
+                <w:bCs w:val="0"/>
+              </w:rPr>
+              <w:t xml:space="preserve"> </w:t>
+            </w:r>
+            <w:r>
+              <w:rPr>
+                <w:b w:val="0"/>
+                <w:bCs w:val="0"/>
+              </w:rPr>
+              <w:t xml:space="preserve">fenêtre de modification </w:t>
+            </w:r>
+            <w:r>
+              <w:rPr>
+                <w:b w:val="0"/>
+                <w:bCs w:val="0"/>
+              </w:rPr>
+              <w:t>d’user story</w:t>
+            </w:r>
+          </w:p>
+        </w:tc>
+      </w:tr>
+      <w:tr>
+        <w:trPr>
+          <w:cnfStyle w:val="100000000000" w:firstRow="1" w:lastRow="0" w:firstColumn="0" w:lastColumn="0" w:oddVBand="0" w:evenVBand="0" w:oddHBand="0" w:evenHBand="0" w:firstRowFirstColumn="0" w:firstRowLastColumn="0" w:lastRowFirstColumn="0" w:lastRowLastColumn="0"/>
+          <w:tblHeader/>
+        </w:trPr>
+        <w:tc>
+          <w:tcPr>
+            <w:tcW w:w="5000" w:type="pct"/>
+            <w:gridSpan w:val="2"/>
+            <w:shd w:val="clear" w:color="auto" w:fill="F2F2F2" w:themeFill="background1" w:themeFillShade="F2"/>
+          </w:tcPr>
+          <w:p>
+            <w:pPr>
+              <w:jc w:val="center"/>
+            </w:pPr>
+            <w:r>
+              <w:t xml:space="preserve">Fenêtre de </w:t>
+            </w:r>
+            <w:proofErr w:type="spellStart"/>
+            <w:r>
+              <w:t>burndown</w:t>
+            </w:r>
+            <w:proofErr w:type="spellEnd"/>
+            <w:r>
+              <w:t xml:space="preserve"> chart</w:t>
+            </w:r>
+          </w:p>
+        </w:tc>
+      </w:tr>
+      <w:tr>
+        <w:trPr>
+          <w:cnfStyle w:val="100000000000" w:firstRow="1" w:lastRow="0" w:firstColumn="0" w:lastColumn="0" w:oddVBand="0" w:evenVBand="0" w:oddHBand="0" w:evenHBand="0" w:firstRowFirstColumn="0" w:firstRowLastColumn="0" w:lastRowFirstColumn="0" w:lastRowLastColumn="0"/>
+          <w:tblHeader/>
+        </w:trPr>
+        <w:tc>
+          <w:tcPr>
+            <w:tcW w:w="388" w:type="pct"/>
+          </w:tcPr>
+          <w:p>
+            <w:pPr>
+              <w:jc w:val="center"/>
+              <w:rPr>
+                <w:b w:val="0"/>
+                <w:bCs w:val="0"/>
+              </w:rPr>
+            </w:pPr>
+          </w:p>
+        </w:tc>
+        <w:tc>
+          <w:tcPr>
+            <w:tcW w:w="4612" w:type="pct"/>
+          </w:tcPr>
+          <w:p>
+            <w:pPr>
+              <w:rPr>
+                <w:b w:val="0"/>
+                <w:bCs w:val="0"/>
+              </w:rPr>
+            </w:pPr>
+            <w:r>
+              <w:rPr>
+                <w:b w:val="0"/>
+                <w:bCs w:val="0"/>
+              </w:rPr>
+              <w:t>Affiche en rouge la droite idéale</w:t>
+            </w:r>
+            <w:r>
+              <w:rPr>
+                <w:b w:val="0"/>
+                <w:bCs w:val="0"/>
+              </w:rPr>
+              <w:t xml:space="preserve"> de progression de sprint</w:t>
+            </w:r>
+          </w:p>
+        </w:tc>
+      </w:tr>
+      <w:tr>
+        <w:trPr>
+          <w:cnfStyle w:val="100000000000" w:firstRow="1" w:lastRow="0" w:firstColumn="0" w:lastColumn="0" w:oddVBand="0" w:evenVBand="0" w:oddHBand="0" w:evenHBand="0" w:firstRowFirstColumn="0" w:firstRowLastColumn="0" w:lastRowFirstColumn="0" w:lastRowLastColumn="0"/>
+          <w:tblHeader/>
+        </w:trPr>
+        <w:tc>
+          <w:tcPr>
+            <w:tcW w:w="388" w:type="pct"/>
+          </w:tcPr>
+          <w:p>
+            <w:pPr>
+              <w:jc w:val="center"/>
+              <w:rPr>
+                <w:b w:val="0"/>
+                <w:bCs w:val="0"/>
+              </w:rPr>
+            </w:pPr>
+          </w:p>
+        </w:tc>
+        <w:tc>
+          <w:tcPr>
+            <w:tcW w:w="4612" w:type="pct"/>
+          </w:tcPr>
+          <w:p>
+            <w:pPr>
+              <w:rPr>
+                <w:b w:val="0"/>
+                <w:bCs w:val="0"/>
+              </w:rPr>
+            </w:pPr>
+            <w:r>
+              <w:rPr>
+                <w:b w:val="0"/>
+                <w:bCs w:val="0"/>
+              </w:rPr>
+              <w:t>Affiche en noir la progression du sprint</w:t>
+            </w:r>
+            <w:r>
+              <w:rPr>
+                <w:b w:val="0"/>
+                <w:bCs w:val="0"/>
+              </w:rPr>
+              <w:t xml:space="preserve"> actuelle</w:t>
+            </w:r>
+          </w:p>
+        </w:tc>
+      </w:tr>
+      <w:tr>
+        <w:trPr>
+          <w:cnfStyle w:val="100000000000" w:firstRow="1" w:lastRow="0" w:firstColumn="0" w:lastColumn="0" w:oddVBand="0" w:evenVBand="0" w:oddHBand="0" w:evenHBand="0" w:firstRowFirstColumn="0" w:firstRowLastColumn="0" w:lastRowFirstColumn="0" w:lastRowLastColumn="0"/>
+          <w:tblHeader/>
+        </w:trPr>
+        <w:tc>
+          <w:tcPr>
+            <w:tcW w:w="5000" w:type="pct"/>
+            <w:gridSpan w:val="2"/>
+            <w:shd w:val="clear" w:color="auto" w:fill="F2F2F2" w:themeFill="background1" w:themeFillShade="F2"/>
+          </w:tcPr>
+          <w:p>
+            <w:pPr>
+              <w:jc w:val="center"/>
+            </w:pPr>
+            <w:r>
+              <w:t>Fenêtre de modification d’user story</w:t>
+            </w:r>
+          </w:p>
+        </w:tc>
+      </w:tr>
+      <w:tr>
+        <w:trPr>
+          <w:cnfStyle w:val="100000000000" w:firstRow="1" w:lastRow="0" w:firstColumn="0" w:lastColumn="0" w:oddVBand="0" w:evenVBand="0" w:oddHBand="0" w:evenHBand="0" w:firstRowFirstColumn="0" w:firstRowLastColumn="0" w:lastRowFirstColumn="0" w:lastRowLastColumn="0"/>
+          <w:tblHeader/>
+        </w:trPr>
+        <w:tc>
+          <w:tcPr>
+            <w:tcW w:w="388" w:type="pct"/>
+          </w:tcPr>
+          <w:p>
+            <w:pPr>
+              <w:jc w:val="center"/>
+              <w:rPr>
+                <w:b w:val="0"/>
+                <w:bCs w:val="0"/>
+              </w:rPr>
+            </w:pPr>
+          </w:p>
+        </w:tc>
+        <w:tc>
+          <w:tcPr>
+            <w:tcW w:w="4612" w:type="pct"/>
+          </w:tcPr>
+          <w:p>
+            <w:pPr>
+              <w:rPr>
+                <w:b w:val="0"/>
+                <w:bCs w:val="0"/>
+              </w:rPr>
+            </w:pPr>
+            <w:r>
+              <w:rPr>
+                <w:b w:val="0"/>
+                <w:bCs w:val="0"/>
+              </w:rPr>
+              <w:t xml:space="preserve">Cliquer </w:t>
+            </w:r>
+            <w:r>
+              <w:rPr>
+                <w:b w:val="0"/>
+                <w:bCs w:val="0"/>
+              </w:rPr>
+              <w:t xml:space="preserve">sur le bouton « Fichiers » </w:t>
+            </w:r>
+            <w:r>
+              <w:rPr>
+                <w:b w:val="0"/>
+                <w:bCs w:val="0"/>
+              </w:rPr>
+              <w:t>ouvre</w:t>
+            </w:r>
+            <w:r>
+              <w:rPr>
+                <w:b w:val="0"/>
+                <w:bCs w:val="0"/>
+              </w:rPr>
+              <w:t xml:space="preserve"> la fenêtre des fichiers</w:t>
+            </w:r>
+          </w:p>
+        </w:tc>
+      </w:tr>
+      <w:tr>
+        <w:trPr>
+          <w:cnfStyle w:val="100000000000" w:firstRow="1" w:lastRow="0" w:firstColumn="0" w:lastColumn="0" w:oddVBand="0" w:evenVBand="0" w:oddHBand="0" w:evenHBand="0" w:firstRowFirstColumn="0" w:firstRowLastColumn="0" w:lastRowFirstColumn="0" w:lastRowLastColumn="0"/>
+          <w:tblHeader/>
+        </w:trPr>
+        <w:tc>
+          <w:tcPr>
+            <w:tcW w:w="388" w:type="pct"/>
+          </w:tcPr>
+          <w:p>
+            <w:pPr>
+              <w:jc w:val="center"/>
+              <w:rPr>
+                <w:b w:val="0"/>
+                <w:bCs w:val="0"/>
+              </w:rPr>
+            </w:pPr>
+          </w:p>
+        </w:tc>
+        <w:tc>
+          <w:tcPr>
+            <w:tcW w:w="4612" w:type="pct"/>
+          </w:tcPr>
+          <w:p>
+            <w:pPr>
+              <w:rPr>
+                <w:b w:val="0"/>
+                <w:bCs w:val="0"/>
+              </w:rPr>
+            </w:pPr>
+            <w:r>
+              <w:rPr>
+                <w:b w:val="0"/>
+                <w:bCs w:val="0"/>
+              </w:rPr>
+              <w:t>Cliquer sur le bouton « Commentaires » ouvre la fenêtre des commentaires</w:t>
+            </w:r>
+          </w:p>
+        </w:tc>
+      </w:tr>
+      <w:tr>
+        <w:trPr>
+          <w:cnfStyle w:val="100000000000" w:firstRow="1" w:lastRow="0" w:firstColumn="0" w:lastColumn="0" w:oddVBand="0" w:evenVBand="0" w:oddHBand="0" w:evenHBand="0" w:firstRowFirstColumn="0" w:firstRowLastColumn="0" w:lastRowFirstColumn="0" w:lastRowLastColumn="0"/>
+          <w:tblHeader/>
+        </w:trPr>
+        <w:tc>
+          <w:tcPr>
+            <w:tcW w:w="388" w:type="pct"/>
+          </w:tcPr>
+          <w:p>
+            <w:pPr>
+              <w:jc w:val="center"/>
+              <w:rPr>
+                <w:b w:val="0"/>
+                <w:bCs w:val="0"/>
+              </w:rPr>
+            </w:pPr>
+          </w:p>
+        </w:tc>
+        <w:tc>
+          <w:tcPr>
+            <w:tcW w:w="4612" w:type="pct"/>
+          </w:tcPr>
+          <w:p>
+            <w:pPr>
+              <w:rPr>
+                <w:b w:val="0"/>
+                <w:bCs w:val="0"/>
+              </w:rPr>
+            </w:pPr>
+            <w:r>
+              <w:rPr>
+                <w:b w:val="0"/>
+                <w:bCs w:val="0"/>
+              </w:rPr>
+              <w:t>Cliquer sur le bouton « Checklists » ouvre la fenêtre des checklists</w:t>
+            </w:r>
+          </w:p>
+        </w:tc>
+      </w:tr>
+      <w:tr>
+        <w:trPr>
+          <w:cnfStyle w:val="100000000000" w:firstRow="1" w:lastRow="0" w:firstColumn="0" w:lastColumn="0" w:oddVBand="0" w:evenVBand="0" w:oddHBand="0" w:evenHBand="0" w:firstRowFirstColumn="0" w:firstRowLastColumn="0" w:lastRowFirstColumn="0" w:lastRowLastColumn="0"/>
+          <w:tblHeader/>
+        </w:trPr>
+        <w:tc>
+          <w:tcPr>
+            <w:tcW w:w="388" w:type="pct"/>
+          </w:tcPr>
+          <w:p>
+            <w:pPr>
+              <w:jc w:val="center"/>
+              <w:rPr>
+                <w:b w:val="0"/>
+                <w:bCs w:val="0"/>
+              </w:rPr>
+            </w:pPr>
+          </w:p>
+        </w:tc>
+        <w:tc>
+          <w:tcPr>
+            <w:tcW w:w="4612" w:type="pct"/>
+          </w:tcPr>
+          <w:p>
+            <w:r>
+              <w:rPr>
+                <w:b w:val="0"/>
+                <w:bCs w:val="0"/>
+              </w:rPr>
+              <w:t>Cliquer sur le bouton « Activités » ouvre la fenêtre des activités</w:t>
+            </w:r>
+          </w:p>
+        </w:tc>
+      </w:tr>
+      <w:tr>
+        <w:trPr>
+          <w:cnfStyle w:val="100000000000" w:firstRow="1" w:lastRow="0" w:firstColumn="0" w:lastColumn="0" w:oddVBand="0" w:evenVBand="0" w:oddHBand="0" w:evenHBand="0" w:firstRowFirstColumn="0" w:firstRowLastColumn="0" w:lastRowFirstColumn="0" w:lastRowLastColumn="0"/>
+          <w:tblHeader/>
+        </w:trPr>
+        <w:tc>
+          <w:tcPr>
+            <w:tcW w:w="388" w:type="pct"/>
+          </w:tcPr>
+          <w:p>
+            <w:pPr>
+              <w:jc w:val="center"/>
+              <w:rPr>
+                <w:b w:val="0"/>
+                <w:bCs w:val="0"/>
+              </w:rPr>
+            </w:pPr>
+          </w:p>
+        </w:tc>
+        <w:tc>
+          <w:tcPr>
+            <w:tcW w:w="4612" w:type="pct"/>
+          </w:tcPr>
+          <w:p>
+            <w:pPr>
+              <w:rPr>
+                <w:b w:val="0"/>
+                <w:bCs w:val="0"/>
+              </w:rPr>
+            </w:pPr>
+            <w:r>
+              <w:rPr>
+                <w:b w:val="0"/>
+                <w:bCs w:val="0"/>
+              </w:rPr>
+              <w:t>Cliquer sur le bouton « Utilisateurs assignés » ouvre la fenêtre des utilisateurs</w:t>
+            </w:r>
+          </w:p>
+        </w:tc>
+      </w:tr>
+      <w:tr>
+        <w:trPr>
+          <w:cnfStyle w:val="100000000000" w:firstRow="1" w:lastRow="0" w:firstColumn="0" w:lastColumn="0" w:oddVBand="0" w:evenVBand="0" w:oddHBand="0" w:evenHBand="0" w:firstRowFirstColumn="0" w:firstRowLastColumn="0" w:lastRowFirstColumn="0" w:lastRowLastColumn="0"/>
+          <w:tblHeader/>
+        </w:trPr>
+        <w:tc>
+          <w:tcPr>
+            <w:tcW w:w="5000" w:type="pct"/>
+            <w:gridSpan w:val="2"/>
+            <w:shd w:val="clear" w:color="auto" w:fill="F2F2F2" w:themeFill="background1" w:themeFillShade="F2"/>
+          </w:tcPr>
+          <w:p>
+            <w:pPr>
+              <w:jc w:val="center"/>
+            </w:pPr>
+            <w:r>
+              <w:t xml:space="preserve">Fenêtre de modification de </w:t>
+            </w:r>
+            <w:r>
+              <w:t>projet</w:t>
+            </w:r>
+          </w:p>
+        </w:tc>
+      </w:tr>
+      <w:tr>
+        <w:trPr>
+          <w:cnfStyle w:val="100000000000" w:firstRow="1" w:lastRow="0" w:firstColumn="0" w:lastColumn="0" w:oddVBand="0" w:evenVBand="0" w:oddHBand="0" w:evenHBand="0" w:firstRowFirstColumn="0" w:firstRowLastColumn="0" w:lastRowFirstColumn="0" w:lastRowLastColumn="0"/>
+          <w:tblHeader/>
+        </w:trPr>
+        <w:tc>
+          <w:tcPr>
+            <w:tcW w:w="388" w:type="pct"/>
+          </w:tcPr>
+          <w:p>
+            <w:pPr>
+              <w:jc w:val="center"/>
+              <w:rPr>
+                <w:b w:val="0"/>
+                <w:bCs w:val="0"/>
+              </w:rPr>
+            </w:pPr>
+          </w:p>
+        </w:tc>
+        <w:tc>
+          <w:tcPr>
+            <w:tcW w:w="4612" w:type="pct"/>
+          </w:tcPr>
+          <w:p>
+            <w:pPr>
+              <w:rPr>
+                <w:b w:val="0"/>
+                <w:bCs w:val="0"/>
+              </w:rPr>
+            </w:pPr>
+            <w:r>
+              <w:rPr>
+                <w:b w:val="0"/>
+                <w:bCs w:val="0"/>
+              </w:rPr>
+              <w:t>Cliquer sur le bouton « Utilisateurs assignés » ouvre la fenêtre des utilisateurs</w:t>
+            </w:r>
+          </w:p>
+        </w:tc>
+      </w:tr>
+      <w:tr>
+        <w:trPr>
+          <w:cnfStyle w:val="100000000000" w:firstRow="1" w:lastRow="0" w:firstColumn="0" w:lastColumn="0" w:oddVBand="0" w:evenVBand="0" w:oddHBand="0" w:evenHBand="0" w:firstRowFirstColumn="0" w:firstRowLastColumn="0" w:lastRowFirstColumn="0" w:lastRowLastColumn="0"/>
+          <w:tblHeader/>
+        </w:trPr>
+        <w:tc>
+          <w:tcPr>
+            <w:tcW w:w="388" w:type="pct"/>
+          </w:tcPr>
+          <w:p>
+            <w:pPr>
+              <w:jc w:val="center"/>
+              <w:rPr>
+                <w:b w:val="0"/>
+                <w:bCs w:val="0"/>
+              </w:rPr>
+            </w:pPr>
+          </w:p>
+        </w:tc>
+        <w:tc>
+          <w:tcPr>
+            <w:tcW w:w="4612" w:type="pct"/>
+          </w:tcPr>
+          <w:p>
+            <w:pPr>
+              <w:rPr>
+                <w:b w:val="0"/>
+                <w:bCs w:val="0"/>
+              </w:rPr>
+            </w:pPr>
+            <w:r>
+              <w:rPr>
+                <w:b w:val="0"/>
+                <w:bCs w:val="0"/>
+              </w:rPr>
+              <w:t xml:space="preserve">Cliquer sur le bouton « Colonnes » ouvre la fenêtre des </w:t>
+            </w:r>
+            <w:r>
+              <w:rPr>
+                <w:b w:val="0"/>
+                <w:bCs w:val="0"/>
+              </w:rPr>
+              <w:t>états</w:t>
+            </w:r>
+          </w:p>
+        </w:tc>
+      </w:tr>
+      <w:tr>
+        <w:trPr>
+          <w:cnfStyle w:val="100000000000" w:firstRow="1" w:lastRow="0" w:firstColumn="0" w:lastColumn="0" w:oddVBand="0" w:evenVBand="0" w:oddHBand="0" w:evenHBand="0" w:firstRowFirstColumn="0" w:firstRowLastColumn="0" w:lastRowFirstColumn="0" w:lastRowLastColumn="0"/>
+          <w:tblHeader/>
+        </w:trPr>
+        <w:tc>
+          <w:tcPr>
+            <w:tcW w:w="5000" w:type="pct"/>
+            <w:gridSpan w:val="2"/>
+            <w:shd w:val="clear" w:color="auto" w:fill="F2F2F2" w:themeFill="background1" w:themeFillShade="F2"/>
+          </w:tcPr>
+          <w:p>
+            <w:pPr>
+              <w:jc w:val="center"/>
+            </w:pPr>
+            <w:r>
+              <w:t>Fenêtre des Fichiers</w:t>
+            </w:r>
+          </w:p>
+        </w:tc>
+      </w:tr>
+      <w:tr>
+        <w:trPr>
+          <w:cnfStyle w:val="100000000000" w:firstRow="1" w:lastRow="0" w:firstColumn="0" w:lastColumn="0" w:oddVBand="0" w:evenVBand="0" w:oddHBand="0" w:evenHBand="0" w:firstRowFirstColumn="0" w:firstRowLastColumn="0" w:lastRowFirstColumn="0" w:lastRowLastColumn="0"/>
+          <w:tblHeader/>
+        </w:trPr>
+        <w:tc>
+          <w:tcPr>
+            <w:tcW w:w="388" w:type="pct"/>
+          </w:tcPr>
+          <w:p>
+            <w:pPr>
+              <w:jc w:val="center"/>
+              <w:rPr>
+                <w:b w:val="0"/>
+                <w:bCs w:val="0"/>
+              </w:rPr>
+            </w:pPr>
+          </w:p>
+        </w:tc>
+        <w:tc>
+          <w:tcPr>
+            <w:tcW w:w="4612" w:type="pct"/>
+          </w:tcPr>
+          <w:p>
+            <w:pPr>
+              <w:rPr>
+                <w:b w:val="0"/>
+                <w:bCs w:val="0"/>
+              </w:rPr>
+            </w:pPr>
+            <w:r>
+              <w:rPr>
+                <w:b w:val="0"/>
+                <w:bCs w:val="0"/>
+              </w:rPr>
+              <w:t>Cliquer sur un Fichier ouvre l</w:t>
+            </w:r>
+            <w:r>
+              <w:rPr>
+                <w:b w:val="0"/>
+                <w:bCs w:val="0"/>
+              </w:rPr>
+              <w:t>e</w:t>
+            </w:r>
+            <w:r>
+              <w:rPr>
+                <w:b w:val="0"/>
+                <w:bCs w:val="0"/>
+              </w:rPr>
+              <w:t xml:space="preserve"> pop-up </w:t>
+            </w:r>
+            <w:r>
+              <w:rPr>
+                <w:b w:val="0"/>
+                <w:bCs w:val="0"/>
+              </w:rPr>
+              <w:t>de modification de fichier</w:t>
+            </w:r>
+          </w:p>
+        </w:tc>
+      </w:tr>
+      <w:tr>
+        <w:trPr>
+          <w:cnfStyle w:val="100000000000" w:firstRow="1" w:lastRow="0" w:firstColumn="0" w:lastColumn="0" w:oddVBand="0" w:evenVBand="0" w:oddHBand="0" w:evenHBand="0" w:firstRowFirstColumn="0" w:firstRowLastColumn="0" w:lastRowFirstColumn="0" w:lastRowLastColumn="0"/>
+          <w:tblHeader/>
+        </w:trPr>
+        <w:tc>
+          <w:tcPr>
+            <w:tcW w:w="388" w:type="pct"/>
+          </w:tcPr>
+          <w:p>
+            <w:pPr>
+              <w:jc w:val="center"/>
+              <w:rPr>
+                <w:b w:val="0"/>
+                <w:bCs w:val="0"/>
+              </w:rPr>
+            </w:pPr>
+          </w:p>
+        </w:tc>
+        <w:tc>
+          <w:tcPr>
+            <w:tcW w:w="4612" w:type="pct"/>
+          </w:tcPr>
+          <w:p>
+            <w:pPr>
+              <w:rPr>
+                <w:b w:val="0"/>
+                <w:bCs w:val="0"/>
+              </w:rPr>
+            </w:pPr>
+            <w:r>
+              <w:rPr>
+                <w:b w:val="0"/>
+                <w:bCs w:val="0"/>
+              </w:rPr>
+              <w:t xml:space="preserve">    Le pop-up </w:t>
+            </w:r>
+            <w:r>
+              <w:rPr>
+                <w:b w:val="0"/>
+                <w:bCs w:val="0"/>
+              </w:rPr>
+              <w:t>modifie</w:t>
+            </w:r>
+            <w:r>
+              <w:rPr>
+                <w:b w:val="0"/>
+                <w:bCs w:val="0"/>
+              </w:rPr>
+              <w:t xml:space="preserve"> en cas de confirmation et ne fait rien en cas d’annulation</w:t>
+            </w:r>
+          </w:p>
+        </w:tc>
+      </w:tr>
+      <w:tr>
+        <w:trPr>
+          <w:cnfStyle w:val="100000000000" w:firstRow="1" w:lastRow="0" w:firstColumn="0" w:lastColumn="0" w:oddVBand="0" w:evenVBand="0" w:oddHBand="0" w:evenHBand="0" w:firstRowFirstColumn="0" w:firstRowLastColumn="0" w:lastRowFirstColumn="0" w:lastRowLastColumn="0"/>
+          <w:tblHeader/>
+        </w:trPr>
+        <w:tc>
+          <w:tcPr>
+            <w:tcW w:w="388" w:type="pct"/>
+          </w:tcPr>
+          <w:p>
+            <w:pPr>
+              <w:jc w:val="center"/>
+              <w:rPr>
+                <w:b w:val="0"/>
+                <w:bCs w:val="0"/>
+              </w:rPr>
+            </w:pPr>
+          </w:p>
+        </w:tc>
+        <w:tc>
+          <w:tcPr>
+            <w:tcW w:w="4612" w:type="pct"/>
+          </w:tcPr>
+          <w:p>
+            <w:pPr>
+              <w:rPr>
+                <w:b w:val="0"/>
+                <w:bCs w:val="0"/>
+              </w:rPr>
+            </w:pPr>
+            <w:r>
+              <w:rPr>
+                <w:b w:val="0"/>
+                <w:bCs w:val="0"/>
+              </w:rPr>
+              <w:t>Cliquer sur le bouton « + » ouvre le pop-up d</w:t>
+            </w:r>
+            <w:r>
+              <w:rPr>
+                <w:b w:val="0"/>
+                <w:bCs w:val="0"/>
+              </w:rPr>
+              <w:t>’association de fichier</w:t>
+            </w:r>
+          </w:p>
+        </w:tc>
+      </w:tr>
+      <w:tr>
+        <w:trPr>
+          <w:cnfStyle w:val="100000000000" w:firstRow="1" w:lastRow="0" w:firstColumn="0" w:lastColumn="0" w:oddVBand="0" w:evenVBand="0" w:oddHBand="0" w:evenHBand="0" w:firstRowFirstColumn="0" w:firstRowLastColumn="0" w:lastRowFirstColumn="0" w:lastRowLastColumn="0"/>
+          <w:tblHeader/>
+        </w:trPr>
+        <w:tc>
+          <w:tcPr>
+            <w:tcW w:w="388" w:type="pct"/>
+          </w:tcPr>
+          <w:p>
+            <w:pPr>
+              <w:jc w:val="center"/>
+              <w:rPr>
+                <w:b w:val="0"/>
+                <w:bCs w:val="0"/>
+              </w:rPr>
+            </w:pPr>
+          </w:p>
+        </w:tc>
+        <w:tc>
+          <w:tcPr>
+            <w:tcW w:w="4612" w:type="pct"/>
+          </w:tcPr>
+          <w:p>
+            <w:pPr>
+              <w:rPr>
+                <w:b w:val="0"/>
+                <w:bCs w:val="0"/>
+              </w:rPr>
+            </w:pPr>
+            <w:r>
+              <w:rPr>
+                <w:b w:val="0"/>
+                <w:bCs w:val="0"/>
+              </w:rPr>
+              <w:t xml:space="preserve">    Le pop-up crée en cas de confirmation et ne fait rien en cas d’annulation</w:t>
+            </w:r>
+          </w:p>
+        </w:tc>
+      </w:tr>
+    </w:tbl>
     <w:p>
       <w:pPr>
         <w:pStyle w:val="Titre1"/>
@@ -9078,7 +11014,6 @@
       <w:bookmarkStart w:id="73" w:name="_Toc38986495"/>
       <w:bookmarkStart w:id="74" w:name="_Toc37146158"/>
       <w:r>
-        <w:lastRenderedPageBreak/>
         <w:t>Analyse Organique</w:t>
       </w:r>
       <w:bookmarkEnd w:id="73"/>
@@ -9161,14 +11096,27 @@
       <w:r>
         <w:t xml:space="preserve">Figure </w:t>
       </w:r>
-      <w:fldSimple w:instr=" SEQ Figure \* ARABIC ">
-        <w:r>
-          <w:rPr>
-            <w:noProof/>
-          </w:rPr>
-          <w:t>8</w:t>
-        </w:r>
-      </w:fldSimple>
+      <w:r>
+        <w:fldChar w:fldCharType="begin"/>
+      </w:r>
+      <w:r>
+        <w:instrText xml:space="preserve"> SEQ Figure \* ARABIC </w:instrText>
+      </w:r>
+      <w:r>
+        <w:fldChar w:fldCharType="separate"/>
+      </w:r>
+      <w:r>
+        <w:rPr>
+          <w:noProof/>
+        </w:rPr>
+        <w:t>8</w:t>
+      </w:r>
+      <w:r>
+        <w:rPr>
+          <w:noProof/>
+        </w:rPr>
+        <w:fldChar w:fldCharType="end"/>
+      </w:r>
       <w:r>
         <w:t xml:space="preserve"> Modèle Conceptuel de Données</w:t>
       </w:r>
@@ -9826,14 +11774,30 @@
       <w:r>
         <w:t xml:space="preserve">Figure </w:t>
       </w:r>
-      <w:fldSimple w:instr=" SEQ Figure \* ARABIC ">
-        <w:r>
-          <w:rPr>
-            <w:noProof/>
-          </w:rPr>
-          <w:t>9</w:t>
-        </w:r>
-      </w:fldSimple>
+      <w:r>
+        <w:fldChar w:fldCharType="begin"/>
+      </w:r>
+      <w:r>
+        <w:instrText xml:space="preserve"> SEQ F</w:instrText>
+      </w:r>
+      <w:r>
+        <w:instrText xml:space="preserve">igure \* ARABIC </w:instrText>
+      </w:r>
+      <w:r>
+        <w:fldChar w:fldCharType="separate"/>
+      </w:r>
+      <w:r>
+        <w:rPr>
+          <w:noProof/>
+        </w:rPr>
+        <w:t>9</w:t>
+      </w:r>
+      <w:r>
+        <w:rPr>
+          <w:noProof/>
+        </w:rPr>
+        <w:fldChar w:fldCharType="end"/>
+      </w:r>
       <w:r>
         <w:t xml:space="preserve"> Diagramme de classe</w:t>
       </w:r>
@@ -9930,14 +11894,27 @@
       <w:r>
         <w:t xml:space="preserve">Figure </w:t>
       </w:r>
-      <w:fldSimple w:instr=" SEQ Figure \* ARABIC ">
-        <w:r>
-          <w:rPr>
-            <w:noProof/>
-          </w:rPr>
-          <w:t>10</w:t>
-        </w:r>
-      </w:fldSimple>
+      <w:r>
+        <w:fldChar w:fldCharType="begin"/>
+      </w:r>
+      <w:r>
+        <w:instrText xml:space="preserve"> SEQ Figure \* ARABIC </w:instrText>
+      </w:r>
+      <w:r>
+        <w:fldChar w:fldCharType="separate"/>
+      </w:r>
+      <w:r>
+        <w:rPr>
+          <w:noProof/>
+        </w:rPr>
+        <w:t>10</w:t>
+      </w:r>
+      <w:r>
+        <w:rPr>
+          <w:noProof/>
+        </w:rPr>
+        <w:fldChar w:fldCharType="end"/>
+      </w:r>
       <w:r>
         <w:t xml:space="preserve"> Planning initial</w:t>
       </w:r>
@@ -10177,7 +12154,7 @@
       <w:rPr>
         <w:noProof/>
       </w:rPr>
-      <w:t>29.04.2020</w:t>
+      <w:t>30.04.2020</w:t>
     </w:r>
     <w:r>
       <w:fldChar w:fldCharType="end"/>
@@ -11740,6 +13717,88 @@
       <w:shd w:val="clear" w:color="auto" w:fill="E1DFDD"/>
     </w:rPr>
   </w:style>
+  <w:style w:type="table" w:styleId="Grilledutableau">
+    <w:name w:val="Table Grid"/>
+    <w:basedOn w:val="TableauNormal"/>
+    <w:uiPriority w:val="39"/>
+    <w:rsid w:val="00905A65"/>
+    <w:pPr>
+      <w:spacing w:after="0" w:line="240" w:lineRule="auto"/>
+    </w:pPr>
+    <w:tblPr>
+      <w:tblBorders>
+        <w:top w:val="single" w:sz="4" w:space="0" w:color="auto"/>
+        <w:left w:val="single" w:sz="4" w:space="0" w:color="auto"/>
+        <w:bottom w:val="single" w:sz="4" w:space="0" w:color="auto"/>
+        <w:right w:val="single" w:sz="4" w:space="0" w:color="auto"/>
+        <w:insideH w:val="single" w:sz="4" w:space="0" w:color="auto"/>
+        <w:insideV w:val="single" w:sz="4" w:space="0" w:color="auto"/>
+      </w:tblBorders>
+    </w:tblPr>
+  </w:style>
+  <w:style w:type="table" w:styleId="Tableausimple1">
+    <w:name w:val="Plain Table 1"/>
+    <w:basedOn w:val="TableauNormal"/>
+    <w:uiPriority w:val="41"/>
+    <w:rsid w:val="00905A65"/>
+    <w:pPr>
+      <w:spacing w:after="0" w:line="240" w:lineRule="auto"/>
+    </w:pPr>
+    <w:tblPr>
+      <w:tblStyleRowBandSize w:val="1"/>
+      <w:tblStyleColBandSize w:val="1"/>
+      <w:tblBorders>
+        <w:top w:val="single" w:sz="4" w:space="0" w:color="BFBFBF" w:themeColor="background1" w:themeShade="BF"/>
+        <w:left w:val="single" w:sz="4" w:space="0" w:color="BFBFBF" w:themeColor="background1" w:themeShade="BF"/>
+        <w:bottom w:val="single" w:sz="4" w:space="0" w:color="BFBFBF" w:themeColor="background1" w:themeShade="BF"/>
+        <w:right w:val="single" w:sz="4" w:space="0" w:color="BFBFBF" w:themeColor="background1" w:themeShade="BF"/>
+        <w:insideH w:val="single" w:sz="4" w:space="0" w:color="BFBFBF" w:themeColor="background1" w:themeShade="BF"/>
+        <w:insideV w:val="single" w:sz="4" w:space="0" w:color="BFBFBF" w:themeColor="background1" w:themeShade="BF"/>
+      </w:tblBorders>
+    </w:tblPr>
+    <w:tblStylePr w:type="firstRow">
+      <w:rPr>
+        <w:b/>
+        <w:bCs/>
+      </w:rPr>
+    </w:tblStylePr>
+    <w:tblStylePr w:type="lastRow">
+      <w:rPr>
+        <w:b/>
+        <w:bCs/>
+      </w:rPr>
+      <w:tblPr/>
+      <w:tcPr>
+        <w:tcBorders>
+          <w:top w:val="double" w:sz="4" w:space="0" w:color="BFBFBF" w:themeColor="background1" w:themeShade="BF"/>
+        </w:tcBorders>
+      </w:tcPr>
+    </w:tblStylePr>
+    <w:tblStylePr w:type="firstCol">
+      <w:rPr>
+        <w:b/>
+        <w:bCs/>
+      </w:rPr>
+    </w:tblStylePr>
+    <w:tblStylePr w:type="lastCol">
+      <w:rPr>
+        <w:b/>
+        <w:bCs/>
+      </w:rPr>
+    </w:tblStylePr>
+    <w:tblStylePr w:type="band1Vert">
+      <w:tblPr/>
+      <w:tcPr>
+        <w:shd w:val="clear" w:color="auto" w:fill="F2F2F2" w:themeFill="background1" w:themeFillShade="F2"/>
+      </w:tcPr>
+    </w:tblStylePr>
+    <w:tblStylePr w:type="band1Horz">
+      <w:tblPr/>
+      <w:tcPr>
+        <w:shd w:val="clear" w:color="auto" w:fill="F2F2F2" w:themeFill="background1" w:themeFillShade="F2"/>
+      </w:tcPr>
+    </w:tblStylePr>
+  </w:style>
 </w:styles>
 </file>
 
@@ -12062,7 +14121,7 @@
 </file>
 
 <file path=customXml/itemProps2.xml><?xml version="1.0" encoding="utf-8"?>
-<ds:datastoreItem xmlns:ds="http://schemas.openxmlformats.org/officeDocument/2006/customXml" ds:itemID="{4A984D76-4E15-4BB3-993A-514C792A16C0}">
+<ds:datastoreItem xmlns:ds="http://schemas.openxmlformats.org/officeDocument/2006/customXml" ds:itemID="{5BF8C7F9-F974-4548-B54F-C8F7EA26020C}">
   <ds:schemaRefs>
     <ds:schemaRef ds:uri="http://schemas.openxmlformats.org/officeDocument/2006/bibliography"/>
   </ds:schemaRefs>

</xml_diff>

<commit_message>
Added touch sensing and drag'n'drop on Project Menu
</commit_message>
<xml_diff>
--- a/Documentation.docx
+++ b/Documentation.docx
@@ -191,7 +191,7 @@
                                       <w:sz w:val="28"/>
                                       <w:szCs w:val="28"/>
                                     </w:rPr>
-                                    <w:t>07.05.2020</w:t>
+                                    <w:t>08.05.2020</w:t>
                                   </w:r>
                                   <w:r>
                                     <w:rPr>
@@ -3515,7 +3515,7 @@
                                 <w:sz w:val="28"/>
                                 <w:szCs w:val="28"/>
                               </w:rPr>
-                              <w:t>07.05.2020</w:t>
+                              <w:t>08.05.2020</w:t>
                             </w:r>
                             <w:r>
                               <w:rPr>
@@ -7536,14 +7536,27 @@
       <w:r>
         <w:t xml:space="preserve">Figure </w:t>
       </w:r>
-      <w:fldSimple w:instr=" SEQ Figure \* ARABIC ">
-        <w:r>
-          <w:rPr>
-            <w:noProof/>
-          </w:rPr>
-          <w:t>1</w:t>
-        </w:r>
-      </w:fldSimple>
+      <w:r>
+        <w:fldChar w:fldCharType="begin"/>
+      </w:r>
+      <w:r>
+        <w:instrText xml:space="preserve"> SEQ Figure \* ARABIC </w:instrText>
+      </w:r>
+      <w:r>
+        <w:fldChar w:fldCharType="separate"/>
+      </w:r>
+      <w:r>
+        <w:rPr>
+          <w:noProof/>
+        </w:rPr>
+        <w:t>1</w:t>
+      </w:r>
+      <w:r>
+        <w:rPr>
+          <w:noProof/>
+        </w:rPr>
+        <w:fldChar w:fldCharType="end"/>
+      </w:r>
       <w:r>
         <w:t xml:space="preserve"> Maquette de la fenêtre de sélection de projet</w:t>
       </w:r>
@@ -7636,14 +7649,27 @@
       <w:r>
         <w:t xml:space="preserve">Figure </w:t>
       </w:r>
-      <w:fldSimple w:instr=" SEQ Figure \* ARABIC ">
-        <w:r>
-          <w:rPr>
-            <w:noProof/>
-          </w:rPr>
-          <w:t>2</w:t>
-        </w:r>
-      </w:fldSimple>
+      <w:r>
+        <w:fldChar w:fldCharType="begin"/>
+      </w:r>
+      <w:r>
+        <w:instrText xml:space="preserve"> SEQ Figure \* ARABIC </w:instrText>
+      </w:r>
+      <w:r>
+        <w:fldChar w:fldCharType="separate"/>
+      </w:r>
+      <w:r>
+        <w:rPr>
+          <w:noProof/>
+        </w:rPr>
+        <w:t>2</w:t>
+      </w:r>
+      <w:r>
+        <w:rPr>
+          <w:noProof/>
+        </w:rPr>
+        <w:fldChar w:fldCharType="end"/>
+      </w:r>
       <w:r>
         <w:t xml:space="preserve"> Maquette de la fenêtre de projet</w:t>
       </w:r>
@@ -7735,14 +7761,27 @@
       <w:r>
         <w:t xml:space="preserve">Figure </w:t>
       </w:r>
-      <w:fldSimple w:instr=" SEQ Figure \* ARABIC ">
-        <w:r>
-          <w:rPr>
-            <w:noProof/>
-          </w:rPr>
-          <w:t>3</w:t>
-        </w:r>
-      </w:fldSimple>
+      <w:r>
+        <w:fldChar w:fldCharType="begin"/>
+      </w:r>
+      <w:r>
+        <w:instrText xml:space="preserve"> SEQ Figure \* ARABIC </w:instrText>
+      </w:r>
+      <w:r>
+        <w:fldChar w:fldCharType="separate"/>
+      </w:r>
+      <w:r>
+        <w:rPr>
+          <w:noProof/>
+        </w:rPr>
+        <w:t>3</w:t>
+      </w:r>
+      <w:r>
+        <w:rPr>
+          <w:noProof/>
+        </w:rPr>
+        <w:fldChar w:fldCharType="end"/>
+      </w:r>
       <w:r>
         <w:t xml:space="preserve"> Maquette de la fenêtre de sprint</w:t>
       </w:r>
@@ -7853,27 +7892,14 @@
       <w:r>
         <w:t xml:space="preserve">Figure </w:t>
       </w:r>
-      <w:r>
-        <w:fldChar w:fldCharType="begin"/>
-      </w:r>
-      <w:r>
-        <w:instrText xml:space="preserve"> SEQ Figure \* ARABIC </w:instrText>
-      </w:r>
-      <w:r>
-        <w:fldChar w:fldCharType="separate"/>
-      </w:r>
-      <w:r>
-        <w:rPr>
-          <w:noProof/>
-        </w:rPr>
-        <w:t>4</w:t>
-      </w:r>
-      <w:r>
-        <w:rPr>
-          <w:noProof/>
-        </w:rPr>
-        <w:fldChar w:fldCharType="end"/>
-      </w:r>
+      <w:fldSimple w:instr=" SEQ Figure \* ARABIC ">
+        <w:r>
+          <w:rPr>
+            <w:noProof/>
+          </w:rPr>
+          <w:t>4</w:t>
+        </w:r>
+      </w:fldSimple>
       <w:r>
         <w:t xml:space="preserve"> Maquette de la fenêtre du Burndown Chart</w:t>
       </w:r>
@@ -7960,27 +7986,14 @@
       <w:r>
         <w:t xml:space="preserve">Figure </w:t>
       </w:r>
-      <w:r>
-        <w:fldChar w:fldCharType="begin"/>
-      </w:r>
-      <w:r>
-        <w:instrText xml:space="preserve"> SEQ Figure \* ARABIC </w:instrText>
-      </w:r>
-      <w:r>
-        <w:fldChar w:fldCharType="separate"/>
-      </w:r>
-      <w:r>
-        <w:rPr>
-          <w:noProof/>
-        </w:rPr>
-        <w:t>5</w:t>
-      </w:r>
-      <w:r>
-        <w:rPr>
-          <w:noProof/>
-        </w:rPr>
-        <w:fldChar w:fldCharType="end"/>
-      </w:r>
+      <w:fldSimple w:instr=" SEQ Figure \* ARABIC ">
+        <w:r>
+          <w:rPr>
+            <w:noProof/>
+          </w:rPr>
+          <w:t>5</w:t>
+        </w:r>
+      </w:fldSimple>
       <w:r>
         <w:t xml:space="preserve"> Maquette de la fenêtre des utilisateurs</w:t>
       </w:r>
@@ -8082,27 +8095,14 @@
       <w:r>
         <w:t xml:space="preserve">Figure </w:t>
       </w:r>
-      <w:r>
-        <w:fldChar w:fldCharType="begin"/>
-      </w:r>
-      <w:r>
-        <w:instrText xml:space="preserve"> SEQ Figure \* ARABIC </w:instrText>
-      </w:r>
-      <w:r>
-        <w:fldChar w:fldCharType="separate"/>
-      </w:r>
-      <w:r>
-        <w:rPr>
-          <w:noProof/>
-        </w:rPr>
-        <w:t>6</w:t>
-      </w:r>
-      <w:r>
-        <w:rPr>
-          <w:noProof/>
-        </w:rPr>
-        <w:fldChar w:fldCharType="end"/>
-      </w:r>
+      <w:fldSimple w:instr=" SEQ Figure \* ARABIC ">
+        <w:r>
+          <w:rPr>
+            <w:noProof/>
+          </w:rPr>
+          <w:t>6</w:t>
+        </w:r>
+      </w:fldSimple>
       <w:r>
         <w:t xml:space="preserve"> Maquette de la fenêtre des états</w:t>
       </w:r>
@@ -8209,27 +8209,14 @@
       <w:r>
         <w:t xml:space="preserve">Figure </w:t>
       </w:r>
-      <w:r>
-        <w:fldChar w:fldCharType="begin"/>
-      </w:r>
-      <w:r>
-        <w:instrText xml:space="preserve"> SEQ Figure \* ARABIC </w:instrText>
-      </w:r>
-      <w:r>
-        <w:fldChar w:fldCharType="separate"/>
-      </w:r>
-      <w:r>
-        <w:rPr>
-          <w:noProof/>
-        </w:rPr>
-        <w:t>7</w:t>
-      </w:r>
-      <w:r>
-        <w:rPr>
-          <w:noProof/>
-        </w:rPr>
-        <w:fldChar w:fldCharType="end"/>
-      </w:r>
+      <w:fldSimple w:instr=" SEQ Figure \* ARABIC ">
+        <w:r>
+          <w:rPr>
+            <w:noProof/>
+          </w:rPr>
+          <w:t>7</w:t>
+        </w:r>
+      </w:fldSimple>
       <w:r>
         <w:t xml:space="preserve"> Maquette de la fenêtre des activités</w:t>
       </w:r>
@@ -8328,27 +8315,14 @@
       <w:r>
         <w:t xml:space="preserve">Figure </w:t>
       </w:r>
-      <w:r>
-        <w:fldChar w:fldCharType="begin"/>
-      </w:r>
-      <w:r>
-        <w:instrText xml:space="preserve"> SEQ Figure \* ARABIC </w:instrText>
-      </w:r>
-      <w:r>
-        <w:fldChar w:fldCharType="separate"/>
-      </w:r>
-      <w:r>
-        <w:rPr>
-          <w:noProof/>
-        </w:rPr>
-        <w:t>8</w:t>
-      </w:r>
-      <w:r>
-        <w:rPr>
-          <w:noProof/>
-        </w:rPr>
-        <w:fldChar w:fldCharType="end"/>
-      </w:r>
+      <w:fldSimple w:instr=" SEQ Figure \* ARABIC ">
+        <w:r>
+          <w:rPr>
+            <w:noProof/>
+          </w:rPr>
+          <w:t>8</w:t>
+        </w:r>
+      </w:fldSimple>
       <w:r>
         <w:t xml:space="preserve"> Maquette de la fenêtre des listes</w:t>
       </w:r>
@@ -8441,27 +8415,14 @@
       <w:r>
         <w:t xml:space="preserve">Figure </w:t>
       </w:r>
-      <w:r>
-        <w:fldChar w:fldCharType="begin"/>
-      </w:r>
-      <w:r>
-        <w:instrText xml:space="preserve"> SEQ Figure \* ARABIC </w:instrText>
-      </w:r>
-      <w:r>
-        <w:fldChar w:fldCharType="separate"/>
-      </w:r>
-      <w:r>
-        <w:rPr>
-          <w:noProof/>
-        </w:rPr>
-        <w:t>9</w:t>
-      </w:r>
-      <w:r>
-        <w:rPr>
-          <w:noProof/>
-        </w:rPr>
-        <w:fldChar w:fldCharType="end"/>
-      </w:r>
+      <w:fldSimple w:instr=" SEQ Figure \* ARABIC ">
+        <w:r>
+          <w:rPr>
+            <w:noProof/>
+          </w:rPr>
+          <w:t>9</w:t>
+        </w:r>
+      </w:fldSimple>
       <w:r>
         <w:t xml:space="preserve"> Maquette de la fenêtre des commentaires</w:t>
       </w:r>
@@ -8548,27 +8509,14 @@
       <w:r>
         <w:t xml:space="preserve">Figure </w:t>
       </w:r>
-      <w:r>
-        <w:fldChar w:fldCharType="begin"/>
-      </w:r>
-      <w:r>
-        <w:instrText xml:space="preserve"> SEQ Figure \* ARABIC </w:instrText>
-      </w:r>
-      <w:r>
-        <w:fldChar w:fldCharType="separate"/>
-      </w:r>
-      <w:r>
-        <w:rPr>
-          <w:noProof/>
-        </w:rPr>
-        <w:t>10</w:t>
-      </w:r>
-      <w:r>
-        <w:rPr>
-          <w:noProof/>
-        </w:rPr>
-        <w:fldChar w:fldCharType="end"/>
-      </w:r>
+      <w:fldSimple w:instr=" SEQ Figure \* ARABIC ">
+        <w:r>
+          <w:rPr>
+            <w:noProof/>
+          </w:rPr>
+          <w:t>10</w:t>
+        </w:r>
+      </w:fldSimple>
       <w:r>
         <w:t xml:space="preserve"> Maquette de la fenêtre de fichiers</w:t>
       </w:r>
@@ -8655,14 +8603,27 @@
       <w:r>
         <w:t xml:space="preserve">Figure </w:t>
       </w:r>
-      <w:fldSimple w:instr=" SEQ Figure \* ARABIC ">
-        <w:r>
-          <w:rPr>
-            <w:noProof/>
-          </w:rPr>
-          <w:t>11</w:t>
-        </w:r>
-      </w:fldSimple>
+      <w:r>
+        <w:fldChar w:fldCharType="begin"/>
+      </w:r>
+      <w:r>
+        <w:instrText xml:space="preserve"> SEQ Figure \* ARABIC </w:instrText>
+      </w:r>
+      <w:r>
+        <w:fldChar w:fldCharType="separate"/>
+      </w:r>
+      <w:r>
+        <w:rPr>
+          <w:noProof/>
+        </w:rPr>
+        <w:t>11</w:t>
+      </w:r>
+      <w:r>
+        <w:rPr>
+          <w:noProof/>
+        </w:rPr>
+        <w:fldChar w:fldCharType="end"/>
+      </w:r>
       <w:r>
         <w:t xml:space="preserve"> Maquette du popup de création de projet</w:t>
       </w:r>
@@ -8749,14 +8710,27 @@
       <w:r>
         <w:t xml:space="preserve">Figure </w:t>
       </w:r>
-      <w:fldSimple w:instr=" SEQ Figure \* ARABIC ">
-        <w:r>
-          <w:rPr>
-            <w:noProof/>
-          </w:rPr>
-          <w:t>12</w:t>
-        </w:r>
-      </w:fldSimple>
+      <w:r>
+        <w:fldChar w:fldCharType="begin"/>
+      </w:r>
+      <w:r>
+        <w:instrText xml:space="preserve"> SEQ Figure \* ARABIC </w:instrText>
+      </w:r>
+      <w:r>
+        <w:fldChar w:fldCharType="separate"/>
+      </w:r>
+      <w:r>
+        <w:rPr>
+          <w:noProof/>
+        </w:rPr>
+        <w:t>12</w:t>
+      </w:r>
+      <w:r>
+        <w:rPr>
+          <w:noProof/>
+        </w:rPr>
+        <w:fldChar w:fldCharType="end"/>
+      </w:r>
       <w:r>
         <w:t xml:space="preserve"> Maquette du popup de création de UserStory</w:t>
       </w:r>
@@ -8852,14 +8826,27 @@
       <w:r>
         <w:t xml:space="preserve">Figure </w:t>
       </w:r>
-      <w:fldSimple w:instr=" SEQ Figure \* ARABIC ">
-        <w:r>
-          <w:rPr>
-            <w:noProof/>
-          </w:rPr>
-          <w:t>13</w:t>
-        </w:r>
-      </w:fldSimple>
+      <w:r>
+        <w:fldChar w:fldCharType="begin"/>
+      </w:r>
+      <w:r>
+        <w:instrText xml:space="preserve"> SEQ Figure \* ARABIC </w:instrText>
+      </w:r>
+      <w:r>
+        <w:fldChar w:fldCharType="separate"/>
+      </w:r>
+      <w:r>
+        <w:rPr>
+          <w:noProof/>
+        </w:rPr>
+        <w:t>13</w:t>
+      </w:r>
+      <w:r>
+        <w:rPr>
+          <w:noProof/>
+        </w:rPr>
+        <w:fldChar w:fldCharType="end"/>
+      </w:r>
       <w:r>
         <w:t xml:space="preserve"> Maquette du popup de création de sprint</w:t>
       </w:r>
@@ -8946,27 +8933,14 @@
       <w:r>
         <w:t xml:space="preserve">Figure </w:t>
       </w:r>
-      <w:r>
-        <w:fldChar w:fldCharType="begin"/>
-      </w:r>
-      <w:r>
-        <w:instrText xml:space="preserve"> SEQ Figure \* ARABIC </w:instrText>
-      </w:r>
-      <w:r>
-        <w:fldChar w:fldCharType="separate"/>
-      </w:r>
-      <w:r>
-        <w:rPr>
-          <w:noProof/>
-        </w:rPr>
-        <w:t>14</w:t>
-      </w:r>
-      <w:r>
-        <w:rPr>
-          <w:noProof/>
-        </w:rPr>
-        <w:fldChar w:fldCharType="end"/>
-      </w:r>
+      <w:fldSimple w:instr=" SEQ Figure \* ARABIC ">
+        <w:r>
+          <w:rPr>
+            <w:noProof/>
+          </w:rPr>
+          <w:t>14</w:t>
+        </w:r>
+      </w:fldSimple>
       <w:r>
         <w:t xml:space="preserve"> Maquette de pop-up de création de commentaire</w:t>
       </w:r>
@@ -8980,7 +8954,15 @@
         <w:t xml:space="preserve">permet de créer un commentaire. </w:t>
       </w:r>
       <w:r>
-        <w:t>La date sera insérée automatiquement mais l’auteur devra être choisi parmi les utilisateurs assignés à la User Story.</w:t>
+        <w:t xml:space="preserve">La date sera insérée automatiquement mais l’auteur devra être choisi parmi les utilisateurs assignés à </w:t>
+      </w:r>
+      <w:proofErr w:type="gramStart"/>
+      <w:r>
+        <w:t>la User</w:t>
+      </w:r>
+      <w:proofErr w:type="gramEnd"/>
+      <w:r>
+        <w:t xml:space="preserve"> Story.</w:t>
       </w:r>
       <w:r>
         <w:t xml:space="preserve"> </w:t>
@@ -9061,27 +9043,14 @@
       <w:r>
         <w:t xml:space="preserve">Figure </w:t>
       </w:r>
-      <w:r>
-        <w:fldChar w:fldCharType="begin"/>
-      </w:r>
-      <w:r>
-        <w:instrText xml:space="preserve"> SEQ Figure \* ARABIC </w:instrText>
-      </w:r>
-      <w:r>
-        <w:fldChar w:fldCharType="separate"/>
-      </w:r>
-      <w:r>
-        <w:rPr>
-          <w:noProof/>
-        </w:rPr>
-        <w:t>15</w:t>
-      </w:r>
-      <w:r>
-        <w:rPr>
-          <w:noProof/>
-        </w:rPr>
-        <w:fldChar w:fldCharType="end"/>
-      </w:r>
+      <w:fldSimple w:instr=" SEQ Figure \* ARABIC ">
+        <w:r>
+          <w:rPr>
+            <w:noProof/>
+          </w:rPr>
+          <w:t>15</w:t>
+        </w:r>
+      </w:fldSimple>
       <w:r>
         <w:t xml:space="preserve"> Maquette de pop-up de création d'utilisateur</w:t>
       </w:r>
@@ -9177,27 +9146,14 @@
       <w:r>
         <w:t xml:space="preserve">Figure </w:t>
       </w:r>
-      <w:r>
-        <w:fldChar w:fldCharType="begin"/>
-      </w:r>
-      <w:r>
-        <w:instrText xml:space="preserve"> SEQ Figure \* ARABIC </w:instrText>
-      </w:r>
-      <w:r>
-        <w:fldChar w:fldCharType="separate"/>
-      </w:r>
-      <w:r>
-        <w:rPr>
-          <w:noProof/>
-        </w:rPr>
-        <w:t>16</w:t>
-      </w:r>
-      <w:r>
-        <w:rPr>
-          <w:noProof/>
-        </w:rPr>
-        <w:fldChar w:fldCharType="end"/>
-      </w:r>
+      <w:fldSimple w:instr=" SEQ Figure \* ARABIC ">
+        <w:r>
+          <w:rPr>
+            <w:noProof/>
+          </w:rPr>
+          <w:t>16</w:t>
+        </w:r>
+      </w:fldSimple>
       <w:r>
         <w:t xml:space="preserve"> Maquette de pop-up de création d'état</w:t>
       </w:r>
@@ -9289,27 +9245,14 @@
       <w:r>
         <w:t xml:space="preserve">Figure </w:t>
       </w:r>
-      <w:r>
-        <w:fldChar w:fldCharType="begin"/>
-      </w:r>
-      <w:r>
-        <w:instrText xml:space="preserve"> SEQ Figure \* ARABIC </w:instrText>
-      </w:r>
-      <w:r>
-        <w:fldChar w:fldCharType="separate"/>
-      </w:r>
-      <w:r>
-        <w:rPr>
-          <w:noProof/>
-        </w:rPr>
-        <w:t>17</w:t>
-      </w:r>
-      <w:r>
-        <w:rPr>
-          <w:noProof/>
-        </w:rPr>
-        <w:fldChar w:fldCharType="end"/>
-      </w:r>
+      <w:fldSimple w:instr=" SEQ Figure \* ARABIC ">
+        <w:r>
+          <w:rPr>
+            <w:noProof/>
+          </w:rPr>
+          <w:t>17</w:t>
+        </w:r>
+      </w:fldSimple>
       <w:r>
         <w:t xml:space="preserve"> Maquette de pop-up de création checklist</w:t>
       </w:r>
@@ -9399,27 +9342,14 @@
       <w:r>
         <w:t xml:space="preserve">Figure </w:t>
       </w:r>
-      <w:r>
-        <w:fldChar w:fldCharType="begin"/>
-      </w:r>
-      <w:r>
-        <w:instrText xml:space="preserve"> SEQ Figure \* ARABIC </w:instrText>
-      </w:r>
-      <w:r>
-        <w:fldChar w:fldCharType="separate"/>
-      </w:r>
-      <w:r>
-        <w:rPr>
-          <w:noProof/>
-        </w:rPr>
-        <w:t>18</w:t>
-      </w:r>
-      <w:r>
-        <w:rPr>
-          <w:noProof/>
-        </w:rPr>
-        <w:fldChar w:fldCharType="end"/>
-      </w:r>
+      <w:fldSimple w:instr=" SEQ Figure \* ARABIC ">
+        <w:r>
+          <w:rPr>
+            <w:noProof/>
+          </w:rPr>
+          <w:t>18</w:t>
+        </w:r>
+      </w:fldSimple>
       <w:r>
         <w:t xml:space="preserve"> Maquette de pop-up de</w:t>
       </w:r>
@@ -9587,14 +9517,27 @@
       <w:r>
         <w:t xml:space="preserve">Figure </w:t>
       </w:r>
-      <w:fldSimple w:instr=" SEQ Figure \* ARABIC ">
-        <w:r>
-          <w:rPr>
-            <w:noProof/>
-          </w:rPr>
-          <w:t>19</w:t>
-        </w:r>
-      </w:fldSimple>
+      <w:r>
+        <w:fldChar w:fldCharType="begin"/>
+      </w:r>
+      <w:r>
+        <w:instrText xml:space="preserve"> SEQ Figure \* ARABIC </w:instrText>
+      </w:r>
+      <w:r>
+        <w:fldChar w:fldCharType="separate"/>
+      </w:r>
+      <w:r>
+        <w:rPr>
+          <w:noProof/>
+        </w:rPr>
+        <w:t>19</w:t>
+      </w:r>
+      <w:r>
+        <w:rPr>
+          <w:noProof/>
+        </w:rPr>
+        <w:fldChar w:fldCharType="end"/>
+      </w:r>
       <w:r>
         <w:t xml:space="preserve"> Maquette écran du mindmap</w:t>
       </w:r>
@@ -9627,376 +9570,6 @@
         <w:t xml:space="preserve"> </w:t>
       </w:r>
     </w:p>
-    <w:tbl>
-      <w:tblPr>
-        <w:tblStyle w:val="Tableausimple1"/>
-        <w:tblW w:w="5000" w:type="pct"/>
-        <w:tblLook w:val="0420" w:firstRow="1" w:lastRow="0" w:firstColumn="0" w:lastColumn="0" w:noHBand="0" w:noVBand="1"/>
-      </w:tblPr>
-      <w:tblGrid>
-        <w:gridCol w:w="703"/>
-        <w:gridCol w:w="8359"/>
-      </w:tblGrid>
-      <w:tr>
-        <w:trPr>
-          <w:cnfStyle w:val="100000000000" w:firstRow="1" w:lastRow="0" w:firstColumn="0" w:lastColumn="0" w:oddVBand="0" w:evenVBand="0" w:oddHBand="0" w:evenHBand="0" w:firstRowFirstColumn="0" w:firstRowLastColumn="0" w:lastRowFirstColumn="0" w:lastRowLastColumn="0"/>
-          <w:tblHeader/>
-        </w:trPr>
-        <w:tc>
-          <w:tcPr>
-            <w:tcW w:w="388" w:type="pct"/>
-          </w:tcPr>
-          <w:p>
-            <w:pPr>
-              <w:jc w:val="center"/>
-            </w:pPr>
-            <w:r>
-              <w:t>N°</w:t>
-            </w:r>
-          </w:p>
-        </w:tc>
-        <w:tc>
-          <w:tcPr>
-            <w:tcW w:w="4612" w:type="pct"/>
-          </w:tcPr>
-          <w:p>
-            <w:r>
-              <w:t>Description</w:t>
-            </w:r>
-          </w:p>
-        </w:tc>
-      </w:tr>
-      <w:tr>
-        <w:trPr>
-          <w:cnfStyle w:val="100000000000" w:firstRow="1" w:lastRow="0" w:firstColumn="0" w:lastColumn="0" w:oddVBand="0" w:evenVBand="0" w:oddHBand="0" w:evenHBand="0" w:firstRowFirstColumn="0" w:firstRowLastColumn="0" w:lastRowFirstColumn="0" w:lastRowLastColumn="0"/>
-          <w:tblHeader/>
-        </w:trPr>
-        <w:tc>
-          <w:tcPr>
-            <w:tcW w:w="5000" w:type="pct"/>
-            <w:gridSpan w:val="2"/>
-            <w:shd w:val="clear" w:color="auto" w:fill="F2F2F2" w:themeFill="background1" w:themeFillShade="F2"/>
-          </w:tcPr>
-          <w:p>
-            <w:pPr>
-              <w:jc w:val="center"/>
-            </w:pPr>
-            <w:r>
-              <w:t>Controller</w:t>
-            </w:r>
-          </w:p>
-        </w:tc>
-      </w:tr>
-      <w:tr>
-        <w:trPr>
-          <w:cnfStyle w:val="100000000000" w:firstRow="1" w:lastRow="0" w:firstColumn="0" w:lastColumn="0" w:oddVBand="0" w:evenVBand="0" w:oddHBand="0" w:evenHBand="0" w:firstRowFirstColumn="0" w:firstRowLastColumn="0" w:lastRowFirstColumn="0" w:lastRowLastColumn="0"/>
-          <w:tblHeader/>
-        </w:trPr>
-        <w:tc>
-          <w:tcPr>
-            <w:tcW w:w="388" w:type="pct"/>
-            <w:shd w:val="clear" w:color="auto" w:fill="auto"/>
-          </w:tcPr>
-          <w:p>
-            <w:pPr>
-              <w:jc w:val="center"/>
-              <w:rPr>
-                <w:b w:val="0"/>
-                <w:bCs w:val="0"/>
-              </w:rPr>
-            </w:pPr>
-          </w:p>
-        </w:tc>
-        <w:tc>
-          <w:tcPr>
-            <w:tcW w:w="4612" w:type="pct"/>
-            <w:shd w:val="clear" w:color="auto" w:fill="auto"/>
-          </w:tcPr>
-          <w:p>
-            <w:pPr>
-              <w:jc w:val="left"/>
-              <w:rPr>
-                <w:b w:val="0"/>
-                <w:bCs w:val="0"/>
-              </w:rPr>
-            </w:pPr>
-            <w:r>
-              <w:rPr>
-                <w:b w:val="0"/>
-                <w:bCs w:val="0"/>
-              </w:rPr>
-              <w:t xml:space="preserve">Création </w:t>
-            </w:r>
-            <w:r>
-              <w:rPr>
-                <w:b w:val="0"/>
-                <w:bCs w:val="0"/>
-              </w:rPr>
-              <w:t>de projet</w:t>
-            </w:r>
-          </w:p>
-        </w:tc>
-      </w:tr>
-      <w:tr>
-        <w:trPr>
-          <w:cnfStyle w:val="100000000000" w:firstRow="1" w:lastRow="0" w:firstColumn="0" w:lastColumn="0" w:oddVBand="0" w:evenVBand="0" w:oddHBand="0" w:evenHBand="0" w:firstRowFirstColumn="0" w:firstRowLastColumn="0" w:lastRowFirstColumn="0" w:lastRowLastColumn="0"/>
-          <w:tblHeader/>
-        </w:trPr>
-        <w:tc>
-          <w:tcPr>
-            <w:tcW w:w="388" w:type="pct"/>
-            <w:shd w:val="clear" w:color="auto" w:fill="auto"/>
-          </w:tcPr>
-          <w:p>
-            <w:pPr>
-              <w:jc w:val="center"/>
-              <w:rPr>
-                <w:b w:val="0"/>
-                <w:bCs w:val="0"/>
-              </w:rPr>
-            </w:pPr>
-          </w:p>
-        </w:tc>
-        <w:tc>
-          <w:tcPr>
-            <w:tcW w:w="4612" w:type="pct"/>
-            <w:shd w:val="clear" w:color="auto" w:fill="auto"/>
-          </w:tcPr>
-          <w:p>
-            <w:pPr>
-              <w:jc w:val="left"/>
-              <w:rPr>
-                <w:b w:val="0"/>
-                <w:bCs w:val="0"/>
-              </w:rPr>
-            </w:pPr>
-            <w:r>
-              <w:rPr>
-                <w:b w:val="0"/>
-                <w:bCs w:val="0"/>
-              </w:rPr>
-              <w:t>Création d’user story</w:t>
-            </w:r>
-          </w:p>
-        </w:tc>
-      </w:tr>
-      <w:tr>
-        <w:trPr>
-          <w:cnfStyle w:val="100000000000" w:firstRow="1" w:lastRow="0" w:firstColumn="0" w:lastColumn="0" w:oddVBand="0" w:evenVBand="0" w:oddHBand="0" w:evenHBand="0" w:firstRowFirstColumn="0" w:firstRowLastColumn="0" w:lastRowFirstColumn="0" w:lastRowLastColumn="0"/>
-          <w:tblHeader/>
-        </w:trPr>
-        <w:tc>
-          <w:tcPr>
-            <w:tcW w:w="388" w:type="pct"/>
-            <w:shd w:val="clear" w:color="auto" w:fill="auto"/>
-          </w:tcPr>
-          <w:p>
-            <w:pPr>
-              <w:jc w:val="center"/>
-              <w:rPr>
-                <w:b w:val="0"/>
-                <w:bCs w:val="0"/>
-              </w:rPr>
-            </w:pPr>
-          </w:p>
-        </w:tc>
-        <w:tc>
-          <w:tcPr>
-            <w:tcW w:w="4612" w:type="pct"/>
-            <w:shd w:val="clear" w:color="auto" w:fill="auto"/>
-          </w:tcPr>
-          <w:p>
-            <w:pPr>
-              <w:jc w:val="left"/>
-              <w:rPr>
-                <w:b w:val="0"/>
-                <w:bCs w:val="0"/>
-              </w:rPr>
-            </w:pPr>
-          </w:p>
-        </w:tc>
-      </w:tr>
-      <w:tr>
-        <w:trPr>
-          <w:cnfStyle w:val="100000000000" w:firstRow="1" w:lastRow="0" w:firstColumn="0" w:lastColumn="0" w:oddVBand="0" w:evenVBand="0" w:oddHBand="0" w:evenHBand="0" w:firstRowFirstColumn="0" w:firstRowLastColumn="0" w:lastRowFirstColumn="0" w:lastRowLastColumn="0"/>
-          <w:tblHeader/>
-        </w:trPr>
-        <w:tc>
-          <w:tcPr>
-            <w:tcW w:w="388" w:type="pct"/>
-            <w:shd w:val="clear" w:color="auto" w:fill="auto"/>
-          </w:tcPr>
-          <w:p>
-            <w:pPr>
-              <w:jc w:val="center"/>
-              <w:rPr>
-                <w:b w:val="0"/>
-                <w:bCs w:val="0"/>
-              </w:rPr>
-            </w:pPr>
-          </w:p>
-        </w:tc>
-        <w:tc>
-          <w:tcPr>
-            <w:tcW w:w="4612" w:type="pct"/>
-            <w:shd w:val="clear" w:color="auto" w:fill="auto"/>
-          </w:tcPr>
-          <w:p>
-            <w:pPr>
-              <w:jc w:val="left"/>
-              <w:rPr>
-                <w:b w:val="0"/>
-                <w:bCs w:val="0"/>
-              </w:rPr>
-            </w:pPr>
-          </w:p>
-        </w:tc>
-      </w:tr>
-      <w:tr>
-        <w:trPr>
-          <w:cnfStyle w:val="100000000000" w:firstRow="1" w:lastRow="0" w:firstColumn="0" w:lastColumn="0" w:oddVBand="0" w:evenVBand="0" w:oddHBand="0" w:evenHBand="0" w:firstRowFirstColumn="0" w:firstRowLastColumn="0" w:lastRowFirstColumn="0" w:lastRowLastColumn="0"/>
-          <w:tblHeader/>
-        </w:trPr>
-        <w:tc>
-          <w:tcPr>
-            <w:tcW w:w="388" w:type="pct"/>
-            <w:shd w:val="clear" w:color="auto" w:fill="auto"/>
-          </w:tcPr>
-          <w:p>
-            <w:pPr>
-              <w:jc w:val="center"/>
-              <w:rPr>
-                <w:b w:val="0"/>
-                <w:bCs w:val="0"/>
-              </w:rPr>
-            </w:pPr>
-          </w:p>
-        </w:tc>
-        <w:tc>
-          <w:tcPr>
-            <w:tcW w:w="4612" w:type="pct"/>
-            <w:shd w:val="clear" w:color="auto" w:fill="auto"/>
-          </w:tcPr>
-          <w:p>
-            <w:pPr>
-              <w:jc w:val="left"/>
-              <w:rPr>
-                <w:b w:val="0"/>
-                <w:bCs w:val="0"/>
-              </w:rPr>
-            </w:pPr>
-          </w:p>
-        </w:tc>
-      </w:tr>
-      <w:tr>
-        <w:trPr>
-          <w:cnfStyle w:val="100000000000" w:firstRow="1" w:lastRow="0" w:firstColumn="0" w:lastColumn="0" w:oddVBand="0" w:evenVBand="0" w:oddHBand="0" w:evenHBand="0" w:firstRowFirstColumn="0" w:firstRowLastColumn="0" w:lastRowFirstColumn="0" w:lastRowLastColumn="0"/>
-          <w:tblHeader/>
-        </w:trPr>
-        <w:tc>
-          <w:tcPr>
-            <w:tcW w:w="388" w:type="pct"/>
-            <w:shd w:val="clear" w:color="auto" w:fill="auto"/>
-          </w:tcPr>
-          <w:p>
-            <w:pPr>
-              <w:jc w:val="center"/>
-              <w:rPr>
-                <w:b w:val="0"/>
-                <w:bCs w:val="0"/>
-              </w:rPr>
-            </w:pPr>
-          </w:p>
-        </w:tc>
-        <w:tc>
-          <w:tcPr>
-            <w:tcW w:w="4612" w:type="pct"/>
-            <w:shd w:val="clear" w:color="auto" w:fill="auto"/>
-          </w:tcPr>
-          <w:p>
-            <w:pPr>
-              <w:jc w:val="left"/>
-              <w:rPr>
-                <w:b w:val="0"/>
-                <w:bCs w:val="0"/>
-              </w:rPr>
-            </w:pPr>
-          </w:p>
-        </w:tc>
-      </w:tr>
-      <w:tr>
-        <w:trPr>
-          <w:cnfStyle w:val="100000000000" w:firstRow="1" w:lastRow="0" w:firstColumn="0" w:lastColumn="0" w:oddVBand="0" w:evenVBand="0" w:oddHBand="0" w:evenHBand="0" w:firstRowFirstColumn="0" w:firstRowLastColumn="0" w:lastRowFirstColumn="0" w:lastRowLastColumn="0"/>
-          <w:tblHeader/>
-        </w:trPr>
-        <w:tc>
-          <w:tcPr>
-            <w:tcW w:w="388" w:type="pct"/>
-            <w:shd w:val="clear" w:color="auto" w:fill="auto"/>
-          </w:tcPr>
-          <w:p>
-            <w:pPr>
-              <w:jc w:val="center"/>
-              <w:rPr>
-                <w:b w:val="0"/>
-                <w:bCs w:val="0"/>
-              </w:rPr>
-            </w:pPr>
-          </w:p>
-        </w:tc>
-        <w:tc>
-          <w:tcPr>
-            <w:tcW w:w="4612" w:type="pct"/>
-            <w:shd w:val="clear" w:color="auto" w:fill="auto"/>
-          </w:tcPr>
-          <w:p>
-            <w:pPr>
-              <w:jc w:val="left"/>
-              <w:rPr>
-                <w:b w:val="0"/>
-                <w:bCs w:val="0"/>
-              </w:rPr>
-            </w:pPr>
-          </w:p>
-        </w:tc>
-      </w:tr>
-      <w:tr>
-        <w:trPr>
-          <w:cnfStyle w:val="100000000000" w:firstRow="1" w:lastRow="0" w:firstColumn="0" w:lastColumn="0" w:oddVBand="0" w:evenVBand="0" w:oddHBand="0" w:evenHBand="0" w:firstRowFirstColumn="0" w:firstRowLastColumn="0" w:lastRowFirstColumn="0" w:lastRowLastColumn="0"/>
-          <w:tblHeader/>
-        </w:trPr>
-        <w:tc>
-          <w:tcPr>
-            <w:tcW w:w="388" w:type="pct"/>
-            <w:shd w:val="clear" w:color="auto" w:fill="auto"/>
-          </w:tcPr>
-          <w:p>
-            <w:pPr>
-              <w:jc w:val="center"/>
-              <w:rPr>
-                <w:b w:val="0"/>
-                <w:bCs w:val="0"/>
-              </w:rPr>
-            </w:pPr>
-          </w:p>
-        </w:tc>
-        <w:tc>
-          <w:tcPr>
-            <w:tcW w:w="4612" w:type="pct"/>
-            <w:shd w:val="clear" w:color="auto" w:fill="auto"/>
-          </w:tcPr>
-          <w:p>
-            <w:pPr>
-              <w:jc w:val="left"/>
-              <w:rPr>
-                <w:b w:val="0"/>
-                <w:bCs w:val="0"/>
-              </w:rPr>
-            </w:pPr>
-          </w:p>
-        </w:tc>
-      </w:tr>
-    </w:tbl>
     <w:p>
       <w:pPr>
         <w:pStyle w:val="Titre1"/>
@@ -10088,14 +9661,27 @@
       <w:r>
         <w:t xml:space="preserve">Figure </w:t>
       </w:r>
-      <w:fldSimple w:instr=" SEQ Figure \* ARABIC ">
-        <w:r>
-          <w:rPr>
-            <w:noProof/>
-          </w:rPr>
-          <w:t>20</w:t>
-        </w:r>
-      </w:fldSimple>
+      <w:r>
+        <w:fldChar w:fldCharType="begin"/>
+      </w:r>
+      <w:r>
+        <w:instrText xml:space="preserve"> SEQ Figure \* ARABIC </w:instrText>
+      </w:r>
+      <w:r>
+        <w:fldChar w:fldCharType="separate"/>
+      </w:r>
+      <w:r>
+        <w:rPr>
+          <w:noProof/>
+        </w:rPr>
+        <w:t>20</w:t>
+      </w:r>
+      <w:r>
+        <w:rPr>
+          <w:noProof/>
+        </w:rPr>
+        <w:fldChar w:fldCharType="end"/>
+      </w:r>
       <w:r>
         <w:t xml:space="preserve"> Modèle Conceptuel de Données</w:t>
       </w:r>
@@ -10884,27 +10470,14 @@
       <w:r>
         <w:t xml:space="preserve">Figure </w:t>
       </w:r>
-      <w:r>
-        <w:fldChar w:fldCharType="begin"/>
-      </w:r>
-      <w:r>
-        <w:instrText xml:space="preserve"> SEQ Figure \* ARABIC </w:instrText>
-      </w:r>
-      <w:r>
-        <w:fldChar w:fldCharType="separate"/>
-      </w:r>
-      <w:r>
-        <w:rPr>
-          <w:noProof/>
-        </w:rPr>
-        <w:t>21</w:t>
-      </w:r>
-      <w:r>
-        <w:rPr>
-          <w:noProof/>
-        </w:rPr>
-        <w:fldChar w:fldCharType="end"/>
-      </w:r>
+      <w:fldSimple w:instr=" SEQ Figure \* ARABIC ">
+        <w:r>
+          <w:rPr>
+            <w:noProof/>
+          </w:rPr>
+          <w:t>21</w:t>
+        </w:r>
+      </w:fldSimple>
       <w:bookmarkEnd w:id="141"/>
       <w:r>
         <w:t xml:space="preserve"> </w:t>
@@ -10980,27 +10553,14 @@
       <w:r>
         <w:t xml:space="preserve">Figure </w:t>
       </w:r>
-      <w:r>
-        <w:fldChar w:fldCharType="begin"/>
-      </w:r>
-      <w:r>
-        <w:instrText xml:space="preserve"> SEQ Figure \* ARABIC </w:instrText>
-      </w:r>
-      <w:r>
-        <w:fldChar w:fldCharType="separate"/>
-      </w:r>
-      <w:r>
-        <w:rPr>
-          <w:noProof/>
-        </w:rPr>
-        <w:t>22</w:t>
-      </w:r>
-      <w:r>
-        <w:rPr>
-          <w:noProof/>
-        </w:rPr>
-        <w:fldChar w:fldCharType="end"/>
-      </w:r>
+      <w:fldSimple w:instr=" SEQ Figure \* ARABIC ">
+        <w:r>
+          <w:rPr>
+            <w:noProof/>
+          </w:rPr>
+          <w:t>22</w:t>
+        </w:r>
+      </w:fldSimple>
       <w:bookmarkEnd w:id="145"/>
       <w:r>
         <w:t xml:space="preserve"> Diagramme des classes de contrôle</w:t>
@@ -11070,27 +10630,14 @@
       <w:r>
         <w:t xml:space="preserve">Figure </w:t>
       </w:r>
-      <w:r>
-        <w:fldChar w:fldCharType="begin"/>
-      </w:r>
-      <w:r>
-        <w:instrText xml:space="preserve"> SEQ Figure \* ARABIC </w:instrText>
-      </w:r>
-      <w:r>
-        <w:fldChar w:fldCharType="separate"/>
-      </w:r>
-      <w:r>
-        <w:rPr>
-          <w:noProof/>
-        </w:rPr>
-        <w:t>23</w:t>
-      </w:r>
-      <w:r>
-        <w:rPr>
-          <w:noProof/>
-        </w:rPr>
-        <w:fldChar w:fldCharType="end"/>
-      </w:r>
+      <w:fldSimple w:instr=" SEQ Figure \* ARABIC ">
+        <w:r>
+          <w:rPr>
+            <w:noProof/>
+          </w:rPr>
+          <w:t>23</w:t>
+        </w:r>
+      </w:fldSimple>
       <w:bookmarkEnd w:id="147"/>
       <w:r>
         <w:t xml:space="preserve"> Diagramme des classes de vues</w:t>
@@ -11190,14 +10737,27 @@
       <w:r>
         <w:t xml:space="preserve">Figure </w:t>
       </w:r>
-      <w:fldSimple w:instr=" SEQ Figure \* ARABIC ">
-        <w:r>
-          <w:rPr>
-            <w:noProof/>
-          </w:rPr>
-          <w:t>24</w:t>
-        </w:r>
-      </w:fldSimple>
+      <w:r>
+        <w:fldChar w:fldCharType="begin"/>
+      </w:r>
+      <w:r>
+        <w:instrText xml:space="preserve"> SEQ Figure \* ARABIC </w:instrText>
+      </w:r>
+      <w:r>
+        <w:fldChar w:fldCharType="separate"/>
+      </w:r>
+      <w:r>
+        <w:rPr>
+          <w:noProof/>
+        </w:rPr>
+        <w:t>24</w:t>
+      </w:r>
+      <w:r>
+        <w:rPr>
+          <w:noProof/>
+        </w:rPr>
+        <w:fldChar w:fldCharType="end"/>
+      </w:r>
       <w:r>
         <w:t xml:space="preserve"> Planning initial</w:t>
       </w:r>
@@ -16435,6 +15995,369 @@
       </w:tr>
     </w:tbl>
     <w:p/>
+    <w:tbl>
+      <w:tblPr>
+        <w:tblStyle w:val="Tableausimple1"/>
+        <w:tblW w:w="5000" w:type="pct"/>
+        <w:tblLook w:val="0420" w:firstRow="1" w:lastRow="0" w:firstColumn="0" w:lastColumn="0" w:noHBand="0" w:noVBand="1"/>
+      </w:tblPr>
+      <w:tblGrid>
+        <w:gridCol w:w="703"/>
+        <w:gridCol w:w="8359"/>
+      </w:tblGrid>
+      <w:tr>
+        <w:trPr>
+          <w:cnfStyle w:val="100000000000" w:firstRow="1" w:lastRow="0" w:firstColumn="0" w:lastColumn="0" w:oddVBand="0" w:evenVBand="0" w:oddHBand="0" w:evenHBand="0" w:firstRowFirstColumn="0" w:firstRowLastColumn="0" w:lastRowFirstColumn="0" w:lastRowLastColumn="0"/>
+          <w:tblHeader/>
+        </w:trPr>
+        <w:tc>
+          <w:tcPr>
+            <w:tcW w:w="388" w:type="pct"/>
+          </w:tcPr>
+          <w:p>
+            <w:pPr>
+              <w:jc w:val="center"/>
+            </w:pPr>
+            <w:r>
+              <w:t>N°</w:t>
+            </w:r>
+          </w:p>
+        </w:tc>
+        <w:tc>
+          <w:tcPr>
+            <w:tcW w:w="4612" w:type="pct"/>
+          </w:tcPr>
+          <w:p>
+            <w:r>
+              <w:t>Description</w:t>
+            </w:r>
+          </w:p>
+        </w:tc>
+      </w:tr>
+      <w:tr>
+        <w:trPr>
+          <w:cnfStyle w:val="100000000000" w:firstRow="1" w:lastRow="0" w:firstColumn="0" w:lastColumn="0" w:oddVBand="0" w:evenVBand="0" w:oddHBand="0" w:evenHBand="0" w:firstRowFirstColumn="0" w:firstRowLastColumn="0" w:lastRowFirstColumn="0" w:lastRowLastColumn="0"/>
+          <w:tblHeader/>
+        </w:trPr>
+        <w:tc>
+          <w:tcPr>
+            <w:tcW w:w="5000" w:type="pct"/>
+            <w:gridSpan w:val="2"/>
+            <w:shd w:val="clear" w:color="auto" w:fill="F2F2F2" w:themeFill="background1" w:themeFillShade="F2"/>
+          </w:tcPr>
+          <w:p>
+            <w:pPr>
+              <w:jc w:val="center"/>
+            </w:pPr>
+            <w:r>
+              <w:t>Controller</w:t>
+            </w:r>
+          </w:p>
+        </w:tc>
+      </w:tr>
+      <w:tr>
+        <w:trPr>
+          <w:cnfStyle w:val="100000000000" w:firstRow="1" w:lastRow="0" w:firstColumn="0" w:lastColumn="0" w:oddVBand="0" w:evenVBand="0" w:oddHBand="0" w:evenHBand="0" w:firstRowFirstColumn="0" w:firstRowLastColumn="0" w:lastRowFirstColumn="0" w:lastRowLastColumn="0"/>
+          <w:tblHeader/>
+        </w:trPr>
+        <w:tc>
+          <w:tcPr>
+            <w:tcW w:w="388" w:type="pct"/>
+            <w:shd w:val="clear" w:color="auto" w:fill="auto"/>
+          </w:tcPr>
+          <w:p>
+            <w:pPr>
+              <w:jc w:val="center"/>
+              <w:rPr>
+                <w:b w:val="0"/>
+                <w:bCs w:val="0"/>
+              </w:rPr>
+            </w:pPr>
+          </w:p>
+        </w:tc>
+        <w:tc>
+          <w:tcPr>
+            <w:tcW w:w="4612" w:type="pct"/>
+            <w:shd w:val="clear" w:color="auto" w:fill="auto"/>
+          </w:tcPr>
+          <w:p>
+            <w:pPr>
+              <w:jc w:val="left"/>
+              <w:rPr>
+                <w:b w:val="0"/>
+                <w:bCs w:val="0"/>
+              </w:rPr>
+            </w:pPr>
+            <w:r>
+              <w:rPr>
+                <w:b w:val="0"/>
+                <w:bCs w:val="0"/>
+              </w:rPr>
+              <w:t>Création de projet</w:t>
+            </w:r>
+          </w:p>
+        </w:tc>
+      </w:tr>
+      <w:tr>
+        <w:trPr>
+          <w:cnfStyle w:val="100000000000" w:firstRow="1" w:lastRow="0" w:firstColumn="0" w:lastColumn="0" w:oddVBand="0" w:evenVBand="0" w:oddHBand="0" w:evenHBand="0" w:firstRowFirstColumn="0" w:firstRowLastColumn="0" w:lastRowFirstColumn="0" w:lastRowLastColumn="0"/>
+          <w:tblHeader/>
+        </w:trPr>
+        <w:tc>
+          <w:tcPr>
+            <w:tcW w:w="388" w:type="pct"/>
+            <w:shd w:val="clear" w:color="auto" w:fill="auto"/>
+          </w:tcPr>
+          <w:p>
+            <w:pPr>
+              <w:jc w:val="center"/>
+              <w:rPr>
+                <w:b w:val="0"/>
+                <w:bCs w:val="0"/>
+              </w:rPr>
+            </w:pPr>
+          </w:p>
+        </w:tc>
+        <w:tc>
+          <w:tcPr>
+            <w:tcW w:w="4612" w:type="pct"/>
+            <w:shd w:val="clear" w:color="auto" w:fill="auto"/>
+          </w:tcPr>
+          <w:p>
+            <w:pPr>
+              <w:jc w:val="left"/>
+              <w:rPr>
+                <w:b w:val="0"/>
+                <w:bCs w:val="0"/>
+              </w:rPr>
+            </w:pPr>
+            <w:r>
+              <w:rPr>
+                <w:b w:val="0"/>
+                <w:bCs w:val="0"/>
+              </w:rPr>
+              <w:t>Création d’user story</w:t>
+            </w:r>
+          </w:p>
+        </w:tc>
+      </w:tr>
+      <w:tr>
+        <w:trPr>
+          <w:cnfStyle w:val="100000000000" w:firstRow="1" w:lastRow="0" w:firstColumn="0" w:lastColumn="0" w:oddVBand="0" w:evenVBand="0" w:oddHBand="0" w:evenHBand="0" w:firstRowFirstColumn="0" w:firstRowLastColumn="0" w:lastRowFirstColumn="0" w:lastRowLastColumn="0"/>
+          <w:tblHeader/>
+        </w:trPr>
+        <w:tc>
+          <w:tcPr>
+            <w:tcW w:w="388" w:type="pct"/>
+            <w:shd w:val="clear" w:color="auto" w:fill="auto"/>
+          </w:tcPr>
+          <w:p>
+            <w:pPr>
+              <w:jc w:val="center"/>
+              <w:rPr>
+                <w:b w:val="0"/>
+                <w:bCs w:val="0"/>
+              </w:rPr>
+            </w:pPr>
+          </w:p>
+        </w:tc>
+        <w:tc>
+          <w:tcPr>
+            <w:tcW w:w="4612" w:type="pct"/>
+            <w:shd w:val="clear" w:color="auto" w:fill="auto"/>
+          </w:tcPr>
+          <w:p>
+            <w:pPr>
+              <w:jc w:val="left"/>
+              <w:rPr>
+                <w:b w:val="0"/>
+                <w:bCs w:val="0"/>
+              </w:rPr>
+            </w:pPr>
+          </w:p>
+        </w:tc>
+      </w:tr>
+      <w:tr>
+        <w:trPr>
+          <w:cnfStyle w:val="100000000000" w:firstRow="1" w:lastRow="0" w:firstColumn="0" w:lastColumn="0" w:oddVBand="0" w:evenVBand="0" w:oddHBand="0" w:evenHBand="0" w:firstRowFirstColumn="0" w:firstRowLastColumn="0" w:lastRowFirstColumn="0" w:lastRowLastColumn="0"/>
+          <w:tblHeader/>
+        </w:trPr>
+        <w:tc>
+          <w:tcPr>
+            <w:tcW w:w="388" w:type="pct"/>
+            <w:shd w:val="clear" w:color="auto" w:fill="auto"/>
+          </w:tcPr>
+          <w:p>
+            <w:pPr>
+              <w:jc w:val="center"/>
+              <w:rPr>
+                <w:b w:val="0"/>
+                <w:bCs w:val="0"/>
+              </w:rPr>
+            </w:pPr>
+          </w:p>
+        </w:tc>
+        <w:tc>
+          <w:tcPr>
+            <w:tcW w:w="4612" w:type="pct"/>
+            <w:shd w:val="clear" w:color="auto" w:fill="auto"/>
+          </w:tcPr>
+          <w:p>
+            <w:pPr>
+              <w:jc w:val="left"/>
+              <w:rPr>
+                <w:b w:val="0"/>
+                <w:bCs w:val="0"/>
+              </w:rPr>
+            </w:pPr>
+          </w:p>
+        </w:tc>
+      </w:tr>
+      <w:tr>
+        <w:trPr>
+          <w:cnfStyle w:val="100000000000" w:firstRow="1" w:lastRow="0" w:firstColumn="0" w:lastColumn="0" w:oddVBand="0" w:evenVBand="0" w:oddHBand="0" w:evenHBand="0" w:firstRowFirstColumn="0" w:firstRowLastColumn="0" w:lastRowFirstColumn="0" w:lastRowLastColumn="0"/>
+          <w:tblHeader/>
+        </w:trPr>
+        <w:tc>
+          <w:tcPr>
+            <w:tcW w:w="388" w:type="pct"/>
+            <w:shd w:val="clear" w:color="auto" w:fill="auto"/>
+          </w:tcPr>
+          <w:p>
+            <w:pPr>
+              <w:jc w:val="center"/>
+              <w:rPr>
+                <w:b w:val="0"/>
+                <w:bCs w:val="0"/>
+              </w:rPr>
+            </w:pPr>
+          </w:p>
+        </w:tc>
+        <w:tc>
+          <w:tcPr>
+            <w:tcW w:w="4612" w:type="pct"/>
+            <w:shd w:val="clear" w:color="auto" w:fill="auto"/>
+          </w:tcPr>
+          <w:p>
+            <w:pPr>
+              <w:jc w:val="left"/>
+              <w:rPr>
+                <w:b w:val="0"/>
+                <w:bCs w:val="0"/>
+              </w:rPr>
+            </w:pPr>
+          </w:p>
+        </w:tc>
+      </w:tr>
+      <w:tr>
+        <w:trPr>
+          <w:cnfStyle w:val="100000000000" w:firstRow="1" w:lastRow="0" w:firstColumn="0" w:lastColumn="0" w:oddVBand="0" w:evenVBand="0" w:oddHBand="0" w:evenHBand="0" w:firstRowFirstColumn="0" w:firstRowLastColumn="0" w:lastRowFirstColumn="0" w:lastRowLastColumn="0"/>
+          <w:tblHeader/>
+        </w:trPr>
+        <w:tc>
+          <w:tcPr>
+            <w:tcW w:w="388" w:type="pct"/>
+            <w:shd w:val="clear" w:color="auto" w:fill="auto"/>
+          </w:tcPr>
+          <w:p>
+            <w:pPr>
+              <w:jc w:val="center"/>
+              <w:rPr>
+                <w:b w:val="0"/>
+                <w:bCs w:val="0"/>
+              </w:rPr>
+            </w:pPr>
+          </w:p>
+        </w:tc>
+        <w:tc>
+          <w:tcPr>
+            <w:tcW w:w="4612" w:type="pct"/>
+            <w:shd w:val="clear" w:color="auto" w:fill="auto"/>
+          </w:tcPr>
+          <w:p>
+            <w:pPr>
+              <w:jc w:val="left"/>
+              <w:rPr>
+                <w:b w:val="0"/>
+                <w:bCs w:val="0"/>
+              </w:rPr>
+            </w:pPr>
+          </w:p>
+        </w:tc>
+      </w:tr>
+      <w:tr>
+        <w:trPr>
+          <w:cnfStyle w:val="100000000000" w:firstRow="1" w:lastRow="0" w:firstColumn="0" w:lastColumn="0" w:oddVBand="0" w:evenVBand="0" w:oddHBand="0" w:evenHBand="0" w:firstRowFirstColumn="0" w:firstRowLastColumn="0" w:lastRowFirstColumn="0" w:lastRowLastColumn="0"/>
+          <w:tblHeader/>
+        </w:trPr>
+        <w:tc>
+          <w:tcPr>
+            <w:tcW w:w="388" w:type="pct"/>
+            <w:shd w:val="clear" w:color="auto" w:fill="auto"/>
+          </w:tcPr>
+          <w:p>
+            <w:pPr>
+              <w:jc w:val="center"/>
+              <w:rPr>
+                <w:b w:val="0"/>
+                <w:bCs w:val="0"/>
+              </w:rPr>
+            </w:pPr>
+          </w:p>
+        </w:tc>
+        <w:tc>
+          <w:tcPr>
+            <w:tcW w:w="4612" w:type="pct"/>
+            <w:shd w:val="clear" w:color="auto" w:fill="auto"/>
+          </w:tcPr>
+          <w:p>
+            <w:pPr>
+              <w:jc w:val="left"/>
+              <w:rPr>
+                <w:b w:val="0"/>
+                <w:bCs w:val="0"/>
+              </w:rPr>
+            </w:pPr>
+          </w:p>
+        </w:tc>
+      </w:tr>
+      <w:tr>
+        <w:trPr>
+          <w:cnfStyle w:val="100000000000" w:firstRow="1" w:lastRow="0" w:firstColumn="0" w:lastColumn="0" w:oddVBand="0" w:evenVBand="0" w:oddHBand="0" w:evenHBand="0" w:firstRowFirstColumn="0" w:firstRowLastColumn="0" w:lastRowFirstColumn="0" w:lastRowLastColumn="0"/>
+          <w:tblHeader/>
+        </w:trPr>
+        <w:tc>
+          <w:tcPr>
+            <w:tcW w:w="388" w:type="pct"/>
+            <w:shd w:val="clear" w:color="auto" w:fill="auto"/>
+          </w:tcPr>
+          <w:p>
+            <w:pPr>
+              <w:jc w:val="center"/>
+              <w:rPr>
+                <w:b w:val="0"/>
+                <w:bCs w:val="0"/>
+              </w:rPr>
+            </w:pPr>
+          </w:p>
+        </w:tc>
+        <w:tc>
+          <w:tcPr>
+            <w:tcW w:w="4612" w:type="pct"/>
+            <w:shd w:val="clear" w:color="auto" w:fill="auto"/>
+          </w:tcPr>
+          <w:p>
+            <w:pPr>
+              <w:jc w:val="left"/>
+              <w:rPr>
+                <w:b w:val="0"/>
+                <w:bCs w:val="0"/>
+              </w:rPr>
+            </w:pPr>
+          </w:p>
+        </w:tc>
+      </w:tr>
+    </w:tbl>
     <w:p/>
     <w:sectPr>
       <w:headerReference w:type="default" r:id="rId42"/>
@@ -16626,7 +16549,7 @@
       <w:rPr>
         <w:noProof/>
       </w:rPr>
-      <w:t>07.05.2020</w:t>
+      <w:t>08.05.2020</w:t>
     </w:r>
     <w:r>
       <w:fldChar w:fldCharType="end"/>
@@ -18604,7 +18527,7 @@
 </file>
 
 <file path=customXml/itemProps2.xml><?xml version="1.0" encoding="utf-8"?>
-<ds:datastoreItem xmlns:ds="http://schemas.openxmlformats.org/officeDocument/2006/customXml" ds:itemID="{3A0972B0-F6E7-4DEE-93F7-1399F211BFA2}">
+<ds:datastoreItem xmlns:ds="http://schemas.openxmlformats.org/officeDocument/2006/customXml" ds:itemID="{9FFA59F2-03DA-4D21-8A5E-0D8115852538}">
   <ds:schemaRefs>
     <ds:schemaRef ds:uri="http://schemas.openxmlformats.org/officeDocument/2006/bibliography"/>
   </ds:schemaRefs>

</xml_diff>

<commit_message>
Implement ChecklistItem and Corrected Abstract
</commit_message>
<xml_diff>
--- a/Documentation.docx
+++ b/Documentation.docx
@@ -191,7 +191,7 @@
                                       <w:sz w:val="28"/>
                                       <w:szCs w:val="28"/>
                                     </w:rPr>
-                                    <w:t>13.05.2020</w:t>
+                                    <w:t>15.05.2020</w:t>
                                   </w:r>
                                   <w:r>
                                     <w:rPr>
@@ -3515,7 +3515,7 @@
                                 <w:sz w:val="28"/>
                                 <w:szCs w:val="28"/>
                               </w:rPr>
-                              <w:t>13.05.2020</w:t>
+                              <w:t>15.05.2020</w:t>
                             </w:r>
                             <w:r>
                               <w:rPr>
@@ -6377,55 +6377,128 @@
         </w:p>
         <w:p>
           <w:r>
-            <w:t xml:space="preserve">Le but de ce projet est de créer une application de gestion de projets agiles. Ce projet est centralisé sur un ordinateur et est basé sur la fonctionnalité tactile. Les données des projets sont </w:t>
+            <w:t>Le but de ce projet est de créer une application de gestion de projets agiles</w:t>
           </w:r>
           <w:r>
-            <w:t>stockées</w:t>
+            <w:t xml:space="preserve"> </w:t>
           </w:r>
           <w:r>
-            <w:t xml:space="preserve"> dans une base de données locale avec Access. L'interface utilisateur est réalisée avec Windows Presentation Foundation (WPF).</w:t>
+            <w:t>destinée</w:t>
+          </w:r>
+          <w:r>
+            <w:t xml:space="preserve"> à fonctionner sur un mur tactile</w:t>
+          </w:r>
+          <w:r>
+            <w:t>.</w:t>
+          </w:r>
+          <w:r>
+            <w:t xml:space="preserve"> Mon idée de départ est de proposer un backlog sur lequel les membres d’une équipe Scrum peuvent interagir facilement. Afin d’enrichir l’application, j’</w:t>
+          </w:r>
+          <w:r>
+            <w:t xml:space="preserve">y ai intégré d’autres fonctionnalités de gestion de projets et de gestion de sprints. On peut y trouver </w:t>
+          </w:r>
+          <w:r>
+            <w:t>un diagramme de Burndown,</w:t>
+          </w:r>
+          <w:r>
+            <w:t xml:space="preserve"> </w:t>
+          </w:r>
+          <w:r>
+            <w:t>d</w:t>
+          </w:r>
+          <w:r>
+            <w:t xml:space="preserve">es commentaires </w:t>
+          </w:r>
+          <w:r>
+            <w:t xml:space="preserve">sur les </w:t>
+          </w:r>
+          <w:r>
+            <w:t>User Stor</w:t>
+          </w:r>
+          <w:r>
+            <w:t>ies</w:t>
+          </w:r>
+          <w:r>
+            <w:t xml:space="preserve">, </w:t>
+          </w:r>
+          <w:r>
+            <w:t>d</w:t>
+          </w:r>
+          <w:r>
+            <w:t>es checklists</w:t>
+          </w:r>
+          <w:r>
+            <w:t xml:space="preserve"> ainsi qu’</w:t>
+          </w:r>
+          <w:r>
+            <w:t>u</w:t>
+          </w:r>
+          <w:r>
+            <w:t>ne assignation d’utilisateurs aux projets/User Story/Objet de checklist</w:t>
+          </w:r>
+          <w:r>
+            <w:t>.</w:t>
           </w:r>
         </w:p>
         <w:p>
           <w:r>
-            <w:t xml:space="preserve">Ce projet contient un burndown chart afin de suivre la progression. Il contient également les prérequis standard du développement agile tel que la séparation des fonctionnalités en User Stories ou les différentes colonnes à utiliser pour organiser son travail. Il est possible de lier des fichiers à une User Story pour les retrouver plus facilement. Une section de commentaires est </w:t>
+            <w:t xml:space="preserve">Pour réaliser ce travail, je me suis orienté sur le développement d’une application centralisée </w:t>
           </w:r>
           <w:r>
-            <w:t>contenue</w:t>
+            <w:t xml:space="preserve">intégrant les fonctionnalités tactiles. Toutes les données sont, par conséquent, stockées en local dans une base de données Access. </w:t>
           </w:r>
           <w:r>
-            <w:t xml:space="preserve"> dans chaque User Story. Elle permet de pouvoir donner des informations à propos </w:t>
+            <w:t xml:space="preserve">L’application programmée en C# intègre la </w:t>
           </w:r>
           <w:r>
-            <w:t>d’un problème</w:t>
+            <w:t xml:space="preserve">spécification graphique de Microsoft, Windows Presentation Foundation (WPF) pour </w:t>
           </w:r>
           <w:r>
-            <w:t xml:space="preserve"> ou de discuter de </w:t>
+            <w:t>l’interface utilisateur</w:t>
           </w:r>
-          <w:proofErr w:type="gramStart"/>
           <w:r>
-            <w:t>la User</w:t>
-          </w:r>
-          <w:proofErr w:type="gramEnd"/>
-          <w:r>
-            <w:t xml:space="preserve"> Story.</w:t>
+            <w:t>.</w:t>
           </w:r>
         </w:p>
         <w:p>
           <w:r>
-            <w:t xml:space="preserve">Cette application est faite de la façon la plus modulaire possible. Comme cela, le </w:t>
+            <w:t xml:space="preserve">Afin </w:t>
           </w:r>
           <w:r>
-            <w:t>transfert</w:t>
+            <w:t>de convenir au plus grand nombre</w:t>
           </w:r>
           <w:r>
-            <w:t xml:space="preserve"> à une autre base de données prendra très peu de temps. De plus, cette application peut gérer plusieurs utilisateurs simultanément grâce à une fonctionnalité </w:t>
+            <w:t>, je me suis efforcé de rendre mon application modulable. Il est par e</w:t>
           </w:r>
           <w:r>
-            <w:t>multipoint</w:t>
+            <w:t xml:space="preserve">xemple possible de </w:t>
           </w:r>
           <w:r>
-            <w:t>.</w:t>
+            <w:t>personnaliser</w:t>
+          </w:r>
+          <w:r>
+            <w:t xml:space="preserve"> </w:t>
+          </w:r>
+          <w:r>
+            <w:t>les colonnes disponibles</w:t>
+          </w:r>
+          <w:r>
+            <w:t xml:space="preserve"> dans les sprints via l’édition d’un projet. Il est également possible de </w:t>
+          </w:r>
+          <w:r>
+            <w:t>lier des fichiers</w:t>
+          </w:r>
+          <w:r>
+            <w:t xml:space="preserve"> à une User Story pour les retrouver plus facilement.</w:t>
+          </w:r>
+          <w:r>
+            <w:t xml:space="preserve"> De plus, </w:t>
+          </w:r>
+          <w:r>
+            <w:t>cette application peut gérer plusieurs utilisateurs simultanément grâce à une fonctionnalité multipoint</w:t>
+          </w:r>
+          <w:r>
+            <w:t xml:space="preserve"> ce qui me semble être un atout considérable. Je pense donc que c’est l’outil idéal pour remplacer les backlog papier.</w:t>
           </w:r>
         </w:p>
         <w:p>
@@ -6463,19 +6536,49 @@
             <w:rPr>
               <w:lang w:val="en-US"/>
             </w:rPr>
-            <w:t xml:space="preserve">The purpose of this project is to create an application to manage agile projects. This project is </w:t>
+            <w:t>The purpose of this project is to create an application to manage agile projects</w:t>
           </w:r>
           <w:r>
             <w:rPr>
               <w:lang w:val="en-US"/>
             </w:rPr>
-            <w:t>centralized</w:t>
+            <w:t xml:space="preserve"> to run on a touch wall</w:t>
           </w:r>
           <w:r>
             <w:rPr>
               <w:lang w:val="en-US"/>
             </w:rPr>
-            <w:t xml:space="preserve"> on one computer and is touch-based. The data of the projects are stored in a local database with Access. The user interface is made with Windows Presentation Foundation (WPF).</w:t>
+            <w:t>.</w:t>
+          </w:r>
+          <w:r>
+            <w:rPr>
+              <w:lang w:val="en-US"/>
+            </w:rPr>
+            <w:t xml:space="preserve"> My initial idea is to provide a backlog on which Scrum team members can easily interact.</w:t>
+          </w:r>
+          <w:r>
+            <w:rPr>
+              <w:lang w:val="en-US"/>
+            </w:rPr>
+            <w:t xml:space="preserve"> </w:t>
+          </w:r>
+          <w:r>
+            <w:rPr>
+              <w:lang w:val="en-US"/>
+            </w:rPr>
+            <w:t>To</w:t>
+          </w:r>
+          <w:r>
+            <w:rPr>
+              <w:lang w:val="en-US"/>
+            </w:rPr>
+            <w:t xml:space="preserve"> enrich the application, I integrated other project management and sprint management features. You can find a Burndown chart, </w:t>
+          </w:r>
+          <w:r>
+            <w:rPr>
+              <w:lang w:val="en-US"/>
+            </w:rPr>
+            <w:t>a comment section on User Stories, checklists on User Stories as well as a user assignment on Projects, User Story and Checklist items.</w:t>
           </w:r>
         </w:p>
         <w:p>
@@ -6488,19 +6591,19 @@
             <w:rPr>
               <w:lang w:val="en-US"/>
             </w:rPr>
-            <w:t xml:space="preserve">This project contains a burndown chart to track the activities along the standard agile requirements like the separation of functionalities in User Stories or the different columns to order your workflow. You can link some files to a given User Story to find more easily these files. There is a comment section in each User Story that can be used to give </w:t>
+            <w:t>To achieve this work, I focused on the develo</w:t>
           </w:r>
           <w:r>
             <w:rPr>
               <w:lang w:val="en-US"/>
             </w:rPr>
-            <w:t>information</w:t>
+            <w:t xml:space="preserve">pment of a centralized application integrating touch functionalities. All data is therefore stored locally in an Access database. The application </w:t>
           </w:r>
           <w:r>
             <w:rPr>
               <w:lang w:val="en-US"/>
             </w:rPr>
-            <w:t xml:space="preserve"> about a problem or to discuss about the User Story.</w:t>
+            <w:t>made in C# integrates Microsoft’s graphical specification, Windows Presentation Foundation (WPF) for the user interface.</w:t>
           </w:r>
         </w:p>
         <w:p>
@@ -6513,8 +6616,99 @@
             <w:rPr>
               <w:lang w:val="en-US"/>
             </w:rPr>
-            <w:t>This application is made with the most modular way possible. In that way, the transfer to another database will take a small amount of time. In addition, this application can handle multiple users at the same moment with the multitouch functionality.</w:t>
+            <w:t>To</w:t>
           </w:r>
+          <w:r>
+            <w:rPr>
+              <w:lang w:val="en-US"/>
+            </w:rPr>
+            <w:t xml:space="preserve"> suit the largest</w:t>
+          </w:r>
+          <w:r>
+            <w:rPr>
+              <w:lang w:val="en-US"/>
+            </w:rPr>
+            <w:t xml:space="preserve"> number of people, I tried to make my application modular. </w:t>
+          </w:r>
+          <w:r>
+            <w:rPr>
+              <w:lang w:val="en-US"/>
+            </w:rPr>
+            <w:t xml:space="preserve">For example, </w:t>
+          </w:r>
+          <w:r>
+            <w:rPr>
+              <w:lang w:val="en-US"/>
+            </w:rPr>
+            <w:t xml:space="preserve">it is possible to customize the columns available in the sprints through the edition of a project. </w:t>
+          </w:r>
+          <w:r>
+            <w:rPr>
+              <w:lang w:val="en-US"/>
+            </w:rPr>
+            <w:t>It is</w:t>
+          </w:r>
+          <w:r>
+            <w:rPr>
+              <w:lang w:val="en-US"/>
+            </w:rPr>
+            <w:t xml:space="preserve"> also possible to link files to a User Story to find them more easily.</w:t>
+          </w:r>
+          <w:r>
+            <w:rPr>
+              <w:lang w:val="en-US"/>
+            </w:rPr>
+            <w:t xml:space="preserve"> In addition, this application can manage several users simultaneously </w:t>
+          </w:r>
+          <w:r>
+            <w:rPr>
+              <w:lang w:val="en-US"/>
+            </w:rPr>
+            <w:t xml:space="preserve">with a multitouch functionality which seems </w:t>
+          </w:r>
+          <w:r>
+            <w:rPr>
+              <w:lang w:val="en-US"/>
+            </w:rPr>
+            <w:t xml:space="preserve">to me </w:t>
+          </w:r>
+          <w:r>
+            <w:rPr>
+              <w:lang w:val="en-US"/>
+            </w:rPr>
+            <w:t xml:space="preserve">to </w:t>
+          </w:r>
+          <w:r>
+            <w:rPr>
+              <w:lang w:val="en-US"/>
+            </w:rPr>
+            <w:t>be a considerable attribut</w:t>
+          </w:r>
+          <w:r>
+            <w:rPr>
+              <w:lang w:val="en-US"/>
+            </w:rPr>
+            <w:t xml:space="preserve">e. So, I think </w:t>
+          </w:r>
+          <w:r>
+            <w:rPr>
+              <w:lang w:val="en-US"/>
+            </w:rPr>
+            <w:t>it is</w:t>
+          </w:r>
+          <w:r>
+            <w:rPr>
+              <w:lang w:val="en-US"/>
+            </w:rPr>
+            <w:t xml:space="preserve"> the ideal tool to replace paper backlogs.</w:t>
+          </w:r>
+        </w:p>
+        <w:p>
+          <w:pPr>
+            <w:rPr>
+              <w:lang w:val="en-US"/>
+            </w:rPr>
+          </w:pPr>
         </w:p>
         <w:p>
           <w:pPr>
@@ -6522,6 +6716,7 @@
           </w:pPr>
           <w:bookmarkStart w:id="6" w:name="_Toc39717140"/>
           <w:r>
+            <w:lastRenderedPageBreak/>
             <w:t>Lexique</w:t>
           </w:r>
           <w:bookmarkEnd w:id="6"/>
@@ -6660,7 +6855,6 @@
               <w:b/>
               <w:bCs/>
             </w:rPr>
-            <w:lastRenderedPageBreak/>
             <w:t>Backlog</w:t>
           </w:r>
           <w:r>
@@ -6904,6 +7098,7 @@
       <w:bookmarkStart w:id="28" w:name="_Toc38986465"/>
       <w:bookmarkStart w:id="29" w:name="_Toc39717150"/>
       <w:r>
+        <w:lastRenderedPageBreak/>
         <w:t>Faiblesses</w:t>
       </w:r>
       <w:bookmarkEnd w:id="27"/>
@@ -7679,14 +7874,27 @@
       <w:r>
         <w:t xml:space="preserve">Figure </w:t>
       </w:r>
-      <w:fldSimple w:instr=" SEQ Figure \* ARABIC ">
-        <w:r>
-          <w:rPr>
-            <w:noProof/>
-          </w:rPr>
-          <w:t>1</w:t>
-        </w:r>
-      </w:fldSimple>
+      <w:r>
+        <w:fldChar w:fldCharType="begin"/>
+      </w:r>
+      <w:r>
+        <w:instrText xml:space="preserve"> SEQ Figure \* ARABIC </w:instrText>
+      </w:r>
+      <w:r>
+        <w:fldChar w:fldCharType="separate"/>
+      </w:r>
+      <w:r>
+        <w:rPr>
+          <w:noProof/>
+        </w:rPr>
+        <w:t>1</w:t>
+      </w:r>
+      <w:r>
+        <w:rPr>
+          <w:noProof/>
+        </w:rPr>
+        <w:fldChar w:fldCharType="end"/>
+      </w:r>
       <w:r>
         <w:t xml:space="preserve"> Maquette de la fenêtre de sélection de projet</w:t>
       </w:r>
@@ -7779,14 +7987,27 @@
       <w:r>
         <w:t xml:space="preserve">Figure </w:t>
       </w:r>
-      <w:fldSimple w:instr=" SEQ Figure \* ARABIC ">
-        <w:r>
-          <w:rPr>
-            <w:noProof/>
-          </w:rPr>
-          <w:t>2</w:t>
-        </w:r>
-      </w:fldSimple>
+      <w:r>
+        <w:fldChar w:fldCharType="begin"/>
+      </w:r>
+      <w:r>
+        <w:instrText xml:space="preserve"> SEQ Figure \* ARABIC </w:instrText>
+      </w:r>
+      <w:r>
+        <w:fldChar w:fldCharType="separate"/>
+      </w:r>
+      <w:r>
+        <w:rPr>
+          <w:noProof/>
+        </w:rPr>
+        <w:t>2</w:t>
+      </w:r>
+      <w:r>
+        <w:rPr>
+          <w:noProof/>
+        </w:rPr>
+        <w:fldChar w:fldCharType="end"/>
+      </w:r>
       <w:r>
         <w:t xml:space="preserve"> Maquette de la fenêtre de projet</w:t>
       </w:r>
@@ -7878,14 +8099,27 @@
       <w:r>
         <w:t xml:space="preserve">Figure </w:t>
       </w:r>
-      <w:fldSimple w:instr=" SEQ Figure \* ARABIC ">
-        <w:r>
-          <w:rPr>
-            <w:noProof/>
-          </w:rPr>
-          <w:t>3</w:t>
-        </w:r>
-      </w:fldSimple>
+      <w:r>
+        <w:fldChar w:fldCharType="begin"/>
+      </w:r>
+      <w:r>
+        <w:instrText xml:space="preserve"> SEQ Figure \* ARABIC </w:instrText>
+      </w:r>
+      <w:r>
+        <w:fldChar w:fldCharType="separate"/>
+      </w:r>
+      <w:r>
+        <w:rPr>
+          <w:noProof/>
+        </w:rPr>
+        <w:t>3</w:t>
+      </w:r>
+      <w:r>
+        <w:rPr>
+          <w:noProof/>
+        </w:rPr>
+        <w:fldChar w:fldCharType="end"/>
+      </w:r>
       <w:r>
         <w:t xml:space="preserve"> Maquette de la fenêtre de sprint</w:t>
       </w:r>
@@ -7996,27 +8230,14 @@
       <w:r>
         <w:t xml:space="preserve">Figure </w:t>
       </w:r>
-      <w:r>
-        <w:fldChar w:fldCharType="begin"/>
-      </w:r>
-      <w:r>
-        <w:instrText xml:space="preserve"> SEQ Figure \* ARABIC </w:instrText>
-      </w:r>
-      <w:r>
-        <w:fldChar w:fldCharType="separate"/>
-      </w:r>
-      <w:r>
-        <w:rPr>
-          <w:noProof/>
-        </w:rPr>
-        <w:t>4</w:t>
-      </w:r>
-      <w:r>
-        <w:rPr>
-          <w:noProof/>
-        </w:rPr>
-        <w:fldChar w:fldCharType="end"/>
-      </w:r>
+      <w:fldSimple w:instr=" SEQ Figure \* ARABIC ">
+        <w:r>
+          <w:rPr>
+            <w:noProof/>
+          </w:rPr>
+          <w:t>4</w:t>
+        </w:r>
+      </w:fldSimple>
       <w:r>
         <w:t xml:space="preserve"> Maquette de la fenêtre du Burndown Chart</w:t>
       </w:r>
@@ -8103,27 +8324,14 @@
       <w:r>
         <w:t xml:space="preserve">Figure </w:t>
       </w:r>
-      <w:r>
-        <w:fldChar w:fldCharType="begin"/>
-      </w:r>
-      <w:r>
-        <w:instrText xml:space="preserve"> SEQ Figure \* ARABIC </w:instrText>
-      </w:r>
-      <w:r>
-        <w:fldChar w:fldCharType="separate"/>
-      </w:r>
-      <w:r>
-        <w:rPr>
-          <w:noProof/>
-        </w:rPr>
-        <w:t>5</w:t>
-      </w:r>
-      <w:r>
-        <w:rPr>
-          <w:noProof/>
-        </w:rPr>
-        <w:fldChar w:fldCharType="end"/>
-      </w:r>
+      <w:fldSimple w:instr=" SEQ Figure \* ARABIC ">
+        <w:r>
+          <w:rPr>
+            <w:noProof/>
+          </w:rPr>
+          <w:t>5</w:t>
+        </w:r>
+      </w:fldSimple>
       <w:r>
         <w:t xml:space="preserve"> Maquette de la fenêtre des utilisateurs</w:t>
       </w:r>
@@ -8225,27 +8433,14 @@
       <w:r>
         <w:t xml:space="preserve">Figure </w:t>
       </w:r>
-      <w:r>
-        <w:fldChar w:fldCharType="begin"/>
-      </w:r>
-      <w:r>
-        <w:instrText xml:space="preserve"> SEQ Figure \* ARABIC </w:instrText>
-      </w:r>
-      <w:r>
-        <w:fldChar w:fldCharType="separate"/>
-      </w:r>
-      <w:r>
-        <w:rPr>
-          <w:noProof/>
-        </w:rPr>
-        <w:t>6</w:t>
-      </w:r>
-      <w:r>
-        <w:rPr>
-          <w:noProof/>
-        </w:rPr>
-        <w:fldChar w:fldCharType="end"/>
-      </w:r>
+      <w:fldSimple w:instr=" SEQ Figure \* ARABIC ">
+        <w:r>
+          <w:rPr>
+            <w:noProof/>
+          </w:rPr>
+          <w:t>6</w:t>
+        </w:r>
+      </w:fldSimple>
       <w:r>
         <w:t xml:space="preserve"> Maquette de la fenêtre des états</w:t>
       </w:r>
@@ -8352,27 +8547,14 @@
       <w:r>
         <w:t xml:space="preserve">Figure </w:t>
       </w:r>
-      <w:r>
-        <w:fldChar w:fldCharType="begin"/>
-      </w:r>
-      <w:r>
-        <w:instrText xml:space="preserve"> SEQ Figure \* ARABIC </w:instrText>
-      </w:r>
-      <w:r>
-        <w:fldChar w:fldCharType="separate"/>
-      </w:r>
-      <w:r>
-        <w:rPr>
-          <w:noProof/>
-        </w:rPr>
-        <w:t>7</w:t>
-      </w:r>
-      <w:r>
-        <w:rPr>
-          <w:noProof/>
-        </w:rPr>
-        <w:fldChar w:fldCharType="end"/>
-      </w:r>
+      <w:fldSimple w:instr=" SEQ Figure \* ARABIC ">
+        <w:r>
+          <w:rPr>
+            <w:noProof/>
+          </w:rPr>
+          <w:t>7</w:t>
+        </w:r>
+      </w:fldSimple>
       <w:r>
         <w:t xml:space="preserve"> Maquette de la fenêtre des activités</w:t>
       </w:r>
@@ -8471,27 +8653,14 @@
       <w:r>
         <w:t xml:space="preserve">Figure </w:t>
       </w:r>
-      <w:r>
-        <w:fldChar w:fldCharType="begin"/>
-      </w:r>
-      <w:r>
-        <w:instrText xml:space="preserve"> SEQ Figure \* ARABIC </w:instrText>
-      </w:r>
-      <w:r>
-        <w:fldChar w:fldCharType="separate"/>
-      </w:r>
-      <w:r>
-        <w:rPr>
-          <w:noProof/>
-        </w:rPr>
-        <w:t>8</w:t>
-      </w:r>
-      <w:r>
-        <w:rPr>
-          <w:noProof/>
-        </w:rPr>
-        <w:fldChar w:fldCharType="end"/>
-      </w:r>
+      <w:fldSimple w:instr=" SEQ Figure \* ARABIC ">
+        <w:r>
+          <w:rPr>
+            <w:noProof/>
+          </w:rPr>
+          <w:t>8</w:t>
+        </w:r>
+      </w:fldSimple>
       <w:r>
         <w:t xml:space="preserve"> Maquette de la fenêtre des listes</w:t>
       </w:r>
@@ -8584,27 +8753,14 @@
       <w:r>
         <w:t xml:space="preserve">Figure </w:t>
       </w:r>
-      <w:r>
-        <w:fldChar w:fldCharType="begin"/>
-      </w:r>
-      <w:r>
-        <w:instrText xml:space="preserve"> SEQ Figure \* ARABIC </w:instrText>
-      </w:r>
-      <w:r>
-        <w:fldChar w:fldCharType="separate"/>
-      </w:r>
-      <w:r>
-        <w:rPr>
-          <w:noProof/>
-        </w:rPr>
-        <w:t>9</w:t>
-      </w:r>
-      <w:r>
-        <w:rPr>
-          <w:noProof/>
-        </w:rPr>
-        <w:fldChar w:fldCharType="end"/>
-      </w:r>
+      <w:fldSimple w:instr=" SEQ Figure \* ARABIC ">
+        <w:r>
+          <w:rPr>
+            <w:noProof/>
+          </w:rPr>
+          <w:t>9</w:t>
+        </w:r>
+      </w:fldSimple>
       <w:r>
         <w:t xml:space="preserve"> Maquette de la fenêtre des commentaires</w:t>
       </w:r>
@@ -8691,27 +8847,14 @@
       <w:r>
         <w:t xml:space="preserve">Figure </w:t>
       </w:r>
-      <w:r>
-        <w:fldChar w:fldCharType="begin"/>
-      </w:r>
-      <w:r>
-        <w:instrText xml:space="preserve"> SEQ Figure \* ARABIC </w:instrText>
-      </w:r>
-      <w:r>
-        <w:fldChar w:fldCharType="separate"/>
-      </w:r>
-      <w:r>
-        <w:rPr>
-          <w:noProof/>
-        </w:rPr>
-        <w:t>10</w:t>
-      </w:r>
-      <w:r>
-        <w:rPr>
-          <w:noProof/>
-        </w:rPr>
-        <w:fldChar w:fldCharType="end"/>
-      </w:r>
+      <w:fldSimple w:instr=" SEQ Figure \* ARABIC ">
+        <w:r>
+          <w:rPr>
+            <w:noProof/>
+          </w:rPr>
+          <w:t>10</w:t>
+        </w:r>
+      </w:fldSimple>
       <w:r>
         <w:t xml:space="preserve"> Maquette de la fenêtre de fichiers</w:t>
       </w:r>
@@ -8798,14 +8941,27 @@
       <w:r>
         <w:t xml:space="preserve">Figure </w:t>
       </w:r>
-      <w:fldSimple w:instr=" SEQ Figure \* ARABIC ">
-        <w:r>
-          <w:rPr>
-            <w:noProof/>
-          </w:rPr>
-          <w:t>11</w:t>
-        </w:r>
-      </w:fldSimple>
+      <w:r>
+        <w:fldChar w:fldCharType="begin"/>
+      </w:r>
+      <w:r>
+        <w:instrText xml:space="preserve"> SEQ Figure \* ARABIC </w:instrText>
+      </w:r>
+      <w:r>
+        <w:fldChar w:fldCharType="separate"/>
+      </w:r>
+      <w:r>
+        <w:rPr>
+          <w:noProof/>
+        </w:rPr>
+        <w:t>11</w:t>
+      </w:r>
+      <w:r>
+        <w:rPr>
+          <w:noProof/>
+        </w:rPr>
+        <w:fldChar w:fldCharType="end"/>
+      </w:r>
       <w:r>
         <w:t xml:space="preserve"> Maquette du popup de création de projet</w:t>
       </w:r>
@@ -8892,14 +9048,27 @@
       <w:r>
         <w:t xml:space="preserve">Figure </w:t>
       </w:r>
-      <w:fldSimple w:instr=" SEQ Figure \* ARABIC ">
-        <w:r>
-          <w:rPr>
-            <w:noProof/>
-          </w:rPr>
-          <w:t>12</w:t>
-        </w:r>
-      </w:fldSimple>
+      <w:r>
+        <w:fldChar w:fldCharType="begin"/>
+      </w:r>
+      <w:r>
+        <w:instrText xml:space="preserve"> SEQ Figure \* ARABIC </w:instrText>
+      </w:r>
+      <w:r>
+        <w:fldChar w:fldCharType="separate"/>
+      </w:r>
+      <w:r>
+        <w:rPr>
+          <w:noProof/>
+        </w:rPr>
+        <w:t>12</w:t>
+      </w:r>
+      <w:r>
+        <w:rPr>
+          <w:noProof/>
+        </w:rPr>
+        <w:fldChar w:fldCharType="end"/>
+      </w:r>
       <w:r>
         <w:t xml:space="preserve"> Maquette du popup de création de UserStory</w:t>
       </w:r>
@@ -8995,14 +9164,27 @@
       <w:r>
         <w:t xml:space="preserve">Figure </w:t>
       </w:r>
-      <w:fldSimple w:instr=" SEQ Figure \* ARABIC ">
-        <w:r>
-          <w:rPr>
-            <w:noProof/>
-          </w:rPr>
-          <w:t>13</w:t>
-        </w:r>
-      </w:fldSimple>
+      <w:r>
+        <w:fldChar w:fldCharType="begin"/>
+      </w:r>
+      <w:r>
+        <w:instrText xml:space="preserve"> SEQ Figure \* ARABIC </w:instrText>
+      </w:r>
+      <w:r>
+        <w:fldChar w:fldCharType="separate"/>
+      </w:r>
+      <w:r>
+        <w:rPr>
+          <w:noProof/>
+        </w:rPr>
+        <w:t>13</w:t>
+      </w:r>
+      <w:r>
+        <w:rPr>
+          <w:noProof/>
+        </w:rPr>
+        <w:fldChar w:fldCharType="end"/>
+      </w:r>
       <w:r>
         <w:t xml:space="preserve"> Maquette du popup de création de sprint</w:t>
       </w:r>
@@ -9089,27 +9271,14 @@
       <w:r>
         <w:t xml:space="preserve">Figure </w:t>
       </w:r>
-      <w:r>
-        <w:fldChar w:fldCharType="begin"/>
-      </w:r>
-      <w:r>
-        <w:instrText xml:space="preserve"> SEQ Figure \* ARABIC </w:instrText>
-      </w:r>
-      <w:r>
-        <w:fldChar w:fldCharType="separate"/>
-      </w:r>
-      <w:r>
-        <w:rPr>
-          <w:noProof/>
-        </w:rPr>
-        <w:t>14</w:t>
-      </w:r>
-      <w:r>
-        <w:rPr>
-          <w:noProof/>
-        </w:rPr>
-        <w:fldChar w:fldCharType="end"/>
-      </w:r>
+      <w:fldSimple w:instr=" SEQ Figure \* ARABIC ">
+        <w:r>
+          <w:rPr>
+            <w:noProof/>
+          </w:rPr>
+          <w:t>14</w:t>
+        </w:r>
+      </w:fldSimple>
       <w:r>
         <w:t xml:space="preserve"> Maquette de pop-up de création de commentaire</w:t>
       </w:r>
@@ -9123,15 +9292,7 @@
         <w:t xml:space="preserve">permet de créer un commentaire. </w:t>
       </w:r>
       <w:r>
-        <w:t xml:space="preserve">La date sera insérée automatiquement mais l’auteur devra être choisi parmi les utilisateurs assignés à </w:t>
-      </w:r>
-      <w:proofErr w:type="gramStart"/>
-      <w:r>
-        <w:t>la User</w:t>
-      </w:r>
-      <w:proofErr w:type="gramEnd"/>
-      <w:r>
-        <w:t xml:space="preserve"> Story.</w:t>
+        <w:t>La date sera insérée automatiquement mais l’auteur devra être choisi parmi les utilisateurs assignés à la User Story.</w:t>
       </w:r>
       <w:r>
         <w:t xml:space="preserve"> </w:t>
@@ -9212,27 +9373,14 @@
       <w:r>
         <w:t xml:space="preserve">Figure </w:t>
       </w:r>
-      <w:r>
-        <w:fldChar w:fldCharType="begin"/>
-      </w:r>
-      <w:r>
-        <w:instrText xml:space="preserve"> SEQ Figure \* ARABIC </w:instrText>
-      </w:r>
-      <w:r>
-        <w:fldChar w:fldCharType="separate"/>
-      </w:r>
-      <w:r>
-        <w:rPr>
-          <w:noProof/>
-        </w:rPr>
-        <w:t>15</w:t>
-      </w:r>
-      <w:r>
-        <w:rPr>
-          <w:noProof/>
-        </w:rPr>
-        <w:fldChar w:fldCharType="end"/>
-      </w:r>
+      <w:fldSimple w:instr=" SEQ Figure \* ARABIC ">
+        <w:r>
+          <w:rPr>
+            <w:noProof/>
+          </w:rPr>
+          <w:t>15</w:t>
+        </w:r>
+      </w:fldSimple>
       <w:r>
         <w:t xml:space="preserve"> Maquette de pop-up de création d'utilisateur</w:t>
       </w:r>
@@ -9328,27 +9476,14 @@
       <w:r>
         <w:t xml:space="preserve">Figure </w:t>
       </w:r>
-      <w:r>
-        <w:fldChar w:fldCharType="begin"/>
-      </w:r>
-      <w:r>
-        <w:instrText xml:space="preserve"> SEQ Figure \* ARABIC </w:instrText>
-      </w:r>
-      <w:r>
-        <w:fldChar w:fldCharType="separate"/>
-      </w:r>
-      <w:r>
-        <w:rPr>
-          <w:noProof/>
-        </w:rPr>
-        <w:t>16</w:t>
-      </w:r>
-      <w:r>
-        <w:rPr>
-          <w:noProof/>
-        </w:rPr>
-        <w:fldChar w:fldCharType="end"/>
-      </w:r>
+      <w:fldSimple w:instr=" SEQ Figure \* ARABIC ">
+        <w:r>
+          <w:rPr>
+            <w:noProof/>
+          </w:rPr>
+          <w:t>16</w:t>
+        </w:r>
+      </w:fldSimple>
       <w:r>
         <w:t xml:space="preserve"> Maquette de pop-up de création d'état</w:t>
       </w:r>
@@ -9440,27 +9575,14 @@
       <w:r>
         <w:t xml:space="preserve">Figure </w:t>
       </w:r>
-      <w:r>
-        <w:fldChar w:fldCharType="begin"/>
-      </w:r>
-      <w:r>
-        <w:instrText xml:space="preserve"> SEQ Figure \* ARABIC </w:instrText>
-      </w:r>
-      <w:r>
-        <w:fldChar w:fldCharType="separate"/>
-      </w:r>
-      <w:r>
-        <w:rPr>
-          <w:noProof/>
-        </w:rPr>
-        <w:t>17</w:t>
-      </w:r>
-      <w:r>
-        <w:rPr>
-          <w:noProof/>
-        </w:rPr>
-        <w:fldChar w:fldCharType="end"/>
-      </w:r>
+      <w:fldSimple w:instr=" SEQ Figure \* ARABIC ">
+        <w:r>
+          <w:rPr>
+            <w:noProof/>
+          </w:rPr>
+          <w:t>17</w:t>
+        </w:r>
+      </w:fldSimple>
       <w:r>
         <w:t xml:space="preserve"> Maquette de pop-up de création checklist</w:t>
       </w:r>
@@ -9550,27 +9672,14 @@
       <w:r>
         <w:t xml:space="preserve">Figure </w:t>
       </w:r>
-      <w:r>
-        <w:fldChar w:fldCharType="begin"/>
-      </w:r>
-      <w:r>
-        <w:instrText xml:space="preserve"> SEQ Figure \* ARABIC </w:instrText>
-      </w:r>
-      <w:r>
-        <w:fldChar w:fldCharType="separate"/>
-      </w:r>
-      <w:r>
-        <w:rPr>
-          <w:noProof/>
-        </w:rPr>
-        <w:t>18</w:t>
-      </w:r>
-      <w:r>
-        <w:rPr>
-          <w:noProof/>
-        </w:rPr>
-        <w:fldChar w:fldCharType="end"/>
-      </w:r>
+      <w:fldSimple w:instr=" SEQ Figure \* ARABIC ">
+        <w:r>
+          <w:rPr>
+            <w:noProof/>
+          </w:rPr>
+          <w:t>18</w:t>
+        </w:r>
+      </w:fldSimple>
       <w:r>
         <w:t xml:space="preserve"> Maquette de pop-up de</w:t>
       </w:r>
@@ -9738,14 +9847,27 @@
       <w:r>
         <w:t xml:space="preserve">Figure </w:t>
       </w:r>
-      <w:fldSimple w:instr=" SEQ Figure \* ARABIC ">
-        <w:r>
-          <w:rPr>
-            <w:noProof/>
-          </w:rPr>
-          <w:t>19</w:t>
-        </w:r>
-      </w:fldSimple>
+      <w:r>
+        <w:fldChar w:fldCharType="begin"/>
+      </w:r>
+      <w:r>
+        <w:instrText xml:space="preserve"> SEQ Figure \* ARABIC </w:instrText>
+      </w:r>
+      <w:r>
+        <w:fldChar w:fldCharType="separate"/>
+      </w:r>
+      <w:r>
+        <w:rPr>
+          <w:noProof/>
+        </w:rPr>
+        <w:t>19</w:t>
+      </w:r>
+      <w:r>
+        <w:rPr>
+          <w:noProof/>
+        </w:rPr>
+        <w:fldChar w:fldCharType="end"/>
+      </w:r>
       <w:r>
         <w:t xml:space="preserve"> Maquette écran du mindmap</w:t>
       </w:r>
@@ -9869,14 +9991,27 @@
       <w:r>
         <w:t xml:space="preserve">Figure </w:t>
       </w:r>
-      <w:fldSimple w:instr=" SEQ Figure \* ARABIC ">
-        <w:r>
-          <w:rPr>
-            <w:noProof/>
-          </w:rPr>
-          <w:t>20</w:t>
-        </w:r>
-      </w:fldSimple>
+      <w:r>
+        <w:fldChar w:fldCharType="begin"/>
+      </w:r>
+      <w:r>
+        <w:instrText xml:space="preserve"> SEQ Figure \* ARABIC </w:instrText>
+      </w:r>
+      <w:r>
+        <w:fldChar w:fldCharType="separate"/>
+      </w:r>
+      <w:r>
+        <w:rPr>
+          <w:noProof/>
+        </w:rPr>
+        <w:t>20</w:t>
+      </w:r>
+      <w:r>
+        <w:rPr>
+          <w:noProof/>
+        </w:rPr>
+        <w:fldChar w:fldCharType="end"/>
+      </w:r>
       <w:r>
         <w:t xml:space="preserve"> Modèle Conceptuel de Données</w:t>
       </w:r>
@@ -10665,27 +10800,14 @@
       <w:r>
         <w:t xml:space="preserve">Figure </w:t>
       </w:r>
-      <w:r>
-        <w:fldChar w:fldCharType="begin"/>
-      </w:r>
-      <w:r>
-        <w:instrText xml:space="preserve"> SEQ Figure \* ARABIC </w:instrText>
-      </w:r>
-      <w:r>
-        <w:fldChar w:fldCharType="separate"/>
-      </w:r>
-      <w:r>
-        <w:rPr>
-          <w:noProof/>
-        </w:rPr>
-        <w:t>21</w:t>
-      </w:r>
-      <w:r>
-        <w:rPr>
-          <w:noProof/>
-        </w:rPr>
-        <w:fldChar w:fldCharType="end"/>
-      </w:r>
+      <w:fldSimple w:instr=" SEQ Figure \* ARABIC ">
+        <w:r>
+          <w:rPr>
+            <w:noProof/>
+          </w:rPr>
+          <w:t>21</w:t>
+        </w:r>
+      </w:fldSimple>
       <w:bookmarkEnd w:id="141"/>
       <w:r>
         <w:t xml:space="preserve"> </w:t>
@@ -10761,27 +10883,14 @@
       <w:r>
         <w:t xml:space="preserve">Figure </w:t>
       </w:r>
-      <w:r>
-        <w:fldChar w:fldCharType="begin"/>
-      </w:r>
-      <w:r>
-        <w:instrText xml:space="preserve"> SEQ Figure \* ARABIC </w:instrText>
-      </w:r>
-      <w:r>
-        <w:fldChar w:fldCharType="separate"/>
-      </w:r>
-      <w:r>
-        <w:rPr>
-          <w:noProof/>
-        </w:rPr>
-        <w:t>22</w:t>
-      </w:r>
-      <w:r>
-        <w:rPr>
-          <w:noProof/>
-        </w:rPr>
-        <w:fldChar w:fldCharType="end"/>
-      </w:r>
+      <w:fldSimple w:instr=" SEQ Figure \* ARABIC ">
+        <w:r>
+          <w:rPr>
+            <w:noProof/>
+          </w:rPr>
+          <w:t>22</w:t>
+        </w:r>
+      </w:fldSimple>
       <w:bookmarkEnd w:id="145"/>
       <w:r>
         <w:t xml:space="preserve"> Diagramme des classes de contrôle</w:t>
@@ -10851,27 +10960,14 @@
       <w:r>
         <w:t xml:space="preserve">Figure </w:t>
       </w:r>
-      <w:r>
-        <w:fldChar w:fldCharType="begin"/>
-      </w:r>
-      <w:r>
-        <w:instrText xml:space="preserve"> SEQ Figure \* ARABIC </w:instrText>
-      </w:r>
-      <w:r>
-        <w:fldChar w:fldCharType="separate"/>
-      </w:r>
-      <w:r>
-        <w:rPr>
-          <w:noProof/>
-        </w:rPr>
-        <w:t>23</w:t>
-      </w:r>
-      <w:r>
-        <w:rPr>
-          <w:noProof/>
-        </w:rPr>
-        <w:fldChar w:fldCharType="end"/>
-      </w:r>
+      <w:fldSimple w:instr=" SEQ Figure \* ARABIC ">
+        <w:r>
+          <w:rPr>
+            <w:noProof/>
+          </w:rPr>
+          <w:t>23</w:t>
+        </w:r>
+      </w:fldSimple>
       <w:bookmarkEnd w:id="147"/>
       <w:r>
         <w:t xml:space="preserve"> Diagramme des classes de vues</w:t>
@@ -10971,14 +11067,27 @@
       <w:r>
         <w:t xml:space="preserve">Figure </w:t>
       </w:r>
-      <w:fldSimple w:instr=" SEQ Figure \* ARABIC ">
-        <w:r>
-          <w:rPr>
-            <w:noProof/>
-          </w:rPr>
-          <w:t>24</w:t>
-        </w:r>
-      </w:fldSimple>
+      <w:r>
+        <w:fldChar w:fldCharType="begin"/>
+      </w:r>
+      <w:r>
+        <w:instrText xml:space="preserve"> SEQ Figure \* ARABIC </w:instrText>
+      </w:r>
+      <w:r>
+        <w:fldChar w:fldCharType="separate"/>
+      </w:r>
+      <w:r>
+        <w:rPr>
+          <w:noProof/>
+        </w:rPr>
+        <w:t>24</w:t>
+      </w:r>
+      <w:r>
+        <w:rPr>
+          <w:noProof/>
+        </w:rPr>
+        <w:fldChar w:fldCharType="end"/>
+      </w:r>
       <w:r>
         <w:t xml:space="preserve"> Planning initial</w:t>
       </w:r>
@@ -16770,7 +16879,7 @@
       <w:rPr>
         <w:noProof/>
       </w:rPr>
-      <w:t>13.05.2020</w:t>
+      <w:t>15.05.2020</w:t>
     </w:r>
     <w:r>
       <w:fldChar w:fldCharType="end"/>
@@ -18748,7 +18857,7 @@
 </file>
 
 <file path=customXml/itemProps2.xml><?xml version="1.0" encoding="utf-8"?>
-<ds:datastoreItem xmlns:ds="http://schemas.openxmlformats.org/officeDocument/2006/customXml" ds:itemID="{C803A24F-8039-4469-A6B5-88E5E02D213E}">
+<ds:datastoreItem xmlns:ds="http://schemas.openxmlformats.org/officeDocument/2006/customXml" ds:itemID="{6D8ED1A0-32B4-4D4E-B702-946391329E28}">
   <ds:schemaRefs>
     <ds:schemaRef ds:uri="http://schemas.openxmlformats.org/officeDocument/2006/bibliography"/>
   </ds:schemaRefs>

</xml_diff>

<commit_message>
Refactor code, implement activities, begin unit tests
</commit_message>
<xml_diff>
--- a/Documentation.docx
+++ b/Documentation.docx
@@ -191,7 +191,7 @@
                                       <w:sz w:val="28"/>
                                       <w:szCs w:val="28"/>
                                     </w:rPr>
-                                    <w:t>15.05.2020</w:t>
+                                    <w:t>18.05.2020</w:t>
                                   </w:r>
                                   <w:r>
                                     <w:rPr>
@@ -3515,7 +3515,7 @@
                                 <w:sz w:val="28"/>
                                 <w:szCs w:val="28"/>
                               </w:rPr>
-                              <w:t>15.05.2020</w:t>
+                              <w:t>18.05.2020</w:t>
                             </w:r>
                             <w:r>
                               <w:rPr>
@@ -7874,27 +7874,14 @@
       <w:r>
         <w:t xml:space="preserve">Figure </w:t>
       </w:r>
-      <w:r>
-        <w:fldChar w:fldCharType="begin"/>
-      </w:r>
-      <w:r>
-        <w:instrText xml:space="preserve"> SEQ Figure \* ARABIC </w:instrText>
-      </w:r>
-      <w:r>
-        <w:fldChar w:fldCharType="separate"/>
-      </w:r>
-      <w:r>
-        <w:rPr>
-          <w:noProof/>
-        </w:rPr>
-        <w:t>1</w:t>
-      </w:r>
-      <w:r>
-        <w:rPr>
-          <w:noProof/>
-        </w:rPr>
-        <w:fldChar w:fldCharType="end"/>
-      </w:r>
+      <w:fldSimple w:instr=" SEQ Figure \* ARABIC ">
+        <w:r>
+          <w:rPr>
+            <w:noProof/>
+          </w:rPr>
+          <w:t>1</w:t>
+        </w:r>
+      </w:fldSimple>
       <w:r>
         <w:t xml:space="preserve"> Maquette de la fenêtre de sélection de projet</w:t>
       </w:r>
@@ -7987,27 +7974,14 @@
       <w:r>
         <w:t xml:space="preserve">Figure </w:t>
       </w:r>
-      <w:r>
-        <w:fldChar w:fldCharType="begin"/>
-      </w:r>
-      <w:r>
-        <w:instrText xml:space="preserve"> SEQ Figure \* ARABIC </w:instrText>
-      </w:r>
-      <w:r>
-        <w:fldChar w:fldCharType="separate"/>
-      </w:r>
-      <w:r>
-        <w:rPr>
-          <w:noProof/>
-        </w:rPr>
-        <w:t>2</w:t>
-      </w:r>
-      <w:r>
-        <w:rPr>
-          <w:noProof/>
-        </w:rPr>
-        <w:fldChar w:fldCharType="end"/>
-      </w:r>
+      <w:fldSimple w:instr=" SEQ Figure \* ARABIC ">
+        <w:r>
+          <w:rPr>
+            <w:noProof/>
+          </w:rPr>
+          <w:t>2</w:t>
+        </w:r>
+      </w:fldSimple>
       <w:r>
         <w:t xml:space="preserve"> Maquette de la fenêtre de projet</w:t>
       </w:r>
@@ -8099,27 +8073,14 @@
       <w:r>
         <w:t xml:space="preserve">Figure </w:t>
       </w:r>
-      <w:r>
-        <w:fldChar w:fldCharType="begin"/>
-      </w:r>
-      <w:r>
-        <w:instrText xml:space="preserve"> SEQ Figure \* ARABIC </w:instrText>
-      </w:r>
-      <w:r>
-        <w:fldChar w:fldCharType="separate"/>
-      </w:r>
-      <w:r>
-        <w:rPr>
-          <w:noProof/>
-        </w:rPr>
-        <w:t>3</w:t>
-      </w:r>
-      <w:r>
-        <w:rPr>
-          <w:noProof/>
-        </w:rPr>
-        <w:fldChar w:fldCharType="end"/>
-      </w:r>
+      <w:fldSimple w:instr=" SEQ Figure \* ARABIC ">
+        <w:r>
+          <w:rPr>
+            <w:noProof/>
+          </w:rPr>
+          <w:t>3</w:t>
+        </w:r>
+      </w:fldSimple>
       <w:r>
         <w:t xml:space="preserve"> Maquette de la fenêtre de sprint</w:t>
       </w:r>
@@ -8230,14 +8191,27 @@
       <w:r>
         <w:t xml:space="preserve">Figure </w:t>
       </w:r>
-      <w:fldSimple w:instr=" SEQ Figure \* ARABIC ">
-        <w:r>
-          <w:rPr>
-            <w:noProof/>
-          </w:rPr>
-          <w:t>4</w:t>
-        </w:r>
-      </w:fldSimple>
+      <w:r>
+        <w:fldChar w:fldCharType="begin"/>
+      </w:r>
+      <w:r>
+        <w:instrText xml:space="preserve"> SEQ Figure \* ARABIC </w:instrText>
+      </w:r>
+      <w:r>
+        <w:fldChar w:fldCharType="separate"/>
+      </w:r>
+      <w:r>
+        <w:rPr>
+          <w:noProof/>
+        </w:rPr>
+        <w:t>4</w:t>
+      </w:r>
+      <w:r>
+        <w:rPr>
+          <w:noProof/>
+        </w:rPr>
+        <w:fldChar w:fldCharType="end"/>
+      </w:r>
       <w:r>
         <w:t xml:space="preserve"> Maquette de la fenêtre du Burndown Chart</w:t>
       </w:r>
@@ -8324,14 +8298,30 @@
       <w:r>
         <w:t xml:space="preserve">Figure </w:t>
       </w:r>
-      <w:fldSimple w:instr=" SEQ Figure \* ARABIC ">
-        <w:r>
-          <w:rPr>
-            <w:noProof/>
-          </w:rPr>
-          <w:t>5</w:t>
-        </w:r>
-      </w:fldSimple>
+      <w:r>
+        <w:fldChar w:fldCharType="begin"/>
+      </w:r>
+      <w:r>
+        <w:instrText xml:space="preserve"> SEQ</w:instrText>
+      </w:r>
+      <w:r>
+        <w:instrText xml:space="preserve"> Figure \* ARABIC </w:instrText>
+      </w:r>
+      <w:r>
+        <w:fldChar w:fldCharType="separate"/>
+      </w:r>
+      <w:r>
+        <w:rPr>
+          <w:noProof/>
+        </w:rPr>
+        <w:t>5</w:t>
+      </w:r>
+      <w:r>
+        <w:rPr>
+          <w:noProof/>
+        </w:rPr>
+        <w:fldChar w:fldCharType="end"/>
+      </w:r>
       <w:r>
         <w:t xml:space="preserve"> Maquette de la fenêtre des utilisateurs</w:t>
       </w:r>
@@ -8433,14 +8423,27 @@
       <w:r>
         <w:t xml:space="preserve">Figure </w:t>
       </w:r>
-      <w:fldSimple w:instr=" SEQ Figure \* ARABIC ">
-        <w:r>
-          <w:rPr>
-            <w:noProof/>
-          </w:rPr>
-          <w:t>6</w:t>
-        </w:r>
-      </w:fldSimple>
+      <w:r>
+        <w:fldChar w:fldCharType="begin"/>
+      </w:r>
+      <w:r>
+        <w:instrText xml:space="preserve"> SEQ Figure \* ARABIC </w:instrText>
+      </w:r>
+      <w:r>
+        <w:fldChar w:fldCharType="separate"/>
+      </w:r>
+      <w:r>
+        <w:rPr>
+          <w:noProof/>
+        </w:rPr>
+        <w:t>6</w:t>
+      </w:r>
+      <w:r>
+        <w:rPr>
+          <w:noProof/>
+        </w:rPr>
+        <w:fldChar w:fldCharType="end"/>
+      </w:r>
       <w:r>
         <w:t xml:space="preserve"> Maquette de la fenêtre des états</w:t>
       </w:r>
@@ -8547,14 +8550,27 @@
       <w:r>
         <w:t xml:space="preserve">Figure </w:t>
       </w:r>
-      <w:fldSimple w:instr=" SEQ Figure \* ARABIC ">
-        <w:r>
-          <w:rPr>
-            <w:noProof/>
-          </w:rPr>
-          <w:t>7</w:t>
-        </w:r>
-      </w:fldSimple>
+      <w:r>
+        <w:fldChar w:fldCharType="begin"/>
+      </w:r>
+      <w:r>
+        <w:instrText xml:space="preserve"> SEQ Figure \* ARABIC </w:instrText>
+      </w:r>
+      <w:r>
+        <w:fldChar w:fldCharType="separate"/>
+      </w:r>
+      <w:r>
+        <w:rPr>
+          <w:noProof/>
+        </w:rPr>
+        <w:t>7</w:t>
+      </w:r>
+      <w:r>
+        <w:rPr>
+          <w:noProof/>
+        </w:rPr>
+        <w:fldChar w:fldCharType="end"/>
+      </w:r>
       <w:r>
         <w:t xml:space="preserve"> Maquette de la fenêtre des activités</w:t>
       </w:r>
@@ -8653,14 +8669,27 @@
       <w:r>
         <w:t xml:space="preserve">Figure </w:t>
       </w:r>
-      <w:fldSimple w:instr=" SEQ Figure \* ARABIC ">
-        <w:r>
-          <w:rPr>
-            <w:noProof/>
-          </w:rPr>
-          <w:t>8</w:t>
-        </w:r>
-      </w:fldSimple>
+      <w:r>
+        <w:fldChar w:fldCharType="begin"/>
+      </w:r>
+      <w:r>
+        <w:instrText xml:space="preserve"> SEQ Figure \* ARABIC </w:instrText>
+      </w:r>
+      <w:r>
+        <w:fldChar w:fldCharType="separate"/>
+      </w:r>
+      <w:r>
+        <w:rPr>
+          <w:noProof/>
+        </w:rPr>
+        <w:t>8</w:t>
+      </w:r>
+      <w:r>
+        <w:rPr>
+          <w:noProof/>
+        </w:rPr>
+        <w:fldChar w:fldCharType="end"/>
+      </w:r>
       <w:r>
         <w:t xml:space="preserve"> Maquette de la fenêtre des listes</w:t>
       </w:r>
@@ -8753,14 +8782,27 @@
       <w:r>
         <w:t xml:space="preserve">Figure </w:t>
       </w:r>
-      <w:fldSimple w:instr=" SEQ Figure \* ARABIC ">
-        <w:r>
-          <w:rPr>
-            <w:noProof/>
-          </w:rPr>
-          <w:t>9</w:t>
-        </w:r>
-      </w:fldSimple>
+      <w:r>
+        <w:fldChar w:fldCharType="begin"/>
+      </w:r>
+      <w:r>
+        <w:instrText xml:space="preserve"> SEQ Figure \* ARABIC </w:instrText>
+      </w:r>
+      <w:r>
+        <w:fldChar w:fldCharType="separate"/>
+      </w:r>
+      <w:r>
+        <w:rPr>
+          <w:noProof/>
+        </w:rPr>
+        <w:t>9</w:t>
+      </w:r>
+      <w:r>
+        <w:rPr>
+          <w:noProof/>
+        </w:rPr>
+        <w:fldChar w:fldCharType="end"/>
+      </w:r>
       <w:r>
         <w:t xml:space="preserve"> Maquette de la fenêtre des commentaires</w:t>
       </w:r>
@@ -8847,14 +8889,27 @@
       <w:r>
         <w:t xml:space="preserve">Figure </w:t>
       </w:r>
-      <w:fldSimple w:instr=" SEQ Figure \* ARABIC ">
-        <w:r>
-          <w:rPr>
-            <w:noProof/>
-          </w:rPr>
-          <w:t>10</w:t>
-        </w:r>
-      </w:fldSimple>
+      <w:r>
+        <w:fldChar w:fldCharType="begin"/>
+      </w:r>
+      <w:r>
+        <w:instrText xml:space="preserve"> SEQ Figure \* ARABIC </w:instrText>
+      </w:r>
+      <w:r>
+        <w:fldChar w:fldCharType="separate"/>
+      </w:r>
+      <w:r>
+        <w:rPr>
+          <w:noProof/>
+        </w:rPr>
+        <w:t>10</w:t>
+      </w:r>
+      <w:r>
+        <w:rPr>
+          <w:noProof/>
+        </w:rPr>
+        <w:fldChar w:fldCharType="end"/>
+      </w:r>
       <w:r>
         <w:t xml:space="preserve"> Maquette de la fenêtre de fichiers</w:t>
       </w:r>
@@ -8941,27 +8996,14 @@
       <w:r>
         <w:t xml:space="preserve">Figure </w:t>
       </w:r>
-      <w:r>
-        <w:fldChar w:fldCharType="begin"/>
-      </w:r>
-      <w:r>
-        <w:instrText xml:space="preserve"> SEQ Figure \* ARABIC </w:instrText>
-      </w:r>
-      <w:r>
-        <w:fldChar w:fldCharType="separate"/>
-      </w:r>
-      <w:r>
-        <w:rPr>
-          <w:noProof/>
-        </w:rPr>
-        <w:t>11</w:t>
-      </w:r>
-      <w:r>
-        <w:rPr>
-          <w:noProof/>
-        </w:rPr>
-        <w:fldChar w:fldCharType="end"/>
-      </w:r>
+      <w:fldSimple w:instr=" SEQ Figure \* ARABIC ">
+        <w:r>
+          <w:rPr>
+            <w:noProof/>
+          </w:rPr>
+          <w:t>11</w:t>
+        </w:r>
+      </w:fldSimple>
       <w:r>
         <w:t xml:space="preserve"> Maquette du popup de création de projet</w:t>
       </w:r>
@@ -9048,27 +9090,14 @@
       <w:r>
         <w:t xml:space="preserve">Figure </w:t>
       </w:r>
-      <w:r>
-        <w:fldChar w:fldCharType="begin"/>
-      </w:r>
-      <w:r>
-        <w:instrText xml:space="preserve"> SEQ Figure \* ARABIC </w:instrText>
-      </w:r>
-      <w:r>
-        <w:fldChar w:fldCharType="separate"/>
-      </w:r>
-      <w:r>
-        <w:rPr>
-          <w:noProof/>
-        </w:rPr>
-        <w:t>12</w:t>
-      </w:r>
-      <w:r>
-        <w:rPr>
-          <w:noProof/>
-        </w:rPr>
-        <w:fldChar w:fldCharType="end"/>
-      </w:r>
+      <w:fldSimple w:instr=" SEQ Figure \* ARABIC ">
+        <w:r>
+          <w:rPr>
+            <w:noProof/>
+          </w:rPr>
+          <w:t>12</w:t>
+        </w:r>
+      </w:fldSimple>
       <w:r>
         <w:t xml:space="preserve"> Maquette du popup de création de UserStory</w:t>
       </w:r>
@@ -9164,27 +9193,14 @@
       <w:r>
         <w:t xml:space="preserve">Figure </w:t>
       </w:r>
-      <w:r>
-        <w:fldChar w:fldCharType="begin"/>
-      </w:r>
-      <w:r>
-        <w:instrText xml:space="preserve"> SEQ Figure \* ARABIC </w:instrText>
-      </w:r>
-      <w:r>
-        <w:fldChar w:fldCharType="separate"/>
-      </w:r>
-      <w:r>
-        <w:rPr>
-          <w:noProof/>
-        </w:rPr>
-        <w:t>13</w:t>
-      </w:r>
-      <w:r>
-        <w:rPr>
-          <w:noProof/>
-        </w:rPr>
-        <w:fldChar w:fldCharType="end"/>
-      </w:r>
+      <w:fldSimple w:instr=" SEQ Figure \* ARABIC ">
+        <w:r>
+          <w:rPr>
+            <w:noProof/>
+          </w:rPr>
+          <w:t>13</w:t>
+        </w:r>
+      </w:fldSimple>
       <w:r>
         <w:t xml:space="preserve"> Maquette du popup de création de sprint</w:t>
       </w:r>
@@ -9271,14 +9287,27 @@
       <w:r>
         <w:t xml:space="preserve">Figure </w:t>
       </w:r>
-      <w:fldSimple w:instr=" SEQ Figure \* ARABIC ">
-        <w:r>
-          <w:rPr>
-            <w:noProof/>
-          </w:rPr>
-          <w:t>14</w:t>
-        </w:r>
-      </w:fldSimple>
+      <w:r>
+        <w:fldChar w:fldCharType="begin"/>
+      </w:r>
+      <w:r>
+        <w:instrText xml:space="preserve"> SEQ Figure \* ARABIC </w:instrText>
+      </w:r>
+      <w:r>
+        <w:fldChar w:fldCharType="separate"/>
+      </w:r>
+      <w:r>
+        <w:rPr>
+          <w:noProof/>
+        </w:rPr>
+        <w:t>14</w:t>
+      </w:r>
+      <w:r>
+        <w:rPr>
+          <w:noProof/>
+        </w:rPr>
+        <w:fldChar w:fldCharType="end"/>
+      </w:r>
       <w:r>
         <w:t xml:space="preserve"> Maquette de pop-up de création de commentaire</w:t>
       </w:r>
@@ -9373,14 +9402,27 @@
       <w:r>
         <w:t xml:space="preserve">Figure </w:t>
       </w:r>
-      <w:fldSimple w:instr=" SEQ Figure \* ARABIC ">
-        <w:r>
-          <w:rPr>
-            <w:noProof/>
-          </w:rPr>
-          <w:t>15</w:t>
-        </w:r>
-      </w:fldSimple>
+      <w:r>
+        <w:fldChar w:fldCharType="begin"/>
+      </w:r>
+      <w:r>
+        <w:instrText xml:space="preserve"> SEQ Figure \* ARABIC </w:instrText>
+      </w:r>
+      <w:r>
+        <w:fldChar w:fldCharType="separate"/>
+      </w:r>
+      <w:r>
+        <w:rPr>
+          <w:noProof/>
+        </w:rPr>
+        <w:t>15</w:t>
+      </w:r>
+      <w:r>
+        <w:rPr>
+          <w:noProof/>
+        </w:rPr>
+        <w:fldChar w:fldCharType="end"/>
+      </w:r>
       <w:r>
         <w:t xml:space="preserve"> Maquette de pop-up de création d'utilisateur</w:t>
       </w:r>
@@ -9476,14 +9518,27 @@
       <w:r>
         <w:t xml:space="preserve">Figure </w:t>
       </w:r>
-      <w:fldSimple w:instr=" SEQ Figure \* ARABIC ">
-        <w:r>
-          <w:rPr>
-            <w:noProof/>
-          </w:rPr>
-          <w:t>16</w:t>
-        </w:r>
-      </w:fldSimple>
+      <w:r>
+        <w:fldChar w:fldCharType="begin"/>
+      </w:r>
+      <w:r>
+        <w:instrText xml:space="preserve"> SEQ Figure \* ARABIC </w:instrText>
+      </w:r>
+      <w:r>
+        <w:fldChar w:fldCharType="separate"/>
+      </w:r>
+      <w:r>
+        <w:rPr>
+          <w:noProof/>
+        </w:rPr>
+        <w:t>16</w:t>
+      </w:r>
+      <w:r>
+        <w:rPr>
+          <w:noProof/>
+        </w:rPr>
+        <w:fldChar w:fldCharType="end"/>
+      </w:r>
       <w:r>
         <w:t xml:space="preserve"> Maquette de pop-up de création d'état</w:t>
       </w:r>
@@ -9575,14 +9630,27 @@
       <w:r>
         <w:t xml:space="preserve">Figure </w:t>
       </w:r>
-      <w:fldSimple w:instr=" SEQ Figure \* ARABIC ">
-        <w:r>
-          <w:rPr>
-            <w:noProof/>
-          </w:rPr>
-          <w:t>17</w:t>
-        </w:r>
-      </w:fldSimple>
+      <w:r>
+        <w:fldChar w:fldCharType="begin"/>
+      </w:r>
+      <w:r>
+        <w:instrText xml:space="preserve"> SEQ Figure \* ARABIC </w:instrText>
+      </w:r>
+      <w:r>
+        <w:fldChar w:fldCharType="separate"/>
+      </w:r>
+      <w:r>
+        <w:rPr>
+          <w:noProof/>
+        </w:rPr>
+        <w:t>17</w:t>
+      </w:r>
+      <w:r>
+        <w:rPr>
+          <w:noProof/>
+        </w:rPr>
+        <w:fldChar w:fldCharType="end"/>
+      </w:r>
       <w:r>
         <w:t xml:space="preserve"> Maquette de pop-up de création checklist</w:t>
       </w:r>
@@ -9672,14 +9740,27 @@
       <w:r>
         <w:t xml:space="preserve">Figure </w:t>
       </w:r>
-      <w:fldSimple w:instr=" SEQ Figure \* ARABIC ">
-        <w:r>
-          <w:rPr>
-            <w:noProof/>
-          </w:rPr>
-          <w:t>18</w:t>
-        </w:r>
-      </w:fldSimple>
+      <w:r>
+        <w:fldChar w:fldCharType="begin"/>
+      </w:r>
+      <w:r>
+        <w:instrText xml:space="preserve"> SEQ Figure \* ARABIC </w:instrText>
+      </w:r>
+      <w:r>
+        <w:fldChar w:fldCharType="separate"/>
+      </w:r>
+      <w:r>
+        <w:rPr>
+          <w:noProof/>
+        </w:rPr>
+        <w:t>18</w:t>
+      </w:r>
+      <w:r>
+        <w:rPr>
+          <w:noProof/>
+        </w:rPr>
+        <w:fldChar w:fldCharType="end"/>
+      </w:r>
       <w:r>
         <w:t xml:space="preserve"> Maquette de pop-up de</w:t>
       </w:r>
@@ -9847,27 +9928,14 @@
       <w:r>
         <w:t xml:space="preserve">Figure </w:t>
       </w:r>
-      <w:r>
-        <w:fldChar w:fldCharType="begin"/>
-      </w:r>
-      <w:r>
-        <w:instrText xml:space="preserve"> SEQ Figure \* ARABIC </w:instrText>
-      </w:r>
-      <w:r>
-        <w:fldChar w:fldCharType="separate"/>
-      </w:r>
-      <w:r>
-        <w:rPr>
-          <w:noProof/>
-        </w:rPr>
-        <w:t>19</w:t>
-      </w:r>
-      <w:r>
-        <w:rPr>
-          <w:noProof/>
-        </w:rPr>
-        <w:fldChar w:fldCharType="end"/>
-      </w:r>
+      <w:fldSimple w:instr=" SEQ Figure \* ARABIC ">
+        <w:r>
+          <w:rPr>
+            <w:noProof/>
+          </w:rPr>
+          <w:t>19</w:t>
+        </w:r>
+      </w:fldSimple>
       <w:r>
         <w:t xml:space="preserve"> Maquette écran du mindmap</w:t>
       </w:r>
@@ -9991,27 +10059,14 @@
       <w:r>
         <w:t xml:space="preserve">Figure </w:t>
       </w:r>
-      <w:r>
-        <w:fldChar w:fldCharType="begin"/>
-      </w:r>
-      <w:r>
-        <w:instrText xml:space="preserve"> SEQ Figure \* ARABIC </w:instrText>
-      </w:r>
-      <w:r>
-        <w:fldChar w:fldCharType="separate"/>
-      </w:r>
-      <w:r>
-        <w:rPr>
-          <w:noProof/>
-        </w:rPr>
-        <w:t>20</w:t>
-      </w:r>
-      <w:r>
-        <w:rPr>
-          <w:noProof/>
-        </w:rPr>
-        <w:fldChar w:fldCharType="end"/>
-      </w:r>
+      <w:fldSimple w:instr=" SEQ Figure \* ARABIC ">
+        <w:r>
+          <w:rPr>
+            <w:noProof/>
+          </w:rPr>
+          <w:t>20</w:t>
+        </w:r>
+      </w:fldSimple>
       <w:r>
         <w:t xml:space="preserve"> Modèle Conceptuel de Données</w:t>
       </w:r>
@@ -10800,14 +10855,27 @@
       <w:r>
         <w:t xml:space="preserve">Figure </w:t>
       </w:r>
-      <w:fldSimple w:instr=" SEQ Figure \* ARABIC ">
-        <w:r>
-          <w:rPr>
-            <w:noProof/>
-          </w:rPr>
-          <w:t>21</w:t>
-        </w:r>
-      </w:fldSimple>
+      <w:r>
+        <w:fldChar w:fldCharType="begin"/>
+      </w:r>
+      <w:r>
+        <w:instrText xml:space="preserve"> SEQ Figure \* ARABIC </w:instrText>
+      </w:r>
+      <w:r>
+        <w:fldChar w:fldCharType="separate"/>
+      </w:r>
+      <w:r>
+        <w:rPr>
+          <w:noProof/>
+        </w:rPr>
+        <w:t>21</w:t>
+      </w:r>
+      <w:r>
+        <w:rPr>
+          <w:noProof/>
+        </w:rPr>
+        <w:fldChar w:fldCharType="end"/>
+      </w:r>
       <w:bookmarkEnd w:id="141"/>
       <w:r>
         <w:t xml:space="preserve"> </w:t>
@@ -10883,14 +10951,27 @@
       <w:r>
         <w:t xml:space="preserve">Figure </w:t>
       </w:r>
-      <w:fldSimple w:instr=" SEQ Figure \* ARABIC ">
-        <w:r>
-          <w:rPr>
-            <w:noProof/>
-          </w:rPr>
-          <w:t>22</w:t>
-        </w:r>
-      </w:fldSimple>
+      <w:r>
+        <w:fldChar w:fldCharType="begin"/>
+      </w:r>
+      <w:r>
+        <w:instrText xml:space="preserve"> SEQ Figure \* ARABIC </w:instrText>
+      </w:r>
+      <w:r>
+        <w:fldChar w:fldCharType="separate"/>
+      </w:r>
+      <w:r>
+        <w:rPr>
+          <w:noProof/>
+        </w:rPr>
+        <w:t>22</w:t>
+      </w:r>
+      <w:r>
+        <w:rPr>
+          <w:noProof/>
+        </w:rPr>
+        <w:fldChar w:fldCharType="end"/>
+      </w:r>
       <w:bookmarkEnd w:id="145"/>
       <w:r>
         <w:t xml:space="preserve"> Diagramme des classes de contrôle</w:t>
@@ -10960,14 +11041,27 @@
       <w:r>
         <w:t xml:space="preserve">Figure </w:t>
       </w:r>
-      <w:fldSimple w:instr=" SEQ Figure \* ARABIC ">
-        <w:r>
-          <w:rPr>
-            <w:noProof/>
-          </w:rPr>
-          <w:t>23</w:t>
-        </w:r>
-      </w:fldSimple>
+      <w:r>
+        <w:fldChar w:fldCharType="begin"/>
+      </w:r>
+      <w:r>
+        <w:instrText xml:space="preserve"> SEQ Figure \* ARABIC </w:instrText>
+      </w:r>
+      <w:r>
+        <w:fldChar w:fldCharType="separate"/>
+      </w:r>
+      <w:r>
+        <w:rPr>
+          <w:noProof/>
+        </w:rPr>
+        <w:t>23</w:t>
+      </w:r>
+      <w:r>
+        <w:rPr>
+          <w:noProof/>
+        </w:rPr>
+        <w:fldChar w:fldCharType="end"/>
+      </w:r>
       <w:bookmarkEnd w:id="147"/>
       <w:r>
         <w:t xml:space="preserve"> Diagramme des classes de vues</w:t>
@@ -11067,27 +11161,14 @@
       <w:r>
         <w:t xml:space="preserve">Figure </w:t>
       </w:r>
-      <w:r>
-        <w:fldChar w:fldCharType="begin"/>
-      </w:r>
-      <w:r>
-        <w:instrText xml:space="preserve"> SEQ Figure \* ARABIC </w:instrText>
-      </w:r>
-      <w:r>
-        <w:fldChar w:fldCharType="separate"/>
-      </w:r>
-      <w:r>
-        <w:rPr>
-          <w:noProof/>
-        </w:rPr>
-        <w:t>24</w:t>
-      </w:r>
-      <w:r>
-        <w:rPr>
-          <w:noProof/>
-        </w:rPr>
-        <w:fldChar w:fldCharType="end"/>
-      </w:r>
+      <w:fldSimple w:instr=" SEQ Figure \* ARABIC ">
+        <w:r>
+          <w:rPr>
+            <w:noProof/>
+          </w:rPr>
+          <w:t>24</w:t>
+        </w:r>
+      </w:fldSimple>
       <w:r>
         <w:t xml:space="preserve"> Planning initial</w:t>
       </w:r>
@@ -12849,6 +12930,14 @@
         <w:t>Plan de tests</w:t>
       </w:r>
       <w:bookmarkEnd w:id="161"/>
+    </w:p>
+    <w:p>
+      <w:pPr>
+        <w:pStyle w:val="Titre2"/>
+      </w:pPr>
+      <w:r>
+        <w:t>Test d’interface</w:t>
+      </w:r>
     </w:p>
     <w:tbl>
       <w:tblPr>
@@ -16325,370 +16414,14 @@
       </w:tr>
     </w:tbl>
     <w:p/>
-    <w:tbl>
-      <w:tblPr>
-        <w:tblStyle w:val="Tableausimple1"/>
-        <w:tblW w:w="5000" w:type="pct"/>
-        <w:tblLook w:val="0420" w:firstRow="1" w:lastRow="0" w:firstColumn="0" w:lastColumn="0" w:noHBand="0" w:noVBand="1"/>
-      </w:tblPr>
-      <w:tblGrid>
-        <w:gridCol w:w="703"/>
-        <w:gridCol w:w="8359"/>
-      </w:tblGrid>
-      <w:tr>
-        <w:trPr>
-          <w:cnfStyle w:val="100000000000" w:firstRow="1" w:lastRow="0" w:firstColumn="0" w:lastColumn="0" w:oddVBand="0" w:evenVBand="0" w:oddHBand="0" w:evenHBand="0" w:firstRowFirstColumn="0" w:firstRowLastColumn="0" w:lastRowFirstColumn="0" w:lastRowLastColumn="0"/>
-          <w:tblHeader/>
-        </w:trPr>
-        <w:tc>
-          <w:tcPr>
-            <w:tcW w:w="388" w:type="pct"/>
-          </w:tcPr>
-          <w:p>
-            <w:pPr>
-              <w:jc w:val="center"/>
-            </w:pPr>
-            <w:r>
-              <w:t>N°</w:t>
-            </w:r>
-          </w:p>
-        </w:tc>
-        <w:tc>
-          <w:tcPr>
-            <w:tcW w:w="4612" w:type="pct"/>
-          </w:tcPr>
-          <w:p>
-            <w:r>
-              <w:t>Description</w:t>
-            </w:r>
-          </w:p>
-        </w:tc>
-      </w:tr>
-      <w:tr>
-        <w:trPr>
-          <w:cnfStyle w:val="100000000000" w:firstRow="1" w:lastRow="0" w:firstColumn="0" w:lastColumn="0" w:oddVBand="0" w:evenVBand="0" w:oddHBand="0" w:evenHBand="0" w:firstRowFirstColumn="0" w:firstRowLastColumn="0" w:lastRowFirstColumn="0" w:lastRowLastColumn="0"/>
-          <w:tblHeader/>
-        </w:trPr>
-        <w:tc>
-          <w:tcPr>
-            <w:tcW w:w="5000" w:type="pct"/>
-            <w:gridSpan w:val="2"/>
-            <w:shd w:val="clear" w:color="auto" w:fill="F2F2F2" w:themeFill="background1" w:themeFillShade="F2"/>
-          </w:tcPr>
-          <w:p>
-            <w:pPr>
-              <w:jc w:val="center"/>
-            </w:pPr>
-            <w:r>
-              <w:t>Controller</w:t>
-            </w:r>
-          </w:p>
-        </w:tc>
-      </w:tr>
-      <w:tr>
-        <w:trPr>
-          <w:cnfStyle w:val="100000000000" w:firstRow="1" w:lastRow="0" w:firstColumn="0" w:lastColumn="0" w:oddVBand="0" w:evenVBand="0" w:oddHBand="0" w:evenHBand="0" w:firstRowFirstColumn="0" w:firstRowLastColumn="0" w:lastRowFirstColumn="0" w:lastRowLastColumn="0"/>
-          <w:tblHeader/>
-        </w:trPr>
-        <w:tc>
-          <w:tcPr>
-            <w:tcW w:w="388" w:type="pct"/>
-            <w:shd w:val="clear" w:color="auto" w:fill="auto"/>
-          </w:tcPr>
-          <w:p>
-            <w:pPr>
-              <w:jc w:val="center"/>
-              <w:rPr>
-                <w:b w:val="0"/>
-                <w:bCs w:val="0"/>
-              </w:rPr>
-            </w:pPr>
-          </w:p>
-        </w:tc>
-        <w:tc>
-          <w:tcPr>
-            <w:tcW w:w="4612" w:type="pct"/>
-            <w:shd w:val="clear" w:color="auto" w:fill="auto"/>
-          </w:tcPr>
-          <w:p>
-            <w:pPr>
-              <w:jc w:val="left"/>
-              <w:rPr>
-                <w:b w:val="0"/>
-                <w:bCs w:val="0"/>
-              </w:rPr>
-            </w:pPr>
-            <w:r>
-              <w:rPr>
-                <w:b w:val="0"/>
-                <w:bCs w:val="0"/>
-              </w:rPr>
-              <w:t>Création de projet</w:t>
-            </w:r>
-          </w:p>
-        </w:tc>
-      </w:tr>
-      <w:tr>
-        <w:trPr>
-          <w:cnfStyle w:val="100000000000" w:firstRow="1" w:lastRow="0" w:firstColumn="0" w:lastColumn="0" w:oddVBand="0" w:evenVBand="0" w:oddHBand="0" w:evenHBand="0" w:firstRowFirstColumn="0" w:firstRowLastColumn="0" w:lastRowFirstColumn="0" w:lastRowLastColumn="0"/>
-          <w:tblHeader/>
-        </w:trPr>
-        <w:tc>
-          <w:tcPr>
-            <w:tcW w:w="388" w:type="pct"/>
-            <w:shd w:val="clear" w:color="auto" w:fill="auto"/>
-          </w:tcPr>
-          <w:p>
-            <w:pPr>
-              <w:jc w:val="center"/>
-              <w:rPr>
-                <w:b w:val="0"/>
-                <w:bCs w:val="0"/>
-              </w:rPr>
-            </w:pPr>
-          </w:p>
-        </w:tc>
-        <w:tc>
-          <w:tcPr>
-            <w:tcW w:w="4612" w:type="pct"/>
-            <w:shd w:val="clear" w:color="auto" w:fill="auto"/>
-          </w:tcPr>
-          <w:p>
-            <w:pPr>
-              <w:jc w:val="left"/>
-              <w:rPr>
-                <w:b w:val="0"/>
-                <w:bCs w:val="0"/>
-              </w:rPr>
-            </w:pPr>
-            <w:r>
-              <w:rPr>
-                <w:b w:val="0"/>
-                <w:bCs w:val="0"/>
-              </w:rPr>
-              <w:t>Création d’user story</w:t>
-            </w:r>
-          </w:p>
-        </w:tc>
-      </w:tr>
-      <w:tr>
-        <w:trPr>
-          <w:cnfStyle w:val="100000000000" w:firstRow="1" w:lastRow="0" w:firstColumn="0" w:lastColumn="0" w:oddVBand="0" w:evenVBand="0" w:oddHBand="0" w:evenHBand="0" w:firstRowFirstColumn="0" w:firstRowLastColumn="0" w:lastRowFirstColumn="0" w:lastRowLastColumn="0"/>
-          <w:tblHeader/>
-        </w:trPr>
-        <w:tc>
-          <w:tcPr>
-            <w:tcW w:w="388" w:type="pct"/>
-            <w:shd w:val="clear" w:color="auto" w:fill="auto"/>
-          </w:tcPr>
-          <w:p>
-            <w:pPr>
-              <w:jc w:val="center"/>
-              <w:rPr>
-                <w:b w:val="0"/>
-                <w:bCs w:val="0"/>
-              </w:rPr>
-            </w:pPr>
-          </w:p>
-        </w:tc>
-        <w:tc>
-          <w:tcPr>
-            <w:tcW w:w="4612" w:type="pct"/>
-            <w:shd w:val="clear" w:color="auto" w:fill="auto"/>
-          </w:tcPr>
-          <w:p>
-            <w:pPr>
-              <w:jc w:val="left"/>
-              <w:rPr>
-                <w:b w:val="0"/>
-                <w:bCs w:val="0"/>
-              </w:rPr>
-            </w:pPr>
-          </w:p>
-        </w:tc>
-      </w:tr>
-      <w:tr>
-        <w:trPr>
-          <w:cnfStyle w:val="100000000000" w:firstRow="1" w:lastRow="0" w:firstColumn="0" w:lastColumn="0" w:oddVBand="0" w:evenVBand="0" w:oddHBand="0" w:evenHBand="0" w:firstRowFirstColumn="0" w:firstRowLastColumn="0" w:lastRowFirstColumn="0" w:lastRowLastColumn="0"/>
-          <w:tblHeader/>
-        </w:trPr>
-        <w:tc>
-          <w:tcPr>
-            <w:tcW w:w="388" w:type="pct"/>
-            <w:shd w:val="clear" w:color="auto" w:fill="auto"/>
-          </w:tcPr>
-          <w:p>
-            <w:pPr>
-              <w:jc w:val="center"/>
-              <w:rPr>
-                <w:b w:val="0"/>
-                <w:bCs w:val="0"/>
-              </w:rPr>
-            </w:pPr>
-          </w:p>
-        </w:tc>
-        <w:tc>
-          <w:tcPr>
-            <w:tcW w:w="4612" w:type="pct"/>
-            <w:shd w:val="clear" w:color="auto" w:fill="auto"/>
-          </w:tcPr>
-          <w:p>
-            <w:pPr>
-              <w:jc w:val="left"/>
-              <w:rPr>
-                <w:b w:val="0"/>
-                <w:bCs w:val="0"/>
-              </w:rPr>
-            </w:pPr>
-          </w:p>
-        </w:tc>
-      </w:tr>
-      <w:tr>
-        <w:trPr>
-          <w:cnfStyle w:val="100000000000" w:firstRow="1" w:lastRow="0" w:firstColumn="0" w:lastColumn="0" w:oddVBand="0" w:evenVBand="0" w:oddHBand="0" w:evenHBand="0" w:firstRowFirstColumn="0" w:firstRowLastColumn="0" w:lastRowFirstColumn="0" w:lastRowLastColumn="0"/>
-          <w:tblHeader/>
-        </w:trPr>
-        <w:tc>
-          <w:tcPr>
-            <w:tcW w:w="388" w:type="pct"/>
-            <w:shd w:val="clear" w:color="auto" w:fill="auto"/>
-          </w:tcPr>
-          <w:p>
-            <w:pPr>
-              <w:jc w:val="center"/>
-              <w:rPr>
-                <w:b w:val="0"/>
-                <w:bCs w:val="0"/>
-              </w:rPr>
-            </w:pPr>
-          </w:p>
-        </w:tc>
-        <w:tc>
-          <w:tcPr>
-            <w:tcW w:w="4612" w:type="pct"/>
-            <w:shd w:val="clear" w:color="auto" w:fill="auto"/>
-          </w:tcPr>
-          <w:p>
-            <w:pPr>
-              <w:jc w:val="left"/>
-              <w:rPr>
-                <w:b w:val="0"/>
-                <w:bCs w:val="0"/>
-              </w:rPr>
-            </w:pPr>
-          </w:p>
-        </w:tc>
-      </w:tr>
-      <w:tr>
-        <w:trPr>
-          <w:cnfStyle w:val="100000000000" w:firstRow="1" w:lastRow="0" w:firstColumn="0" w:lastColumn="0" w:oddVBand="0" w:evenVBand="0" w:oddHBand="0" w:evenHBand="0" w:firstRowFirstColumn="0" w:firstRowLastColumn="0" w:lastRowFirstColumn="0" w:lastRowLastColumn="0"/>
-          <w:tblHeader/>
-        </w:trPr>
-        <w:tc>
-          <w:tcPr>
-            <w:tcW w:w="388" w:type="pct"/>
-            <w:shd w:val="clear" w:color="auto" w:fill="auto"/>
-          </w:tcPr>
-          <w:p>
-            <w:pPr>
-              <w:jc w:val="center"/>
-              <w:rPr>
-                <w:b w:val="0"/>
-                <w:bCs w:val="0"/>
-              </w:rPr>
-            </w:pPr>
-          </w:p>
-        </w:tc>
-        <w:tc>
-          <w:tcPr>
-            <w:tcW w:w="4612" w:type="pct"/>
-            <w:shd w:val="clear" w:color="auto" w:fill="auto"/>
-          </w:tcPr>
-          <w:p>
-            <w:pPr>
-              <w:jc w:val="left"/>
-              <w:rPr>
-                <w:b w:val="0"/>
-                <w:bCs w:val="0"/>
-              </w:rPr>
-            </w:pPr>
-          </w:p>
-        </w:tc>
-      </w:tr>
-      <w:tr>
-        <w:trPr>
-          <w:cnfStyle w:val="100000000000" w:firstRow="1" w:lastRow="0" w:firstColumn="0" w:lastColumn="0" w:oddVBand="0" w:evenVBand="0" w:oddHBand="0" w:evenHBand="0" w:firstRowFirstColumn="0" w:firstRowLastColumn="0" w:lastRowFirstColumn="0" w:lastRowLastColumn="0"/>
-          <w:tblHeader/>
-        </w:trPr>
-        <w:tc>
-          <w:tcPr>
-            <w:tcW w:w="388" w:type="pct"/>
-            <w:shd w:val="clear" w:color="auto" w:fill="auto"/>
-          </w:tcPr>
-          <w:p>
-            <w:pPr>
-              <w:jc w:val="center"/>
-              <w:rPr>
-                <w:b w:val="0"/>
-                <w:bCs w:val="0"/>
-              </w:rPr>
-            </w:pPr>
-          </w:p>
-        </w:tc>
-        <w:tc>
-          <w:tcPr>
-            <w:tcW w:w="4612" w:type="pct"/>
-            <w:shd w:val="clear" w:color="auto" w:fill="auto"/>
-          </w:tcPr>
-          <w:p>
-            <w:pPr>
-              <w:jc w:val="left"/>
-              <w:rPr>
-                <w:b w:val="0"/>
-                <w:bCs w:val="0"/>
-              </w:rPr>
-            </w:pPr>
-          </w:p>
-        </w:tc>
-      </w:tr>
-      <w:tr>
-        <w:trPr>
-          <w:cnfStyle w:val="100000000000" w:firstRow="1" w:lastRow="0" w:firstColumn="0" w:lastColumn="0" w:oddVBand="0" w:evenVBand="0" w:oddHBand="0" w:evenHBand="0" w:firstRowFirstColumn="0" w:firstRowLastColumn="0" w:lastRowFirstColumn="0" w:lastRowLastColumn="0"/>
-          <w:tblHeader/>
-        </w:trPr>
-        <w:tc>
-          <w:tcPr>
-            <w:tcW w:w="388" w:type="pct"/>
-            <w:shd w:val="clear" w:color="auto" w:fill="auto"/>
-          </w:tcPr>
-          <w:p>
-            <w:pPr>
-              <w:jc w:val="center"/>
-              <w:rPr>
-                <w:b w:val="0"/>
-                <w:bCs w:val="0"/>
-              </w:rPr>
-            </w:pPr>
-          </w:p>
-        </w:tc>
-        <w:tc>
-          <w:tcPr>
-            <w:tcW w:w="4612" w:type="pct"/>
-            <w:shd w:val="clear" w:color="auto" w:fill="auto"/>
-          </w:tcPr>
-          <w:p>
-            <w:pPr>
-              <w:jc w:val="left"/>
-              <w:rPr>
-                <w:b w:val="0"/>
-                <w:bCs w:val="0"/>
-              </w:rPr>
-            </w:pPr>
-          </w:p>
-        </w:tc>
-      </w:tr>
-    </w:tbl>
-    <w:p/>
+    <w:p>
+      <w:pPr>
+        <w:pStyle w:val="Titre2"/>
+      </w:pPr>
+      <w:r>
+        <w:t>Tests unitaires</w:t>
+      </w:r>
+    </w:p>
     <w:sectPr>
       <w:headerReference w:type="default" r:id="rId42"/>
       <w:footerReference w:type="default" r:id="rId43"/>
@@ -16879,7 +16612,7 @@
       <w:rPr>
         <w:noProof/>
       </w:rPr>
-      <w:t>15.05.2020</w:t>
+      <w:t>18.05.2020</w:t>
     </w:r>
     <w:r>
       <w:fldChar w:fldCharType="end"/>
@@ -18857,7 +18590,7 @@
 </file>
 
 <file path=customXml/itemProps2.xml><?xml version="1.0" encoding="utf-8"?>
-<ds:datastoreItem xmlns:ds="http://schemas.openxmlformats.org/officeDocument/2006/customXml" ds:itemID="{6D8ED1A0-32B4-4D4E-B702-946391329E28}">
+<ds:datastoreItem xmlns:ds="http://schemas.openxmlformats.org/officeDocument/2006/customXml" ds:itemID="{6169835B-8700-4735-A96E-35224F729F7A}">
   <ds:schemaRefs>
     <ds:schemaRef ds:uri="http://schemas.openxmlformats.org/officeDocument/2006/bibliography"/>
   </ds:schemaRefs>

</xml_diff>